<commit_message>
zmieniono uklad na +4, dokonczono opis budowy
</commit_message>
<xml_diff>
--- a/Praca_inzynierska.docx
+++ b/Praca_inzynierska.docx
@@ -2672,6 +2672,7 @@
         <w:rPr>
           <w:rFonts w:cs="Times New Roman"/>
           <w:i/>
+          <w:lang w:val="en-US"/>
         </w:rPr>
       </w:pPr>
       <w:r>
@@ -2687,7 +2688,15 @@
           <w:rFonts w:cs="Times New Roman"/>
           <w:szCs w:val="32"/>
         </w:rPr>
-        <w:t>prof. dr hab. inż. Mariusz Giergiel</w:t>
+        <w:t xml:space="preserve">prof. dr hab. inż. </w:t>
+      </w:r>
+      <w:r>
+        <w:rPr>
+          <w:rFonts w:cs="Times New Roman"/>
+          <w:szCs w:val="32"/>
+          <w:lang w:val="en-US"/>
+        </w:rPr>
+        <w:t>Mariusz Giergiel</w:t>
       </w:r>
     </w:p>
     <w:p>
@@ -2699,6 +2708,7 @@
           <w:rFonts w:cs="Times New Roman"/>
           <w:color w:val="000000"/>
           <w:szCs w:val="24"/>
+          <w:lang w:val="en-US"/>
         </w:rPr>
       </w:pPr>
     </w:p>
@@ -2712,6 +2722,7 @@
           <w:rFonts w:cs="Times New Roman"/>
           <w:color w:val="000000"/>
           <w:szCs w:val="24"/>
+          <w:lang w:val="en-US"/>
         </w:rPr>
       </w:pPr>
       <w:r>
@@ -2719,6 +2730,7 @@
           <w:rFonts w:cs="Times New Roman"/>
           <w:color w:val="000000"/>
           <w:szCs w:val="24"/>
+          <w:lang w:val="en-US"/>
         </w:rPr>
         <w:t>STRESZCZENIE</w:t>
       </w:r>
@@ -2732,6 +2744,7 @@
           <w:rFonts w:cs="Times New Roman"/>
           <w:color w:val="000000"/>
           <w:szCs w:val="24"/>
+          <w:lang w:val="en-US"/>
         </w:rPr>
       </w:pPr>
     </w:p>
@@ -2745,6 +2758,7 @@
           <w:rFonts w:cs="Times New Roman"/>
           <w:color w:val="000000"/>
           <w:szCs w:val="24"/>
+          <w:lang w:val="en-US"/>
         </w:rPr>
       </w:pPr>
       <w:r>
@@ -2752,6 +2766,7 @@
           <w:rFonts w:cs="Times New Roman"/>
           <w:color w:val="000000"/>
           <w:szCs w:val="24"/>
+          <w:lang w:val="en-US"/>
         </w:rPr>
         <w:lastRenderedPageBreak/>
         <w:t>TODO</w:t>
@@ -2766,6 +2781,7 @@
           <w:rFonts w:cs="Times New Roman"/>
           <w:color w:val="000000"/>
           <w:szCs w:val="24"/>
+          <w:lang w:val="en-US"/>
         </w:rPr>
       </w:pPr>
     </w:p>
@@ -2775,6 +2791,7 @@
           <w:rFonts w:cs="Times New Roman"/>
           <w:color w:val="000000"/>
           <w:szCs w:val="24"/>
+          <w:lang w:val="en-US"/>
         </w:rPr>
       </w:pPr>
       <w:r>
@@ -2782,6 +2799,7 @@
           <w:rFonts w:cs="Times New Roman"/>
           <w:color w:val="000000"/>
           <w:szCs w:val="24"/>
+          <w:lang w:val="en-US"/>
         </w:rPr>
         <w:br w:type="page"/>
       </w:r>
@@ -5430,6 +5448,7 @@
           <w:b/>
           <w:sz w:val="32"/>
         </w:rPr>
+        <w:lastRenderedPageBreak/>
         <w:br w:type="page"/>
       </w:r>
     </w:p>
@@ -5778,7 +5797,7 @@
         </w:rPr>
         <w:drawing>
           <wp:inline distT="0" distB="0" distL="0" distR="0" wp14:anchorId="6D3AE636" wp14:editId="079EA1A1">
-            <wp:extent cx="5399403" cy="3234195"/>
+            <wp:extent cx="5399403" cy="3234194"/>
             <wp:effectExtent l="0" t="0" r="0" b="4445"/>
             <wp:docPr id="3" name="Picture 3"/>
             <wp:cNvGraphicFramePr>
@@ -5806,7 +5825,7 @@
                   <pic:spPr>
                     <a:xfrm>
                       <a:off x="0" y="0"/>
-                      <a:ext cx="5399403" cy="3234195"/>
+                      <a:ext cx="5399403" cy="3234194"/>
                     </a:xfrm>
                     <a:prstGeom prst="rect">
                       <a:avLst/>
@@ -6070,7 +6089,7 @@
             <w:r>
               <w:rPr>
                 <w:rFonts w:eastAsiaTheme="minorEastAsia"/>
-                <w:b/>
+                <w:i w:val="0"/>
                 <w:noProof/>
                 <w:color w:val="auto"/>
                 <w:sz w:val="24"/>
@@ -6082,7 +6101,7 @@
             <w:r>
               <w:rPr>
                 <w:rFonts w:eastAsiaTheme="minorEastAsia"/>
-                <w:b/>
+                <w:i w:val="0"/>
                 <w:noProof/>
                 <w:color w:val="auto"/>
                 <w:sz w:val="24"/>
@@ -6094,7 +6113,7 @@
             <w:r>
               <w:rPr>
                 <w:rFonts w:eastAsiaTheme="minorEastAsia"/>
-                <w:b/>
+                <w:i w:val="0"/>
                 <w:noProof/>
                 <w:color w:val="auto"/>
                 <w:sz w:val="24"/>
@@ -6106,7 +6125,7 @@
             <w:r>
               <w:rPr>
                 <w:rFonts w:eastAsiaTheme="minorEastAsia"/>
-                <w:b/>
+                <w:i w:val="0"/>
                 <w:noProof/>
                 <w:color w:val="auto"/>
                 <w:sz w:val="24"/>
@@ -6118,7 +6137,7 @@
             <w:r>
               <w:rPr>
                 <w:rFonts w:eastAsiaTheme="minorEastAsia"/>
-                <w:b/>
+                <w:i w:val="0"/>
                 <w:noProof/>
                 <w:color w:val="auto"/>
                 <w:sz w:val="24"/>
@@ -6130,7 +6149,7 @@
             <w:r>
               <w:rPr>
                 <w:rFonts w:eastAsiaTheme="minorEastAsia"/>
-                <w:b/>
+                <w:i w:val="0"/>
                 <w:noProof/>
                 <w:color w:val="auto"/>
                 <w:sz w:val="24"/>
@@ -6279,7 +6298,7 @@
               <w:jc w:val="right"/>
               <w:rPr>
                 <w:rFonts w:eastAsiaTheme="minorEastAsia"/>
-                <w:b/>
+                <w:i w:val="0"/>
                 <w:noProof/>
                 <w:sz w:val="24"/>
                 <w:szCs w:val="24"/>
@@ -6289,7 +6308,7 @@
             <w:r>
               <w:rPr>
                 <w:rFonts w:eastAsiaTheme="minorEastAsia"/>
-                <w:b/>
+                <w:i w:val="0"/>
                 <w:noProof/>
                 <w:color w:val="auto"/>
                 <w:sz w:val="24"/>
@@ -6301,7 +6320,7 @@
             <w:r>
               <w:rPr>
                 <w:rFonts w:eastAsiaTheme="minorEastAsia"/>
-                <w:b/>
+                <w:i w:val="0"/>
                 <w:noProof/>
                 <w:color w:val="auto"/>
                 <w:sz w:val="24"/>
@@ -6313,7 +6332,7 @@
             <w:r>
               <w:rPr>
                 <w:rFonts w:eastAsiaTheme="minorEastAsia"/>
-                <w:b/>
+                <w:i w:val="0"/>
                 <w:noProof/>
                 <w:color w:val="auto"/>
                 <w:sz w:val="24"/>
@@ -6325,7 +6344,7 @@
             <w:r>
               <w:rPr>
                 <w:rFonts w:eastAsiaTheme="minorEastAsia"/>
-                <w:b/>
+                <w:i w:val="0"/>
                 <w:noProof/>
                 <w:color w:val="auto"/>
                 <w:sz w:val="24"/>
@@ -6337,7 +6356,7 @@
             <w:r>
               <w:rPr>
                 <w:rFonts w:eastAsiaTheme="minorEastAsia"/>
-                <w:b/>
+                <w:i w:val="0"/>
                 <w:noProof/>
                 <w:color w:val="auto"/>
                 <w:sz w:val="24"/>
@@ -6349,7 +6368,7 @@
             <w:r>
               <w:rPr>
                 <w:rFonts w:eastAsiaTheme="minorEastAsia"/>
-                <w:b/>
+                <w:i w:val="0"/>
                 <w:noProof/>
                 <w:color w:val="auto"/>
                 <w:sz w:val="24"/>
@@ -6361,7 +6380,7 @@
             <w:r>
               <w:rPr>
                 <w:rFonts w:eastAsiaTheme="minorEastAsia"/>
-                <w:b/>
+                <w:i w:val="0"/>
                 <w:noProof/>
                 <w:color w:val="auto"/>
                 <w:sz w:val="24"/>
@@ -6720,7 +6739,7 @@
               <w:jc w:val="right"/>
               <w:rPr>
                 <w:rFonts w:eastAsiaTheme="minorEastAsia"/>
-                <w:b/>
+                <w:i w:val="0"/>
                 <w:noProof/>
                 <w:sz w:val="24"/>
                 <w:szCs w:val="24"/>
@@ -6730,7 +6749,7 @@
             <w:r>
               <w:rPr>
                 <w:rFonts w:eastAsiaTheme="minorEastAsia"/>
-                <w:b/>
+                <w:i w:val="0"/>
                 <w:noProof/>
                 <w:color w:val="auto"/>
                 <w:sz w:val="24"/>
@@ -6742,7 +6761,7 @@
             <w:r>
               <w:rPr>
                 <w:rFonts w:eastAsiaTheme="minorEastAsia"/>
-                <w:b/>
+                <w:i w:val="0"/>
                 <w:noProof/>
                 <w:color w:val="auto"/>
                 <w:sz w:val="24"/>
@@ -6754,7 +6773,7 @@
             <w:r>
               <w:rPr>
                 <w:rFonts w:eastAsiaTheme="minorEastAsia"/>
-                <w:b/>
+                <w:i w:val="0"/>
                 <w:noProof/>
                 <w:color w:val="auto"/>
                 <w:sz w:val="24"/>
@@ -6766,7 +6785,7 @@
             <w:r>
               <w:rPr>
                 <w:rFonts w:eastAsiaTheme="minorEastAsia"/>
-                <w:b/>
+                <w:i w:val="0"/>
                 <w:noProof/>
                 <w:color w:val="auto"/>
                 <w:sz w:val="24"/>
@@ -6778,7 +6797,7 @@
             <w:r>
               <w:rPr>
                 <w:rFonts w:eastAsiaTheme="minorEastAsia"/>
-                <w:b/>
+                <w:i w:val="0"/>
                 <w:noProof/>
                 <w:color w:val="auto"/>
                 <w:sz w:val="24"/>
@@ -6790,7 +6809,7 @@
             <w:r>
               <w:rPr>
                 <w:rFonts w:eastAsiaTheme="minorEastAsia"/>
-                <w:b/>
+                <w:i w:val="0"/>
                 <w:noProof/>
                 <w:color w:val="auto"/>
                 <w:sz w:val="24"/>
@@ -6802,7 +6821,7 @@
             <w:r>
               <w:rPr>
                 <w:rFonts w:eastAsiaTheme="minorEastAsia"/>
-                <w:b/>
+                <w:i w:val="0"/>
                 <w:noProof/>
                 <w:color w:val="auto"/>
                 <w:sz w:val="24"/>
@@ -7038,7 +7057,7 @@
               <w:jc w:val="right"/>
               <w:rPr>
                 <w:rFonts w:eastAsiaTheme="minorEastAsia"/>
-                <w:b/>
+                <w:i w:val="0"/>
                 <w:noProof/>
                 <w:sz w:val="24"/>
                 <w:szCs w:val="24"/>
@@ -7048,7 +7067,7 @@
             <w:r>
               <w:rPr>
                 <w:rFonts w:eastAsiaTheme="minorEastAsia"/>
-                <w:b/>
+                <w:i w:val="0"/>
                 <w:noProof/>
                 <w:color w:val="auto"/>
                 <w:sz w:val="24"/>
@@ -7060,7 +7079,7 @@
             <w:r>
               <w:rPr>
                 <w:rFonts w:eastAsiaTheme="minorEastAsia"/>
-                <w:b/>
+                <w:i w:val="0"/>
                 <w:noProof/>
                 <w:color w:val="auto"/>
                 <w:sz w:val="24"/>
@@ -7072,7 +7091,7 @@
             <w:r>
               <w:rPr>
                 <w:rFonts w:eastAsiaTheme="minorEastAsia"/>
-                <w:b/>
+                <w:i w:val="0"/>
                 <w:noProof/>
                 <w:color w:val="auto"/>
                 <w:sz w:val="24"/>
@@ -7084,7 +7103,7 @@
             <w:r>
               <w:rPr>
                 <w:rFonts w:eastAsiaTheme="minorEastAsia"/>
-                <w:b/>
+                <w:i w:val="0"/>
                 <w:noProof/>
                 <w:color w:val="auto"/>
                 <w:sz w:val="24"/>
@@ -7096,7 +7115,7 @@
             <w:r>
               <w:rPr>
                 <w:rFonts w:eastAsiaTheme="minorEastAsia"/>
-                <w:b/>
+                <w:i w:val="0"/>
                 <w:noProof/>
                 <w:color w:val="auto"/>
                 <w:sz w:val="24"/>
@@ -7108,7 +7127,7 @@
             <w:r>
               <w:rPr>
                 <w:rFonts w:eastAsiaTheme="minorEastAsia"/>
-                <w:b/>
+                <w:i w:val="0"/>
                 <w:noProof/>
                 <w:color w:val="auto"/>
                 <w:sz w:val="24"/>
@@ -7120,7 +7139,7 @@
             <w:r>
               <w:rPr>
                 <w:rFonts w:eastAsiaTheme="minorEastAsia"/>
-                <w:b/>
+                <w:i w:val="0"/>
                 <w:noProof/>
                 <w:color w:val="auto"/>
                 <w:sz w:val="24"/>
@@ -7145,7 +7164,21 @@
           <w:rFonts w:eastAsiaTheme="minorEastAsia"/>
           <w:noProof/>
         </w:rPr>
-        <w:t xml:space="preserve">Macierz rotacji </w:t>
+        <w:t xml:space="preserve">Macierz </w:t>
+      </w:r>
+      <w:r>
+        <w:rPr>
+          <w:rFonts w:eastAsiaTheme="minorEastAsia"/>
+          <w:noProof/>
+        </w:rPr>
+        <w:t>obrotu</w:t>
+      </w:r>
+      <w:r>
+        <w:rPr>
+          <w:rFonts w:eastAsiaTheme="minorEastAsia"/>
+          <w:noProof/>
+        </w:rPr>
+        <w:t xml:space="preserve"> </w:t>
       </w:r>
       <w:r>
         <w:rPr>
@@ -7357,7 +7390,74 @@
           <w:rFonts w:eastAsiaTheme="minorEastAsia"/>
           <w:noProof/>
         </w:rPr>
-        <w:t>co daje ostatecznie macierz rotacji [1]:</w:t>
+        <w:t xml:space="preserve">co daje ostatecznie macierz </w:t>
+      </w:r>
+      <w:r>
+        <w:rPr>
+          <w:rFonts w:eastAsiaTheme="minorEastAsia"/>
+          <w:noProof/>
+        </w:rPr>
+        <w:fldChar w:fldCharType="begin"/>
+      </w:r>
+      <w:r>
+        <w:rPr>
+          <w:rFonts w:eastAsiaTheme="minorEastAsia"/>
+          <w:noProof/>
+        </w:rPr>
+        <w:instrText xml:space="preserve"> REF _Ref469762804 \h </w:instrText>
+      </w:r>
+      <w:r>
+        <w:rPr>
+          <w:rFonts w:eastAsiaTheme="minorEastAsia"/>
+          <w:noProof/>
+        </w:rPr>
+      </w:r>
+      <w:r>
+        <w:rPr>
+          <w:rFonts w:eastAsiaTheme="minorEastAsia"/>
+          <w:noProof/>
+        </w:rPr>
+        <w:instrText xml:space="preserve"> \* MERGEFORMAT </w:instrText>
+      </w:r>
+      <w:r>
+        <w:rPr>
+          <w:rFonts w:eastAsiaTheme="minorEastAsia"/>
+          <w:noProof/>
+        </w:rPr>
+        <w:fldChar w:fldCharType="separate"/>
+      </w:r>
+      <w:r>
+        <w:rPr>
+          <w:rStyle w:val="Hipercze"/>
+          <w:color w:val="auto"/>
+          <w:szCs w:val="24"/>
+          <w:u w:val="none"/>
+        </w:rPr>
+        <w:t>[</w:t>
+      </w:r>
+      <w:r>
+        <w:rPr>
+          <w:rStyle w:val="Hipercze"/>
+          <w:noProof/>
+          <w:color w:val="auto"/>
+          <w:szCs w:val="24"/>
+          <w:u w:val="none"/>
+        </w:rPr>
+        <w:t>1</w:t>
+      </w:r>
+      <w:r>
+        <w:rPr>
+          <w:rFonts w:eastAsiaTheme="minorEastAsia"/>
+          <w:noProof/>
+        </w:rPr>
+        <w:fldChar w:fldCharType="end"/>
+      </w:r>
+      <w:r>
+        <w:rPr>
+          <w:rFonts w:eastAsiaTheme="minorEastAsia"/>
+          <w:noProof/>
+        </w:rPr>
+        <w:t>]:</w:t>
       </w:r>
     </w:p>
     <w:tbl>
@@ -7552,7 +7652,7 @@
               <w:jc w:val="right"/>
               <w:rPr>
                 <w:rFonts w:eastAsiaTheme="minorEastAsia"/>
-                <w:b/>
+                <w:i w:val="0"/>
                 <w:noProof/>
                 <w:sz w:val="24"/>
                 <w:szCs w:val="24"/>
@@ -7563,7 +7663,7 @@
             <w:r>
               <w:rPr>
                 <w:rFonts w:eastAsiaTheme="minorEastAsia"/>
-                <w:b/>
+                <w:i w:val="0"/>
                 <w:noProof/>
                 <w:color w:val="auto"/>
                 <w:sz w:val="24"/>
@@ -7575,7 +7675,7 @@
             <w:r>
               <w:rPr>
                 <w:rFonts w:eastAsiaTheme="minorEastAsia"/>
-                <w:b/>
+                <w:i w:val="0"/>
                 <w:noProof/>
                 <w:color w:val="auto"/>
                 <w:sz w:val="24"/>
@@ -7587,7 +7687,7 @@
             <w:r>
               <w:rPr>
                 <w:rFonts w:eastAsiaTheme="minorEastAsia"/>
-                <w:b/>
+                <w:i w:val="0"/>
                 <w:noProof/>
                 <w:color w:val="auto"/>
                 <w:sz w:val="24"/>
@@ -7599,7 +7699,7 @@
             <w:r>
               <w:rPr>
                 <w:rFonts w:eastAsiaTheme="minorEastAsia"/>
-                <w:b/>
+                <w:i w:val="0"/>
                 <w:noProof/>
                 <w:color w:val="auto"/>
                 <w:sz w:val="24"/>
@@ -7611,7 +7711,7 @@
             <w:r>
               <w:rPr>
                 <w:rFonts w:eastAsiaTheme="minorEastAsia"/>
-                <w:b/>
+                <w:i w:val="0"/>
                 <w:noProof/>
                 <w:color w:val="auto"/>
                 <w:sz w:val="24"/>
@@ -7623,7 +7723,7 @@
             <w:r>
               <w:rPr>
                 <w:rFonts w:eastAsiaTheme="minorEastAsia"/>
-                <w:b/>
+                <w:i w:val="0"/>
                 <w:noProof/>
                 <w:color w:val="auto"/>
                 <w:sz w:val="24"/>
@@ -7635,7 +7735,7 @@
             <w:r>
               <w:rPr>
                 <w:rFonts w:eastAsiaTheme="minorEastAsia"/>
-                <w:b/>
+                <w:i w:val="0"/>
                 <w:noProof/>
                 <w:color w:val="auto"/>
                 <w:sz w:val="24"/>
@@ -7713,7 +7813,88 @@
           <w:rFonts w:eastAsiaTheme="minorEastAsia"/>
           <w:noProof/>
         </w:rPr>
-        <w:t>Macierz przejścia między układem lokalnym do układu inercjalnego dla prędkości kątowych jest następująca [1]:</w:t>
+        <w:t>Macierz przejścia między układem lokalnym do układu inercjalnego dla prędkości kątowych jest następująca</w:t>
+      </w:r>
+      <w:r>
+        <w:rPr>
+          <w:rFonts w:eastAsiaTheme="minorEastAsia"/>
+          <w:noProof/>
+        </w:rPr>
+        <w:t xml:space="preserve"> </w:t>
+      </w:r>
+      <w:r>
+        <w:rPr>
+          <w:rFonts w:eastAsiaTheme="minorEastAsia"/>
+          <w:noProof/>
+        </w:rPr>
+        <w:fldChar w:fldCharType="begin"/>
+      </w:r>
+      <w:r>
+        <w:rPr>
+          <w:rFonts w:eastAsiaTheme="minorEastAsia"/>
+          <w:noProof/>
+        </w:rPr>
+        <w:instrText xml:space="preserve"> REF _Ref469762804 \h </w:instrText>
+      </w:r>
+      <w:r>
+        <w:rPr>
+          <w:rFonts w:eastAsiaTheme="minorEastAsia"/>
+          <w:noProof/>
+        </w:rPr>
+      </w:r>
+      <w:r>
+        <w:rPr>
+          <w:rFonts w:eastAsiaTheme="minorEastAsia"/>
+          <w:noProof/>
+        </w:rPr>
+        <w:instrText xml:space="preserve"> \* MERGEFORMAT </w:instrText>
+      </w:r>
+      <w:r>
+        <w:rPr>
+          <w:rFonts w:eastAsiaTheme="minorEastAsia"/>
+          <w:noProof/>
+        </w:rPr>
+        <w:fldChar w:fldCharType="separate"/>
+      </w:r>
+      <w:r>
+        <w:rPr>
+          <w:rStyle w:val="Hipercze"/>
+          <w:color w:val="auto"/>
+          <w:szCs w:val="24"/>
+          <w:u w:val="none"/>
+        </w:rPr>
+        <w:t>[</w:t>
+      </w:r>
+      <w:r>
+        <w:rPr>
+          <w:rStyle w:val="Hipercze"/>
+          <w:noProof/>
+          <w:color w:val="auto"/>
+          <w:szCs w:val="24"/>
+          <w:u w:val="none"/>
+        </w:rPr>
+        <w:t>1</w:t>
+      </w:r>
+      <w:r>
+        <w:rPr>
+          <w:rFonts w:eastAsiaTheme="minorEastAsia"/>
+          <w:noProof/>
+        </w:rPr>
+        <w:fldChar w:fldCharType="end"/>
+      </w:r>
+      <w:r>
+        <w:rPr>
+          <w:rFonts w:eastAsiaTheme="minorEastAsia"/>
+          <w:noProof/>
+        </w:rPr>
+        <w:t>]</w:t>
+      </w:r>
+      <w:r>
+        <w:rPr>
+          <w:rFonts w:eastAsiaTheme="minorEastAsia"/>
+          <w:noProof/>
+        </w:rPr>
+        <w:t>:</w:t>
       </w:r>
     </w:p>
     <w:tbl>
@@ -7937,7 +8118,7 @@
               <w:jc w:val="right"/>
               <w:rPr>
                 <w:rFonts w:eastAsiaTheme="minorEastAsia"/>
-                <w:b/>
+                <w:i w:val="0"/>
                 <w:noProof/>
                 <w:sz w:val="24"/>
                 <w:szCs w:val="24"/>
@@ -7947,7 +8128,7 @@
             <w:r>
               <w:rPr>
                 <w:rFonts w:eastAsiaTheme="minorEastAsia"/>
-                <w:b/>
+                <w:i w:val="0"/>
                 <w:noProof/>
                 <w:color w:val="auto"/>
                 <w:sz w:val="24"/>
@@ -7959,7 +8140,7 @@
             <w:r>
               <w:rPr>
                 <w:rFonts w:eastAsiaTheme="minorEastAsia"/>
-                <w:b/>
+                <w:i w:val="0"/>
                 <w:noProof/>
                 <w:color w:val="auto"/>
                 <w:sz w:val="24"/>
@@ -7971,7 +8152,7 @@
             <w:r>
               <w:rPr>
                 <w:rFonts w:eastAsiaTheme="minorEastAsia"/>
-                <w:b/>
+                <w:i w:val="0"/>
                 <w:noProof/>
                 <w:color w:val="auto"/>
                 <w:sz w:val="24"/>
@@ -7983,7 +8164,7 @@
             <w:r>
               <w:rPr>
                 <w:rFonts w:eastAsiaTheme="minorEastAsia"/>
-                <w:b/>
+                <w:i w:val="0"/>
                 <w:noProof/>
                 <w:color w:val="auto"/>
                 <w:sz w:val="24"/>
@@ -7995,7 +8176,7 @@
             <w:r>
               <w:rPr>
                 <w:rFonts w:eastAsiaTheme="minorEastAsia"/>
-                <w:b/>
+                <w:i w:val="0"/>
                 <w:noProof/>
                 <w:color w:val="auto"/>
                 <w:sz w:val="24"/>
@@ -8007,7 +8188,7 @@
             <w:r>
               <w:rPr>
                 <w:rFonts w:eastAsiaTheme="minorEastAsia"/>
-                <w:b/>
+                <w:i w:val="0"/>
                 <w:noProof/>
                 <w:color w:val="auto"/>
                 <w:sz w:val="24"/>
@@ -8019,7 +8200,7 @@
             <w:r>
               <w:rPr>
                 <w:rFonts w:eastAsiaTheme="minorEastAsia"/>
-                <w:b/>
+                <w:i w:val="0"/>
                 <w:noProof/>
                 <w:color w:val="auto"/>
                 <w:sz w:val="24"/>
@@ -8048,7 +8229,88 @@
           <w:noProof/>
         </w:rPr>
         <w:lastRenderedPageBreak/>
-        <w:t>Daje to następującą zależność prędkości kątowych w obydwu układach [1]:</w:t>
+        <w:t>Daje to następującą zależność prędkości kątowych w obydwu układach</w:t>
+      </w:r>
+      <w:r>
+        <w:rPr>
+          <w:rFonts w:eastAsiaTheme="minorEastAsia"/>
+          <w:noProof/>
+        </w:rPr>
+        <w:t xml:space="preserve"> </w:t>
+      </w:r>
+      <w:r>
+        <w:rPr>
+          <w:rFonts w:eastAsiaTheme="minorEastAsia"/>
+          <w:noProof/>
+        </w:rPr>
+        <w:fldChar w:fldCharType="begin"/>
+      </w:r>
+      <w:r>
+        <w:rPr>
+          <w:rFonts w:eastAsiaTheme="minorEastAsia"/>
+          <w:noProof/>
+        </w:rPr>
+        <w:instrText xml:space="preserve"> REF _Ref469762804 \h </w:instrText>
+      </w:r>
+      <w:r>
+        <w:rPr>
+          <w:rFonts w:eastAsiaTheme="minorEastAsia"/>
+          <w:noProof/>
+        </w:rPr>
+      </w:r>
+      <w:r>
+        <w:rPr>
+          <w:rFonts w:eastAsiaTheme="minorEastAsia"/>
+          <w:noProof/>
+        </w:rPr>
+        <w:instrText xml:space="preserve"> \* MERGEFORMAT </w:instrText>
+      </w:r>
+      <w:r>
+        <w:rPr>
+          <w:rFonts w:eastAsiaTheme="minorEastAsia"/>
+          <w:noProof/>
+        </w:rPr>
+        <w:fldChar w:fldCharType="separate"/>
+      </w:r>
+      <w:r>
+        <w:rPr>
+          <w:rStyle w:val="Hipercze"/>
+          <w:color w:val="auto"/>
+          <w:szCs w:val="24"/>
+          <w:u w:val="none"/>
+        </w:rPr>
+        <w:t>[</w:t>
+      </w:r>
+      <w:r>
+        <w:rPr>
+          <w:rStyle w:val="Hipercze"/>
+          <w:noProof/>
+          <w:color w:val="auto"/>
+          <w:szCs w:val="24"/>
+          <w:u w:val="none"/>
+        </w:rPr>
+        <w:t>1</w:t>
+      </w:r>
+      <w:r>
+        <w:rPr>
+          <w:rFonts w:eastAsiaTheme="minorEastAsia"/>
+          <w:noProof/>
+        </w:rPr>
+        <w:fldChar w:fldCharType="end"/>
+      </w:r>
+      <w:r>
+        <w:rPr>
+          <w:rFonts w:eastAsiaTheme="minorEastAsia"/>
+          <w:noProof/>
+        </w:rPr>
+        <w:t>]</w:t>
+      </w:r>
+      <w:r>
+        <w:rPr>
+          <w:rFonts w:eastAsiaTheme="minorEastAsia"/>
+          <w:noProof/>
+        </w:rPr>
+        <w:t>:</w:t>
       </w:r>
       <w:r>
         <w:rPr>
@@ -8579,7 +8841,7 @@
               <w:jc w:val="right"/>
               <w:rPr>
                 <w:rFonts w:eastAsiaTheme="minorEastAsia"/>
-                <w:b/>
+                <w:i w:val="0"/>
                 <w:noProof/>
                 <w:sz w:val="24"/>
                 <w:szCs w:val="24"/>
@@ -8589,7 +8851,7 @@
             <w:r>
               <w:rPr>
                 <w:rFonts w:eastAsiaTheme="minorEastAsia"/>
-                <w:b/>
+                <w:i w:val="0"/>
                 <w:noProof/>
                 <w:color w:val="auto"/>
                 <w:sz w:val="24"/>
@@ -8601,7 +8863,7 @@
             <w:r>
               <w:rPr>
                 <w:rFonts w:eastAsiaTheme="minorEastAsia"/>
-                <w:b/>
+                <w:i w:val="0"/>
                 <w:noProof/>
                 <w:color w:val="auto"/>
                 <w:sz w:val="24"/>
@@ -8613,7 +8875,7 @@
             <w:r>
               <w:rPr>
                 <w:rFonts w:eastAsiaTheme="minorEastAsia"/>
-                <w:b/>
+                <w:i w:val="0"/>
                 <w:noProof/>
                 <w:color w:val="auto"/>
                 <w:sz w:val="24"/>
@@ -8625,7 +8887,7 @@
             <w:r>
               <w:rPr>
                 <w:rFonts w:eastAsiaTheme="minorEastAsia"/>
-                <w:b/>
+                <w:i w:val="0"/>
                 <w:noProof/>
                 <w:color w:val="auto"/>
                 <w:sz w:val="24"/>
@@ -8637,7 +8899,7 @@
             <w:r>
               <w:rPr>
                 <w:rFonts w:eastAsiaTheme="minorEastAsia"/>
-                <w:b/>
+                <w:i w:val="0"/>
                 <w:noProof/>
                 <w:color w:val="auto"/>
                 <w:sz w:val="24"/>
@@ -8649,7 +8911,7 @@
             <w:r>
               <w:rPr>
                 <w:rFonts w:eastAsiaTheme="minorEastAsia"/>
-                <w:b/>
+                <w:i w:val="0"/>
                 <w:noProof/>
                 <w:color w:val="auto"/>
                 <w:sz w:val="24"/>
@@ -8661,7 +8923,7 @@
             <w:r>
               <w:rPr>
                 <w:rFonts w:eastAsiaTheme="minorEastAsia"/>
-                <w:b/>
+                <w:i w:val="0"/>
                 <w:noProof/>
                 <w:color w:val="auto"/>
                 <w:sz w:val="24"/>
@@ -9167,7 +9429,7 @@
               <w:jc w:val="right"/>
               <w:rPr>
                 <w:rFonts w:eastAsiaTheme="minorEastAsia"/>
-                <w:b/>
+                <w:i w:val="0"/>
                 <w:noProof/>
                 <w:sz w:val="24"/>
                 <w:szCs w:val="24"/>
@@ -9177,7 +9439,7 @@
             <w:r>
               <w:rPr>
                 <w:rFonts w:eastAsiaTheme="minorEastAsia"/>
-                <w:b/>
+                <w:i w:val="0"/>
                 <w:noProof/>
                 <w:color w:val="auto"/>
                 <w:sz w:val="24"/>
@@ -9189,7 +9451,7 @@
             <w:r>
               <w:rPr>
                 <w:rFonts w:eastAsiaTheme="minorEastAsia"/>
-                <w:b/>
+                <w:i w:val="0"/>
                 <w:noProof/>
                 <w:color w:val="auto"/>
                 <w:sz w:val="24"/>
@@ -9201,7 +9463,7 @@
             <w:r>
               <w:rPr>
                 <w:rFonts w:eastAsiaTheme="minorEastAsia"/>
-                <w:b/>
+                <w:i w:val="0"/>
                 <w:noProof/>
                 <w:color w:val="auto"/>
                 <w:sz w:val="24"/>
@@ -9213,7 +9475,7 @@
             <w:r>
               <w:rPr>
                 <w:rFonts w:eastAsiaTheme="minorEastAsia"/>
-                <w:b/>
+                <w:i w:val="0"/>
                 <w:noProof/>
                 <w:color w:val="auto"/>
                 <w:sz w:val="24"/>
@@ -9225,7 +9487,7 @@
             <w:r>
               <w:rPr>
                 <w:rFonts w:eastAsiaTheme="minorEastAsia"/>
-                <w:b/>
+                <w:i w:val="0"/>
                 <w:noProof/>
                 <w:color w:val="auto"/>
                 <w:sz w:val="24"/>
@@ -9237,7 +9499,7 @@
             <w:r>
               <w:rPr>
                 <w:rFonts w:eastAsiaTheme="minorEastAsia"/>
-                <w:b/>
+                <w:i w:val="0"/>
                 <w:noProof/>
                 <w:color w:val="auto"/>
                 <w:sz w:val="24"/>
@@ -9249,7 +9511,7 @@
             <w:r>
               <w:rPr>
                 <w:rFonts w:eastAsiaTheme="minorEastAsia"/>
-                <w:b/>
+                <w:i w:val="0"/>
                 <w:noProof/>
                 <w:color w:val="auto"/>
                 <w:sz w:val="24"/>
@@ -9373,7 +9635,43 @@
     </w:p>
     <w:p>
       <w:r>
-        <w:t>Siła ciągu generowana przez śmigło w zależności od prędkości obrotowej jest w przybliżeniu wyrażona wzorem: [2]</w:t>
+        <w:t xml:space="preserve">Siła ciągu generowana przez śmigło w zależności od prędkości obrotowej jest w przybliżeniu wyrażona wzorem: </w:t>
+      </w:r>
+      <w:r>
+        <w:fldChar w:fldCharType="begin"/>
+      </w:r>
+      <w:r>
+        <w:instrText xml:space="preserve"> REF _Ref469762957 \h </w:instrText>
+      </w:r>
+      <w:r>
+        <w:instrText xml:space="preserve"> \* MERGEFORMAT </w:instrText>
+      </w:r>
+      <w:r>
+        <w:fldChar w:fldCharType="separate"/>
+      </w:r>
+      <w:r>
+        <w:rPr>
+          <w:rStyle w:val="Hipercze"/>
+          <w:color w:val="auto"/>
+          <w:szCs w:val="24"/>
+          <w:u w:val="none"/>
+        </w:rPr>
+        <w:t>[</w:t>
+      </w:r>
+      <w:r>
+        <w:rPr>
+          <w:rStyle w:val="Hipercze"/>
+          <w:noProof/>
+          <w:color w:val="auto"/>
+          <w:u w:val="none"/>
+        </w:rPr>
+        <w:t>2</w:t>
+      </w:r>
+      <w:r>
+        <w:fldChar w:fldCharType="end"/>
+      </w:r>
+      <w:r>
+        <w:t>]</w:t>
       </w:r>
     </w:p>
     <w:tbl>
@@ -9507,7 +9805,7 @@
               <w:jc w:val="right"/>
               <w:rPr>
                 <w:rFonts w:eastAsiaTheme="minorEastAsia"/>
-                <w:b/>
+                <w:i w:val="0"/>
                 <w:noProof/>
                 <w:sz w:val="24"/>
                 <w:szCs w:val="24"/>
@@ -9517,7 +9815,7 @@
             <w:r>
               <w:rPr>
                 <w:rFonts w:eastAsiaTheme="minorEastAsia"/>
-                <w:b/>
+                <w:i w:val="0"/>
                 <w:noProof/>
                 <w:color w:val="auto"/>
                 <w:sz w:val="24"/>
@@ -9529,7 +9827,7 @@
             <w:r>
               <w:rPr>
                 <w:rFonts w:eastAsiaTheme="minorEastAsia"/>
-                <w:b/>
+                <w:i w:val="0"/>
                 <w:noProof/>
                 <w:color w:val="auto"/>
                 <w:sz w:val="24"/>
@@ -9541,7 +9839,7 @@
             <w:r>
               <w:rPr>
                 <w:rFonts w:eastAsiaTheme="minorEastAsia"/>
-                <w:b/>
+                <w:i w:val="0"/>
                 <w:noProof/>
                 <w:color w:val="auto"/>
                 <w:sz w:val="24"/>
@@ -9553,7 +9851,7 @@
             <w:r>
               <w:rPr>
                 <w:rFonts w:eastAsiaTheme="minorEastAsia"/>
-                <w:b/>
+                <w:i w:val="0"/>
                 <w:noProof/>
                 <w:color w:val="auto"/>
                 <w:sz w:val="24"/>
@@ -9565,7 +9863,7 @@
             <w:r>
               <w:rPr>
                 <w:rFonts w:eastAsiaTheme="minorEastAsia"/>
-                <w:b/>
+                <w:i w:val="0"/>
                 <w:noProof/>
                 <w:color w:val="auto"/>
                 <w:sz w:val="24"/>
@@ -9577,7 +9875,7 @@
             <w:r>
               <w:rPr>
                 <w:rFonts w:eastAsiaTheme="minorEastAsia"/>
-                <w:b/>
+                <w:i w:val="0"/>
                 <w:noProof/>
                 <w:color w:val="auto"/>
                 <w:sz w:val="24"/>
@@ -9589,7 +9887,7 @@
             <w:r>
               <w:rPr>
                 <w:rFonts w:eastAsiaTheme="minorEastAsia"/>
-                <w:b/>
+                <w:i w:val="0"/>
                 <w:noProof/>
                 <w:color w:val="auto"/>
                 <w:sz w:val="24"/>
@@ -10083,7 +10381,7 @@
               <w:jc w:val="right"/>
               <w:rPr>
                 <w:rFonts w:eastAsiaTheme="minorEastAsia"/>
-                <w:b/>
+                <w:i w:val="0"/>
                 <w:noProof/>
                 <w:sz w:val="24"/>
                 <w:szCs w:val="24"/>
@@ -10094,7 +10392,7 @@
             <w:r>
               <w:rPr>
                 <w:rFonts w:eastAsiaTheme="minorEastAsia"/>
-                <w:b/>
+                <w:i w:val="0"/>
                 <w:noProof/>
                 <w:color w:val="auto"/>
                 <w:sz w:val="24"/>
@@ -10106,7 +10404,7 @@
             <w:r>
               <w:rPr>
                 <w:rFonts w:eastAsiaTheme="minorEastAsia"/>
-                <w:b/>
+                <w:i w:val="0"/>
                 <w:noProof/>
                 <w:color w:val="auto"/>
                 <w:sz w:val="24"/>
@@ -10118,7 +10416,7 @@
             <w:r>
               <w:rPr>
                 <w:rFonts w:eastAsiaTheme="minorEastAsia"/>
-                <w:b/>
+                <w:i w:val="0"/>
                 <w:noProof/>
                 <w:color w:val="auto"/>
                 <w:sz w:val="24"/>
@@ -10130,7 +10428,7 @@
             <w:r>
               <w:rPr>
                 <w:rFonts w:eastAsiaTheme="minorEastAsia"/>
-                <w:b/>
+                <w:i w:val="0"/>
                 <w:noProof/>
                 <w:color w:val="auto"/>
                 <w:sz w:val="24"/>
@@ -10142,7 +10440,7 @@
             <w:r>
               <w:rPr>
                 <w:rFonts w:eastAsiaTheme="minorEastAsia"/>
-                <w:b/>
+                <w:i w:val="0"/>
                 <w:noProof/>
                 <w:color w:val="auto"/>
                 <w:sz w:val="24"/>
@@ -10154,7 +10452,7 @@
             <w:r>
               <w:rPr>
                 <w:rFonts w:eastAsiaTheme="minorEastAsia"/>
-                <w:b/>
+                <w:i w:val="0"/>
                 <w:noProof/>
                 <w:color w:val="auto"/>
                 <w:sz w:val="24"/>
@@ -10166,7 +10464,7 @@
             <w:r>
               <w:rPr>
                 <w:rFonts w:eastAsiaTheme="minorEastAsia"/>
-                <w:b/>
+                <w:i w:val="0"/>
                 <w:noProof/>
                 <w:color w:val="auto"/>
                 <w:sz w:val="24"/>
@@ -10190,7 +10488,78 @@
         <w:rPr>
           <w:rFonts w:eastAsiaTheme="minorEastAsia"/>
         </w:rPr>
-        <w:t>Do uproszczonego modelu można przyjąć siły oporu ruchu w układzie lokalnym zależne liniowo od prędkości [2]:</w:t>
+        <w:t xml:space="preserve">Do uproszczonego modelu można przyjąć siły oporu ruchu w układzie lokalnym </w:t>
+      </w:r>
+      <w:r>
+        <w:rPr>
+          <w:rFonts w:eastAsiaTheme="minorEastAsia"/>
+        </w:rPr>
+        <w:t xml:space="preserve">zależne liniowo od prędkości </w:t>
+      </w:r>
+      <w:r>
+        <w:rPr>
+          <w:rFonts w:eastAsiaTheme="minorEastAsia"/>
+        </w:rPr>
+        <w:fldChar w:fldCharType="begin"/>
+      </w:r>
+      <w:r>
+        <w:rPr>
+          <w:rFonts w:eastAsiaTheme="minorEastAsia"/>
+        </w:rPr>
+        <w:instrText xml:space="preserve"> REF _Ref469762957 \h </w:instrText>
+      </w:r>
+      <w:r>
+        <w:rPr>
+          <w:rFonts w:eastAsiaTheme="minorEastAsia"/>
+        </w:rPr>
+      </w:r>
+      <w:r>
+        <w:rPr>
+          <w:rFonts w:eastAsiaTheme="minorEastAsia"/>
+        </w:rPr>
+        <w:instrText xml:space="preserve"> \* MERGEFORMAT </w:instrText>
+      </w:r>
+      <w:r>
+        <w:rPr>
+          <w:rFonts w:eastAsiaTheme="minorEastAsia"/>
+        </w:rPr>
+        <w:fldChar w:fldCharType="separate"/>
+      </w:r>
+      <w:r>
+        <w:rPr>
+          <w:rStyle w:val="Hipercze"/>
+          <w:color w:val="auto"/>
+          <w:szCs w:val="24"/>
+          <w:u w:val="none"/>
+        </w:rPr>
+        <w:t>[</w:t>
+      </w:r>
+      <w:r>
+        <w:rPr>
+          <w:rStyle w:val="Hipercze"/>
+          <w:noProof/>
+          <w:color w:val="auto"/>
+          <w:u w:val="none"/>
+        </w:rPr>
+        <w:t>2</w:t>
+      </w:r>
+      <w:r>
+        <w:rPr>
+          <w:rFonts w:eastAsiaTheme="minorEastAsia"/>
+        </w:rPr>
+        <w:fldChar w:fldCharType="end"/>
+      </w:r>
+      <w:r>
+        <w:rPr>
+          <w:rFonts w:eastAsiaTheme="minorEastAsia"/>
+        </w:rPr>
+        <w:t>]</w:t>
+      </w:r>
+      <w:r>
+        <w:rPr>
+          <w:rFonts w:eastAsiaTheme="minorEastAsia"/>
+        </w:rPr>
+        <w:t>:</w:t>
       </w:r>
     </w:p>
     <w:tbl>
@@ -10523,7 +10892,7 @@
               <w:jc w:val="right"/>
               <w:rPr>
                 <w:rFonts w:eastAsiaTheme="minorEastAsia"/>
-                <w:b/>
+                <w:i w:val="0"/>
                 <w:noProof/>
                 <w:sz w:val="24"/>
                 <w:szCs w:val="24"/>
@@ -10534,7 +10903,7 @@
             <w:r>
               <w:rPr>
                 <w:rFonts w:eastAsiaTheme="minorEastAsia"/>
-                <w:b/>
+                <w:i w:val="0"/>
                 <w:noProof/>
                 <w:color w:val="auto"/>
                 <w:sz w:val="24"/>
@@ -10546,7 +10915,7 @@
             <w:r>
               <w:rPr>
                 <w:rFonts w:eastAsiaTheme="minorEastAsia"/>
-                <w:b/>
+                <w:i w:val="0"/>
                 <w:noProof/>
                 <w:color w:val="auto"/>
                 <w:sz w:val="24"/>
@@ -10558,7 +10927,7 @@
             <w:r>
               <w:rPr>
                 <w:rFonts w:eastAsiaTheme="minorEastAsia"/>
-                <w:b/>
+                <w:i w:val="0"/>
                 <w:noProof/>
                 <w:color w:val="auto"/>
                 <w:sz w:val="24"/>
@@ -10570,7 +10939,7 @@
             <w:r>
               <w:rPr>
                 <w:rFonts w:eastAsiaTheme="minorEastAsia"/>
-                <w:b/>
+                <w:i w:val="0"/>
                 <w:noProof/>
                 <w:color w:val="auto"/>
                 <w:sz w:val="24"/>
@@ -10582,7 +10951,7 @@
             <w:r>
               <w:rPr>
                 <w:rFonts w:eastAsiaTheme="minorEastAsia"/>
-                <w:b/>
+                <w:i w:val="0"/>
                 <w:noProof/>
                 <w:color w:val="auto"/>
                 <w:sz w:val="24"/>
@@ -10594,7 +10963,7 @@
             <w:r>
               <w:rPr>
                 <w:rFonts w:eastAsiaTheme="minorEastAsia"/>
-                <w:b/>
+                <w:i w:val="0"/>
                 <w:noProof/>
                 <w:color w:val="auto"/>
                 <w:sz w:val="24"/>
@@ -10606,7 +10975,7 @@
             <w:r>
               <w:rPr>
                 <w:rFonts w:eastAsiaTheme="minorEastAsia"/>
-                <w:b/>
+                <w:i w:val="0"/>
                 <w:noProof/>
                 <w:color w:val="auto"/>
                 <w:sz w:val="24"/>
@@ -10622,7 +10991,69 @@
     </w:tbl>
     <w:p>
       <w:r>
-        <w:t>Moment obrotowy generowany przez śmigło w zależności od prędkości obrotowej jest w przybliżeniu wyrażony wzorem [2]:</w:t>
+        <w:t xml:space="preserve">Moment obrotowy generowany przez śmigło w zależności od prędkości obrotowej jest w przybliżeniu wyrażony wzorem </w:t>
+      </w:r>
+      <w:r>
+        <w:rPr>
+          <w:rFonts w:eastAsiaTheme="minorEastAsia"/>
+        </w:rPr>
+        <w:fldChar w:fldCharType="begin"/>
+      </w:r>
+      <w:r>
+        <w:rPr>
+          <w:rFonts w:eastAsiaTheme="minorEastAsia"/>
+        </w:rPr>
+        <w:instrText xml:space="preserve"> REF _Ref469762957 \h </w:instrText>
+      </w:r>
+      <w:r>
+        <w:rPr>
+          <w:rFonts w:eastAsiaTheme="minorEastAsia"/>
+        </w:rPr>
+      </w:r>
+      <w:r>
+        <w:rPr>
+          <w:rFonts w:eastAsiaTheme="minorEastAsia"/>
+        </w:rPr>
+        <w:instrText xml:space="preserve"> \* MERGEFORMAT </w:instrText>
+      </w:r>
+      <w:r>
+        <w:rPr>
+          <w:rFonts w:eastAsiaTheme="minorEastAsia"/>
+        </w:rPr>
+        <w:fldChar w:fldCharType="separate"/>
+      </w:r>
+      <w:r>
+        <w:rPr>
+          <w:rStyle w:val="Hipercze"/>
+          <w:color w:val="auto"/>
+          <w:szCs w:val="24"/>
+          <w:u w:val="none"/>
+        </w:rPr>
+        <w:t>[</w:t>
+      </w:r>
+      <w:r>
+        <w:rPr>
+          <w:rStyle w:val="Hipercze"/>
+          <w:noProof/>
+          <w:color w:val="auto"/>
+          <w:u w:val="none"/>
+        </w:rPr>
+        <w:t>2</w:t>
+      </w:r>
+      <w:r>
+        <w:rPr>
+          <w:rFonts w:eastAsiaTheme="minorEastAsia"/>
+        </w:rPr>
+        <w:fldChar w:fldCharType="end"/>
+      </w:r>
+      <w:r>
+        <w:rPr>
+          <w:rFonts w:eastAsiaTheme="minorEastAsia"/>
+        </w:rPr>
+        <w:t>]</w:t>
+      </w:r>
+      <w:r>
+        <w:t>:</w:t>
       </w:r>
       <w:r>
         <w:t xml:space="preserve"> </w:t>
@@ -10759,7 +11190,7 @@
               <w:jc w:val="right"/>
               <w:rPr>
                 <w:rFonts w:eastAsiaTheme="minorEastAsia"/>
-                <w:b/>
+                <w:i w:val="0"/>
                 <w:noProof/>
                 <w:sz w:val="24"/>
                 <w:szCs w:val="24"/>
@@ -10769,7 +11200,7 @@
             <w:r>
               <w:rPr>
                 <w:rFonts w:eastAsiaTheme="minorEastAsia"/>
-                <w:b/>
+                <w:i w:val="0"/>
                 <w:noProof/>
                 <w:color w:val="auto"/>
                 <w:sz w:val="24"/>
@@ -10781,7 +11212,7 @@
             <w:r>
               <w:rPr>
                 <w:rFonts w:eastAsiaTheme="minorEastAsia"/>
-                <w:b/>
+                <w:i w:val="0"/>
                 <w:noProof/>
                 <w:color w:val="auto"/>
                 <w:sz w:val="24"/>
@@ -10793,7 +11224,7 @@
             <w:r>
               <w:rPr>
                 <w:rFonts w:eastAsiaTheme="minorEastAsia"/>
-                <w:b/>
+                <w:i w:val="0"/>
                 <w:noProof/>
                 <w:color w:val="auto"/>
                 <w:sz w:val="24"/>
@@ -10805,7 +11236,7 @@
             <w:r>
               <w:rPr>
                 <w:rFonts w:eastAsiaTheme="minorEastAsia"/>
-                <w:b/>
+                <w:i w:val="0"/>
                 <w:noProof/>
                 <w:color w:val="auto"/>
                 <w:sz w:val="24"/>
@@ -10817,7 +11248,7 @@
             <w:r>
               <w:rPr>
                 <w:rFonts w:eastAsiaTheme="minorEastAsia"/>
-                <w:b/>
+                <w:i w:val="0"/>
                 <w:noProof/>
                 <w:color w:val="auto"/>
                 <w:sz w:val="24"/>
@@ -10829,7 +11260,7 @@
             <w:r>
               <w:rPr>
                 <w:rFonts w:eastAsiaTheme="minorEastAsia"/>
-                <w:b/>
+                <w:i w:val="0"/>
                 <w:noProof/>
                 <w:color w:val="auto"/>
                 <w:sz w:val="24"/>
@@ -10841,7 +11272,7 @@
             <w:r>
               <w:rPr>
                 <w:rFonts w:eastAsiaTheme="minorEastAsia"/>
-                <w:b/>
+                <w:i w:val="0"/>
                 <w:noProof/>
                 <w:color w:val="auto"/>
                 <w:sz w:val="24"/>
@@ -10938,8 +11369,6 @@
         </w:rPr>
         <w:t>– stała proporcjonalości momentu</w:t>
       </w:r>
-      <w:bookmarkStart w:id="11" w:name="_GoBack"/>
-      <w:bookmarkEnd w:id="11"/>
     </w:p>
     <w:p>
       <w:pPr>
@@ -11149,7 +11578,6 @@
                                 <w:rPr>
                                   <w:rFonts w:ascii="Cambria Math" w:eastAsiaTheme="minorEastAsia" w:hAnsi="Cambria Math"/>
                                   <w:i/>
-                                  <w:iCs/>
                                   <w:noProof/>
                                   <w:lang w:eastAsia="pl-PL"/>
                                 </w:rPr>
@@ -11158,9 +11586,7 @@
                             <m:e>
                               <m:r>
                                 <w:rPr>
-                                  <w:rFonts w:ascii="Cambria Math" w:eastAsiaTheme="minorEastAsia" w:hAnsi="Cambria Math"/>
-                                  <w:noProof/>
-                                  <w:lang w:eastAsia="pl-PL"/>
+                                  <w:rFonts w:ascii="Cambria Math" w:hAnsi="Cambria Math"/>
                                 </w:rPr>
                                 <m:t>ω</m:t>
                               </m:r>
@@ -11200,7 +11626,6 @@
                                 <w:rPr>
                                   <w:rFonts w:ascii="Cambria Math" w:eastAsiaTheme="minorEastAsia" w:hAnsi="Cambria Math"/>
                                   <w:i/>
-                                  <w:iCs/>
                                   <w:noProof/>
                                   <w:lang w:eastAsia="pl-PL"/>
                                 </w:rPr>
@@ -11209,60 +11634,7 @@
                             <m:e>
                               <m:r>
                                 <w:rPr>
-                                  <w:rFonts w:ascii="Cambria Math" w:eastAsiaTheme="minorEastAsia" w:hAnsi="Cambria Math"/>
-                                  <w:noProof/>
-                                  <w:lang w:eastAsia="pl-PL"/>
-                                </w:rPr>
-                                <m:t>ω</m:t>
-                              </m:r>
-                            </m:e>
-                            <m:sub>
-                              <m:r>
-                                <w:rPr>
-                                  <w:rFonts w:ascii="Cambria Math" w:eastAsiaTheme="minorEastAsia" w:hAnsi="Cambria Math"/>
-                                  <w:noProof/>
-                                  <w:lang w:eastAsia="pl-PL"/>
-                                </w:rPr>
-                                <m:t>2</m:t>
-                              </m:r>
-                            </m:sub>
-                            <m:sup>
-                              <m:r>
-                                <w:rPr>
-                                  <w:rFonts w:ascii="Cambria Math" w:eastAsiaTheme="minorEastAsia" w:hAnsi="Cambria Math"/>
-                                  <w:noProof/>
-                                  <w:lang w:eastAsia="pl-PL"/>
-                                </w:rPr>
-                                <m:t>2</m:t>
-                              </m:r>
-                            </m:sup>
-                          </m:sSubSup>
-                          <m:r>
-                            <w:rPr>
-                              <w:rFonts w:ascii="Cambria Math" w:eastAsiaTheme="minorEastAsia" w:hAnsi="Cambria Math"/>
-                              <w:noProof/>
-                              <w:lang w:eastAsia="pl-PL"/>
-                            </w:rPr>
-                            <m:t>-</m:t>
-                          </m:r>
-                          <m:sSubSup>
-                            <m:sSubSupPr>
-                              <m:ctrlPr>
-                                <w:rPr>
-                                  <w:rFonts w:ascii="Cambria Math" w:eastAsiaTheme="minorEastAsia" w:hAnsi="Cambria Math"/>
-                                  <w:i/>
-                                  <w:iCs/>
-                                  <w:noProof/>
-                                  <w:lang w:eastAsia="pl-PL"/>
-                                </w:rPr>
-                              </m:ctrlPr>
-                            </m:sSubSupPr>
-                            <m:e>
-                              <m:r>
-                                <w:rPr>
-                                  <w:rFonts w:ascii="Cambria Math" w:eastAsiaTheme="minorEastAsia" w:hAnsi="Cambria Math"/>
-                                  <w:noProof/>
-                                  <w:lang w:eastAsia="pl-PL"/>
+                                  <w:rFonts w:ascii="Cambria Math" w:hAnsi="Cambria Math"/>
                                 </w:rPr>
                                 <m:t>ω</m:t>
                               </m:r>
@@ -11275,57 +11647,6 @@
                                   <w:lang w:eastAsia="pl-PL"/>
                                 </w:rPr>
                                 <m:t>3</m:t>
-                              </m:r>
-                            </m:sub>
-                            <m:sup>
-                              <m:r>
-                                <w:rPr>
-                                  <w:rFonts w:ascii="Cambria Math" w:eastAsiaTheme="minorEastAsia" w:hAnsi="Cambria Math"/>
-                                  <w:noProof/>
-                                  <w:lang w:eastAsia="pl-PL"/>
-                                </w:rPr>
-                                <m:t>2</m:t>
-                              </m:r>
-                            </m:sup>
-                          </m:sSubSup>
-                          <m:r>
-                            <w:rPr>
-                              <w:rFonts w:ascii="Cambria Math" w:eastAsiaTheme="minorEastAsia" w:hAnsi="Cambria Math"/>
-                              <w:noProof/>
-                              <w:lang w:eastAsia="pl-PL"/>
-                            </w:rPr>
-                            <m:t>+</m:t>
-                          </m:r>
-                          <m:sSubSup>
-                            <m:sSubSupPr>
-                              <m:ctrlPr>
-                                <w:rPr>
-                                  <w:rFonts w:ascii="Cambria Math" w:eastAsiaTheme="minorEastAsia" w:hAnsi="Cambria Math"/>
-                                  <w:i/>
-                                  <w:iCs/>
-                                  <w:noProof/>
-                                  <w:lang w:eastAsia="pl-PL"/>
-                                </w:rPr>
-                              </m:ctrlPr>
-                            </m:sSubSupPr>
-                            <m:e>
-                              <m:r>
-                                <w:rPr>
-                                  <w:rFonts w:ascii="Cambria Math" w:eastAsiaTheme="minorEastAsia" w:hAnsi="Cambria Math"/>
-                                  <w:noProof/>
-                                  <w:lang w:eastAsia="pl-PL"/>
-                                </w:rPr>
-                                <m:t>ω</m:t>
-                              </m:r>
-                            </m:e>
-                            <m:sub>
-                              <m:r>
-                                <w:rPr>
-                                  <w:rFonts w:ascii="Cambria Math" w:eastAsiaTheme="minorEastAsia" w:hAnsi="Cambria Math"/>
-                                  <w:noProof/>
-                                  <w:lang w:eastAsia="pl-PL"/>
-                                </w:rPr>
-                                <m:t>4</m:t>
                               </m:r>
                             </m:sub>
                             <m:sup>
@@ -11406,7 +11727,6 @@
                                 <w:rPr>
                                   <w:rFonts w:ascii="Cambria Math" w:eastAsiaTheme="minorEastAsia" w:hAnsi="Cambria Math"/>
                                   <w:i/>
-                                  <w:iCs/>
                                   <w:noProof/>
                                   <w:lang w:eastAsia="pl-PL"/>
                                 </w:rPr>
@@ -11415,60 +11735,7 @@
                             <m:e>
                               <m:r>
                                 <w:rPr>
-                                  <w:rFonts w:ascii="Cambria Math" w:eastAsiaTheme="minorEastAsia" w:hAnsi="Cambria Math"/>
-                                  <w:noProof/>
-                                  <w:lang w:eastAsia="pl-PL"/>
-                                </w:rPr>
-                                <m:t>-ω</m:t>
-                              </m:r>
-                            </m:e>
-                            <m:sub>
-                              <m:r>
-                                <w:rPr>
-                                  <w:rFonts w:ascii="Cambria Math" w:eastAsiaTheme="minorEastAsia" w:hAnsi="Cambria Math"/>
-                                  <w:noProof/>
-                                  <w:lang w:eastAsia="pl-PL"/>
-                                </w:rPr>
-                                <m:t>1</m:t>
-                              </m:r>
-                            </m:sub>
-                            <m:sup>
-                              <m:r>
-                                <w:rPr>
-                                  <w:rFonts w:ascii="Cambria Math" w:eastAsiaTheme="minorEastAsia" w:hAnsi="Cambria Math"/>
-                                  <w:noProof/>
-                                  <w:lang w:eastAsia="pl-PL"/>
-                                </w:rPr>
-                                <m:t>2</m:t>
-                              </m:r>
-                            </m:sup>
-                          </m:sSubSup>
-                          <m:r>
-                            <w:rPr>
-                              <w:rFonts w:ascii="Cambria Math" w:eastAsiaTheme="minorEastAsia" w:hAnsi="Cambria Math"/>
-                              <w:noProof/>
-                              <w:lang w:eastAsia="pl-PL"/>
-                            </w:rPr>
-                            <m:t>-</m:t>
-                          </m:r>
-                          <m:sSubSup>
-                            <m:sSubSupPr>
-                              <m:ctrlPr>
-                                <w:rPr>
-                                  <w:rFonts w:ascii="Cambria Math" w:eastAsiaTheme="minorEastAsia" w:hAnsi="Cambria Math"/>
-                                  <w:i/>
-                                  <w:iCs/>
-                                  <w:noProof/>
-                                  <w:lang w:eastAsia="pl-PL"/>
-                                </w:rPr>
-                              </m:ctrlPr>
-                            </m:sSubSupPr>
-                            <m:e>
-                              <m:r>
-                                <w:rPr>
-                                  <w:rFonts w:ascii="Cambria Math" w:eastAsiaTheme="minorEastAsia" w:hAnsi="Cambria Math"/>
-                                  <w:noProof/>
-                                  <w:lang w:eastAsia="pl-PL"/>
+                                  <w:rFonts w:ascii="Cambria Math" w:hAnsi="Cambria Math"/>
                                 </w:rPr>
                                 <m:t>ω</m:t>
                               </m:r>
@@ -11500,7 +11767,7 @@
                               <w:noProof/>
                               <w:lang w:eastAsia="pl-PL"/>
                             </w:rPr>
-                            <m:t>+</m:t>
+                            <m:t>-</m:t>
                           </m:r>
                           <m:sSubSup>
                             <m:sSubSupPr>
@@ -11508,7 +11775,6 @@
                                 <w:rPr>
                                   <w:rFonts w:ascii="Cambria Math" w:eastAsiaTheme="minorEastAsia" w:hAnsi="Cambria Math"/>
                                   <w:i/>
-                                  <w:iCs/>
                                   <w:noProof/>
                                   <w:lang w:eastAsia="pl-PL"/>
                                 </w:rPr>
@@ -11517,60 +11783,7 @@
                             <m:e>
                               <m:r>
                                 <w:rPr>
-                                  <w:rFonts w:ascii="Cambria Math" w:eastAsiaTheme="minorEastAsia" w:hAnsi="Cambria Math"/>
-                                  <w:noProof/>
-                                  <w:lang w:eastAsia="pl-PL"/>
-                                </w:rPr>
-                                <m:t>ω</m:t>
-                              </m:r>
-                            </m:e>
-                            <m:sub>
-                              <m:r>
-                                <w:rPr>
-                                  <w:rFonts w:ascii="Cambria Math" w:eastAsiaTheme="minorEastAsia" w:hAnsi="Cambria Math"/>
-                                  <w:noProof/>
-                                  <w:lang w:eastAsia="pl-PL"/>
-                                </w:rPr>
-                                <m:t>3</m:t>
-                              </m:r>
-                            </m:sub>
-                            <m:sup>
-                              <m:r>
-                                <w:rPr>
-                                  <w:rFonts w:ascii="Cambria Math" w:eastAsiaTheme="minorEastAsia" w:hAnsi="Cambria Math"/>
-                                  <w:noProof/>
-                                  <w:lang w:eastAsia="pl-PL"/>
-                                </w:rPr>
-                                <m:t>2</m:t>
-                              </m:r>
-                            </m:sup>
-                          </m:sSubSup>
-                          <m:r>
-                            <w:rPr>
-                              <w:rFonts w:ascii="Cambria Math" w:eastAsiaTheme="minorEastAsia" w:hAnsi="Cambria Math"/>
-                              <w:noProof/>
-                              <w:lang w:eastAsia="pl-PL"/>
-                            </w:rPr>
-                            <m:t>+</m:t>
-                          </m:r>
-                          <m:sSubSup>
-                            <m:sSubSupPr>
-                              <m:ctrlPr>
-                                <w:rPr>
-                                  <w:rFonts w:ascii="Cambria Math" w:eastAsiaTheme="minorEastAsia" w:hAnsi="Cambria Math"/>
-                                  <w:i/>
-                                  <w:iCs/>
-                                  <w:noProof/>
-                                  <w:lang w:eastAsia="pl-PL"/>
-                                </w:rPr>
-                              </m:ctrlPr>
-                            </m:sSubSupPr>
-                            <m:e>
-                              <m:r>
-                                <w:rPr>
-                                  <w:rFonts w:ascii="Cambria Math" w:eastAsiaTheme="minorEastAsia" w:hAnsi="Cambria Math"/>
-                                  <w:noProof/>
-                                  <w:lang w:eastAsia="pl-PL"/>
+                                  <w:rFonts w:ascii="Cambria Math" w:hAnsi="Cambria Math"/>
                                 </w:rPr>
                                 <m:t>ω</m:t>
                               </m:r>
@@ -11647,7 +11860,7 @@
                               <w:noProof/>
                               <w:lang w:eastAsia="pl-PL"/>
                             </w:rPr>
-                            <m:t>*(-</m:t>
+                            <m:t>*(</m:t>
                           </m:r>
                           <m:sSubSup>
                             <m:sSubSupPr>
@@ -11655,7 +11868,6 @@
                                 <w:rPr>
                                   <w:rFonts w:ascii="Cambria Math" w:eastAsiaTheme="minorEastAsia" w:hAnsi="Cambria Math"/>
                                   <w:i/>
-                                  <w:iCs/>
                                   <w:noProof/>
                                   <w:lang w:eastAsia="pl-PL"/>
                                 </w:rPr>
@@ -11664,9 +11876,7 @@
                             <m:e>
                               <m:r>
                                 <w:rPr>
-                                  <w:rFonts w:ascii="Cambria Math" w:eastAsiaTheme="minorEastAsia" w:hAnsi="Cambria Math"/>
-                                  <w:noProof/>
-                                  <w:lang w:eastAsia="pl-PL"/>
+                                  <w:rFonts w:ascii="Cambria Math" w:hAnsi="Cambria Math"/>
                                 </w:rPr>
                                 <m:t>ω</m:t>
                               </m:r>
@@ -11698,7 +11908,7 @@
                               <w:noProof/>
                               <w:lang w:eastAsia="pl-PL"/>
                             </w:rPr>
-                            <m:t>+</m:t>
+                            <m:t>-</m:t>
                           </m:r>
                           <m:sSubSup>
                             <m:sSubSupPr>
@@ -11706,7 +11916,6 @@
                                 <w:rPr>
                                   <w:rFonts w:ascii="Cambria Math" w:eastAsiaTheme="minorEastAsia" w:hAnsi="Cambria Math"/>
                                   <w:i/>
-                                  <w:iCs/>
                                   <w:noProof/>
                                   <w:lang w:eastAsia="pl-PL"/>
                                 </w:rPr>
@@ -11715,9 +11924,7 @@
                             <m:e>
                               <m:r>
                                 <w:rPr>
-                                  <w:rFonts w:ascii="Cambria Math" w:eastAsiaTheme="minorEastAsia" w:hAnsi="Cambria Math"/>
-                                  <w:noProof/>
-                                  <w:lang w:eastAsia="pl-PL"/>
+                                  <w:rFonts w:ascii="Cambria Math" w:hAnsi="Cambria Math"/>
                                 </w:rPr>
                                 <m:t>ω</m:t>
                               </m:r>
@@ -11749,7 +11956,7 @@
                               <w:noProof/>
                               <w:lang w:eastAsia="pl-PL"/>
                             </w:rPr>
-                            <m:t>-</m:t>
+                            <m:t>+</m:t>
                           </m:r>
                           <m:sSubSup>
                             <m:sSubSupPr>
@@ -11757,7 +11964,6 @@
                                 <w:rPr>
                                   <w:rFonts w:ascii="Cambria Math" w:eastAsiaTheme="minorEastAsia" w:hAnsi="Cambria Math"/>
                                   <w:i/>
-                                  <w:iCs/>
                                   <w:noProof/>
                                   <w:lang w:eastAsia="pl-PL"/>
                                 </w:rPr>
@@ -11766,9 +11972,7 @@
                             <m:e>
                               <m:r>
                                 <w:rPr>
-                                  <w:rFonts w:ascii="Cambria Math" w:eastAsiaTheme="minorEastAsia" w:hAnsi="Cambria Math"/>
-                                  <w:noProof/>
-                                  <w:lang w:eastAsia="pl-PL"/>
+                                  <w:rFonts w:ascii="Cambria Math" w:hAnsi="Cambria Math"/>
                                 </w:rPr>
                                 <m:t>ω</m:t>
                               </m:r>
@@ -11800,7 +12004,7 @@
                               <w:noProof/>
                               <w:lang w:eastAsia="pl-PL"/>
                             </w:rPr>
-                            <m:t>+</m:t>
+                            <m:t>-</m:t>
                           </m:r>
                           <m:sSubSup>
                             <m:sSubSupPr>
@@ -11808,7 +12012,6 @@
                                 <w:rPr>
                                   <w:rFonts w:ascii="Cambria Math" w:eastAsiaTheme="minorEastAsia" w:hAnsi="Cambria Math"/>
                                   <w:i/>
-                                  <w:iCs/>
                                   <w:noProof/>
                                   <w:lang w:eastAsia="pl-PL"/>
                                 </w:rPr>
@@ -11817,9 +12020,7 @@
                             <m:e>
                               <m:r>
                                 <w:rPr>
-                                  <w:rFonts w:ascii="Cambria Math" w:eastAsiaTheme="minorEastAsia" w:hAnsi="Cambria Math"/>
-                                  <w:noProof/>
-                                  <w:lang w:eastAsia="pl-PL"/>
+                                  <w:rFonts w:ascii="Cambria Math" w:hAnsi="Cambria Math"/>
                                 </w:rPr>
                                 <m:t>ω</m:t>
                               </m:r>
@@ -11874,7 +12075,7 @@
               <w:jc w:val="right"/>
               <w:rPr>
                 <w:rFonts w:eastAsiaTheme="minorEastAsia"/>
-                <w:b/>
+                <w:i w:val="0"/>
                 <w:noProof/>
                 <w:sz w:val="24"/>
                 <w:szCs w:val="24"/>
@@ -11884,7 +12085,7 @@
             <w:r>
               <w:rPr>
                 <w:rFonts w:eastAsiaTheme="minorEastAsia"/>
-                <w:b/>
+                <w:i w:val="0"/>
                 <w:noProof/>
                 <w:color w:val="auto"/>
                 <w:sz w:val="24"/>
@@ -11896,7 +12097,7 @@
             <w:r>
               <w:rPr>
                 <w:rFonts w:eastAsiaTheme="minorEastAsia"/>
-                <w:b/>
+                <w:i w:val="0"/>
                 <w:noProof/>
                 <w:color w:val="auto"/>
                 <w:sz w:val="24"/>
@@ -11908,7 +12109,7 @@
             <w:r>
               <w:rPr>
                 <w:rFonts w:eastAsiaTheme="minorEastAsia"/>
-                <w:b/>
+                <w:i w:val="0"/>
                 <w:noProof/>
                 <w:color w:val="auto"/>
                 <w:sz w:val="24"/>
@@ -11920,7 +12121,7 @@
             <w:r>
               <w:rPr>
                 <w:rFonts w:eastAsiaTheme="minorEastAsia"/>
-                <w:b/>
+                <w:i w:val="0"/>
                 <w:noProof/>
                 <w:color w:val="auto"/>
                 <w:sz w:val="24"/>
@@ -11932,7 +12133,7 @@
             <w:r>
               <w:rPr>
                 <w:rFonts w:eastAsiaTheme="minorEastAsia"/>
-                <w:b/>
+                <w:i w:val="0"/>
                 <w:noProof/>
                 <w:color w:val="auto"/>
                 <w:sz w:val="24"/>
@@ -11944,7 +12145,7 @@
             <w:r>
               <w:rPr>
                 <w:rFonts w:eastAsiaTheme="minorEastAsia"/>
-                <w:b/>
+                <w:i w:val="0"/>
                 <w:noProof/>
                 <w:color w:val="auto"/>
                 <w:sz w:val="24"/>
@@ -11956,7 +12157,7 @@
             <w:r>
               <w:rPr>
                 <w:rFonts w:eastAsiaTheme="minorEastAsia"/>
-                <w:b/>
+                <w:i w:val="0"/>
                 <w:noProof/>
                 <w:color w:val="auto"/>
                 <w:sz w:val="24"/>
@@ -12035,14 +12236,14 @@
           <w:lang w:eastAsia="pl-PL"/>
         </w:rPr>
       </w:pPr>
-      <w:bookmarkStart w:id="12" w:name="_Toc469405085"/>
+      <w:bookmarkStart w:id="11" w:name="_Toc469405085"/>
       <w:r>
         <w:rPr>
           <w:lang w:eastAsia="pl-PL"/>
         </w:rPr>
         <w:t>Momenty bezwładności</w:t>
       </w:r>
-      <w:bookmarkEnd w:id="12"/>
+      <w:bookmarkEnd w:id="11"/>
     </w:p>
     <w:p>
       <w:r>
@@ -12367,7 +12568,7 @@
               <w:jc w:val="right"/>
               <w:rPr>
                 <w:rFonts w:eastAsiaTheme="minorEastAsia"/>
-                <w:b/>
+                <w:i w:val="0"/>
                 <w:noProof/>
                 <w:sz w:val="24"/>
                 <w:szCs w:val="24"/>
@@ -12377,7 +12578,7 @@
             <w:r>
               <w:rPr>
                 <w:rFonts w:eastAsiaTheme="minorEastAsia"/>
-                <w:b/>
+                <w:i w:val="0"/>
                 <w:noProof/>
                 <w:color w:val="auto"/>
                 <w:sz w:val="24"/>
@@ -12389,7 +12590,7 @@
             <w:r>
               <w:rPr>
                 <w:rFonts w:eastAsiaTheme="minorEastAsia"/>
-                <w:b/>
+                <w:i w:val="0"/>
                 <w:noProof/>
                 <w:color w:val="auto"/>
                 <w:sz w:val="24"/>
@@ -12401,7 +12602,7 @@
             <w:r>
               <w:rPr>
                 <w:rFonts w:eastAsiaTheme="minorEastAsia"/>
-                <w:b/>
+                <w:i w:val="0"/>
                 <w:noProof/>
                 <w:color w:val="auto"/>
                 <w:sz w:val="24"/>
@@ -12413,7 +12614,7 @@
             <w:r>
               <w:rPr>
                 <w:rFonts w:eastAsiaTheme="minorEastAsia"/>
-                <w:b/>
+                <w:i w:val="0"/>
                 <w:noProof/>
                 <w:color w:val="auto"/>
                 <w:sz w:val="24"/>
@@ -12425,7 +12626,7 @@
             <w:r>
               <w:rPr>
                 <w:rFonts w:eastAsiaTheme="minorEastAsia"/>
-                <w:b/>
+                <w:i w:val="0"/>
                 <w:noProof/>
                 <w:color w:val="auto"/>
                 <w:sz w:val="24"/>
@@ -12437,7 +12638,7 @@
             <w:r>
               <w:rPr>
                 <w:rFonts w:eastAsiaTheme="minorEastAsia"/>
-                <w:b/>
+                <w:i w:val="0"/>
                 <w:noProof/>
                 <w:color w:val="auto"/>
                 <w:sz w:val="24"/>
@@ -12449,7 +12650,7 @@
             <w:r>
               <w:rPr>
                 <w:rFonts w:eastAsiaTheme="minorEastAsia"/>
-                <w:b/>
+                <w:i w:val="0"/>
                 <w:noProof/>
                 <w:color w:val="auto"/>
                 <w:sz w:val="24"/>
@@ -12551,7 +12752,81 @@
           <w:rFonts w:eastAsiaTheme="minorEastAsia"/>
           <w:lang w:eastAsia="pl-PL"/>
         </w:rPr>
-        <w:t xml:space="preserve"> [1].</w:t>
+        <w:t xml:space="preserve"> </w:t>
+      </w:r>
+      <w:r>
+        <w:rPr>
+          <w:rFonts w:eastAsiaTheme="minorEastAsia"/>
+          <w:lang w:eastAsia="pl-PL"/>
+        </w:rPr>
+        <w:fldChar w:fldCharType="begin"/>
+      </w:r>
+      <w:r>
+        <w:rPr>
+          <w:rFonts w:eastAsiaTheme="minorEastAsia"/>
+          <w:lang w:eastAsia="pl-PL"/>
+        </w:rPr>
+        <w:instrText xml:space="preserve"> REF _Ref469762804 \h </w:instrText>
+      </w:r>
+      <w:r>
+        <w:rPr>
+          <w:rFonts w:eastAsiaTheme="minorEastAsia"/>
+          <w:lang w:eastAsia="pl-PL"/>
+        </w:rPr>
+      </w:r>
+      <w:r>
+        <w:rPr>
+          <w:rFonts w:eastAsiaTheme="minorEastAsia"/>
+          <w:lang w:eastAsia="pl-PL"/>
+        </w:rPr>
+        <w:instrText xml:space="preserve"> \* MERGEFORMAT </w:instrText>
+      </w:r>
+      <w:r>
+        <w:rPr>
+          <w:rFonts w:eastAsiaTheme="minorEastAsia"/>
+          <w:lang w:eastAsia="pl-PL"/>
+        </w:rPr>
+        <w:fldChar w:fldCharType="separate"/>
+      </w:r>
+      <w:r>
+        <w:rPr>
+          <w:rStyle w:val="Hipercze"/>
+          <w:color w:val="auto"/>
+          <w:szCs w:val="24"/>
+          <w:u w:val="none"/>
+        </w:rPr>
+        <w:t>[</w:t>
+      </w:r>
+      <w:r>
+        <w:rPr>
+          <w:rStyle w:val="Hipercze"/>
+          <w:noProof/>
+          <w:color w:val="auto"/>
+          <w:szCs w:val="24"/>
+          <w:u w:val="none"/>
+        </w:rPr>
+        <w:t>1</w:t>
+      </w:r>
+      <w:r>
+        <w:rPr>
+          <w:rFonts w:eastAsiaTheme="minorEastAsia"/>
+          <w:lang w:eastAsia="pl-PL"/>
+        </w:rPr>
+        <w:fldChar w:fldCharType="end"/>
+      </w:r>
+      <w:r>
+        <w:rPr>
+          <w:rFonts w:eastAsiaTheme="minorEastAsia"/>
+          <w:lang w:eastAsia="pl-PL"/>
+        </w:rPr>
+        <w:t>]</w:t>
+      </w:r>
+      <w:r>
+        <w:rPr>
+          <w:rFonts w:eastAsiaTheme="minorEastAsia"/>
+          <w:lang w:eastAsia="pl-PL"/>
+        </w:rPr>
+        <w:t>.</w:t>
       </w:r>
     </w:p>
     <w:p>
@@ -12566,7 +12841,7 @@
           <w:lang w:eastAsia="pl-PL"/>
         </w:rPr>
       </w:pPr>
-      <w:bookmarkStart w:id="13" w:name="_Toc469405086"/>
+      <w:bookmarkStart w:id="12" w:name="_Toc469405086"/>
       <w:r>
         <w:rPr>
           <w:noProof/>
@@ -12574,20 +12849,62 @@
         </w:rPr>
         <w:t>Dynamika</w:t>
       </w:r>
-      <w:bookmarkEnd w:id="13"/>
-    </w:p>
-    <w:p>
-      <w:r>
-        <w:t>Wykorzystując podane powyżej zależności można wyprowadzić równania dynamiczne ruchu.</w:t>
+      <w:bookmarkEnd w:id="12"/>
+    </w:p>
+    <w:p>
+      <w:r>
+        <w:t>Wykorzystując podane powyżej zależności można wyprowadzić równania dy</w:t>
+      </w:r>
+      <w:r>
+        <w:t>namiczne ruchu.</w:t>
       </w:r>
       <w:r>
         <w:br/>
-        <w:t xml:space="preserve">Na podstawie [2] i wypisanych równań </w:t>
+        <w:t xml:space="preserve">Na podstawie </w:t>
       </w:r>
       <w:r>
         <w:fldChar w:fldCharType="begin"/>
       </w:r>
       <w:r>
+        <w:instrText xml:space="preserve"> REF _Ref469762957 \h </w:instrText>
+      </w:r>
+      <w:r>
+        <w:instrText xml:space="preserve"> \* MERGEFORMAT </w:instrText>
+      </w:r>
+      <w:r>
+        <w:fldChar w:fldCharType="separate"/>
+      </w:r>
+      <w:r>
+        <w:rPr>
+          <w:rStyle w:val="Hipercze"/>
+          <w:color w:val="auto"/>
+          <w:szCs w:val="24"/>
+          <w:u w:val="none"/>
+        </w:rPr>
+        <w:t>[</w:t>
+      </w:r>
+      <w:r>
+        <w:rPr>
+          <w:rStyle w:val="Hipercze"/>
+          <w:noProof/>
+          <w:color w:val="auto"/>
+          <w:u w:val="none"/>
+        </w:rPr>
+        <w:t>2</w:t>
+      </w:r>
+      <w:r>
+        <w:fldChar w:fldCharType="end"/>
+      </w:r>
+      <w:r>
+        <w:t>]</w:t>
+      </w:r>
+      <w:r>
+        <w:t xml:space="preserve"> i wypisanych równań </w:t>
+      </w:r>
+      <w:r>
+        <w:fldChar w:fldCharType="begin"/>
+      </w:r>
+      <w:r>
         <w:instrText xml:space="preserve"> REF _Ref468892961 \h </w:instrText>
       </w:r>
       <w:r>
@@ -12596,7 +12913,7 @@
       <w:r>
         <w:rPr>
           <w:rFonts w:eastAsiaTheme="minorEastAsia"/>
-          <w:b/>
+          <w:i/>
           <w:noProof/>
           <w:szCs w:val="24"/>
           <w:lang w:eastAsia="pl-PL"/>
@@ -12606,7 +12923,7 @@
       <w:r>
         <w:rPr>
           <w:rFonts w:eastAsiaTheme="minorEastAsia"/>
-          <w:b/>
+          <w:i/>
           <w:noProof/>
           <w:szCs w:val="24"/>
           <w:lang w:eastAsia="pl-PL"/>
@@ -12616,7 +12933,7 @@
       <w:r>
         <w:rPr>
           <w:rFonts w:eastAsiaTheme="minorEastAsia"/>
-          <w:b/>
+          <w:i/>
           <w:noProof/>
           <w:szCs w:val="24"/>
           <w:lang w:eastAsia="pl-PL"/>
@@ -12641,7 +12958,7 @@
       <w:r>
         <w:rPr>
           <w:rFonts w:eastAsiaTheme="minorEastAsia"/>
-          <w:b/>
+          <w:i/>
           <w:noProof/>
           <w:szCs w:val="24"/>
           <w:lang w:eastAsia="pl-PL"/>
@@ -12651,7 +12968,7 @@
       <w:r>
         <w:rPr>
           <w:rFonts w:eastAsiaTheme="minorEastAsia"/>
-          <w:b/>
+          <w:i/>
           <w:noProof/>
           <w:szCs w:val="24"/>
           <w:lang w:eastAsia="pl-PL"/>
@@ -12661,7 +12978,7 @@
       <w:r>
         <w:rPr>
           <w:rFonts w:eastAsiaTheme="minorEastAsia"/>
-          <w:b/>
+          <w:i/>
           <w:noProof/>
           <w:szCs w:val="24"/>
           <w:lang w:eastAsia="pl-PL"/>
@@ -12686,7 +13003,7 @@
       <w:r>
         <w:rPr>
           <w:rFonts w:eastAsiaTheme="minorEastAsia"/>
-          <w:b/>
+          <w:i/>
           <w:noProof/>
           <w:szCs w:val="24"/>
           <w:lang w:eastAsia="pl-PL"/>
@@ -12696,7 +13013,7 @@
       <w:r>
         <w:rPr>
           <w:rFonts w:eastAsiaTheme="minorEastAsia"/>
-          <w:b/>
+          <w:i/>
           <w:noProof/>
           <w:szCs w:val="24"/>
           <w:lang w:eastAsia="pl-PL"/>
@@ -12706,7 +13023,7 @@
       <w:r>
         <w:rPr>
           <w:rFonts w:eastAsiaTheme="minorEastAsia"/>
-          <w:b/>
+          <w:i/>
           <w:noProof/>
           <w:szCs w:val="24"/>
           <w:lang w:eastAsia="pl-PL"/>
@@ -12979,7 +13296,7 @@
               <w:jc w:val="right"/>
               <w:rPr>
                 <w:rFonts w:eastAsiaTheme="minorEastAsia"/>
-                <w:b/>
+                <w:i w:val="0"/>
                 <w:noProof/>
                 <w:sz w:val="24"/>
                 <w:szCs w:val="24"/>
@@ -12989,7 +13306,7 @@
             <w:r>
               <w:rPr>
                 <w:rFonts w:eastAsiaTheme="minorEastAsia"/>
-                <w:b/>
+                <w:i w:val="0"/>
                 <w:noProof/>
                 <w:color w:val="auto"/>
                 <w:sz w:val="24"/>
@@ -13001,7 +13318,7 @@
             <w:r>
               <w:rPr>
                 <w:rFonts w:eastAsiaTheme="minorEastAsia"/>
-                <w:b/>
+                <w:i w:val="0"/>
                 <w:noProof/>
                 <w:color w:val="auto"/>
                 <w:sz w:val="24"/>
@@ -13013,7 +13330,7 @@
             <w:r>
               <w:rPr>
                 <w:rFonts w:eastAsiaTheme="minorEastAsia"/>
-                <w:b/>
+                <w:i w:val="0"/>
                 <w:noProof/>
                 <w:color w:val="auto"/>
                 <w:sz w:val="24"/>
@@ -13025,7 +13342,7 @@
             <w:r>
               <w:rPr>
                 <w:rFonts w:eastAsiaTheme="minorEastAsia"/>
-                <w:b/>
+                <w:i w:val="0"/>
                 <w:noProof/>
                 <w:color w:val="auto"/>
                 <w:sz w:val="24"/>
@@ -13037,7 +13354,7 @@
             <w:r>
               <w:rPr>
                 <w:rFonts w:eastAsiaTheme="minorEastAsia"/>
-                <w:b/>
+                <w:i w:val="0"/>
                 <w:noProof/>
                 <w:color w:val="auto"/>
                 <w:sz w:val="24"/>
@@ -13049,7 +13366,7 @@
             <w:r>
               <w:rPr>
                 <w:rFonts w:eastAsiaTheme="minorEastAsia"/>
-                <w:b/>
+                <w:i w:val="0"/>
                 <w:noProof/>
                 <w:color w:val="auto"/>
                 <w:sz w:val="24"/>
@@ -13061,7 +13378,7 @@
             <w:r>
               <w:rPr>
                 <w:rFonts w:eastAsiaTheme="minorEastAsia"/>
-                <w:b/>
+                <w:i w:val="0"/>
                 <w:noProof/>
                 <w:color w:val="auto"/>
                 <w:sz w:val="24"/>
@@ -14102,8 +14419,8 @@
               <w:spacing w:after="0"/>
               <w:jc w:val="right"/>
               <w:rPr>
-                <w:rFonts w:eastAsiaTheme="minorEastAsia"/>
-                <w:b/>
+                <w:rFonts w:ascii="Cambria Math" w:eastAsiaTheme="minorEastAsia" w:hAnsi="Cambria Math"/>
+                <w:i w:val="0"/>
                 <w:noProof/>
                 <w:sz w:val="24"/>
                 <w:szCs w:val="24"/>
@@ -14113,7 +14430,7 @@
             <w:r>
               <w:rPr>
                 <w:rFonts w:eastAsiaTheme="minorEastAsia"/>
-                <w:b/>
+                <w:i w:val="0"/>
                 <w:noProof/>
                 <w:color w:val="auto"/>
                 <w:sz w:val="24"/>
@@ -14125,7 +14442,7 @@
             <w:r>
               <w:rPr>
                 <w:rFonts w:eastAsiaTheme="minorEastAsia"/>
-                <w:b/>
+                <w:i w:val="0"/>
                 <w:noProof/>
                 <w:color w:val="auto"/>
                 <w:sz w:val="24"/>
@@ -14137,7 +14454,7 @@
             <w:r>
               <w:rPr>
                 <w:rFonts w:eastAsiaTheme="minorEastAsia"/>
-                <w:b/>
+                <w:i w:val="0"/>
                 <w:noProof/>
                 <w:color w:val="auto"/>
                 <w:sz w:val="24"/>
@@ -14149,7 +14466,7 @@
             <w:r>
               <w:rPr>
                 <w:rFonts w:eastAsiaTheme="minorEastAsia"/>
-                <w:b/>
+                <w:i w:val="0"/>
                 <w:noProof/>
                 <w:color w:val="auto"/>
                 <w:sz w:val="24"/>
@@ -14161,7 +14478,7 @@
             <w:r>
               <w:rPr>
                 <w:rFonts w:eastAsiaTheme="minorEastAsia"/>
-                <w:b/>
+                <w:i w:val="0"/>
                 <w:noProof/>
                 <w:color w:val="auto"/>
                 <w:sz w:val="24"/>
@@ -14173,7 +14490,7 @@
             <w:r>
               <w:rPr>
                 <w:rFonts w:eastAsiaTheme="minorEastAsia"/>
-                <w:b/>
+                <w:i w:val="0"/>
                 <w:noProof/>
                 <w:color w:val="auto"/>
                 <w:sz w:val="24"/>
@@ -14185,7 +14502,7 @@
             <w:r>
               <w:rPr>
                 <w:rFonts w:eastAsiaTheme="minorEastAsia"/>
-                <w:b/>
+                <w:i w:val="0"/>
                 <w:noProof/>
                 <w:color w:val="auto"/>
                 <w:sz w:val="24"/>
@@ -14259,7 +14576,19 @@
         <w:rPr>
           <w:rFonts w:eastAsiaTheme="minorEastAsia"/>
         </w:rPr>
-        <w:t>– macierz rotacji z układu lokalnego do inercjalnego</w:t>
+        <w:t xml:space="preserve">– macierz </w:t>
+      </w:r>
+      <w:r>
+        <w:rPr>
+          <w:rFonts w:eastAsiaTheme="minorEastAsia"/>
+        </w:rPr>
+        <w:t>obrotu</w:t>
+      </w:r>
+      <w:r>
+        <w:rPr>
+          <w:rFonts w:eastAsiaTheme="minorEastAsia"/>
+        </w:rPr>
+        <w:t xml:space="preserve"> z układu lokalnego do inercjalnego</w:t>
       </w:r>
       <w:r>
         <w:rPr>
@@ -14356,7 +14685,46 @@
     </w:p>
     <w:p>
       <w:r>
-        <w:t>Na podstawie [2] można zapisać równanie opisujące dynamikę zmian orientacji dla układu lokalnego:</w:t>
+        <w:t xml:space="preserve">Na podstawie </w:t>
+      </w:r>
+      <w:r>
+        <w:fldChar w:fldCharType="begin"/>
+      </w:r>
+      <w:r>
+        <w:instrText xml:space="preserve"> REF _Ref469762957 \h </w:instrText>
+      </w:r>
+      <w:r>
+        <w:instrText xml:space="preserve"> \* MERGEFORMAT </w:instrText>
+      </w:r>
+      <w:r>
+        <w:fldChar w:fldCharType="separate"/>
+      </w:r>
+      <w:r>
+        <w:rPr>
+          <w:rStyle w:val="Hipercze"/>
+          <w:color w:val="auto"/>
+          <w:szCs w:val="24"/>
+          <w:u w:val="none"/>
+        </w:rPr>
+        <w:t>[</w:t>
+      </w:r>
+      <w:r>
+        <w:rPr>
+          <w:rStyle w:val="Hipercze"/>
+          <w:noProof/>
+          <w:color w:val="auto"/>
+          <w:u w:val="none"/>
+        </w:rPr>
+        <w:t>2</w:t>
+      </w:r>
+      <w:r>
+        <w:fldChar w:fldCharType="end"/>
+      </w:r>
+      <w:r>
+        <w:t>]</w:t>
+      </w:r>
+      <w:r>
+        <w:t xml:space="preserve"> można zapisać równanie opisujące dynamikę zmian orientacji dla układu lokalnego:</w:t>
       </w:r>
     </w:p>
     <w:tbl>
@@ -15318,7 +15686,7 @@
               <w:jc w:val="right"/>
               <w:rPr>
                 <w:rFonts w:eastAsiaTheme="minorEastAsia"/>
-                <w:b/>
+                <w:i w:val="0"/>
                 <w:noProof/>
                 <w:sz w:val="24"/>
                 <w:szCs w:val="24"/>
@@ -15328,7 +15696,7 @@
             <w:r>
               <w:rPr>
                 <w:rFonts w:eastAsiaTheme="minorEastAsia"/>
-                <w:b/>
+                <w:i w:val="0"/>
                 <w:noProof/>
                 <w:color w:val="auto"/>
                 <w:sz w:val="24"/>
@@ -15340,7 +15708,7 @@
             <w:r>
               <w:rPr>
                 <w:rFonts w:eastAsiaTheme="minorEastAsia"/>
-                <w:b/>
+                <w:i w:val="0"/>
                 <w:noProof/>
                 <w:color w:val="auto"/>
                 <w:sz w:val="24"/>
@@ -15352,7 +15720,7 @@
             <w:r>
               <w:rPr>
                 <w:rFonts w:eastAsiaTheme="minorEastAsia"/>
-                <w:b/>
+                <w:i w:val="0"/>
                 <w:noProof/>
                 <w:color w:val="auto"/>
                 <w:sz w:val="24"/>
@@ -15364,7 +15732,7 @@
             <w:r>
               <w:rPr>
                 <w:rFonts w:eastAsiaTheme="minorEastAsia"/>
-                <w:b/>
+                <w:i w:val="0"/>
                 <w:noProof/>
                 <w:color w:val="auto"/>
                 <w:sz w:val="24"/>
@@ -15376,7 +15744,7 @@
             <w:r>
               <w:rPr>
                 <w:rFonts w:eastAsiaTheme="minorEastAsia"/>
-                <w:b/>
+                <w:i w:val="0"/>
                 <w:noProof/>
                 <w:color w:val="auto"/>
                 <w:sz w:val="24"/>
@@ -15388,7 +15756,7 @@
             <w:r>
               <w:rPr>
                 <w:rFonts w:eastAsiaTheme="minorEastAsia"/>
-                <w:b/>
+                <w:i w:val="0"/>
                 <w:noProof/>
                 <w:color w:val="auto"/>
                 <w:sz w:val="24"/>
@@ -15400,7 +15768,7 @@
             <w:r>
               <w:rPr>
                 <w:rFonts w:eastAsiaTheme="minorEastAsia"/>
-                <w:b/>
+                <w:i w:val="0"/>
                 <w:noProof/>
                 <w:color w:val="auto"/>
                 <w:sz w:val="24"/>
@@ -15421,11 +15789,11 @@
           <w:numId w:val="13"/>
         </w:numPr>
       </w:pPr>
-      <w:bookmarkStart w:id="14" w:name="_Toc469405087"/>
+      <w:bookmarkStart w:id="13" w:name="_Toc469405087"/>
       <w:r>
         <w:t>Budowa</w:t>
       </w:r>
-      <w:bookmarkEnd w:id="14"/>
+      <w:bookmarkEnd w:id="13"/>
     </w:p>
     <w:p>
       <w:pPr>
@@ -15504,6 +15872,8 @@
       <w:r>
         <w:t>4 Silniki ze śmigłami</w:t>
       </w:r>
+      <w:bookmarkStart w:id="14" w:name="_GoBack"/>
+      <w:bookmarkEnd w:id="14"/>
     </w:p>
     <w:p>
       <w:pPr>
@@ -15554,7 +15924,7 @@
         <mc:AlternateContent>
           <mc:Choice Requires="wps">
             <w:drawing>
-              <wp:anchor distT="0" distB="0" distL="114300" distR="114300" simplePos="0" relativeHeight="251673600" behindDoc="0" locked="0" layoutInCell="1" allowOverlap="1" wp14:anchorId="17D0F86A" wp14:editId="46D6C403">
+              <wp:anchor distT="0" distB="0" distL="114300" distR="114300" simplePos="0" relativeHeight="251673600" behindDoc="0" locked="0" layoutInCell="1" allowOverlap="1" wp14:anchorId="3ABE1664" wp14:editId="296DBD51">
                 <wp:simplePos x="0" y="0"/>
                 <wp:positionH relativeFrom="column">
                   <wp:posOffset>1424305</wp:posOffset>
@@ -15642,7 +16012,7 @@
           </mc:Choice>
           <mc:Fallback>
             <w:pict>
-              <v:shapetype w14:anchorId="17D0F86A" id="_x0000_t202" coordsize="21600,21600" o:spt="202" path="m,l,21600r21600,l21600,xe">
+              <v:shapetype w14:anchorId="3ABE1664" id="_x0000_t202" coordsize="21600,21600" o:spt="202" path="m,l,21600r21600,l21600,xe">
                 <v:stroke joinstyle="miter"/>
                 <v:path gradientshapeok="t" o:connecttype="rect"/>
               </v:shapetype>
@@ -15681,7 +16051,7 @@
         <mc:AlternateContent>
           <mc:Choice Requires="wps">
             <w:drawing>
-              <wp:anchor distT="0" distB="0" distL="114300" distR="114300" simplePos="0" relativeHeight="251672576" behindDoc="0" locked="0" layoutInCell="1" allowOverlap="1" wp14:anchorId="382A8833" wp14:editId="52B7CF96">
+              <wp:anchor distT="0" distB="0" distL="114300" distR="114300" simplePos="0" relativeHeight="251672576" behindDoc="0" locked="0" layoutInCell="1" allowOverlap="1" wp14:anchorId="72048EBC" wp14:editId="33E4B8FC">
                 <wp:simplePos x="0" y="0"/>
                 <wp:positionH relativeFrom="column">
                   <wp:posOffset>172085</wp:posOffset>
@@ -15755,7 +16125,7 @@
         <mc:AlternateContent>
           <mc:Choice Requires="wps">
             <w:drawing>
-              <wp:anchor distT="0" distB="0" distL="114300" distR="114300" simplePos="0" relativeHeight="251692032" behindDoc="0" locked="0" layoutInCell="1" allowOverlap="1" wp14:anchorId="70A39D22" wp14:editId="4FD013EB">
+              <wp:anchor distT="0" distB="0" distL="114300" distR="114300" simplePos="0" relativeHeight="251692032" behindDoc="0" locked="0" layoutInCell="1" allowOverlap="1" wp14:anchorId="68996A98" wp14:editId="609B3B42">
                 <wp:simplePos x="0" y="0"/>
                 <wp:positionH relativeFrom="column">
                   <wp:posOffset>3065340</wp:posOffset>
@@ -15828,7 +16198,7 @@
         <mc:AlternateContent>
           <mc:Choice Requires="wps">
             <w:drawing>
-              <wp:anchor distT="0" distB="0" distL="114300" distR="114300" simplePos="0" relativeHeight="251691008" behindDoc="0" locked="0" layoutInCell="1" allowOverlap="1" wp14:anchorId="7C98EDDE" wp14:editId="11EA5324">
+              <wp:anchor distT="0" distB="0" distL="114300" distR="114300" simplePos="0" relativeHeight="251691008" behindDoc="0" locked="0" layoutInCell="1" allowOverlap="1" wp14:anchorId="3E3D3E59" wp14:editId="4E8DC156">
                 <wp:simplePos x="0" y="0"/>
                 <wp:positionH relativeFrom="column">
                   <wp:posOffset>2616933</wp:posOffset>
@@ -15895,7 +16265,7 @@
         <mc:AlternateContent>
           <mc:Choice Requires="wps">
             <w:drawing>
-              <wp:anchor distT="0" distB="0" distL="114300" distR="114300" simplePos="0" relativeHeight="251689984" behindDoc="0" locked="0" layoutInCell="1" allowOverlap="1" wp14:anchorId="6584385C" wp14:editId="1C7308AD">
+              <wp:anchor distT="0" distB="0" distL="114300" distR="114300" simplePos="0" relativeHeight="251689984" behindDoc="0" locked="0" layoutInCell="1" allowOverlap="1" wp14:anchorId="2F3ED463" wp14:editId="1866B322">
                 <wp:simplePos x="0" y="0"/>
                 <wp:positionH relativeFrom="column">
                   <wp:posOffset>2062529</wp:posOffset>
@@ -15962,7 +16332,7 @@
         <mc:AlternateContent>
           <mc:Choice Requires="wps">
             <w:drawing>
-              <wp:anchor distT="0" distB="0" distL="114300" distR="114300" simplePos="0" relativeHeight="251688960" behindDoc="0" locked="0" layoutInCell="1" allowOverlap="1" wp14:anchorId="042093DE" wp14:editId="70D555E8">
+              <wp:anchor distT="0" distB="0" distL="114300" distR="114300" simplePos="0" relativeHeight="251688960" behindDoc="0" locked="0" layoutInCell="1" allowOverlap="1" wp14:anchorId="36F2D8AC" wp14:editId="1D6F169A">
                 <wp:simplePos x="0" y="0"/>
                 <wp:positionH relativeFrom="column">
                   <wp:posOffset>963979</wp:posOffset>
@@ -16029,7 +16399,7 @@
         <mc:AlternateContent>
           <mc:Choice Requires="wps">
             <w:drawing>
-              <wp:anchor distT="0" distB="0" distL="114300" distR="114300" simplePos="0" relativeHeight="251687936" behindDoc="0" locked="0" layoutInCell="1" allowOverlap="1" wp14:anchorId="434D9034" wp14:editId="11A1FC86">
+              <wp:anchor distT="0" distB="0" distL="114300" distR="114300" simplePos="0" relativeHeight="251687936" behindDoc="0" locked="0" layoutInCell="1" allowOverlap="1" wp14:anchorId="49C2DCCC" wp14:editId="539D698E">
                 <wp:simplePos x="0" y="0"/>
                 <wp:positionH relativeFrom="column">
                   <wp:posOffset>2819156</wp:posOffset>
@@ -16096,7 +16466,7 @@
         <mc:AlternateContent>
           <mc:Choice Requires="wps">
             <w:drawing>
-              <wp:anchor distT="0" distB="0" distL="114300" distR="114300" simplePos="0" relativeHeight="251686912" behindDoc="0" locked="0" layoutInCell="1" allowOverlap="1" wp14:anchorId="0E616E29" wp14:editId="4ACBC754">
+              <wp:anchor distT="0" distB="0" distL="114300" distR="114300" simplePos="0" relativeHeight="251686912" behindDoc="0" locked="0" layoutInCell="1" allowOverlap="1" wp14:anchorId="58E7588E" wp14:editId="3E3D35F9">
                 <wp:simplePos x="0" y="0"/>
                 <wp:positionH relativeFrom="column">
                   <wp:posOffset>1781224</wp:posOffset>
@@ -16166,7 +16536,7 @@
         <mc:AlternateContent>
           <mc:Choice Requires="wps">
             <w:drawing>
-              <wp:anchor distT="0" distB="0" distL="114300" distR="114300" simplePos="0" relativeHeight="251685888" behindDoc="0" locked="0" layoutInCell="1" allowOverlap="1" wp14:anchorId="06AAB058" wp14:editId="5D3BD6BD">
+              <wp:anchor distT="0" distB="0" distL="114300" distR="114300" simplePos="0" relativeHeight="251685888" behindDoc="0" locked="0" layoutInCell="1" allowOverlap="1" wp14:anchorId="4D4C6AFF" wp14:editId="07B194CD">
                 <wp:simplePos x="0" y="0"/>
                 <wp:positionH relativeFrom="column">
                   <wp:posOffset>3065340</wp:posOffset>
@@ -16239,7 +16609,7 @@
         <mc:AlternateContent>
           <mc:Choice Requires="wps">
             <w:drawing>
-              <wp:anchor distT="0" distB="0" distL="114300" distR="114300" simplePos="0" relativeHeight="251684864" behindDoc="0" locked="0" layoutInCell="1" allowOverlap="1" wp14:anchorId="5BAA0865" wp14:editId="2510EE93">
+              <wp:anchor distT="0" distB="0" distL="114300" distR="114300" simplePos="0" relativeHeight="251684864" behindDoc="0" locked="0" layoutInCell="1" allowOverlap="1" wp14:anchorId="42A63FFC" wp14:editId="7EF17345">
                 <wp:simplePos x="0" y="0"/>
                 <wp:positionH relativeFrom="column">
                   <wp:posOffset>1078279</wp:posOffset>
@@ -16312,7 +16682,7 @@
         <mc:AlternateContent>
           <mc:Choice Requires="wps">
             <w:drawing>
-              <wp:anchor distT="0" distB="0" distL="114300" distR="114300" simplePos="0" relativeHeight="251679744" behindDoc="0" locked="0" layoutInCell="1" allowOverlap="1" wp14:anchorId="159D35C0" wp14:editId="4B23D101">
+              <wp:anchor distT="0" distB="0" distL="114300" distR="114300" simplePos="0" relativeHeight="251679744" behindDoc="0" locked="0" layoutInCell="1" allowOverlap="1" wp14:anchorId="0FE01E46" wp14:editId="23F60ED1">
                 <wp:simplePos x="0" y="0"/>
                 <wp:positionH relativeFrom="column">
                   <wp:posOffset>2533015</wp:posOffset>
@@ -16398,7 +16768,7 @@
         <mc:AlternateContent>
           <mc:Choice Requires="wps">
             <w:drawing>
-              <wp:anchor distT="0" distB="0" distL="114300" distR="114300" simplePos="0" relativeHeight="251683840" behindDoc="0" locked="0" layoutInCell="1" allowOverlap="1" wp14:anchorId="3815ED6E" wp14:editId="3C42552D">
+              <wp:anchor distT="0" distB="0" distL="114300" distR="114300" simplePos="0" relativeHeight="251683840" behindDoc="0" locked="0" layoutInCell="1" allowOverlap="1" wp14:anchorId="31A321EC" wp14:editId="5A5924D6">
                 <wp:simplePos x="0" y="0"/>
                 <wp:positionH relativeFrom="column">
                   <wp:posOffset>3944571</wp:posOffset>
@@ -16465,7 +16835,7 @@
         <mc:AlternateContent>
           <mc:Choice Requires="wps">
             <w:drawing>
-              <wp:anchor distT="0" distB="0" distL="114300" distR="114300" simplePos="0" relativeHeight="251682816" behindDoc="0" locked="0" layoutInCell="1" allowOverlap="1" wp14:anchorId="57CA6C5F" wp14:editId="0BAC6E3A">
+              <wp:anchor distT="0" distB="0" distL="114300" distR="114300" simplePos="0" relativeHeight="251682816" behindDoc="0" locked="0" layoutInCell="1" allowOverlap="1" wp14:anchorId="28E7183C" wp14:editId="44997E41">
                 <wp:simplePos x="0" y="0"/>
                 <wp:positionH relativeFrom="column">
                   <wp:posOffset>3144080</wp:posOffset>
@@ -16532,7 +16902,7 @@
         <mc:AlternateContent>
           <mc:Choice Requires="wps">
             <w:drawing>
-              <wp:anchor distT="0" distB="0" distL="114300" distR="114300" simplePos="0" relativeHeight="251681792" behindDoc="0" locked="0" layoutInCell="1" allowOverlap="1" wp14:anchorId="710D6841" wp14:editId="2A6586DE">
+              <wp:anchor distT="0" distB="0" distL="114300" distR="114300" simplePos="0" relativeHeight="251681792" behindDoc="0" locked="0" layoutInCell="1" allowOverlap="1" wp14:anchorId="4F8D4FE4" wp14:editId="7B3EB438">
                 <wp:simplePos x="0" y="0"/>
                 <wp:positionH relativeFrom="column">
                   <wp:posOffset>1693740</wp:posOffset>
@@ -16599,7 +16969,7 @@
         <mc:AlternateContent>
           <mc:Choice Requires="wps">
             <w:drawing>
-              <wp:anchor distT="0" distB="0" distL="114300" distR="114300" simplePos="0" relativeHeight="251680768" behindDoc="0" locked="0" layoutInCell="1" allowOverlap="1" wp14:anchorId="13F3B2DD" wp14:editId="07219551">
+              <wp:anchor distT="0" distB="0" distL="114300" distR="114300" simplePos="0" relativeHeight="251680768" behindDoc="0" locked="0" layoutInCell="1" allowOverlap="1" wp14:anchorId="2F94B2BE" wp14:editId="7699FA29">
                 <wp:simplePos x="0" y="0"/>
                 <wp:positionH relativeFrom="column">
                   <wp:posOffset>868533</wp:posOffset>
@@ -16666,7 +17036,7 @@
         <mc:AlternateContent>
           <mc:Choice Requires="wps">
             <w:drawing>
-              <wp:anchor distT="0" distB="0" distL="114300" distR="114300" simplePos="0" relativeHeight="251676672" behindDoc="0" locked="0" layoutInCell="1" allowOverlap="1" wp14:anchorId="2E69ED6A" wp14:editId="30C5BCB2">
+              <wp:anchor distT="0" distB="0" distL="114300" distR="114300" simplePos="0" relativeHeight="251676672" behindDoc="0" locked="0" layoutInCell="1" allowOverlap="1" wp14:anchorId="0C1F009E" wp14:editId="1C675B7B">
                 <wp:simplePos x="0" y="0"/>
                 <wp:positionH relativeFrom="column">
                   <wp:posOffset>1065530</wp:posOffset>
@@ -16741,7 +17111,7 @@
         <mc:AlternateContent>
           <mc:Choice Requires="wps">
             <w:drawing>
-              <wp:anchor distT="0" distB="0" distL="114300" distR="114300" simplePos="0" relativeHeight="251678720" behindDoc="0" locked="0" layoutInCell="1" allowOverlap="1" wp14:anchorId="2CE4D38E" wp14:editId="6194AEB9">
+              <wp:anchor distT="0" distB="0" distL="114300" distR="114300" simplePos="0" relativeHeight="251678720" behindDoc="0" locked="0" layoutInCell="1" allowOverlap="1" wp14:anchorId="442D4C5C" wp14:editId="18D734A0">
                 <wp:simplePos x="0" y="0"/>
                 <wp:positionH relativeFrom="column">
                   <wp:posOffset>2167890</wp:posOffset>
@@ -16816,7 +17186,7 @@
         <mc:AlternateContent>
           <mc:Choice Requires="wps">
             <w:drawing>
-              <wp:anchor distT="0" distB="0" distL="114300" distR="114300" simplePos="0" relativeHeight="251677696" behindDoc="0" locked="0" layoutInCell="1" allowOverlap="1" wp14:anchorId="1FFFDBA1" wp14:editId="359982F6">
+              <wp:anchor distT="0" distB="0" distL="114300" distR="114300" simplePos="0" relativeHeight="251677696" behindDoc="0" locked="0" layoutInCell="1" allowOverlap="1" wp14:anchorId="130A9161" wp14:editId="1777F302">
                 <wp:simplePos x="0" y="0"/>
                 <wp:positionH relativeFrom="column">
                   <wp:posOffset>639593</wp:posOffset>
@@ -16891,7 +17261,7 @@
         <mc:AlternateContent>
           <mc:Choice Requires="wps">
             <w:drawing>
-              <wp:anchor distT="0" distB="0" distL="114300" distR="114300" simplePos="0" relativeHeight="251670528" behindDoc="0" locked="0" layoutInCell="1" allowOverlap="1" wp14:anchorId="5D41D82E" wp14:editId="420F3B1F">
+              <wp:anchor distT="0" distB="0" distL="114300" distR="114300" simplePos="0" relativeHeight="251670528" behindDoc="0" locked="0" layoutInCell="1" allowOverlap="1" wp14:anchorId="6FB2531D" wp14:editId="272B7300">
                 <wp:simplePos x="0" y="0"/>
                 <wp:positionH relativeFrom="column">
                   <wp:posOffset>2806700</wp:posOffset>
@@ -16973,7 +17343,7 @@
           </mc:Choice>
           <mc:Fallback>
             <w:pict>
-              <v:roundrect w14:anchorId="5D41D82E" id="Rounded Rectangle 18" o:spid="_x0000_s1027" style="position:absolute;margin-left:221pt;margin-top:329.45pt;width:50.5pt;height:47.05pt;z-index:251670528;visibility:visible;mso-wrap-style:square;mso-width-percent:0;mso-wrap-distance-left:9pt;mso-wrap-distance-top:0;mso-wrap-distance-right:9pt;mso-wrap-distance-bottom:0;mso-position-horizontal:absolute;mso-position-horizontal-relative:text;mso-position-vertical:absolute;mso-position-vertical-relative:text;mso-width-percent:0;mso-width-relative:margin;v-text-anchor:middle" arcsize="10923f" o:gfxdata="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" fillcolor="white [3201]" strokecolor="#70ad47 [3209]" strokeweight="1pt">
+              <v:roundrect w14:anchorId="6FB2531D" id="Rounded Rectangle 18" o:spid="_x0000_s1027" style="position:absolute;margin-left:221pt;margin-top:329.45pt;width:50.5pt;height:47.05pt;z-index:251670528;visibility:visible;mso-wrap-style:square;mso-width-percent:0;mso-wrap-distance-left:9pt;mso-wrap-distance-top:0;mso-wrap-distance-right:9pt;mso-wrap-distance-bottom:0;mso-position-horizontal:absolute;mso-position-horizontal-relative:text;mso-position-vertical:absolute;mso-position-vertical-relative:text;mso-width-percent:0;mso-width-relative:margin;v-text-anchor:middle" arcsize="10923f" o:gfxdata="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" fillcolor="white [3201]" strokecolor="#70ad47 [3209]" strokeweight="1pt">
                 <v:stroke joinstyle="miter"/>
                 <v:textbox>
                   <w:txbxContent>
@@ -17013,7 +17383,7 @@
         <mc:AlternateContent>
           <mc:Choice Requires="wps">
             <w:drawing>
-              <wp:anchor distT="0" distB="0" distL="114300" distR="114300" simplePos="0" relativeHeight="251669504" behindDoc="0" locked="0" layoutInCell="1" allowOverlap="1" wp14:anchorId="5D5BE901" wp14:editId="2A06B5EA">
+              <wp:anchor distT="0" distB="0" distL="114300" distR="114300" simplePos="0" relativeHeight="251669504" behindDoc="0" locked="0" layoutInCell="1" allowOverlap="1" wp14:anchorId="48E79D64" wp14:editId="788DEFB9">
                 <wp:simplePos x="0" y="0"/>
                 <wp:positionH relativeFrom="column">
                   <wp:posOffset>1408430</wp:posOffset>
@@ -17095,7 +17465,7 @@
           </mc:Choice>
           <mc:Fallback>
             <w:pict>
-              <v:roundrect w14:anchorId="5D5BE901" id="Rounded Rectangle 17" o:spid="_x0000_s1028" style="position:absolute;margin-left:110.9pt;margin-top:329.45pt;width:50.5pt;height:47.05pt;z-index:251669504;visibility:visible;mso-wrap-style:square;mso-width-percent:0;mso-wrap-distance-left:9pt;mso-wrap-distance-top:0;mso-wrap-distance-right:9pt;mso-wrap-distance-bottom:0;mso-position-horizontal:absolute;mso-position-horizontal-relative:text;mso-position-vertical:absolute;mso-position-vertical-relative:text;mso-width-percent:0;mso-width-relative:margin;v-text-anchor:middle" arcsize="10923f" o:gfxdata="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" fillcolor="white [3201]" strokecolor="#70ad47 [3209]" strokeweight="1pt">
+              <v:roundrect w14:anchorId="48E79D64" id="Rounded Rectangle 17" o:spid="_x0000_s1028" style="position:absolute;margin-left:110.9pt;margin-top:329.45pt;width:50.5pt;height:47.05pt;z-index:251669504;visibility:visible;mso-wrap-style:square;mso-width-percent:0;mso-wrap-distance-left:9pt;mso-wrap-distance-top:0;mso-wrap-distance-right:9pt;mso-wrap-distance-bottom:0;mso-position-horizontal:absolute;mso-position-horizontal-relative:text;mso-position-vertical:absolute;mso-position-vertical-relative:text;mso-width-percent:0;mso-width-relative:margin;v-text-anchor:middle" arcsize="10923f" o:gfxdata="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" fillcolor="white [3201]" strokecolor="#70ad47 [3209]" strokeweight="1pt">
                 <v:stroke joinstyle="miter"/>
                 <v:textbox>
                   <w:txbxContent>
@@ -17135,7 +17505,7 @@
         <mc:AlternateContent>
           <mc:Choice Requires="wps">
             <w:drawing>
-              <wp:anchor distT="0" distB="0" distL="114300" distR="114300" simplePos="0" relativeHeight="251666432" behindDoc="0" locked="0" layoutInCell="1" allowOverlap="1" wp14:anchorId="5E7D90B9" wp14:editId="1225E453">
+              <wp:anchor distT="0" distB="0" distL="114300" distR="114300" simplePos="0" relativeHeight="251666432" behindDoc="0" locked="0" layoutInCell="1" allowOverlap="1" wp14:anchorId="783289B5" wp14:editId="45D9EE8C">
                 <wp:simplePos x="0" y="0"/>
                 <wp:positionH relativeFrom="column">
                   <wp:posOffset>2815590</wp:posOffset>
@@ -17204,7 +17574,7 @@
           </mc:Choice>
           <mc:Fallback>
             <w:pict>
-              <v:roundrect w14:anchorId="5E7D90B9" id="Rounded Rectangle 14" o:spid="_x0000_s1029" style="position:absolute;margin-left:221.7pt;margin-top:267.1pt;width:50.5pt;height:47.05pt;z-index:251666432;visibility:visible;mso-wrap-style:square;mso-width-percent:0;mso-wrap-distance-left:9pt;mso-wrap-distance-top:0;mso-wrap-distance-right:9pt;mso-wrap-distance-bottom:0;mso-position-horizontal:absolute;mso-position-horizontal-relative:text;mso-position-vertical:absolute;mso-position-vertical-relative:text;mso-width-percent:0;mso-width-relative:margin;v-text-anchor:middle" arcsize="10923f" o:gfxdata="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" fillcolor="white [3201]" strokecolor="#70ad47 [3209]" strokeweight="1pt">
+              <v:roundrect w14:anchorId="783289B5" id="Rounded Rectangle 14" o:spid="_x0000_s1029" style="position:absolute;margin-left:221.7pt;margin-top:267.1pt;width:50.5pt;height:47.05pt;z-index:251666432;visibility:visible;mso-wrap-style:square;mso-width-percent:0;mso-wrap-distance-left:9pt;mso-wrap-distance-top:0;mso-wrap-distance-right:9pt;mso-wrap-distance-bottom:0;mso-position-horizontal:absolute;mso-position-horizontal-relative:text;mso-position-vertical:absolute;mso-position-vertical-relative:text;mso-width-percent:0;mso-width-relative:margin;v-text-anchor:middle" arcsize="10923f" o:gfxdata="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" fillcolor="white [3201]" strokecolor="#70ad47 [3209]" strokeweight="1pt">
                 <v:stroke joinstyle="miter"/>
                 <v:textbox>
                   <w:txbxContent>
@@ -17231,7 +17601,7 @@
         <mc:AlternateContent>
           <mc:Choice Requires="wps">
             <w:drawing>
-              <wp:anchor distT="0" distB="0" distL="114300" distR="114300" simplePos="0" relativeHeight="251665408" behindDoc="0" locked="0" layoutInCell="1" allowOverlap="1" wp14:anchorId="52B4F2D5" wp14:editId="02D4B571">
+              <wp:anchor distT="0" distB="0" distL="114300" distR="114300" simplePos="0" relativeHeight="251665408" behindDoc="0" locked="0" layoutInCell="1" allowOverlap="1" wp14:anchorId="54A14C32" wp14:editId="4AF5041D">
                 <wp:simplePos x="0" y="0"/>
                 <wp:positionH relativeFrom="column">
                   <wp:posOffset>1417955</wp:posOffset>
@@ -17300,7 +17670,7 @@
           </mc:Choice>
           <mc:Fallback>
             <w:pict>
-              <v:roundrect w14:anchorId="52B4F2D5" id="Rounded Rectangle 13" o:spid="_x0000_s1030" style="position:absolute;margin-left:111.65pt;margin-top:267.1pt;width:50.5pt;height:47.05pt;z-index:251665408;visibility:visible;mso-wrap-style:square;mso-width-percent:0;mso-wrap-distance-left:9pt;mso-wrap-distance-top:0;mso-wrap-distance-right:9pt;mso-wrap-distance-bottom:0;mso-position-horizontal:absolute;mso-position-horizontal-relative:text;mso-position-vertical:absolute;mso-position-vertical-relative:text;mso-width-percent:0;mso-width-relative:margin;v-text-anchor:middle" arcsize="10923f" o:gfxdata="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" fillcolor="white [3201]" strokecolor="#70ad47 [3209]" strokeweight="1pt">
+              <v:roundrect w14:anchorId="54A14C32" id="Rounded Rectangle 13" o:spid="_x0000_s1030" style="position:absolute;margin-left:111.65pt;margin-top:267.1pt;width:50.5pt;height:47.05pt;z-index:251665408;visibility:visible;mso-wrap-style:square;mso-width-percent:0;mso-wrap-distance-left:9pt;mso-wrap-distance-top:0;mso-wrap-distance-right:9pt;mso-wrap-distance-bottom:0;mso-position-horizontal:absolute;mso-position-horizontal-relative:text;mso-position-vertical:absolute;mso-position-vertical-relative:text;mso-width-percent:0;mso-width-relative:margin;v-text-anchor:middle" arcsize="10923f" o:gfxdata="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" fillcolor="white [3201]" strokecolor="#70ad47 [3209]" strokeweight="1pt">
                 <v:stroke joinstyle="miter"/>
                 <v:textbox>
                   <w:txbxContent>
@@ -17327,7 +17697,7 @@
         <mc:AlternateContent>
           <mc:Choice Requires="wps">
             <w:drawing>
-              <wp:anchor distT="0" distB="0" distL="114300" distR="114300" simplePos="0" relativeHeight="251675648" behindDoc="0" locked="0" layoutInCell="1" allowOverlap="1" wp14:anchorId="35415E48" wp14:editId="27CACCC6">
+              <wp:anchor distT="0" distB="0" distL="114300" distR="114300" simplePos="0" relativeHeight="251675648" behindDoc="0" locked="0" layoutInCell="1" allowOverlap="1" wp14:anchorId="34ABA03B" wp14:editId="372ECD27">
                 <wp:simplePos x="0" y="0"/>
                 <wp:positionH relativeFrom="column">
                   <wp:posOffset>3065340</wp:posOffset>
@@ -17394,7 +17764,7 @@
         <mc:AlternateContent>
           <mc:Choice Requires="wps">
             <w:drawing>
-              <wp:anchor distT="0" distB="0" distL="114300" distR="114300" simplePos="0" relativeHeight="251674624" behindDoc="0" locked="0" layoutInCell="1" allowOverlap="1" wp14:anchorId="2A1E7F87" wp14:editId="6F0F2F56">
+              <wp:anchor distT="0" distB="0" distL="114300" distR="114300" simplePos="0" relativeHeight="251674624" behindDoc="0" locked="0" layoutInCell="1" allowOverlap="1" wp14:anchorId="19812338" wp14:editId="0A30CADA">
                 <wp:simplePos x="0" y="0"/>
                 <wp:positionH relativeFrom="column">
                   <wp:posOffset>1192090</wp:posOffset>
@@ -17461,7 +17831,7 @@
         <mc:AlternateContent>
           <mc:Choice Requires="wps">
             <w:drawing>
-              <wp:anchor distT="0" distB="0" distL="114300" distR="114300" simplePos="0" relativeHeight="251660288" behindDoc="0" locked="0" layoutInCell="1" allowOverlap="1" wp14:anchorId="3497F984" wp14:editId="454C1FC9">
+              <wp:anchor distT="0" distB="0" distL="114300" distR="114300" simplePos="0" relativeHeight="251660288" behindDoc="0" locked="0" layoutInCell="1" allowOverlap="1" wp14:anchorId="0CE2C6D2" wp14:editId="72F20D8C">
                 <wp:simplePos x="0" y="0"/>
                 <wp:positionH relativeFrom="column">
                   <wp:posOffset>1693545</wp:posOffset>
@@ -17533,7 +17903,7 @@
           </mc:Choice>
           <mc:Fallback>
             <w:pict>
-              <v:oval w14:anchorId="3497F984" id="Oval 4" o:spid="_x0000_s1031" style="position:absolute;margin-left:133.35pt;margin-top:166.75pt;width:114.2pt;height:86.5pt;z-index:251660288;visibility:visible;mso-wrap-style:square;mso-width-percent:0;mso-height-percent:0;mso-wrap-distance-left:9pt;mso-wrap-distance-top:0;mso-wrap-distance-right:9pt;mso-wrap-distance-bottom:0;mso-position-horizontal:absolute;mso-position-horizontal-relative:text;mso-position-vertical:absolute;mso-position-vertical-relative:text;mso-width-percent:0;mso-height-percent:0;mso-width-relative:margin;mso-height-relative:margin;v-text-anchor:middle" o:gfxdata="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" fillcolor="white [3201]" strokecolor="#70ad47 [3209]" strokeweight="1pt">
+              <v:oval w14:anchorId="0CE2C6D2" id="Oval 4" o:spid="_x0000_s1031" style="position:absolute;margin-left:133.35pt;margin-top:166.75pt;width:114.2pt;height:86.5pt;z-index:251660288;visibility:visible;mso-wrap-style:square;mso-width-percent:0;mso-height-percent:0;mso-wrap-distance-left:9pt;mso-wrap-distance-top:0;mso-wrap-distance-right:9pt;mso-wrap-distance-bottom:0;mso-position-horizontal:absolute;mso-position-horizontal-relative:text;mso-position-vertical:absolute;mso-position-vertical-relative:text;mso-width-percent:0;mso-height-percent:0;mso-width-relative:margin;mso-height-relative:margin;v-text-anchor:middle" o:gfxdata="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" fillcolor="white [3201]" strokecolor="#70ad47 [3209]" strokeweight="1pt">
                 <v:stroke joinstyle="miter"/>
                 <v:textbox>
                   <w:txbxContent>
@@ -17560,7 +17930,7 @@
         <mc:AlternateContent>
           <mc:Choice Requires="wps">
             <w:drawing>
-              <wp:anchor distT="0" distB="0" distL="114300" distR="114300" simplePos="0" relativeHeight="251662336" behindDoc="0" locked="0" layoutInCell="1" allowOverlap="1" wp14:anchorId="146C2BE7" wp14:editId="14DCF425">
+              <wp:anchor distT="0" distB="0" distL="114300" distR="114300" simplePos="0" relativeHeight="251662336" behindDoc="0" locked="0" layoutInCell="1" allowOverlap="1" wp14:anchorId="4AFEBAF4" wp14:editId="29570FAA">
                 <wp:simplePos x="0" y="0"/>
                 <wp:positionH relativeFrom="column">
                   <wp:posOffset>3255645</wp:posOffset>
@@ -17629,7 +17999,7 @@
           </mc:Choice>
           <mc:Fallback>
             <w:pict>
-              <v:roundrect w14:anchorId="146C2BE7" id="Rounded Rectangle 7" o:spid="_x0000_s1032" style="position:absolute;margin-left:256.35pt;margin-top:89.85pt;width:90pt;height:47.05pt;z-index:251662336;visibility:visible;mso-wrap-style:square;mso-width-percent:0;mso-wrap-distance-left:9pt;mso-wrap-distance-top:0;mso-wrap-distance-right:9pt;mso-wrap-distance-bottom:0;mso-position-horizontal:absolute;mso-position-horizontal-relative:text;mso-position-vertical:absolute;mso-position-vertical-relative:text;mso-width-percent:0;mso-width-relative:margin;v-text-anchor:middle" arcsize="10923f" o:gfxdata="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" fillcolor="white [3201]" strokecolor="#70ad47 [3209]" strokeweight="1pt">
+              <v:roundrect w14:anchorId="4AFEBAF4" id="Rounded Rectangle 7" o:spid="_x0000_s1032" style="position:absolute;margin-left:256.35pt;margin-top:89.85pt;width:90pt;height:47.05pt;z-index:251662336;visibility:visible;mso-wrap-style:square;mso-width-percent:0;mso-wrap-distance-left:9pt;mso-wrap-distance-top:0;mso-wrap-distance-right:9pt;mso-wrap-distance-bottom:0;mso-position-horizontal:absolute;mso-position-horizontal-relative:text;mso-position-vertical:absolute;mso-position-vertical-relative:text;mso-width-percent:0;mso-width-relative:margin;v-text-anchor:middle" arcsize="10923f" o:gfxdata="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" fillcolor="white [3201]" strokecolor="#70ad47 [3209]" strokeweight="1pt">
                 <v:stroke joinstyle="miter"/>
                 <v:textbox>
                   <w:txbxContent>
@@ -17656,7 +18026,7 @@
         <mc:AlternateContent>
           <mc:Choice Requires="wps">
             <w:drawing>
-              <wp:anchor distT="0" distB="0" distL="114300" distR="114300" simplePos="0" relativeHeight="251661312" behindDoc="0" locked="0" layoutInCell="1" allowOverlap="1" wp14:anchorId="7B8EDDE5" wp14:editId="32E38BB5">
+              <wp:anchor distT="0" distB="0" distL="114300" distR="114300" simplePos="0" relativeHeight="251661312" behindDoc="0" locked="0" layoutInCell="1" allowOverlap="1" wp14:anchorId="0C00AB40" wp14:editId="10B67C76">
                 <wp:simplePos x="0" y="0"/>
                 <wp:positionH relativeFrom="column">
                   <wp:posOffset>443865</wp:posOffset>
@@ -17725,7 +18095,7 @@
           </mc:Choice>
           <mc:Fallback>
             <w:pict>
-              <v:roundrect w14:anchorId="7B8EDDE5" id="Rounded Rectangle 6" o:spid="_x0000_s1033" style="position:absolute;margin-left:34.95pt;margin-top:90.55pt;width:90pt;height:47.05pt;z-index:251661312;visibility:visible;mso-wrap-style:square;mso-width-percent:0;mso-wrap-distance-left:9pt;mso-wrap-distance-top:0;mso-wrap-distance-right:9pt;mso-wrap-distance-bottom:0;mso-position-horizontal:absolute;mso-position-horizontal-relative:text;mso-position-vertical:absolute;mso-position-vertical-relative:text;mso-width-percent:0;mso-width-relative:margin;v-text-anchor:middle" arcsize="10923f" o:gfxdata="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" fillcolor="white [3201]" strokecolor="#70ad47 [3209]" strokeweight="1pt">
+              <v:roundrect w14:anchorId="0C00AB40" id="Rounded Rectangle 6" o:spid="_x0000_s1033" style="position:absolute;margin-left:34.95pt;margin-top:90.55pt;width:90pt;height:47.05pt;z-index:251661312;visibility:visible;mso-wrap-style:square;mso-width-percent:0;mso-wrap-distance-left:9pt;mso-wrap-distance-top:0;mso-wrap-distance-right:9pt;mso-wrap-distance-bottom:0;mso-position-horizontal:absolute;mso-position-horizontal-relative:text;mso-position-vertical:absolute;mso-position-vertical-relative:text;mso-width-percent:0;mso-width-relative:margin;v-text-anchor:middle" arcsize="10923f" o:gfxdata="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" fillcolor="white [3201]" strokecolor="#70ad47 [3209]" strokeweight="1pt">
                 <v:stroke joinstyle="miter"/>
                 <v:textbox>
                   <w:txbxContent>
@@ -17752,7 +18122,7 @@
         <mc:AlternateContent>
           <mc:Choice Requires="wps">
             <w:drawing>
-              <wp:anchor distT="0" distB="0" distL="114300" distR="114300" simplePos="0" relativeHeight="251663360" behindDoc="0" locked="0" layoutInCell="1" allowOverlap="1" wp14:anchorId="5E737FC9" wp14:editId="0FFA247B">
+              <wp:anchor distT="0" distB="0" distL="114300" distR="114300" simplePos="0" relativeHeight="251663360" behindDoc="0" locked="0" layoutInCell="1" allowOverlap="1" wp14:anchorId="43D175E9" wp14:editId="55A54A94">
                 <wp:simplePos x="0" y="0"/>
                 <wp:positionH relativeFrom="column">
                   <wp:posOffset>1840865</wp:posOffset>
@@ -17821,7 +18191,7 @@
           </mc:Choice>
           <mc:Fallback>
             <w:pict>
-              <v:roundrect w14:anchorId="5E737FC9" id="Rounded Rectangle 8" o:spid="_x0000_s1034" style="position:absolute;margin-left:144.95pt;margin-top:89.85pt;width:90pt;height:47.05pt;z-index:251663360;visibility:visible;mso-wrap-style:square;mso-width-percent:0;mso-wrap-distance-left:9pt;mso-wrap-distance-top:0;mso-wrap-distance-right:9pt;mso-wrap-distance-bottom:0;mso-position-horizontal:absolute;mso-position-horizontal-relative:text;mso-position-vertical:absolute;mso-position-vertical-relative:text;mso-width-percent:0;mso-width-relative:margin;v-text-anchor:middle" arcsize="10923f" o:gfxdata="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" fillcolor="white [3201]" strokecolor="#70ad47 [3209]" strokeweight="1pt">
+              <v:roundrect w14:anchorId="43D175E9" id="Rounded Rectangle 8" o:spid="_x0000_s1034" style="position:absolute;margin-left:144.95pt;margin-top:89.85pt;width:90pt;height:47.05pt;z-index:251663360;visibility:visible;mso-wrap-style:square;mso-width-percent:0;mso-wrap-distance-left:9pt;mso-wrap-distance-top:0;mso-wrap-distance-right:9pt;mso-wrap-distance-bottom:0;mso-position-horizontal:absolute;mso-position-horizontal-relative:text;mso-position-vertical:absolute;mso-position-vertical-relative:text;mso-width-percent:0;mso-width-relative:margin;v-text-anchor:middle" arcsize="10923f" o:gfxdata="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" fillcolor="white [3201]" strokecolor="#70ad47 [3209]" strokeweight="1pt">
                 <v:stroke joinstyle="miter"/>
                 <v:textbox>
                   <w:txbxContent>
@@ -17848,7 +18218,7 @@
         <mc:AlternateContent>
           <mc:Choice Requires="wps">
             <w:drawing>
-              <wp:anchor distT="0" distB="0" distL="114300" distR="114300" simplePos="0" relativeHeight="251667456" behindDoc="0" locked="0" layoutInCell="1" allowOverlap="1" wp14:anchorId="0A5629BA" wp14:editId="268B6A09">
+              <wp:anchor distT="0" distB="0" distL="114300" distR="114300" simplePos="0" relativeHeight="251667456" behindDoc="0" locked="0" layoutInCell="1" allowOverlap="1" wp14:anchorId="412AEEED" wp14:editId="271CC7CD">
                 <wp:simplePos x="0" y="0"/>
                 <wp:positionH relativeFrom="column">
                   <wp:posOffset>3615690</wp:posOffset>
@@ -17917,7 +18287,7 @@
           </mc:Choice>
           <mc:Fallback>
             <w:pict>
-              <v:roundrect w14:anchorId="0A5629BA" id="Rounded Rectangle 15" o:spid="_x0000_s1035" style="position:absolute;margin-left:284.7pt;margin-top:267.1pt;width:50.5pt;height:47.05pt;z-index:251667456;visibility:visible;mso-wrap-style:square;mso-width-percent:0;mso-wrap-distance-left:9pt;mso-wrap-distance-top:0;mso-wrap-distance-right:9pt;mso-wrap-distance-bottom:0;mso-position-horizontal:absolute;mso-position-horizontal-relative:text;mso-position-vertical:absolute;mso-position-vertical-relative:text;mso-width-percent:0;mso-width-relative:margin;v-text-anchor:middle" arcsize="10923f" o:gfxdata="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" fillcolor="white [3201]" strokecolor="#70ad47 [3209]" strokeweight="1pt">
+              <v:roundrect w14:anchorId="412AEEED" id="Rounded Rectangle 15" o:spid="_x0000_s1035" style="position:absolute;margin-left:284.7pt;margin-top:267.1pt;width:50.5pt;height:47.05pt;z-index:251667456;visibility:visible;mso-wrap-style:square;mso-width-percent:0;mso-wrap-distance-left:9pt;mso-wrap-distance-top:0;mso-wrap-distance-right:9pt;mso-wrap-distance-bottom:0;mso-position-horizontal:absolute;mso-position-horizontal-relative:text;mso-position-vertical:absolute;mso-position-vertical-relative:text;mso-width-percent:0;mso-width-relative:margin;v-text-anchor:middle" arcsize="10923f" o:gfxdata="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" fillcolor="white [3201]" strokecolor="#70ad47 [3209]" strokeweight="1pt">
                 <v:stroke joinstyle="miter"/>
                 <v:textbox>
                   <w:txbxContent>
@@ -17944,7 +18314,7 @@
         <mc:AlternateContent>
           <mc:Choice Requires="wps">
             <w:drawing>
-              <wp:anchor distT="0" distB="0" distL="114300" distR="114300" simplePos="0" relativeHeight="251664384" behindDoc="0" locked="0" layoutInCell="1" allowOverlap="1" wp14:anchorId="4D6FAE37" wp14:editId="507B50BE">
+              <wp:anchor distT="0" distB="0" distL="114300" distR="114300" simplePos="0" relativeHeight="251664384" behindDoc="0" locked="0" layoutInCell="1" allowOverlap="1" wp14:anchorId="1629C4D0" wp14:editId="5B702206">
                 <wp:simplePos x="0" y="0"/>
                 <wp:positionH relativeFrom="column">
                   <wp:posOffset>548640</wp:posOffset>
@@ -18013,7 +18383,7 @@
           </mc:Choice>
           <mc:Fallback>
             <w:pict>
-              <v:roundrect w14:anchorId="4D6FAE37" id="Rounded Rectangle 9" o:spid="_x0000_s1036" style="position:absolute;margin-left:43.2pt;margin-top:267.1pt;width:50.5pt;height:47.05pt;z-index:251664384;visibility:visible;mso-wrap-style:square;mso-width-percent:0;mso-wrap-distance-left:9pt;mso-wrap-distance-top:0;mso-wrap-distance-right:9pt;mso-wrap-distance-bottom:0;mso-position-horizontal:absolute;mso-position-horizontal-relative:text;mso-position-vertical:absolute;mso-position-vertical-relative:text;mso-width-percent:0;mso-width-relative:margin;v-text-anchor:middle" arcsize="10923f" o:gfxdata="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" fillcolor="white [3201]" strokecolor="#70ad47 [3209]" strokeweight="1pt">
+              <v:roundrect w14:anchorId="1629C4D0" id="Rounded Rectangle 9" o:spid="_x0000_s1036" style="position:absolute;margin-left:43.2pt;margin-top:267.1pt;width:50.5pt;height:47.05pt;z-index:251664384;visibility:visible;mso-wrap-style:square;mso-width-percent:0;mso-wrap-distance-left:9pt;mso-wrap-distance-top:0;mso-wrap-distance-right:9pt;mso-wrap-distance-bottom:0;mso-position-horizontal:absolute;mso-position-horizontal-relative:text;mso-position-vertical:absolute;mso-position-vertical-relative:text;mso-width-percent:0;mso-width-relative:margin;v-text-anchor:middle" arcsize="10923f" o:gfxdata="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" fillcolor="white [3201]" strokecolor="#70ad47 [3209]" strokeweight="1pt">
                 <v:stroke joinstyle="miter"/>
                 <v:textbox>
                   <w:txbxContent>
@@ -18040,7 +18410,7 @@
         <mc:AlternateContent>
           <mc:Choice Requires="wps">
             <w:drawing>
-              <wp:anchor distT="0" distB="0" distL="114300" distR="114300" simplePos="0" relativeHeight="251671552" behindDoc="0" locked="0" layoutInCell="1" allowOverlap="1" wp14:anchorId="25D55DEB" wp14:editId="0580D27F">
+              <wp:anchor distT="0" distB="0" distL="114300" distR="114300" simplePos="0" relativeHeight="251671552" behindDoc="0" locked="0" layoutInCell="1" allowOverlap="1" wp14:anchorId="77D61E70" wp14:editId="6C5A9BDB">
                 <wp:simplePos x="0" y="0"/>
                 <wp:positionH relativeFrom="column">
                   <wp:posOffset>3615690</wp:posOffset>
@@ -18122,7 +18492,7 @@
           </mc:Choice>
           <mc:Fallback>
             <w:pict>
-              <v:roundrect w14:anchorId="25D55DEB" id="Rounded Rectangle 19" o:spid="_x0000_s1037" style="position:absolute;margin-left:284.7pt;margin-top:329.45pt;width:50.5pt;height:47.05pt;z-index:251671552;visibility:visible;mso-wrap-style:square;mso-width-percent:0;mso-wrap-distance-left:9pt;mso-wrap-distance-top:0;mso-wrap-distance-right:9pt;mso-wrap-distance-bottom:0;mso-position-horizontal:absolute;mso-position-horizontal-relative:text;mso-position-vertical:absolute;mso-position-vertical-relative:text;mso-width-percent:0;mso-width-relative:margin;v-text-anchor:middle" arcsize="10923f" o:gfxdata="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" fillcolor="white [3201]" strokecolor="#70ad47 [3209]" strokeweight="1pt">
+              <v:roundrect w14:anchorId="77D61E70" id="Rounded Rectangle 19" o:spid="_x0000_s1037" style="position:absolute;margin-left:284.7pt;margin-top:329.45pt;width:50.5pt;height:47.05pt;z-index:251671552;visibility:visible;mso-wrap-style:square;mso-width-percent:0;mso-wrap-distance-left:9pt;mso-wrap-distance-top:0;mso-wrap-distance-right:9pt;mso-wrap-distance-bottom:0;mso-position-horizontal:absolute;mso-position-horizontal-relative:text;mso-position-vertical:absolute;mso-position-vertical-relative:text;mso-width-percent:0;mso-width-relative:margin;v-text-anchor:middle" arcsize="10923f" o:gfxdata="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" fillcolor="white [3201]" strokecolor="#70ad47 [3209]" strokeweight="1pt">
                 <v:stroke joinstyle="miter"/>
                 <v:textbox>
                   <w:txbxContent>
@@ -18162,7 +18532,7 @@
         <mc:AlternateContent>
           <mc:Choice Requires="wps">
             <w:drawing>
-              <wp:anchor distT="0" distB="0" distL="114300" distR="114300" simplePos="0" relativeHeight="251668480" behindDoc="0" locked="0" layoutInCell="1" allowOverlap="1" wp14:anchorId="3A18089C" wp14:editId="470F2489">
+              <wp:anchor distT="0" distB="0" distL="114300" distR="114300" simplePos="0" relativeHeight="251668480" behindDoc="0" locked="0" layoutInCell="1" allowOverlap="1" wp14:anchorId="6B1A136C" wp14:editId="6268019B">
                 <wp:simplePos x="0" y="0"/>
                 <wp:positionH relativeFrom="column">
                   <wp:posOffset>548640</wp:posOffset>
@@ -18239,7 +18609,7 @@
           </mc:Choice>
           <mc:Fallback>
             <w:pict>
-              <v:roundrect w14:anchorId="3A18089C" id="Rounded Rectangle 16" o:spid="_x0000_s1038" style="position:absolute;margin-left:43.2pt;margin-top:329.45pt;width:50.5pt;height:47.05pt;z-index:251668480;visibility:visible;mso-wrap-style:square;mso-width-percent:0;mso-wrap-distance-left:9pt;mso-wrap-distance-top:0;mso-wrap-distance-right:9pt;mso-wrap-distance-bottom:0;mso-position-horizontal:absolute;mso-position-horizontal-relative:text;mso-position-vertical:absolute;mso-position-vertical-relative:text;mso-width-percent:0;mso-width-relative:margin;v-text-anchor:middle" arcsize="10923f" o:gfxdata="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" fillcolor="white [3201]" strokecolor="#70ad47 [3209]" strokeweight="1pt">
+              <v:roundrect w14:anchorId="6B1A136C" id="Rounded Rectangle 16" o:spid="_x0000_s1038" style="position:absolute;margin-left:43.2pt;margin-top:329.45pt;width:50.5pt;height:47.05pt;z-index:251668480;visibility:visible;mso-wrap-style:square;mso-width-percent:0;mso-wrap-distance-left:9pt;mso-wrap-distance-top:0;mso-wrap-distance-right:9pt;mso-wrap-distance-bottom:0;mso-position-horizontal:absolute;mso-position-horizontal-relative:text;mso-position-vertical:absolute;mso-position-vertical-relative:text;mso-width-percent:0;mso-width-relative:margin;v-text-anchor:middle" arcsize="10923f" o:gfxdata="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" fillcolor="white [3201]" strokecolor="#70ad47 [3209]" strokeweight="1pt">
                 <v:stroke joinstyle="miter"/>
                 <v:textbox>
                   <w:txbxContent>
@@ -18274,7 +18644,49 @@
         <w:t>Minimum niezbędbych części do budowy quadcoptera</w:t>
       </w:r>
       <w:r>
-        <w:t xml:space="preserve"> i kierunek zależności zostały przedstawione na schemacie ...</w:t>
+        <w:t xml:space="preserve"> i kierunek zależności został</w:t>
+      </w:r>
+      <w:r>
+        <w:t xml:space="preserve">y przedstawione na poniższym schemacie, analogicznie do </w:t>
+      </w:r>
+      <w:r>
+        <w:fldChar w:fldCharType="begin"/>
+      </w:r>
+      <w:r>
+        <w:instrText xml:space="preserve"> REF _Ref469764091 \h </w:instrText>
+      </w:r>
+      <w:r>
+        <w:instrText xml:space="preserve"> \* MERGEFORMAT </w:instrText>
+      </w:r>
+      <w:r>
+        <w:fldChar w:fldCharType="separate"/>
+      </w:r>
+      <w:r>
+        <w:rPr>
+          <w:rStyle w:val="Hipercze"/>
+          <w:color w:val="auto"/>
+          <w:szCs w:val="24"/>
+          <w:u w:val="none"/>
+        </w:rPr>
+        <w:t>[</w:t>
+      </w:r>
+      <w:r>
+        <w:rPr>
+          <w:rStyle w:val="Hipercze"/>
+          <w:noProof/>
+          <w:color w:val="auto"/>
+          <w:u w:val="none"/>
+        </w:rPr>
+        <w:t>6</w:t>
+      </w:r>
+      <w:r>
+        <w:fldChar w:fldCharType="end"/>
+      </w:r>
+      <w:r>
+        <w:t>]</w:t>
+      </w:r>
+      <w:r>
+        <w:t>.</w:t>
       </w:r>
       <w:r>
         <w:br/>
@@ -18316,14 +18728,95 @@
       </w:r>
       <w:r>
         <w:lastRenderedPageBreak/>
-        <w:t>wykonania ramy jest włókno węglowe. Zapewnia wysoki stosunek sztywności do masy i dobrą wytrzymałość zmęczeniową. Największymi minusami są możliwość blokowania sygnałów radiowych przez laminat węglowy i przewodnictwo elektryczne [3].</w:t>
+        <w:t xml:space="preserve">wykonania ramy jest włókno węglowe. Zapewnia wysoki stosunek sztywności do masy i dobrą wytrzymałość zmęczeniową. Największymi minusami są możliwość blokowania sygnałów radiowych przez laminat węglowy i przewodnictwo elektryczne </w:t>
+      </w:r>
+      <w:r>
+        <w:fldChar w:fldCharType="begin"/>
+      </w:r>
+      <w:r>
+        <w:instrText xml:space="preserve"> REF _Ref469763116 \h </w:instrText>
+      </w:r>
+      <w:r>
+        <w:instrText xml:space="preserve"> \* MERGEFORMAT </w:instrText>
+      </w:r>
+      <w:r>
+        <w:fldChar w:fldCharType="separate"/>
+      </w:r>
+      <w:r>
+        <w:rPr>
+          <w:rStyle w:val="Hipercze"/>
+          <w:color w:val="auto"/>
+          <w:szCs w:val="24"/>
+          <w:u w:val="none"/>
+        </w:rPr>
+        <w:t>[</w:t>
+      </w:r>
+      <w:r>
+        <w:rPr>
+          <w:rStyle w:val="Hipercze"/>
+          <w:noProof/>
+          <w:color w:val="auto"/>
+          <w:u w:val="none"/>
+        </w:rPr>
+        <w:t>3</w:t>
+      </w:r>
+      <w:r>
+        <w:fldChar w:fldCharType="end"/>
+      </w:r>
+      <w:r>
+        <w:t>]</w:t>
+      </w:r>
+      <w:r>
+        <w:t>.</w:t>
       </w:r>
       <w:r>
         <w:br/>
       </w:r>
       <w:r>
         <w:tab/>
-        <w:t>Inne często używane materiały to między innymi laminat szklano-epoksydowy, aluminium [4], ABS i PLA. Charakteryzują się niższą sztywnością i odpornością na uszkodzenia, jak również niższym stosunkiem sztywności do masy. Dodatkowo, elementy z tworzywa sztucznego mogą być dowolnie ukształtowane. Niekt</w:t>
+        <w:t>Inne często używane materiały to między innymi laminat s</w:t>
+      </w:r>
+      <w:r>
+        <w:t xml:space="preserve">zklano-epoksydowy, aluminium </w:t>
+      </w:r>
+      <w:r>
+        <w:fldChar w:fldCharType="begin"/>
+      </w:r>
+      <w:r>
+        <w:instrText xml:space="preserve"> REF _Ref469763183 \h </w:instrText>
+      </w:r>
+      <w:r>
+        <w:instrText xml:space="preserve"> \* MERGEFORMAT </w:instrText>
+      </w:r>
+      <w:r>
+        <w:fldChar w:fldCharType="separate"/>
+      </w:r>
+      <w:r>
+        <w:rPr>
+          <w:rStyle w:val="Hipercze"/>
+          <w:color w:val="auto"/>
+          <w:szCs w:val="24"/>
+          <w:u w:val="none"/>
+        </w:rPr>
+        <w:t>[</w:t>
+      </w:r>
+      <w:r>
+        <w:rPr>
+          <w:rStyle w:val="Hipercze"/>
+          <w:noProof/>
+          <w:color w:val="auto"/>
+          <w:u w:val="none"/>
+        </w:rPr>
+        <w:t>4</w:t>
+      </w:r>
+      <w:r>
+        <w:fldChar w:fldCharType="end"/>
+      </w:r>
+      <w:r>
+        <w:t>]</w:t>
+      </w:r>
+      <w:r>
+        <w:t>, ABS i PLA. Charakteryzują się niższą sztywnością i odpornością na uszkodzenia, jak również niższym stosunkiem sztywności do masy. Dodatkowo, elementy z tworzywa sztucznego mogą być dowolnie ukształtowane. Niekt</w:t>
       </w:r>
       <w:r>
         <w:t>ó</w:t>
@@ -18362,7 +18855,46 @@
     </w:p>
     <w:p>
       <w:r>
-        <w:t>Sterownik lotu jest głównym elementem każdego modelu latającego. Jest on odpowiedzialny prawidłową pracę wszystkich systemów. W minimalnym wariancie składa się z mikrokontrolera i peryferii pozwalających na przeprowadzanie obliczeń; sensorów dostarczających danych pozwalających na estymację położenia i orientacji drona; oraz modułu radiowego którym odbierane są sygnały radiowe. Jednostka logiczna przetwarza informacje z sensorów dotyczące położenia i orientacji i sygnały z modułu radiowego, a następnie odpowiednio steruje wyjściami na kontrolery obrotów silników [5]. Sterownik lotu może wykonywać dodatkowe zadania, takie jak obliczanie trasy, czy przetwarzanie parametrów lotu, w zależności od zastosowania.</w:t>
+        <w:t xml:space="preserve">Sterownik lotu jest głównym elementem każdego modelu latającego. Jest on odpowiedzialny prawidłową pracę wszystkich systemów. W minimalnym wariancie składa się z mikrokontrolera i peryferii pozwalających na przeprowadzanie obliczeń; sensorów dostarczających danych pozwalających na estymację położenia i orientacji drona; oraz modułu radiowego którym odbierane są sygnały radiowe. Jednostka logiczna przetwarza informacje z sensorów dotyczące położenia i orientacji i sygnały z modułu radiowego, a następnie odpowiednio steruje wyjściami na kontrolery obrotów silników </w:t>
+      </w:r>
+      <w:r>
+        <w:fldChar w:fldCharType="begin"/>
+      </w:r>
+      <w:r>
+        <w:instrText xml:space="preserve"> REF _Ref469763218 \h </w:instrText>
+      </w:r>
+      <w:r>
+        <w:instrText xml:space="preserve"> \* MERGEFORMAT </w:instrText>
+      </w:r>
+      <w:r>
+        <w:fldChar w:fldCharType="separate"/>
+      </w:r>
+      <w:r>
+        <w:rPr>
+          <w:rStyle w:val="Hipercze"/>
+          <w:color w:val="auto"/>
+          <w:szCs w:val="24"/>
+          <w:u w:val="none"/>
+        </w:rPr>
+        <w:t>[</w:t>
+      </w:r>
+      <w:r>
+        <w:rPr>
+          <w:rStyle w:val="Hipercze"/>
+          <w:noProof/>
+          <w:color w:val="auto"/>
+          <w:u w:val="none"/>
+        </w:rPr>
+        <w:t>5</w:t>
+      </w:r>
+      <w:r>
+        <w:fldChar w:fldCharType="end"/>
+      </w:r>
+      <w:r>
+        <w:t>]</w:t>
+      </w:r>
+      <w:r>
+        <w:t>. Sterownik lotu może wykonywać dodatkowe zadania, takie jak obliczanie trasy, czy przetwarzanie parametrów lotu, w zależności od zastosowania.</w:t>
       </w:r>
     </w:p>
     <w:p>
@@ -18419,7 +18951,52 @@
     </w:p>
     <w:p>
       <w:r>
-        <w:t xml:space="preserve">ESC (Electronic Speed Controler) zazwyczaj posiada 3 piny dostosowane do rastra 2,54 mm, wpinane do sterownika lotu. Piny te to: pin sygnałowy, masa, oraz 5 V (BEC). Komunikacja z kontrolerem odbywa się poprzez modulację szerokości impulsów (PWM - </w:t>
+        <w:t xml:space="preserve">ESC (Electronic Speed Controler) </w:t>
+      </w:r>
+      <w:r>
+        <w:t xml:space="preserve">jest układem elektronicznym działającym jako regulator obrotów silnika, sterującym jego prędkością obrotową i kierunkiem. Również pełni funkcję hamulca dynamicznego </w:t>
+      </w:r>
+      <w:r>
+        <w:fldChar w:fldCharType="begin"/>
+      </w:r>
+      <w:r>
+        <w:instrText xml:space="preserve"> REF _Ref469763116 \h </w:instrText>
+      </w:r>
+      <w:r>
+        <w:instrText xml:space="preserve"> \* MERGEFORMAT </w:instrText>
+      </w:r>
+      <w:r>
+        <w:fldChar w:fldCharType="separate"/>
+      </w:r>
+      <w:r>
+        <w:rPr>
+          <w:rStyle w:val="Hipercze"/>
+          <w:color w:val="auto"/>
+          <w:szCs w:val="24"/>
+          <w:u w:val="none"/>
+        </w:rPr>
+        <w:t>[</w:t>
+      </w:r>
+      <w:r>
+        <w:rPr>
+          <w:rStyle w:val="Hipercze"/>
+          <w:noProof/>
+          <w:color w:val="auto"/>
+          <w:u w:val="none"/>
+        </w:rPr>
+        <w:t>3</w:t>
+      </w:r>
+      <w:r>
+        <w:fldChar w:fldCharType="end"/>
+      </w:r>
+      <w:r>
+        <w:t>]</w:t>
+      </w:r>
+      <w:r>
+        <w:t xml:space="preserve"> </w:t>
+      </w:r>
+      <w:r>
+        <w:t xml:space="preserve">zazwyczaj posiada 3 piny dostosowane do rastra 2,54 mm, wpinane do sterownika lotu. Piny te to: pin sygnałowy, masa, oraz 5 V (BEC). Komunikacja z kontrolerem odbywa się poprzez modulację szerokości impulsów (PWM - </w:t>
       </w:r>
       <w:r>
         <w:t>Pulse-Width Modulation</w:t>
@@ -18454,7 +19031,50 @@
       </w:r>
       <w:bookmarkEnd w:id="19"/>
     </w:p>
-    <w:p/>
+    <w:p>
+      <w:r>
+        <w:t>W modelach latających powszechnie stosuje się silniki bezszczotkowe</w:t>
+      </w:r>
+      <w:r>
+        <w:t xml:space="preserve">, jak np. w </w:t>
+      </w:r>
+      <w:r>
+        <w:fldChar w:fldCharType="begin"/>
+      </w:r>
+      <w:r>
+        <w:instrText xml:space="preserve"> REF _Ref469764091 \h </w:instrText>
+      </w:r>
+      <w:r>
+        <w:fldChar w:fldCharType="separate"/>
+      </w:r>
+      <w:r>
+        <w:rPr>
+          <w:rStyle w:val="Hipercze"/>
+          <w:color w:val="auto"/>
+          <w:szCs w:val="24"/>
+          <w:u w:val="none"/>
+        </w:rPr>
+        <w:t>[</w:t>
+      </w:r>
+      <w:r>
+        <w:rPr>
+          <w:rStyle w:val="Hipercze"/>
+          <w:noProof/>
+          <w:color w:val="auto"/>
+          <w:u w:val="none"/>
+        </w:rPr>
+        <w:t>6</w:t>
+      </w:r>
+      <w:r>
+        <w:fldChar w:fldCharType="end"/>
+      </w:r>
+      <w:r>
+        <w:t xml:space="preserve">]. </w:t>
+      </w:r>
+      <w:r>
+        <w:t>Są to silniki synchroniczne, nie polegające na szczotkach, lecz elektronicznie sterowanym komutatorze. Magnesy znajdują się na wirniku, a cewki są nieruchome. Dzięki wyeliminowaniu szczotek, które są szybko zużywającym się elementem, silniki bezszczotkowe  odznaczają się wyższą trwałością i niezawodnością.</w:t>
+      </w:r>
+    </w:p>
     <w:p/>
     <w:p/>
     <w:p/>
@@ -18921,6 +19541,7 @@
         <w:rPr>
           <w:rFonts w:cs="Times New Roman"/>
         </w:rPr>
+        <w:lastRenderedPageBreak/>
         <w:t>Podsumowanie.</w:t>
       </w:r>
       <w:bookmarkEnd w:id="26"/>
@@ -18964,7 +19585,6 @@
         <w:rPr>
           <w:rFonts w:cs="Times New Roman"/>
         </w:rPr>
-        <w:lastRenderedPageBreak/>
         <w:t>Spis ilustracji.</w:t>
       </w:r>
       <w:bookmarkEnd w:id="28"/>
@@ -19246,23 +19866,194 @@
     </w:p>
     <w:p>
       <w:pPr>
+        <w:pStyle w:val="Legenda"/>
+        <w:rPr>
+          <w:i w:val="0"/>
+          <w:color w:val="auto"/>
+          <w:sz w:val="24"/>
+          <w:szCs w:val="24"/>
+        </w:rPr>
+      </w:pPr>
+      <w:bookmarkStart w:id="34" w:name="_Ref469762784"/>
+      <w:bookmarkStart w:id="35" w:name="_Ref469762804"/>
+      <w:r>
+        <w:rPr>
+          <w:rStyle w:val="Hipercze"/>
+          <w:i w:val="0"/>
+          <w:color w:val="auto"/>
+          <w:sz w:val="24"/>
+          <w:szCs w:val="24"/>
+          <w:u w:val="none"/>
+          <w:lang w:val="en-US"/>
+        </w:rPr>
+        <w:t>[</w:t>
+      </w:r>
+      <w:r>
+        <w:rPr>
+          <w:rStyle w:val="Hipercze"/>
+          <w:i w:val="0"/>
+          <w:color w:val="auto"/>
+          <w:sz w:val="24"/>
+          <w:szCs w:val="24"/>
+          <w:u w:val="none"/>
+        </w:rPr>
+        <w:fldChar w:fldCharType="begin"/>
+      </w:r>
+      <w:r>
+        <w:rPr>
+          <w:rStyle w:val="Hipercze"/>
+          <w:i w:val="0"/>
+          <w:color w:val="auto"/>
+          <w:sz w:val="24"/>
+          <w:szCs w:val="24"/>
+          <w:u w:val="none"/>
+        </w:rPr>
+        <w:instrText xml:space="preserve"> SEQ Bibliografia \* ARABIC </w:instrText>
+      </w:r>
+      <w:r>
+        <w:rPr>
+          <w:rStyle w:val="Hipercze"/>
+          <w:i w:val="0"/>
+          <w:color w:val="auto"/>
+          <w:sz w:val="24"/>
+          <w:szCs w:val="24"/>
+          <w:u w:val="none"/>
+        </w:rPr>
+        <w:fldChar w:fldCharType="separate"/>
+      </w:r>
+      <w:r>
+        <w:rPr>
+          <w:rStyle w:val="Hipercze"/>
+          <w:i w:val="0"/>
+          <w:noProof/>
+          <w:color w:val="auto"/>
+          <w:sz w:val="24"/>
+          <w:szCs w:val="24"/>
+          <w:u w:val="none"/>
+        </w:rPr>
+        <w:t>1</w:t>
+      </w:r>
+      <w:r>
+        <w:rPr>
+          <w:rStyle w:val="Hipercze"/>
+          <w:i w:val="0"/>
+          <w:color w:val="auto"/>
+          <w:sz w:val="24"/>
+          <w:szCs w:val="24"/>
+          <w:u w:val="none"/>
+        </w:rPr>
+        <w:fldChar w:fldCharType="end"/>
+      </w:r>
+      <w:bookmarkEnd w:id="35"/>
+      <w:r>
+        <w:rPr>
+          <w:rStyle w:val="Hipercze"/>
+          <w:i w:val="0"/>
+          <w:color w:val="auto"/>
+          <w:sz w:val="24"/>
+          <w:szCs w:val="24"/>
+          <w:lang w:val="en-US"/>
+        </w:rPr>
+        <w:t>] Luukkonen, 2011</w:t>
+      </w:r>
+      <w:bookmarkEnd w:id="34"/>
+    </w:p>
+    <w:p>
+      <w:pPr>
         <w:pStyle w:val="NormalnyWeb"/>
         <w:shd w:val="clear" w:color="auto" w:fill="FFFFFF"/>
         <w:spacing w:before="0" w:after="446" w:line="276" w:lineRule="auto"/>
         <w:textAlignment w:val="baseline"/>
         <w:rPr>
           <w:rStyle w:val="Hipercze"/>
+          <w:i/>
           <w:color w:val="auto"/>
           <w:lang w:val="en-US"/>
         </w:rPr>
       </w:pPr>
+      <w:bookmarkStart w:id="36" w:name="_Ref469762957"/>
+      <w:r>
+        <w:rPr>
+          <w:rStyle w:val="Hipercze"/>
+          <w:i/>
+          <w:color w:val="auto"/>
+          <w:u w:val="none"/>
+          <w:lang w:val="en-US"/>
+        </w:rPr>
+        <w:lastRenderedPageBreak/>
+        <w:t>[</w:t>
+      </w:r>
+      <w:r>
+        <w:rPr>
+          <w:rStyle w:val="Hipercze"/>
+          <w:i/>
+          <w:color w:val="auto"/>
+          <w:u w:val="none"/>
+        </w:rPr>
+        <w:fldChar w:fldCharType="begin"/>
+      </w:r>
+      <w:r>
+        <w:rPr>
+          <w:rStyle w:val="Hipercze"/>
+          <w:i/>
+          <w:color w:val="auto"/>
+          <w:u w:val="none"/>
+        </w:rPr>
+        <w:instrText xml:space="preserve"> SEQ Bibliografia \* ARABIC </w:instrText>
+      </w:r>
+      <w:r>
+        <w:rPr>
+          <w:rStyle w:val="Hipercze"/>
+          <w:i/>
+          <w:color w:val="auto"/>
+          <w:u w:val="none"/>
+        </w:rPr>
+        <w:fldChar w:fldCharType="separate"/>
+      </w:r>
+      <w:r>
+        <w:rPr>
+          <w:rStyle w:val="Hipercze"/>
+          <w:i/>
+          <w:noProof/>
+          <w:color w:val="auto"/>
+          <w:u w:val="none"/>
+        </w:rPr>
+        <w:t>2</w:t>
+      </w:r>
+      <w:r>
+        <w:rPr>
+          <w:rStyle w:val="Hipercze"/>
+          <w:i/>
+          <w:color w:val="auto"/>
+          <w:u w:val="none"/>
+        </w:rPr>
+        <w:fldChar w:fldCharType="end"/>
+      </w:r>
+      <w:bookmarkEnd w:id="36"/>
+      <w:r>
+        <w:rPr>
+          <w:rStyle w:val="Hipercze"/>
+          <w:i/>
+          <w:color w:val="auto"/>
+          <w:lang w:val="en-US"/>
+        </w:rPr>
+        <w:t>]</w:t>
+      </w:r>
       <w:r>
         <w:rPr>
           <w:rStyle w:val="Hipercze"/>
           <w:color w:val="auto"/>
           <w:lang w:val="en-US"/>
         </w:rPr>
-        <w:t>[1](Gibiansky, 2012)</w:t>
+        <w:t xml:space="preserve"> </w:t>
+      </w:r>
+      <w:r>
+        <w:rPr>
+          <w:rStyle w:val="Hipercze"/>
+          <w:color w:val="auto"/>
+          <w:lang w:val="en-US"/>
+        </w:rPr>
+        <w:t>Gibiansky, 2012</w:t>
       </w:r>
     </w:p>
     <w:p>
@@ -19273,17 +20064,93 @@
         <w:textAlignment w:val="baseline"/>
         <w:rPr>
           <w:rStyle w:val="Hipercze"/>
+          <w:i/>
           <w:color w:val="auto"/>
           <w:lang w:val="en-US"/>
         </w:rPr>
       </w:pPr>
+      <w:bookmarkStart w:id="37" w:name="_Ref469763116"/>
+      <w:r>
+        <w:rPr>
+          <w:rStyle w:val="Hipercze"/>
+          <w:i/>
+          <w:color w:val="auto"/>
+          <w:u w:val="none"/>
+          <w:lang w:val="en-US"/>
+        </w:rPr>
+        <w:t>[</w:t>
+      </w:r>
+      <w:r>
+        <w:rPr>
+          <w:rStyle w:val="Hipercze"/>
+          <w:i/>
+          <w:color w:val="auto"/>
+          <w:u w:val="none"/>
+        </w:rPr>
+        <w:fldChar w:fldCharType="begin"/>
+      </w:r>
+      <w:r>
+        <w:rPr>
+          <w:rStyle w:val="Hipercze"/>
+          <w:i/>
+          <w:color w:val="auto"/>
+          <w:u w:val="none"/>
+        </w:rPr>
+        <w:instrText xml:space="preserve"> SEQ Bibliografia \* ARABIC </w:instrText>
+      </w:r>
+      <w:r>
+        <w:rPr>
+          <w:rStyle w:val="Hipercze"/>
+          <w:i/>
+          <w:color w:val="auto"/>
+          <w:u w:val="none"/>
+        </w:rPr>
+        <w:fldChar w:fldCharType="separate"/>
+      </w:r>
+      <w:r>
+        <w:rPr>
+          <w:rStyle w:val="Hipercze"/>
+          <w:i/>
+          <w:noProof/>
+          <w:color w:val="auto"/>
+          <w:u w:val="none"/>
+        </w:rPr>
+        <w:t>3</w:t>
+      </w:r>
+      <w:r>
+        <w:rPr>
+          <w:rStyle w:val="Hipercze"/>
+          <w:i/>
+          <w:color w:val="auto"/>
+          <w:u w:val="none"/>
+        </w:rPr>
+        <w:fldChar w:fldCharType="end"/>
+      </w:r>
+      <w:bookmarkEnd w:id="37"/>
+      <w:r>
+        <w:rPr>
+          <w:rStyle w:val="Hipercze"/>
+          <w:i/>
+          <w:color w:val="auto"/>
+          <w:lang w:val="en-US"/>
+        </w:rPr>
+        <w:t>]</w:t>
+      </w:r>
       <w:r>
         <w:rPr>
           <w:rStyle w:val="Hipercze"/>
           <w:color w:val="auto"/>
           <w:lang w:val="en-US"/>
         </w:rPr>
-        <w:t>[2] (Luukkonen, 2011)</w:t>
+        <w:t xml:space="preserve"> </w:t>
+      </w:r>
+      <w:r>
+        <w:rPr>
+          <w:rStyle w:val="Hipercze"/>
+          <w:color w:val="auto"/>
+          <w:lang w:val="en-US"/>
+        </w:rPr>
+        <w:t>Mathew Thomas, 2016</w:t>
       </w:r>
     </w:p>
     <w:p>
@@ -19294,17 +20161,93 @@
         <w:textAlignment w:val="baseline"/>
         <w:rPr>
           <w:rStyle w:val="Hipercze"/>
+          <w:i/>
           <w:color w:val="auto"/>
           <w:lang w:val="en-US"/>
         </w:rPr>
       </w:pPr>
+      <w:bookmarkStart w:id="38" w:name="_Ref469763183"/>
+      <w:r>
+        <w:rPr>
+          <w:rStyle w:val="Hipercze"/>
+          <w:i/>
+          <w:color w:val="auto"/>
+          <w:u w:val="none"/>
+          <w:lang w:val="en-US"/>
+        </w:rPr>
+        <w:t>[</w:t>
+      </w:r>
+      <w:r>
+        <w:rPr>
+          <w:rStyle w:val="Hipercze"/>
+          <w:i/>
+          <w:color w:val="auto"/>
+          <w:u w:val="none"/>
+        </w:rPr>
+        <w:fldChar w:fldCharType="begin"/>
+      </w:r>
+      <w:r>
+        <w:rPr>
+          <w:rStyle w:val="Hipercze"/>
+          <w:i/>
+          <w:color w:val="auto"/>
+          <w:u w:val="none"/>
+        </w:rPr>
+        <w:instrText xml:space="preserve"> SEQ Bibliografia \* ARABIC </w:instrText>
+      </w:r>
+      <w:r>
+        <w:rPr>
+          <w:rStyle w:val="Hipercze"/>
+          <w:i/>
+          <w:color w:val="auto"/>
+          <w:u w:val="none"/>
+        </w:rPr>
+        <w:fldChar w:fldCharType="separate"/>
+      </w:r>
+      <w:r>
+        <w:rPr>
+          <w:rStyle w:val="Hipercze"/>
+          <w:i/>
+          <w:noProof/>
+          <w:color w:val="auto"/>
+          <w:u w:val="none"/>
+        </w:rPr>
+        <w:t>4</w:t>
+      </w:r>
+      <w:r>
+        <w:rPr>
+          <w:rStyle w:val="Hipercze"/>
+          <w:i/>
+          <w:color w:val="auto"/>
+          <w:u w:val="none"/>
+        </w:rPr>
+        <w:fldChar w:fldCharType="end"/>
+      </w:r>
+      <w:bookmarkEnd w:id="38"/>
+      <w:r>
+        <w:rPr>
+          <w:rStyle w:val="Hipercze"/>
+          <w:i/>
+          <w:color w:val="auto"/>
+          <w:lang w:val="en-US"/>
+        </w:rPr>
+        <w:t>]</w:t>
+      </w:r>
       <w:r>
         <w:rPr>
           <w:rStyle w:val="Hipercze"/>
           <w:color w:val="auto"/>
           <w:lang w:val="en-US"/>
         </w:rPr>
-        <w:t>[3] (Mathew Thomas, 2016)</w:t>
+        <w:t xml:space="preserve"> </w:t>
+      </w:r>
+      <w:r>
+        <w:rPr>
+          <w:rStyle w:val="Hipercze"/>
+          <w:color w:val="auto"/>
+          <w:lang w:val="en-US"/>
+        </w:rPr>
+        <w:t>Manarvi, et al., 2013</w:t>
       </w:r>
     </w:p>
     <w:p>
@@ -19319,34 +20262,207 @@
           <w:lang w:val="en-US"/>
         </w:rPr>
       </w:pPr>
+      <w:bookmarkStart w:id="39" w:name="_Ref469763218"/>
+      <w:r>
+        <w:rPr>
+          <w:rStyle w:val="Hipercze"/>
+          <w:i/>
+          <w:color w:val="auto"/>
+          <w:u w:val="none"/>
+          <w:lang w:val="en-US"/>
+        </w:rPr>
+        <w:t>[</w:t>
+      </w:r>
+      <w:r>
+        <w:rPr>
+          <w:rStyle w:val="Hipercze"/>
+          <w:i/>
+          <w:color w:val="auto"/>
+          <w:u w:val="none"/>
+        </w:rPr>
+        <w:fldChar w:fldCharType="begin"/>
+      </w:r>
+      <w:r>
+        <w:rPr>
+          <w:rStyle w:val="Hipercze"/>
+          <w:i/>
+          <w:color w:val="auto"/>
+          <w:u w:val="none"/>
+        </w:rPr>
+        <w:instrText xml:space="preserve"> SEQ Bibliografia \* ARABIC </w:instrText>
+      </w:r>
+      <w:r>
+        <w:rPr>
+          <w:rStyle w:val="Hipercze"/>
+          <w:i/>
+          <w:color w:val="auto"/>
+          <w:u w:val="none"/>
+        </w:rPr>
+        <w:fldChar w:fldCharType="separate"/>
+      </w:r>
+      <w:r>
+        <w:rPr>
+          <w:rStyle w:val="Hipercze"/>
+          <w:i/>
+          <w:noProof/>
+          <w:color w:val="auto"/>
+          <w:u w:val="none"/>
+        </w:rPr>
+        <w:t>5</w:t>
+      </w:r>
+      <w:r>
+        <w:rPr>
+          <w:rStyle w:val="Hipercze"/>
+          <w:i/>
+          <w:color w:val="auto"/>
+          <w:u w:val="none"/>
+        </w:rPr>
+        <w:fldChar w:fldCharType="end"/>
+      </w:r>
+      <w:bookmarkEnd w:id="39"/>
+      <w:r>
+        <w:rPr>
+          <w:rStyle w:val="Hipercze"/>
+          <w:i/>
+          <w:color w:val="auto"/>
+          <w:lang w:val="en-US"/>
+        </w:rPr>
+        <w:t>]</w:t>
+      </w:r>
       <w:r>
         <w:rPr>
           <w:rStyle w:val="Hipercze"/>
           <w:color w:val="auto"/>
           <w:lang w:val="en-US"/>
         </w:rPr>
-        <w:t>[4] (Manarvi, et al., 2013)</w:t>
-      </w:r>
-    </w:p>
-    <w:p>
-      <w:pPr>
-        <w:pStyle w:val="NormalnyWeb"/>
-        <w:shd w:val="clear" w:color="auto" w:fill="FFFFFF"/>
-        <w:spacing w:before="0" w:beforeAutospacing="0" w:after="446" w:afterAutospacing="0" w:line="276" w:lineRule="auto"/>
-        <w:textAlignment w:val="baseline"/>
+        <w:t xml:space="preserve"> </w:t>
+      </w:r>
+      <w:r>
         <w:rPr>
           <w:rStyle w:val="Hipercze"/>
           <w:color w:val="auto"/>
           <w:lang w:val="en-US"/>
         </w:rPr>
-      </w:pPr>
+        <w:t>Bondyra, et al., 2015</w:t>
+      </w:r>
+    </w:p>
+    <w:p>
+      <w:pPr>
+        <w:pStyle w:val="NormalnyWeb"/>
+        <w:shd w:val="clear" w:color="auto" w:fill="FFFFFF"/>
+        <w:spacing w:before="0" w:after="446" w:line="276" w:lineRule="auto"/>
+        <w:textAlignment w:val="baseline"/>
+        <w:rPr>
+          <w:lang w:val="en-US"/>
+        </w:rPr>
+      </w:pPr>
+      <w:bookmarkStart w:id="40" w:name="_Ref469764091"/>
       <w:r>
         <w:rPr>
           <w:rStyle w:val="Hipercze"/>
           <w:color w:val="auto"/>
+          <w:u w:val="none"/>
           <w:lang w:val="en-US"/>
         </w:rPr>
-        <w:t>[5] (Bondyra, et al., 2015)</w:t>
+        <w:t>[</w:t>
+      </w:r>
+      <w:r>
+        <w:rPr>
+          <w:rStyle w:val="Hipercze"/>
+          <w:color w:val="auto"/>
+          <w:u w:val="none"/>
+        </w:rPr>
+        <w:fldChar w:fldCharType="begin"/>
+      </w:r>
+      <w:r>
+        <w:rPr>
+          <w:rStyle w:val="Hipercze"/>
+          <w:color w:val="auto"/>
+          <w:u w:val="none"/>
+          <w:lang w:val="en-US"/>
+        </w:rPr>
+        <w:instrText xml:space="preserve"> SEQ Bibliografia \* ARABIC </w:instrText>
+      </w:r>
+      <w:r>
+        <w:rPr>
+          <w:rStyle w:val="Hipercze"/>
+          <w:color w:val="auto"/>
+          <w:u w:val="none"/>
+        </w:rPr>
+        <w:fldChar w:fldCharType="separate"/>
+      </w:r>
+      <w:r>
+        <w:rPr>
+          <w:rStyle w:val="Hipercze"/>
+          <w:noProof/>
+          <w:color w:val="auto"/>
+          <w:u w:val="none"/>
+          <w:lang w:val="en-US"/>
+        </w:rPr>
+        <w:t>6</w:t>
+      </w:r>
+      <w:r>
+        <w:rPr>
+          <w:rStyle w:val="Hipercze"/>
+          <w:color w:val="auto"/>
+          <w:u w:val="none"/>
+        </w:rPr>
+        <w:fldChar w:fldCharType="end"/>
+      </w:r>
+      <w:bookmarkEnd w:id="40"/>
+      <w:r>
+        <w:rPr>
+          <w:rStyle w:val="Hipercze"/>
+          <w:color w:val="auto"/>
+          <w:u w:val="none"/>
+          <w:lang w:val="en-US"/>
+        </w:rPr>
+        <w:t>]</w:t>
+      </w:r>
+      <w:r>
+        <w:rPr>
+          <w:rStyle w:val="Hipercze"/>
+          <w:color w:val="auto"/>
+          <w:u w:val="none"/>
+          <w:lang w:val="en-US"/>
+        </w:rPr>
+        <w:t xml:space="preserve"> S Jeremia, E. </w:t>
+      </w:r>
+      <w:r>
+        <w:rPr>
+          <w:lang w:val="en-US"/>
+        </w:rPr>
+        <w:t xml:space="preserve">Kuantama, J. Pangaribuan, </w:t>
+      </w:r>
+      <w:r>
+        <w:rPr>
+          <w:lang w:val="en-US"/>
+        </w:rPr>
+        <w:t>“</w:t>
+      </w:r>
+      <w:r>
+        <w:rPr>
+          <w:lang w:val="en-US"/>
+        </w:rPr>
+        <w:t>Design and Construction of Remote-Controlled Quad-copter Based on STC12C5624AD</w:t>
+      </w:r>
+      <w:r>
+        <w:rPr>
+          <w:lang w:val="en-US"/>
+        </w:rPr>
+        <w:t xml:space="preserve">”, </w:t>
+      </w:r>
+      <w:r>
+        <w:rPr>
+          <w:lang w:val="en-US"/>
+        </w:rPr>
+        <w:t>International Conference on System Engineering and Technology</w:t>
+      </w:r>
+      <w:r>
+        <w:rPr>
+          <w:lang w:val="en-US"/>
+        </w:rPr>
+        <w:t>, Indonesia, 2012</w:t>
       </w:r>
     </w:p>
     <w:p>
@@ -19362,16 +20478,15 @@
           <w:u w:val="single"/>
         </w:rPr>
       </w:pPr>
-      <w:bookmarkStart w:id="34" w:name="_Toc469405100"/>
+      <w:bookmarkStart w:id="41" w:name="_Toc469405100"/>
       <w:r>
         <w:rPr>
           <w:rStyle w:val="Hipercze"/>
           <w:rFonts w:cs="Times New Roman"/>
         </w:rPr>
-        <w:lastRenderedPageBreak/>
         <w:t>Załączniki.</w:t>
       </w:r>
-      <w:bookmarkEnd w:id="34"/>
+      <w:bookmarkEnd w:id="41"/>
       <w:r>
         <w:rPr>
           <w:rStyle w:val="Hipercze"/>
@@ -19454,7 +20569,7 @@
         <w:rPr>
           <w:rFonts w:cs="Times New Roman"/>
         </w:rPr>
-        <w:id w:val="-2064867515"/>
+        <w:id w:val="-1025556873"/>
         <w:docPartObj>
           <w:docPartGallery w:val="Page Numbers (Bottom of Page)"/>
           <w:docPartUnique/>
@@ -19484,7 +20599,7 @@
             <w:rFonts w:cs="Times New Roman"/>
             <w:noProof/>
           </w:rPr>
-          <w:t>12</w:t>
+          <w:t>20</w:t>
         </w:r>
         <w:r>
           <w:rPr>
@@ -19531,7 +20646,7 @@
 
 <file path=word/numbering.xml><?xml version="1.0" encoding="utf-8"?>
 <w:numbering xmlns:wpc="http://schemas.microsoft.com/office/word/2010/wordprocessingCanvas" xmlns:mc="http://schemas.openxmlformats.org/markup-compatibility/2006" xmlns:o="urn:schemas-microsoft-com:office:office" xmlns:r="http://schemas.openxmlformats.org/officeDocument/2006/relationships" xmlns:m="http://schemas.openxmlformats.org/officeDocument/2006/math" xmlns:v="urn:schemas-microsoft-com:vml" xmlns:wp14="http://schemas.microsoft.com/office/word/2010/wordprocessingDrawing" xmlns:wp="http://schemas.openxmlformats.org/drawingml/2006/wordprocessingDrawing" xmlns:w10="urn:schemas-microsoft-com:office:word" xmlns:w="http://schemas.openxmlformats.org/wordprocessingml/2006/main" xmlns:w14="http://schemas.microsoft.com/office/word/2010/wordml" xmlns:w15="http://schemas.microsoft.com/office/word/2012/wordml" xmlns:wpg="http://schemas.microsoft.com/office/word/2010/wordprocessingGroup" xmlns:wpi="http://schemas.microsoft.com/office/word/2010/wordprocessingInk" xmlns:wne="http://schemas.microsoft.com/office/word/2006/wordml" xmlns:wps="http://schemas.microsoft.com/office/word/2010/wordprocessingShape" mc:Ignorable="w14 w15 wp14">
-  <w:abstractNum w:abstractNumId="0" w15:restartNumberingAfterBreak="0">
+  <w:abstractNum w:abstractNumId="0">
     <w:nsid w:val="096D5005"/>
     <w:multiLevelType w:val="hybridMultilevel"/>
     <w:tmpl w:val="CCF69BEE"/>
@@ -19620,7 +20735,7 @@
       </w:pPr>
     </w:lvl>
   </w:abstractNum>
-  <w:abstractNum w:abstractNumId="1" w15:restartNumberingAfterBreak="0">
+  <w:abstractNum w:abstractNumId="1">
     <w:nsid w:val="111F797C"/>
     <w:multiLevelType w:val="hybridMultilevel"/>
     <w:tmpl w:val="A4A4C74C"/>
@@ -19733,7 +20848,7 @@
       </w:rPr>
     </w:lvl>
   </w:abstractNum>
-  <w:abstractNum w:abstractNumId="2" w15:restartNumberingAfterBreak="0">
+  <w:abstractNum w:abstractNumId="2">
     <w:nsid w:val="11BA39C7"/>
     <w:multiLevelType w:val="hybridMultilevel"/>
     <w:tmpl w:val="8A0A38F6"/>
@@ -19822,7 +20937,7 @@
       </w:pPr>
     </w:lvl>
   </w:abstractNum>
-  <w:abstractNum w:abstractNumId="3" w15:restartNumberingAfterBreak="0">
+  <w:abstractNum w:abstractNumId="3">
     <w:nsid w:val="12335CB0"/>
     <w:multiLevelType w:val="hybridMultilevel"/>
     <w:tmpl w:val="4F747BA8"/>
@@ -19935,7 +21050,7 @@
       </w:rPr>
     </w:lvl>
   </w:abstractNum>
-  <w:abstractNum w:abstractNumId="4" w15:restartNumberingAfterBreak="0">
+  <w:abstractNum w:abstractNumId="4">
     <w:nsid w:val="13450512"/>
     <w:multiLevelType w:val="multilevel"/>
     <w:tmpl w:val="871CE09E"/>
@@ -20057,7 +21172,7 @@
       </w:rPr>
     </w:lvl>
   </w:abstractNum>
-  <w:abstractNum w:abstractNumId="5" w15:restartNumberingAfterBreak="0">
+  <w:abstractNum w:abstractNumId="5">
     <w:nsid w:val="13FF617D"/>
     <w:multiLevelType w:val="multilevel"/>
     <w:tmpl w:val="8B2824FC"/>
@@ -20170,7 +21285,7 @@
       </w:rPr>
     </w:lvl>
   </w:abstractNum>
-  <w:abstractNum w:abstractNumId="6" w15:restartNumberingAfterBreak="0">
+  <w:abstractNum w:abstractNumId="6">
     <w:nsid w:val="17277147"/>
     <w:multiLevelType w:val="hybridMultilevel"/>
     <w:tmpl w:val="D6CAC2AA"/>
@@ -20283,7 +21398,7 @@
       </w:rPr>
     </w:lvl>
   </w:abstractNum>
-  <w:abstractNum w:abstractNumId="7" w15:restartNumberingAfterBreak="0">
+  <w:abstractNum w:abstractNumId="7">
     <w:nsid w:val="199E073B"/>
     <w:multiLevelType w:val="multilevel"/>
     <w:tmpl w:val="8B2824FC"/>
@@ -20396,7 +21511,7 @@
       </w:rPr>
     </w:lvl>
   </w:abstractNum>
-  <w:abstractNum w:abstractNumId="8" w15:restartNumberingAfterBreak="0">
+  <w:abstractNum w:abstractNumId="8">
     <w:nsid w:val="25CF30B5"/>
     <w:multiLevelType w:val="multilevel"/>
     <w:tmpl w:val="B2FABC5A"/>
@@ -20518,7 +21633,7 @@
       </w:rPr>
     </w:lvl>
   </w:abstractNum>
-  <w:abstractNum w:abstractNumId="9" w15:restartNumberingAfterBreak="0">
+  <w:abstractNum w:abstractNumId="9">
     <w:nsid w:val="26CE54DE"/>
     <w:multiLevelType w:val="multilevel"/>
     <w:tmpl w:val="19E0E7FC"/>
@@ -20631,7 +21746,7 @@
       </w:rPr>
     </w:lvl>
   </w:abstractNum>
-  <w:abstractNum w:abstractNumId="10" w15:restartNumberingAfterBreak="0">
+  <w:abstractNum w:abstractNumId="10">
     <w:nsid w:val="277D103F"/>
     <w:multiLevelType w:val="hybridMultilevel"/>
     <w:tmpl w:val="9DB49D26"/>
@@ -20720,7 +21835,7 @@
       </w:pPr>
     </w:lvl>
   </w:abstractNum>
-  <w:abstractNum w:abstractNumId="11" w15:restartNumberingAfterBreak="0">
+  <w:abstractNum w:abstractNumId="11">
     <w:nsid w:val="2EB168E8"/>
     <w:multiLevelType w:val="multilevel"/>
     <w:tmpl w:val="D5C68BF2"/>
@@ -20833,7 +21948,7 @@
       </w:rPr>
     </w:lvl>
   </w:abstractNum>
-  <w:abstractNum w:abstractNumId="12" w15:restartNumberingAfterBreak="0">
+  <w:abstractNum w:abstractNumId="12">
     <w:nsid w:val="365E6DF2"/>
     <w:multiLevelType w:val="multilevel"/>
     <w:tmpl w:val="617EB4B0"/>
@@ -20946,7 +22061,7 @@
       </w:rPr>
     </w:lvl>
   </w:abstractNum>
-  <w:abstractNum w:abstractNumId="13" w15:restartNumberingAfterBreak="0">
+  <w:abstractNum w:abstractNumId="13">
     <w:nsid w:val="47F71D82"/>
     <w:multiLevelType w:val="multilevel"/>
     <w:tmpl w:val="08EC8D26"/>
@@ -21067,7 +22182,7 @@
       </w:rPr>
     </w:lvl>
   </w:abstractNum>
-  <w:abstractNum w:abstractNumId="14" w15:restartNumberingAfterBreak="0">
+  <w:abstractNum w:abstractNumId="14">
     <w:nsid w:val="52F71A31"/>
     <w:multiLevelType w:val="singleLevel"/>
     <w:tmpl w:val="B484CBD4"/>
@@ -21082,7 +22197,7 @@
       </w:pPr>
     </w:lvl>
   </w:abstractNum>
-  <w:abstractNum w:abstractNumId="15" w15:restartNumberingAfterBreak="0">
+  <w:abstractNum w:abstractNumId="15">
     <w:nsid w:val="5A68197F"/>
     <w:multiLevelType w:val="hybridMultilevel"/>
     <w:tmpl w:val="BCCC65EE"/>
@@ -21195,7 +22310,7 @@
       </w:rPr>
     </w:lvl>
   </w:abstractNum>
-  <w:abstractNum w:abstractNumId="16" w15:restartNumberingAfterBreak="0">
+  <w:abstractNum w:abstractNumId="16">
     <w:nsid w:val="5CC53E54"/>
     <w:multiLevelType w:val="hybridMultilevel"/>
     <w:tmpl w:val="A2B43E24"/>
@@ -21308,7 +22423,7 @@
       </w:rPr>
     </w:lvl>
   </w:abstractNum>
-  <w:abstractNum w:abstractNumId="17" w15:restartNumberingAfterBreak="0">
+  <w:abstractNum w:abstractNumId="17">
     <w:nsid w:val="5D723352"/>
     <w:multiLevelType w:val="hybridMultilevel"/>
     <w:tmpl w:val="E5883D14"/>
@@ -21421,7 +22536,7 @@
       </w:rPr>
     </w:lvl>
   </w:abstractNum>
-  <w:abstractNum w:abstractNumId="18" w15:restartNumberingAfterBreak="0">
+  <w:abstractNum w:abstractNumId="18">
     <w:nsid w:val="5F771DD2"/>
     <w:multiLevelType w:val="hybridMultilevel"/>
     <w:tmpl w:val="CB8E9EF8"/>
@@ -21510,7 +22625,7 @@
       </w:pPr>
     </w:lvl>
   </w:abstractNum>
-  <w:abstractNum w:abstractNumId="19" w15:restartNumberingAfterBreak="0">
+  <w:abstractNum w:abstractNumId="19">
     <w:nsid w:val="61F6740F"/>
     <w:multiLevelType w:val="multilevel"/>
     <w:tmpl w:val="8B2824FC"/>
@@ -21623,7 +22738,7 @@
       </w:rPr>
     </w:lvl>
   </w:abstractNum>
-  <w:abstractNum w:abstractNumId="20" w15:restartNumberingAfterBreak="0">
+  <w:abstractNum w:abstractNumId="20">
     <w:nsid w:val="67FB4C67"/>
     <w:multiLevelType w:val="hybridMultilevel"/>
     <w:tmpl w:val="D816835A"/>
@@ -21712,7 +22827,7 @@
       </w:pPr>
     </w:lvl>
   </w:abstractNum>
-  <w:abstractNum w:abstractNumId="21" w15:restartNumberingAfterBreak="0">
+  <w:abstractNum w:abstractNumId="21">
     <w:nsid w:val="71313A6B"/>
     <w:multiLevelType w:val="multilevel"/>
     <w:tmpl w:val="8B2824FC"/>
@@ -21825,7 +22940,7 @@
       </w:rPr>
     </w:lvl>
   </w:abstractNum>
-  <w:abstractNum w:abstractNumId="22" w15:restartNumberingAfterBreak="0">
+  <w:abstractNum w:abstractNumId="22">
     <w:nsid w:val="71812DA5"/>
     <w:multiLevelType w:val="hybridMultilevel"/>
     <w:tmpl w:val="DB0031D2"/>
@@ -22597,6 +23712,7 @@
       <w:spacing w:after="0" w:line="240" w:lineRule="auto"/>
     </w:pPr>
     <w:tblPr>
+      <w:tblInd w:w="0" w:type="dxa"/>
       <w:tblBorders>
         <w:top w:val="single" w:sz="4" w:space="0" w:color="auto"/>
         <w:left w:val="single" w:sz="4" w:space="0" w:color="auto"/>
@@ -22605,6 +23721,12 @@
         <w:insideH w:val="single" w:sz="4" w:space="0" w:color="auto"/>
         <w:insideV w:val="single" w:sz="4" w:space="0" w:color="auto"/>
       </w:tblBorders>
+      <w:tblCellMar>
+        <w:top w:w="0" w:type="dxa"/>
+        <w:left w:w="108" w:type="dxa"/>
+        <w:bottom w:w="0" w:type="dxa"/>
+        <w:right w:w="108" w:type="dxa"/>
+      </w:tblCellMar>
     </w:tblPr>
   </w:style>
   <w:style w:type="paragraph" w:styleId="Nagwek">
@@ -22877,7 +23999,588 @@
       <w:szCs w:val="16"/>
     </w:rPr>
   </w:style>
+  <w:style w:type="character" w:styleId="Tekstzastpczy">
+    <w:name w:val="Placeholder Text"/>
+    <w:basedOn w:val="Domylnaczcionkaakapitu"/>
+    <w:uiPriority w:val="99"/>
+    <w:semiHidden/>
+    <w:rsid w:val="00C319F4"/>
+    <w:rPr>
+      <w:color w:val="808080"/>
+    </w:rPr>
+  </w:style>
 </w:styles>
+</file>
+
+<file path=word/glossary/document.xml><?xml version="1.0" encoding="utf-8"?>
+<w:glossaryDocument xmlns:wpc="http://schemas.microsoft.com/office/word/2010/wordprocessingCanvas" xmlns:mc="http://schemas.openxmlformats.org/markup-compatibility/2006" xmlns:o="urn:schemas-microsoft-com:office:office" xmlns:r="http://schemas.openxmlformats.org/officeDocument/2006/relationships" xmlns:m="http://schemas.openxmlformats.org/officeDocument/2006/math" xmlns:v="urn:schemas-microsoft-com:vml" xmlns:wp14="http://schemas.microsoft.com/office/word/2010/wordprocessingDrawing" xmlns:wp="http://schemas.openxmlformats.org/drawingml/2006/wordprocessingDrawing" xmlns:w10="urn:schemas-microsoft-com:office:word" xmlns:w="http://schemas.openxmlformats.org/wordprocessingml/2006/main" xmlns:w14="http://schemas.microsoft.com/office/word/2010/wordml" xmlns:w15="http://schemas.microsoft.com/office/word/2012/wordml" xmlns:wpg="http://schemas.microsoft.com/office/word/2010/wordprocessingGroup" xmlns:wpi="http://schemas.microsoft.com/office/word/2010/wordprocessingInk" xmlns:wne="http://schemas.microsoft.com/office/word/2006/wordml" xmlns:wps="http://schemas.microsoft.com/office/word/2010/wordprocessingShape" mc:Ignorable="w14 w15 wp14"/>
+</file>
+
+<file path=word/glossary/fontTable.xml><?xml version="1.0" encoding="utf-8"?>
+<w:fonts xmlns:mc="http://schemas.openxmlformats.org/markup-compatibility/2006" xmlns:r="http://schemas.openxmlformats.org/officeDocument/2006/relationships" xmlns:w="http://schemas.openxmlformats.org/wordprocessingml/2006/main" xmlns:w14="http://schemas.microsoft.com/office/word/2010/wordml" xmlns:w15="http://schemas.microsoft.com/office/word/2012/wordml" mc:Ignorable="w14 w15">
+  <w:font w:name="Times New Roman">
+    <w:panose1 w:val="02020603050405020304"/>
+    <w:charset w:val="EE"/>
+    <w:family w:val="roman"/>
+    <w:pitch w:val="variable"/>
+    <w:sig w:usb0="E0002EFF" w:usb1="C000785B" w:usb2="00000009" w:usb3="00000000" w:csb0="000001FF" w:csb1="00000000"/>
+  </w:font>
+  <w:font w:name="Symbol">
+    <w:panose1 w:val="05050102010706020507"/>
+    <w:charset w:val="02"/>
+    <w:family w:val="roman"/>
+    <w:pitch w:val="variable"/>
+    <w:sig w:usb0="00000000" w:usb1="10000000" w:usb2="00000000" w:usb3="00000000" w:csb0="80000000" w:csb1="00000000"/>
+  </w:font>
+  <w:font w:name="Courier New">
+    <w:panose1 w:val="02070309020205020404"/>
+    <w:charset w:val="EE"/>
+    <w:family w:val="modern"/>
+    <w:pitch w:val="fixed"/>
+    <w:sig w:usb0="E0002EFF" w:usb1="C0007843" w:usb2="00000009" w:usb3="00000000" w:csb0="000001FF" w:csb1="00000000"/>
+  </w:font>
+  <w:font w:name="Wingdings">
+    <w:panose1 w:val="05000000000000000000"/>
+    <w:charset w:val="02"/>
+    <w:family w:val="auto"/>
+    <w:pitch w:val="variable"/>
+    <w:sig w:usb0="00000000" w:usb1="10000000" w:usb2="00000000" w:usb3="00000000" w:csb0="80000000" w:csb1="00000000"/>
+  </w:font>
+  <w:font w:name="Calibri">
+    <w:panose1 w:val="020F0502020204030204"/>
+    <w:charset w:val="EE"/>
+    <w:family w:val="swiss"/>
+    <w:pitch w:val="variable"/>
+    <w:sig w:usb0="E0002AFF" w:usb1="C000247B" w:usb2="00000009" w:usb3="00000000" w:csb0="000001FF" w:csb1="00000000"/>
+  </w:font>
+  <w:font w:name="Tahoma">
+    <w:panose1 w:val="020B0604030504040204"/>
+    <w:charset w:val="EE"/>
+    <w:family w:val="swiss"/>
+    <w:pitch w:val="variable"/>
+    <w:sig w:usb0="E1002EFF" w:usb1="C000605B" w:usb2="00000029" w:usb3="00000000" w:csb0="000101FF" w:csb1="00000000"/>
+  </w:font>
+  <w:font w:name="Arial Unicode MS">
+    <w:panose1 w:val="020B0604020202020204"/>
+    <w:charset w:val="80"/>
+    <w:family w:val="swiss"/>
+    <w:pitch w:val="variable"/>
+    <w:sig w:usb0="F7FFAFFF" w:usb1="E9DFFFFF" w:usb2="0000003F" w:usb3="00000000" w:csb0="003F01FF" w:csb1="00000000"/>
+  </w:font>
+  <w:font w:name="TimesNewRoman">
+    <w:altName w:val="MS Mincho"/>
+    <w:panose1 w:val="00000000000000000000"/>
+    <w:charset w:val="80"/>
+    <w:family w:val="auto"/>
+    <w:notTrueType/>
+    <w:pitch w:val="default"/>
+    <w:sig w:usb0="00000001" w:usb1="08070000" w:usb2="00000010" w:usb3="00000000" w:csb0="00020000" w:csb1="00000000"/>
+  </w:font>
+  <w:font w:name="TimesNewRoman,Bold">
+    <w:altName w:val="MS Mincho"/>
+    <w:panose1 w:val="00000000000000000000"/>
+    <w:charset w:val="80"/>
+    <w:family w:val="auto"/>
+    <w:notTrueType/>
+    <w:pitch w:val="default"/>
+    <w:sig w:usb0="00000000" w:usb1="08070000" w:usb2="00000010" w:usb3="00000000" w:csb0="00020000" w:csb1="00000000"/>
+  </w:font>
+  <w:font w:name="Cambria Math">
+    <w:panose1 w:val="02040503050406030204"/>
+    <w:charset w:val="EE"/>
+    <w:family w:val="roman"/>
+    <w:pitch w:val="variable"/>
+    <w:sig w:usb0="E00002FF" w:usb1="420024FF" w:usb2="00000000" w:usb3="00000000" w:csb0="0000019F" w:csb1="00000000"/>
+  </w:font>
+  <w:font w:name="Calibri Light">
+    <w:panose1 w:val="020F0302020204030204"/>
+    <w:charset w:val="EE"/>
+    <w:family w:val="swiss"/>
+    <w:pitch w:val="variable"/>
+    <w:sig w:usb0="E0002AFF" w:usb1="C000247B" w:usb2="00000009" w:usb3="00000000" w:csb0="000001FF" w:csb1="00000000"/>
+  </w:font>
+</w:fonts>
+</file>
+
+<file path=word/glossary/settings.xml><?xml version="1.0" encoding="utf-8"?>
+<w:settings xmlns:mc="http://schemas.openxmlformats.org/markup-compatibility/2006" xmlns:o="urn:schemas-microsoft-com:office:office" xmlns:r="http://schemas.openxmlformats.org/officeDocument/2006/relationships" xmlns:m="http://schemas.openxmlformats.org/officeDocument/2006/math" xmlns:v="urn:schemas-microsoft-com:vml" xmlns:w10="urn:schemas-microsoft-com:office:word" xmlns:w="http://schemas.openxmlformats.org/wordprocessingml/2006/main" xmlns:w14="http://schemas.microsoft.com/office/word/2010/wordml" xmlns:w15="http://schemas.microsoft.com/office/word/2012/wordml" xmlns:sl="http://schemas.openxmlformats.org/schemaLibrary/2006/main" mc:Ignorable="w14 w15">
+  <w:view w:val="normal"/>
+  <w:defaultTabStop w:val="708"/>
+  <w:hyphenationZone w:val="425"/>
+  <w:characterSpacingControl w:val="doNotCompress"/>
+  <w:compat>
+    <w:useFELayout/>
+    <w:compatSetting w:name="compatibilityMode" w:uri="http://schemas.microsoft.com/office/word" w:val="15"/>
+    <w:compatSetting w:name="overrideTableStyleFontSizeAndJustification" w:uri="http://schemas.microsoft.com/office/word" w:val="1"/>
+    <w:compatSetting w:name="enableOpenTypeFeatures" w:uri="http://schemas.microsoft.com/office/word" w:val="1"/>
+    <w:compatSetting w:name="doNotFlipMirrorIndents" w:uri="http://schemas.microsoft.com/office/word" w:val="1"/>
+    <w:compatSetting w:name="differentiateMultirowTableHeaders" w:uri="http://schemas.microsoft.com/office/word" w:val="1"/>
+  </w:compat>
+  <w:rsids>
+    <w:rsidRoot w:val="00791D7D"/>
+    <w:rsid w:val="00791D7D"/>
+    <w:rsid w:val="00BB3829"/>
+  </w:rsids>
+  <m:mathPr>
+    <m:mathFont m:val="Cambria Math"/>
+    <m:brkBin m:val="before"/>
+    <m:brkBinSub m:val="--"/>
+    <m:smallFrac m:val="0"/>
+    <m:dispDef/>
+    <m:lMargin m:val="0"/>
+    <m:rMargin m:val="0"/>
+    <m:defJc m:val="centerGroup"/>
+    <m:wrapIndent m:val="1440"/>
+    <m:intLim m:val="subSup"/>
+    <m:naryLim m:val="undOvr"/>
+  </m:mathPr>
+  <w:themeFontLang w:val="pl-PL"/>
+  <w:clrSchemeMapping w:bg1="light1" w:t1="dark1" w:bg2="light2" w:t2="dark2" w:accent1="accent1" w:accent2="accent2" w:accent3="accent3" w:accent4="accent4" w:accent5="accent5" w:accent6="accent6" w:hyperlink="hyperlink" w:followedHyperlink="followedHyperlink"/>
+  <w:decimalSymbol w:val=","/>
+  <w:listSeparator w:val=";"/>
+  <w15:chartTrackingRefBased/>
+</w:settings>
+</file>
+
+<file path=word/glossary/styles.xml><?xml version="1.0" encoding="utf-8"?>
+<w:styles xmlns:mc="http://schemas.openxmlformats.org/markup-compatibility/2006" xmlns:r="http://schemas.openxmlformats.org/officeDocument/2006/relationships" xmlns:w="http://schemas.openxmlformats.org/wordprocessingml/2006/main" xmlns:w14="http://schemas.microsoft.com/office/word/2010/wordml" xmlns:w15="http://schemas.microsoft.com/office/word/2012/wordml" mc:Ignorable="w14 w15">
+  <w:docDefaults>
+    <w:rPrDefault>
+      <w:rPr>
+        <w:rFonts w:asciiTheme="minorHAnsi" w:eastAsiaTheme="minorEastAsia" w:hAnsiTheme="minorHAnsi" w:cstheme="minorBidi"/>
+        <w:sz w:val="22"/>
+        <w:szCs w:val="22"/>
+        <w:lang w:val="pl-PL" w:eastAsia="pl-PL" w:bidi="ar-SA"/>
+      </w:rPr>
+    </w:rPrDefault>
+    <w:pPrDefault>
+      <w:pPr>
+        <w:spacing w:after="160" w:line="259" w:lineRule="auto"/>
+      </w:pPr>
+    </w:pPrDefault>
+  </w:docDefaults>
+  <w:latentStyles w:defLockedState="0" w:defUIPriority="99" w:defSemiHidden="0" w:defUnhideWhenUsed="0" w:defQFormat="0" w:count="371">
+    <w:lsdException w:name="Normal" w:uiPriority="0" w:qFormat="1"/>
+    <w:lsdException w:name="heading 1" w:uiPriority="9" w:qFormat="1"/>
+    <w:lsdException w:name="heading 2" w:semiHidden="1" w:uiPriority="9" w:unhideWhenUsed="1" w:qFormat="1"/>
+    <w:lsdException w:name="heading 3" w:semiHidden="1" w:uiPriority="9" w:unhideWhenUsed="1" w:qFormat="1"/>
+    <w:lsdException w:name="heading 4" w:semiHidden="1" w:uiPriority="9" w:unhideWhenUsed="1" w:qFormat="1"/>
+    <w:lsdException w:name="heading 5" w:semiHidden="1" w:uiPriority="9" w:unhideWhenUsed="1" w:qFormat="1"/>
+    <w:lsdException w:name="heading 6" w:semiHidden="1" w:uiPriority="9" w:unhideWhenUsed="1" w:qFormat="1"/>
+    <w:lsdException w:name="heading 7" w:semiHidden="1" w:uiPriority="9" w:unhideWhenUsed="1" w:qFormat="1"/>
+    <w:lsdException w:name="heading 8" w:semiHidden="1" w:uiPriority="9" w:unhideWhenUsed="1" w:qFormat="1"/>
+    <w:lsdException w:name="heading 9" w:semiHidden="1" w:uiPriority="9" w:unhideWhenUsed="1" w:qFormat="1"/>
+    <w:lsdException w:name="index 1" w:semiHidden="1" w:unhideWhenUsed="1"/>
+    <w:lsdException w:name="index 2" w:semiHidden="1" w:unhideWhenUsed="1"/>
+    <w:lsdException w:name="index 3" w:semiHidden="1" w:unhideWhenUsed="1"/>
+    <w:lsdException w:name="index 4" w:semiHidden="1" w:unhideWhenUsed="1"/>
+    <w:lsdException w:name="index 5" w:semiHidden="1" w:unhideWhenUsed="1"/>
+    <w:lsdException w:name="index 6" w:semiHidden="1" w:unhideWhenUsed="1"/>
+    <w:lsdException w:name="index 7" w:semiHidden="1" w:unhideWhenUsed="1"/>
+    <w:lsdException w:name="index 8" w:semiHidden="1" w:unhideWhenUsed="1"/>
+    <w:lsdException w:name="index 9" w:semiHidden="1" w:unhideWhenUsed="1"/>
+    <w:lsdException w:name="toc 1" w:semiHidden="1" w:uiPriority="39" w:unhideWhenUsed="1"/>
+    <w:lsdException w:name="toc 2" w:semiHidden="1" w:uiPriority="39" w:unhideWhenUsed="1"/>
+    <w:lsdException w:name="toc 3" w:semiHidden="1" w:uiPriority="39" w:unhideWhenUsed="1"/>
+    <w:lsdException w:name="toc 4" w:semiHidden="1" w:uiPriority="39" w:unhideWhenUsed="1"/>
+    <w:lsdException w:name="toc 5" w:semiHidden="1" w:uiPriority="39" w:unhideWhenUsed="1"/>
+    <w:lsdException w:name="toc 6" w:semiHidden="1" w:uiPriority="39" w:unhideWhenUsed="1"/>
+    <w:lsdException w:name="toc 7" w:semiHidden="1" w:uiPriority="39" w:unhideWhenUsed="1"/>
+    <w:lsdException w:name="toc 8" w:semiHidden="1" w:uiPriority="39" w:unhideWhenUsed="1"/>
+    <w:lsdException w:name="toc 9" w:semiHidden="1" w:uiPriority="39" w:unhideWhenUsed="1"/>
+    <w:lsdException w:name="Normal Indent" w:semiHidden="1" w:unhideWhenUsed="1"/>
+    <w:lsdException w:name="footnote text" w:semiHidden="1" w:unhideWhenUsed="1"/>
+    <w:lsdException w:name="annotation text" w:semiHidden="1" w:unhideWhenUsed="1"/>
+    <w:lsdException w:name="header" w:semiHidden="1" w:unhideWhenUsed="1"/>
+    <w:lsdException w:name="footer" w:semiHidden="1" w:unhideWhenUsed="1"/>
+    <w:lsdException w:name="index heading" w:semiHidden="1" w:unhideWhenUsed="1"/>
+    <w:lsdException w:name="caption" w:semiHidden="1" w:uiPriority="35" w:unhideWhenUsed="1" w:qFormat="1"/>
+    <w:lsdException w:name="table of figures" w:semiHidden="1" w:unhideWhenUsed="1"/>
+    <w:lsdException w:name="envelope address" w:semiHidden="1" w:unhideWhenUsed="1"/>
+    <w:lsdException w:name="envelope return" w:semiHidden="1" w:unhideWhenUsed="1"/>
+    <w:lsdException w:name="footnote reference" w:semiHidden="1" w:unhideWhenUsed="1"/>
+    <w:lsdException w:name="annotation reference" w:semiHidden="1" w:unhideWhenUsed="1"/>
+    <w:lsdException w:name="line number" w:semiHidden="1" w:unhideWhenUsed="1"/>
+    <w:lsdException w:name="page number" w:semiHidden="1" w:unhideWhenUsed="1"/>
+    <w:lsdException w:name="endnote reference" w:semiHidden="1" w:unhideWhenUsed="1"/>
+    <w:lsdException w:name="endnote text" w:semiHidden="1" w:unhideWhenUsed="1"/>
+    <w:lsdException w:name="table of authorities" w:semiHidden="1" w:unhideWhenUsed="1"/>
+    <w:lsdException w:name="macro" w:semiHidden="1" w:unhideWhenUsed="1"/>
+    <w:lsdException w:name="toa heading" w:semiHidden="1" w:unhideWhenUsed="1"/>
+    <w:lsdException w:name="List" w:semiHidden="1" w:unhideWhenUsed="1"/>
+    <w:lsdException w:name="List Bullet" w:semiHidden="1" w:unhideWhenUsed="1"/>
+    <w:lsdException w:name="List Number" w:semiHidden="1" w:unhideWhenUsed="1"/>
+    <w:lsdException w:name="List 2" w:semiHidden="1" w:unhideWhenUsed="1"/>
+    <w:lsdException w:name="List 3" w:semiHidden="1" w:unhideWhenUsed="1"/>
+    <w:lsdException w:name="List 4" w:semiHidden="1" w:unhideWhenUsed="1"/>
+    <w:lsdException w:name="List 5" w:semiHidden="1" w:unhideWhenUsed="1"/>
+    <w:lsdException w:name="List Bullet 2" w:semiHidden="1" w:unhideWhenUsed="1"/>
+    <w:lsdException w:name="List Bullet 3" w:semiHidden="1" w:unhideWhenUsed="1"/>
+    <w:lsdException w:name="List Bullet 4" w:semiHidden="1" w:unhideWhenUsed="1"/>
+    <w:lsdException w:name="List Bullet 5" w:semiHidden="1" w:unhideWhenUsed="1"/>
+    <w:lsdException w:name="List Number 2" w:semiHidden="1" w:unhideWhenUsed="1"/>
+    <w:lsdException w:name="List Number 3" w:semiHidden="1" w:unhideWhenUsed="1"/>
+    <w:lsdException w:name="List Number 4" w:semiHidden="1" w:unhideWhenUsed="1"/>
+    <w:lsdException w:name="List Number 5" w:semiHidden="1" w:unhideWhenUsed="1"/>
+    <w:lsdException w:name="Title" w:uiPriority="10" w:qFormat="1"/>
+    <w:lsdException w:name="Closing" w:semiHidden="1" w:unhideWhenUsed="1"/>
+    <w:lsdException w:name="Signature" w:semiHidden="1" w:unhideWhenUsed="1"/>
+    <w:lsdException w:name="Default Paragraph Font" w:semiHidden="1" w:uiPriority="1" w:unhideWhenUsed="1"/>
+    <w:lsdException w:name="Body Text" w:semiHidden="1" w:unhideWhenUsed="1"/>
+    <w:lsdException w:name="Body Text Indent" w:semiHidden="1" w:unhideWhenUsed="1"/>
+    <w:lsdException w:name="List Continue" w:semiHidden="1" w:unhideWhenUsed="1"/>
+    <w:lsdException w:name="List Continue 2" w:semiHidden="1" w:unhideWhenUsed="1"/>
+    <w:lsdException w:name="List Continue 3" w:semiHidden="1" w:unhideWhenUsed="1"/>
+    <w:lsdException w:name="List Continue 4" w:semiHidden="1" w:unhideWhenUsed="1"/>
+    <w:lsdException w:name="List Continue 5" w:semiHidden="1" w:unhideWhenUsed="1"/>
+    <w:lsdException w:name="Message Header" w:semiHidden="1" w:unhideWhenUsed="1"/>
+    <w:lsdException w:name="Subtitle" w:uiPriority="11" w:qFormat="1"/>
+    <w:lsdException w:name="Salutation" w:semiHidden="1" w:unhideWhenUsed="1"/>
+    <w:lsdException w:name="Date" w:semiHidden="1" w:unhideWhenUsed="1"/>
+    <w:lsdException w:name="Body Text First Indent" w:semiHidden="1" w:unhideWhenUsed="1"/>
+    <w:lsdException w:name="Body Text First Indent 2" w:semiHidden="1" w:unhideWhenUsed="1"/>
+    <w:lsdException w:name="Note Heading" w:semiHidden="1" w:unhideWhenUsed="1"/>
+    <w:lsdException w:name="Body Text 2" w:semiHidden="1" w:unhideWhenUsed="1"/>
+    <w:lsdException w:name="Body Text 3" w:semiHidden="1" w:unhideWhenUsed="1"/>
+    <w:lsdException w:name="Body Text Indent 2" w:semiHidden="1" w:unhideWhenUsed="1"/>
+    <w:lsdException w:name="Body Text Indent 3" w:semiHidden="1" w:unhideWhenUsed="1"/>
+    <w:lsdException w:name="Block Text" w:semiHidden="1" w:unhideWhenUsed="1"/>
+    <w:lsdException w:name="Hyperlink" w:semiHidden="1" w:unhideWhenUsed="1"/>
+    <w:lsdException w:name="FollowedHyperlink" w:semiHidden="1" w:unhideWhenUsed="1"/>
+    <w:lsdException w:name="Strong" w:uiPriority="22" w:qFormat="1"/>
+    <w:lsdException w:name="Emphasis" w:uiPriority="20" w:qFormat="1"/>
+    <w:lsdException w:name="Document Map" w:semiHidden="1" w:unhideWhenUsed="1"/>
+    <w:lsdException w:name="Plain Text" w:semiHidden="1" w:unhideWhenUsed="1"/>
+    <w:lsdException w:name="E-mail Signature" w:semiHidden="1" w:unhideWhenUsed="1"/>
+    <w:lsdException w:name="HTML Top of Form" w:semiHidden="1" w:unhideWhenUsed="1"/>
+    <w:lsdException w:name="HTML Bottom of Form" w:semiHidden="1" w:unhideWhenUsed="1"/>
+    <w:lsdException w:name="Normal (Web)" w:semiHidden="1" w:unhideWhenUsed="1"/>
+    <w:lsdException w:name="HTML Acronym" w:semiHidden="1" w:unhideWhenUsed="1"/>
+    <w:lsdException w:name="HTML Address" w:semiHidden="1" w:unhideWhenUsed="1"/>
+    <w:lsdException w:name="HTML Cite" w:semiHidden="1" w:unhideWhenUsed="1"/>
+    <w:lsdException w:name="HTML Code" w:semiHidden="1" w:unhideWhenUsed="1"/>
+    <w:lsdException w:name="HTML Definition" w:semiHidden="1" w:unhideWhenUsed="1"/>
+    <w:lsdException w:name="HTML Keyboard" w:semiHidden="1" w:unhideWhenUsed="1"/>
+    <w:lsdException w:name="HTML Preformatted" w:semiHidden="1" w:unhideWhenUsed="1"/>
+    <w:lsdException w:name="HTML Sample" w:semiHidden="1" w:unhideWhenUsed="1"/>
+    <w:lsdException w:name="HTML Typewriter" w:semiHidden="1" w:unhideWhenUsed="1"/>
+    <w:lsdException w:name="HTML Variable" w:semiHidden="1" w:unhideWhenUsed="1"/>
+    <w:lsdException w:name="Normal Table" w:semiHidden="1" w:unhideWhenUsed="1"/>
+    <w:lsdException w:name="annotation subject" w:semiHidden="1" w:unhideWhenUsed="1"/>
+    <w:lsdException w:name="No List" w:semiHidden="1" w:unhideWhenUsed="1"/>
+    <w:lsdException w:name="Outline List 1" w:semiHidden="1" w:unhideWhenUsed="1"/>
+    <w:lsdException w:name="Outline List 2" w:semiHidden="1" w:unhideWhenUsed="1"/>
+    <w:lsdException w:name="Outline List 3" w:semiHidden="1" w:unhideWhenUsed="1"/>
+    <w:lsdException w:name="Table Simple 1" w:semiHidden="1" w:unhideWhenUsed="1"/>
+    <w:lsdException w:name="Table Simple 2" w:semiHidden="1" w:unhideWhenUsed="1"/>
+    <w:lsdException w:name="Table Simple 3" w:semiHidden="1" w:unhideWhenUsed="1"/>
+    <w:lsdException w:name="Table Classic 1" w:semiHidden="1" w:unhideWhenUsed="1"/>
+    <w:lsdException w:name="Table Classic 2" w:semiHidden="1" w:unhideWhenUsed="1"/>
+    <w:lsdException w:name="Table Classic 3" w:semiHidden="1" w:unhideWhenUsed="1"/>
+    <w:lsdException w:name="Table Classic 4" w:semiHidden="1" w:unhideWhenUsed="1"/>
+    <w:lsdException w:name="Table Colorful 1" w:semiHidden="1" w:unhideWhenUsed="1"/>
+    <w:lsdException w:name="Table Colorful 2" w:semiHidden="1" w:unhideWhenUsed="1"/>
+    <w:lsdException w:name="Table Colorful 3" w:semiHidden="1" w:unhideWhenUsed="1"/>
+    <w:lsdException w:name="Table Columns 1" w:semiHidden="1" w:unhideWhenUsed="1"/>
+    <w:lsdException w:name="Table Columns 2" w:semiHidden="1" w:unhideWhenUsed="1"/>
+    <w:lsdException w:name="Table Columns 3" w:semiHidden="1" w:unhideWhenUsed="1"/>
+    <w:lsdException w:name="Table Columns 4" w:semiHidden="1" w:unhideWhenUsed="1"/>
+    <w:lsdException w:name="Table Columns 5" w:semiHidden="1" w:unhideWhenUsed="1"/>
+    <w:lsdException w:name="Table Grid 1" w:semiHidden="1" w:unhideWhenUsed="1"/>
+    <w:lsdException w:name="Table Grid 2" w:semiHidden="1" w:unhideWhenUsed="1"/>
+    <w:lsdException w:name="Table Grid 3" w:semiHidden="1" w:unhideWhenUsed="1"/>
+    <w:lsdException w:name="Table Grid 4" w:semiHidden="1" w:unhideWhenUsed="1"/>
+    <w:lsdException w:name="Table Grid 5" w:semiHidden="1" w:unhideWhenUsed="1"/>
+    <w:lsdException w:name="Table Grid 6" w:semiHidden="1" w:unhideWhenUsed="1"/>
+    <w:lsdException w:name="Table Grid 7" w:semiHidden="1" w:unhideWhenUsed="1"/>
+    <w:lsdException w:name="Table Grid 8" w:semiHidden="1" w:unhideWhenUsed="1"/>
+    <w:lsdException w:name="Table List 1" w:semiHidden="1" w:unhideWhenUsed="1"/>
+    <w:lsdException w:name="Table List 2" w:semiHidden="1" w:unhideWhenUsed="1"/>
+    <w:lsdException w:name="Table List 3" w:semiHidden="1" w:unhideWhenUsed="1"/>
+    <w:lsdException w:name="Table List 4" w:semiHidden="1" w:unhideWhenUsed="1"/>
+    <w:lsdException w:name="Table List 5" w:semiHidden="1" w:unhideWhenUsed="1"/>
+    <w:lsdException w:name="Table List 6" w:semiHidden="1" w:unhideWhenUsed="1"/>
+    <w:lsdException w:name="Table List 7" w:semiHidden="1" w:unhideWhenUsed="1"/>
+    <w:lsdException w:name="Table List 8" w:semiHidden="1" w:unhideWhenUsed="1"/>
+    <w:lsdException w:name="Table 3D effects 1" w:semiHidden="1" w:unhideWhenUsed="1"/>
+    <w:lsdException w:name="Table 3D effects 2" w:semiHidden="1" w:unhideWhenUsed="1"/>
+    <w:lsdException w:name="Table 3D effects 3" w:semiHidden="1" w:unhideWhenUsed="1"/>
+    <w:lsdException w:name="Table Contemporary" w:semiHidden="1" w:unhideWhenUsed="1"/>
+    <w:lsdException w:name="Table Elegant" w:semiHidden="1" w:unhideWhenUsed="1"/>
+    <w:lsdException w:name="Table Professional" w:semiHidden="1" w:unhideWhenUsed="1"/>
+    <w:lsdException w:name="Table Subtle 1" w:semiHidden="1" w:unhideWhenUsed="1"/>
+    <w:lsdException w:name="Table Subtle 2" w:semiHidden="1" w:unhideWhenUsed="1"/>
+    <w:lsdException w:name="Table Web 1" w:semiHidden="1" w:unhideWhenUsed="1"/>
+    <w:lsdException w:name="Table Web 2" w:semiHidden="1" w:unhideWhenUsed="1"/>
+    <w:lsdException w:name="Table Web 3" w:semiHidden="1" w:unhideWhenUsed="1"/>
+    <w:lsdException w:name="Balloon Text" w:semiHidden="1" w:unhideWhenUsed="1"/>
+    <w:lsdException w:name="Table Grid" w:uiPriority="39"/>
+    <w:lsdException w:name="Table Theme" w:semiHidden="1" w:unhideWhenUsed="1"/>
+    <w:lsdException w:name="Placeholder Text" w:semiHidden="1"/>
+    <w:lsdException w:name="No Spacing" w:uiPriority="1" w:qFormat="1"/>
+    <w:lsdException w:name="Light Shading" w:uiPriority="60"/>
+    <w:lsdException w:name="Light List" w:uiPriority="61"/>
+    <w:lsdException w:name="Light Grid" w:uiPriority="62"/>
+    <w:lsdException w:name="Medium Shading 1" w:uiPriority="63"/>
+    <w:lsdException w:name="Medium Shading 2" w:uiPriority="64"/>
+    <w:lsdException w:name="Medium List 1" w:uiPriority="65"/>
+    <w:lsdException w:name="Medium List 2" w:uiPriority="66"/>
+    <w:lsdException w:name="Medium Grid 1" w:uiPriority="67"/>
+    <w:lsdException w:name="Medium Grid 2" w:uiPriority="68"/>
+    <w:lsdException w:name="Medium Grid 3" w:uiPriority="69"/>
+    <w:lsdException w:name="Dark List" w:uiPriority="70"/>
+    <w:lsdException w:name="Colorful Shading" w:uiPriority="71"/>
+    <w:lsdException w:name="Colorful List" w:uiPriority="72"/>
+    <w:lsdException w:name="Colorful Grid" w:uiPriority="73"/>
+    <w:lsdException w:name="Light Shading Accent 1" w:uiPriority="60"/>
+    <w:lsdException w:name="Light List Accent 1" w:uiPriority="61"/>
+    <w:lsdException w:name="Light Grid Accent 1" w:uiPriority="62"/>
+    <w:lsdException w:name="Medium Shading 1 Accent 1" w:uiPriority="63"/>
+    <w:lsdException w:name="Medium Shading 2 Accent 1" w:uiPriority="64"/>
+    <w:lsdException w:name="Medium List 1 Accent 1" w:uiPriority="65"/>
+    <w:lsdException w:name="Revision" w:semiHidden="1"/>
+    <w:lsdException w:name="List Paragraph" w:uiPriority="34" w:qFormat="1"/>
+    <w:lsdException w:name="Quote" w:uiPriority="29" w:qFormat="1"/>
+    <w:lsdException w:name="Intense Quote" w:uiPriority="30" w:qFormat="1"/>
+    <w:lsdException w:name="Medium List 2 Accent 1" w:uiPriority="66"/>
+    <w:lsdException w:name="Medium Grid 1 Accent 1" w:uiPriority="67"/>
+    <w:lsdException w:name="Medium Grid 2 Accent 1" w:uiPriority="68"/>
+    <w:lsdException w:name="Medium Grid 3 Accent 1" w:uiPriority="69"/>
+    <w:lsdException w:name="Dark List Accent 1" w:uiPriority="70"/>
+    <w:lsdException w:name="Colorful Shading Accent 1" w:uiPriority="71"/>
+    <w:lsdException w:name="Colorful List Accent 1" w:uiPriority="72"/>
+    <w:lsdException w:name="Colorful Grid Accent 1" w:uiPriority="73"/>
+    <w:lsdException w:name="Light Shading Accent 2" w:uiPriority="60"/>
+    <w:lsdException w:name="Light List Accent 2" w:uiPriority="61"/>
+    <w:lsdException w:name="Light Grid Accent 2" w:uiPriority="62"/>
+    <w:lsdException w:name="Medium Shading 1 Accent 2" w:uiPriority="63"/>
+    <w:lsdException w:name="Medium Shading 2 Accent 2" w:uiPriority="64"/>
+    <w:lsdException w:name="Medium List 1 Accent 2" w:uiPriority="65"/>
+    <w:lsdException w:name="Medium List 2 Accent 2" w:uiPriority="66"/>
+    <w:lsdException w:name="Medium Grid 1 Accent 2" w:uiPriority="67"/>
+    <w:lsdException w:name="Medium Grid 2 Accent 2" w:uiPriority="68"/>
+    <w:lsdException w:name="Medium Grid 3 Accent 2" w:uiPriority="69"/>
+    <w:lsdException w:name="Dark List Accent 2" w:uiPriority="70"/>
+    <w:lsdException w:name="Colorful Shading Accent 2" w:uiPriority="71"/>
+    <w:lsdException w:name="Colorful List Accent 2" w:uiPriority="72"/>
+    <w:lsdException w:name="Colorful Grid Accent 2" w:uiPriority="73"/>
+    <w:lsdException w:name="Light Shading Accent 3" w:uiPriority="60"/>
+    <w:lsdException w:name="Light List Accent 3" w:uiPriority="61"/>
+    <w:lsdException w:name="Light Grid Accent 3" w:uiPriority="62"/>
+    <w:lsdException w:name="Medium Shading 1 Accent 3" w:uiPriority="63"/>
+    <w:lsdException w:name="Medium Shading 2 Accent 3" w:uiPriority="64"/>
+    <w:lsdException w:name="Medium List 1 Accent 3" w:uiPriority="65"/>
+    <w:lsdException w:name="Medium List 2 Accent 3" w:uiPriority="66"/>
+    <w:lsdException w:name="Medium Grid 1 Accent 3" w:uiPriority="67"/>
+    <w:lsdException w:name="Medium Grid 2 Accent 3" w:uiPriority="68"/>
+    <w:lsdException w:name="Medium Grid 3 Accent 3" w:uiPriority="69"/>
+    <w:lsdException w:name="Dark List Accent 3" w:uiPriority="70"/>
+    <w:lsdException w:name="Colorful Shading Accent 3" w:uiPriority="71"/>
+    <w:lsdException w:name="Colorful List Accent 3" w:uiPriority="72"/>
+    <w:lsdException w:name="Colorful Grid Accent 3" w:uiPriority="73"/>
+    <w:lsdException w:name="Light Shading Accent 4" w:uiPriority="60"/>
+    <w:lsdException w:name="Light List Accent 4" w:uiPriority="61"/>
+    <w:lsdException w:name="Light Grid Accent 4" w:uiPriority="62"/>
+    <w:lsdException w:name="Medium Shading 1 Accent 4" w:uiPriority="63"/>
+    <w:lsdException w:name="Medium Shading 2 Accent 4" w:uiPriority="64"/>
+    <w:lsdException w:name="Medium List 1 Accent 4" w:uiPriority="65"/>
+    <w:lsdException w:name="Medium List 2 Accent 4" w:uiPriority="66"/>
+    <w:lsdException w:name="Medium Grid 1 Accent 4" w:uiPriority="67"/>
+    <w:lsdException w:name="Medium Grid 2 Accent 4" w:uiPriority="68"/>
+    <w:lsdException w:name="Medium Grid 3 Accent 4" w:uiPriority="69"/>
+    <w:lsdException w:name="Dark List Accent 4" w:uiPriority="70"/>
+    <w:lsdException w:name="Colorful Shading Accent 4" w:uiPriority="71"/>
+    <w:lsdException w:name="Colorful List Accent 4" w:uiPriority="72"/>
+    <w:lsdException w:name="Colorful Grid Accent 4" w:uiPriority="73"/>
+    <w:lsdException w:name="Light Shading Accent 5" w:uiPriority="60"/>
+    <w:lsdException w:name="Light List Accent 5" w:uiPriority="61"/>
+    <w:lsdException w:name="Light Grid Accent 5" w:uiPriority="62"/>
+    <w:lsdException w:name="Medium Shading 1 Accent 5" w:uiPriority="63"/>
+    <w:lsdException w:name="Medium Shading 2 Accent 5" w:uiPriority="64"/>
+    <w:lsdException w:name="Medium List 1 Accent 5" w:uiPriority="65"/>
+    <w:lsdException w:name="Medium List 2 Accent 5" w:uiPriority="66"/>
+    <w:lsdException w:name="Medium Grid 1 Accent 5" w:uiPriority="67"/>
+    <w:lsdException w:name="Medium Grid 2 Accent 5" w:uiPriority="68"/>
+    <w:lsdException w:name="Medium Grid 3 Accent 5" w:uiPriority="69"/>
+    <w:lsdException w:name="Dark List Accent 5" w:uiPriority="70"/>
+    <w:lsdException w:name="Colorful Shading Accent 5" w:uiPriority="71"/>
+    <w:lsdException w:name="Colorful List Accent 5" w:uiPriority="72"/>
+    <w:lsdException w:name="Colorful Grid Accent 5" w:uiPriority="73"/>
+    <w:lsdException w:name="Light Shading Accent 6" w:uiPriority="60"/>
+    <w:lsdException w:name="Light List Accent 6" w:uiPriority="61"/>
+    <w:lsdException w:name="Light Grid Accent 6" w:uiPriority="62"/>
+    <w:lsdException w:name="Medium Shading 1 Accent 6" w:uiPriority="63"/>
+    <w:lsdException w:name="Medium Shading 2 Accent 6" w:uiPriority="64"/>
+    <w:lsdException w:name="Medium List 1 Accent 6" w:uiPriority="65"/>
+    <w:lsdException w:name="Medium List 2 Accent 6" w:uiPriority="66"/>
+    <w:lsdException w:name="Medium Grid 1 Accent 6" w:uiPriority="67"/>
+    <w:lsdException w:name="Medium Grid 2 Accent 6" w:uiPriority="68"/>
+    <w:lsdException w:name="Medium Grid 3 Accent 6" w:uiPriority="69"/>
+    <w:lsdException w:name="Dark List Accent 6" w:uiPriority="70"/>
+    <w:lsdException w:name="Colorful Shading Accent 6" w:uiPriority="71"/>
+    <w:lsdException w:name="Colorful List Accent 6" w:uiPriority="72"/>
+    <w:lsdException w:name="Colorful Grid Accent 6" w:uiPriority="73"/>
+    <w:lsdException w:name="Subtle Emphasis" w:uiPriority="19" w:qFormat="1"/>
+    <w:lsdException w:name="Intense Emphasis" w:uiPriority="21" w:qFormat="1"/>
+    <w:lsdException w:name="Subtle Reference" w:uiPriority="31" w:qFormat="1"/>
+    <w:lsdException w:name="Intense Reference" w:uiPriority="32" w:qFormat="1"/>
+    <w:lsdException w:name="Book Title" w:uiPriority="33" w:qFormat="1"/>
+    <w:lsdException w:name="Bibliography" w:semiHidden="1" w:uiPriority="37" w:unhideWhenUsed="1"/>
+    <w:lsdException w:name="TOC Heading" w:semiHidden="1" w:uiPriority="39" w:unhideWhenUsed="1" w:qFormat="1"/>
+    <w:lsdException w:name="Plain Table 1" w:uiPriority="41"/>
+    <w:lsdException w:name="Plain Table 2" w:uiPriority="42"/>
+    <w:lsdException w:name="Plain Table 3" w:uiPriority="43"/>
+    <w:lsdException w:name="Plain Table 4" w:uiPriority="44"/>
+    <w:lsdException w:name="Plain Table 5" w:uiPriority="45"/>
+    <w:lsdException w:name="Grid Table Light" w:uiPriority="40"/>
+    <w:lsdException w:name="Grid Table 1 Light" w:uiPriority="46"/>
+    <w:lsdException w:name="Grid Table 2" w:uiPriority="47"/>
+    <w:lsdException w:name="Grid Table 3" w:uiPriority="48"/>
+    <w:lsdException w:name="Grid Table 4" w:uiPriority="49"/>
+    <w:lsdException w:name="Grid Table 5 Dark" w:uiPriority="50"/>
+    <w:lsdException w:name="Grid Table 6 Colorful" w:uiPriority="51"/>
+    <w:lsdException w:name="Grid Table 7 Colorful" w:uiPriority="52"/>
+    <w:lsdException w:name="Grid Table 1 Light Accent 1" w:uiPriority="46"/>
+    <w:lsdException w:name="Grid Table 2 Accent 1" w:uiPriority="47"/>
+    <w:lsdException w:name="Grid Table 3 Accent 1" w:uiPriority="48"/>
+    <w:lsdException w:name="Grid Table 4 Accent 1" w:uiPriority="49"/>
+    <w:lsdException w:name="Grid Table 5 Dark Accent 1" w:uiPriority="50"/>
+    <w:lsdException w:name="Grid Table 6 Colorful Accent 1" w:uiPriority="51"/>
+    <w:lsdException w:name="Grid Table 7 Colorful Accent 1" w:uiPriority="52"/>
+    <w:lsdException w:name="Grid Table 1 Light Accent 2" w:uiPriority="46"/>
+    <w:lsdException w:name="Grid Table 2 Accent 2" w:uiPriority="47"/>
+    <w:lsdException w:name="Grid Table 3 Accent 2" w:uiPriority="48"/>
+    <w:lsdException w:name="Grid Table 4 Accent 2" w:uiPriority="49"/>
+    <w:lsdException w:name="Grid Table 5 Dark Accent 2" w:uiPriority="50"/>
+    <w:lsdException w:name="Grid Table 6 Colorful Accent 2" w:uiPriority="51"/>
+    <w:lsdException w:name="Grid Table 7 Colorful Accent 2" w:uiPriority="52"/>
+    <w:lsdException w:name="Grid Table 1 Light Accent 3" w:uiPriority="46"/>
+    <w:lsdException w:name="Grid Table 2 Accent 3" w:uiPriority="47"/>
+    <w:lsdException w:name="Grid Table 3 Accent 3" w:uiPriority="48"/>
+    <w:lsdException w:name="Grid Table 4 Accent 3" w:uiPriority="49"/>
+    <w:lsdException w:name="Grid Table 5 Dark Accent 3" w:uiPriority="50"/>
+    <w:lsdException w:name="Grid Table 6 Colorful Accent 3" w:uiPriority="51"/>
+    <w:lsdException w:name="Grid Table 7 Colorful Accent 3" w:uiPriority="52"/>
+    <w:lsdException w:name="Grid Table 1 Light Accent 4" w:uiPriority="46"/>
+    <w:lsdException w:name="Grid Table 2 Accent 4" w:uiPriority="47"/>
+    <w:lsdException w:name="Grid Table 3 Accent 4" w:uiPriority="48"/>
+    <w:lsdException w:name="Grid Table 4 Accent 4" w:uiPriority="49"/>
+    <w:lsdException w:name="Grid Table 5 Dark Accent 4" w:uiPriority="50"/>
+    <w:lsdException w:name="Grid Table 6 Colorful Accent 4" w:uiPriority="51"/>
+    <w:lsdException w:name="Grid Table 7 Colorful Accent 4" w:uiPriority="52"/>
+    <w:lsdException w:name="Grid Table 1 Light Accent 5" w:uiPriority="46"/>
+    <w:lsdException w:name="Grid Table 2 Accent 5" w:uiPriority="47"/>
+    <w:lsdException w:name="Grid Table 3 Accent 5" w:uiPriority="48"/>
+    <w:lsdException w:name="Grid Table 4 Accent 5" w:uiPriority="49"/>
+    <w:lsdException w:name="Grid Table 5 Dark Accent 5" w:uiPriority="50"/>
+    <w:lsdException w:name="Grid Table 6 Colorful Accent 5" w:uiPriority="51"/>
+    <w:lsdException w:name="Grid Table 7 Colorful Accent 5" w:uiPriority="52"/>
+    <w:lsdException w:name="Grid Table 1 Light Accent 6" w:uiPriority="46"/>
+    <w:lsdException w:name="Grid Table 2 Accent 6" w:uiPriority="47"/>
+    <w:lsdException w:name="Grid Table 3 Accent 6" w:uiPriority="48"/>
+    <w:lsdException w:name="Grid Table 4 Accent 6" w:uiPriority="49"/>
+    <w:lsdException w:name="Grid Table 5 Dark Accent 6" w:uiPriority="50"/>
+    <w:lsdException w:name="Grid Table 6 Colorful Accent 6" w:uiPriority="51"/>
+    <w:lsdException w:name="Grid Table 7 Colorful Accent 6" w:uiPriority="52"/>
+    <w:lsdException w:name="List Table 1 Light" w:uiPriority="46"/>
+    <w:lsdException w:name="List Table 2" w:uiPriority="47"/>
+    <w:lsdException w:name="List Table 3" w:uiPriority="48"/>
+    <w:lsdException w:name="List Table 4" w:uiPriority="49"/>
+    <w:lsdException w:name="List Table 5 Dark" w:uiPriority="50"/>
+    <w:lsdException w:name="List Table 6 Colorful" w:uiPriority="51"/>
+    <w:lsdException w:name="List Table 7 Colorful" w:uiPriority="52"/>
+    <w:lsdException w:name="List Table 1 Light Accent 1" w:uiPriority="46"/>
+    <w:lsdException w:name="List Table 2 Accent 1" w:uiPriority="47"/>
+    <w:lsdException w:name="List Table 3 Accent 1" w:uiPriority="48"/>
+    <w:lsdException w:name="List Table 4 Accent 1" w:uiPriority="49"/>
+    <w:lsdException w:name="List Table 5 Dark Accent 1" w:uiPriority="50"/>
+    <w:lsdException w:name="List Table 6 Colorful Accent 1" w:uiPriority="51"/>
+    <w:lsdException w:name="List Table 7 Colorful Accent 1" w:uiPriority="52"/>
+    <w:lsdException w:name="List Table 1 Light Accent 2" w:uiPriority="46"/>
+    <w:lsdException w:name="List Table 2 Accent 2" w:uiPriority="47"/>
+    <w:lsdException w:name="List Table 3 Accent 2" w:uiPriority="48"/>
+    <w:lsdException w:name="List Table 4 Accent 2" w:uiPriority="49"/>
+    <w:lsdException w:name="List Table 5 Dark Accent 2" w:uiPriority="50"/>
+    <w:lsdException w:name="List Table 6 Colorful Accent 2" w:uiPriority="51"/>
+    <w:lsdException w:name="List Table 7 Colorful Accent 2" w:uiPriority="52"/>
+    <w:lsdException w:name="List Table 1 Light Accent 3" w:uiPriority="46"/>
+    <w:lsdException w:name="List Table 2 Accent 3" w:uiPriority="47"/>
+    <w:lsdException w:name="List Table 3 Accent 3" w:uiPriority="48"/>
+    <w:lsdException w:name="List Table 4 Accent 3" w:uiPriority="49"/>
+    <w:lsdException w:name="List Table 5 Dark Accent 3" w:uiPriority="50"/>
+    <w:lsdException w:name="List Table 6 Colorful Accent 3" w:uiPriority="51"/>
+    <w:lsdException w:name="List Table 7 Colorful Accent 3" w:uiPriority="52"/>
+    <w:lsdException w:name="List Table 1 Light Accent 4" w:uiPriority="46"/>
+    <w:lsdException w:name="List Table 2 Accent 4" w:uiPriority="47"/>
+    <w:lsdException w:name="List Table 3 Accent 4" w:uiPriority="48"/>
+    <w:lsdException w:name="List Table 4 Accent 4" w:uiPriority="49"/>
+    <w:lsdException w:name="List Table 5 Dark Accent 4" w:uiPriority="50"/>
+    <w:lsdException w:name="List Table 6 Colorful Accent 4" w:uiPriority="51"/>
+    <w:lsdException w:name="List Table 7 Colorful Accent 4" w:uiPriority="52"/>
+    <w:lsdException w:name="List Table 1 Light Accent 5" w:uiPriority="46"/>
+    <w:lsdException w:name="List Table 2 Accent 5" w:uiPriority="47"/>
+    <w:lsdException w:name="List Table 3 Accent 5" w:uiPriority="48"/>
+    <w:lsdException w:name="List Table 4 Accent 5" w:uiPriority="49"/>
+    <w:lsdException w:name="List Table 5 Dark Accent 5" w:uiPriority="50"/>
+    <w:lsdException w:name="List Table 6 Colorful Accent 5" w:uiPriority="51"/>
+    <w:lsdException w:name="List Table 7 Colorful Accent 5" w:uiPriority="52"/>
+    <w:lsdException w:name="List Table 1 Light Accent 6" w:uiPriority="46"/>
+    <w:lsdException w:name="List Table 2 Accent 6" w:uiPriority="47"/>
+    <w:lsdException w:name="List Table 3 Accent 6" w:uiPriority="48"/>
+    <w:lsdException w:name="List Table 4 Accent 6" w:uiPriority="49"/>
+    <w:lsdException w:name="List Table 5 Dark Accent 6" w:uiPriority="50"/>
+    <w:lsdException w:name="List Table 6 Colorful Accent 6" w:uiPriority="51"/>
+    <w:lsdException w:name="List Table 7 Colorful Accent 6" w:uiPriority="52"/>
+  </w:latentStyles>
+  <w:style w:type="paragraph" w:default="1" w:styleId="Normalny">
+    <w:name w:val="Normal"/>
+    <w:qFormat/>
+  </w:style>
+  <w:style w:type="character" w:default="1" w:styleId="Domylnaczcionkaakapitu">
+    <w:name w:val="Default Paragraph Font"/>
+    <w:uiPriority w:val="1"/>
+    <w:semiHidden/>
+    <w:unhideWhenUsed/>
+  </w:style>
+  <w:style w:type="table" w:default="1" w:styleId="Standardowy">
+    <w:name w:val="Normal Table"/>
+    <w:uiPriority w:val="99"/>
+    <w:semiHidden/>
+    <w:unhideWhenUsed/>
+    <w:tblPr>
+      <w:tblInd w:w="0" w:type="dxa"/>
+      <w:tblCellMar>
+        <w:top w:w="0" w:type="dxa"/>
+        <w:left w:w="108" w:type="dxa"/>
+        <w:bottom w:w="0" w:type="dxa"/>
+        <w:right w:w="108" w:type="dxa"/>
+      </w:tblCellMar>
+    </w:tblPr>
+  </w:style>
+  <w:style w:type="numbering" w:default="1" w:styleId="Bezlisty">
+    <w:name w:val="No List"/>
+    <w:uiPriority w:val="99"/>
+    <w:semiHidden/>
+    <w:unhideWhenUsed/>
+  </w:style>
+  <w:style w:type="character" w:styleId="Tekstzastpczy">
+    <w:name w:val="Placeholder Text"/>
+    <w:basedOn w:val="Domylnaczcionkaakapitu"/>
+    <w:uiPriority w:val="99"/>
+    <w:semiHidden/>
+    <w:rsid w:val="00791D7D"/>
+    <w:rPr>
+      <w:color w:val="808080"/>
+    </w:rPr>
+  </w:style>
+</w:styles>
+</file>
+
+<file path=word/glossary/webSettings.xml><?xml version="1.0" encoding="utf-8"?>
+<w:webSettings xmlns:mc="http://schemas.openxmlformats.org/markup-compatibility/2006" xmlns:r="http://schemas.openxmlformats.org/officeDocument/2006/relationships" xmlns:w="http://schemas.openxmlformats.org/wordprocessingml/2006/main" xmlns:w14="http://schemas.microsoft.com/office/word/2010/wordml" xmlns:w15="http://schemas.microsoft.com/office/word/2012/wordml" mc:Ignorable="w14 w15">
+  <w:optimizeForBrowser/>
+  <w:allowPNG/>
+</w:webSettings>
 </file>
 
 <file path=word/theme/theme1.xml><?xml version="1.0" encoding="utf-8"?>
@@ -23289,7 +24992,7 @@
 </file>
 
 <file path=customXml/itemProps1.xml><?xml version="1.0" encoding="utf-8"?>
-<ds:datastoreItem xmlns:ds="http://schemas.openxmlformats.org/officeDocument/2006/customXml" ds:itemID="{D9CDB4E6-947B-4558-BCCD-ADEE07117D73}">
+<ds:datastoreItem xmlns:ds="http://schemas.openxmlformats.org/officeDocument/2006/customXml" ds:itemID="{658BA0E6-7226-47B7-ACFD-FEE28A01A27D}">
   <ds:schemaRefs>
     <ds:schemaRef ds:uri="http://schemas.openxmlformats.org/officeDocument/2006/bibliography"/>
   </ds:schemaRefs>

</xml_diff>

<commit_message>
Rozpoczeto rozdzial kontrukcji, opisano rysunki, poprawiono numeracje rozdzialow
</commit_message>
<xml_diff>
--- a/Praca_inzynierska.docx
+++ b/Praca_inzynierska.docx
@@ -15783,14 +15783,20 @@
     </w:tbl>
     <w:p>
       <w:pPr>
-        <w:pStyle w:val="Nagwek1"/>
+        <w:pStyle w:val="Nagwek2"/>
         <w:numPr>
-          <w:ilvl w:val="0"/>
+          <w:ilvl w:val="1"/>
           <w:numId w:val="13"/>
         </w:numPr>
+        <w:rPr>
+          <w:rFonts w:cs="Times New Roman"/>
+        </w:rPr>
       </w:pPr>
       <w:bookmarkStart w:id="13" w:name="_Toc469405087"/>
       <w:r>
+        <w:rPr>
+          <w:rFonts w:cs="Times New Roman"/>
+        </w:rPr>
         <w:t>Budowa</w:t>
       </w:r>
       <w:bookmarkEnd w:id="13"/>
@@ -15872,8 +15878,6 @@
       <w:r>
         <w:t>4 Silniki ze śmigłami</w:t>
       </w:r>
-      <w:bookmarkStart w:id="14" w:name="_GoBack"/>
-      <w:bookmarkEnd w:id="14"/>
     </w:p>
     <w:p>
       <w:pPr>
@@ -18703,17 +18707,17 @@
     </w:p>
     <w:p>
       <w:pPr>
-        <w:pStyle w:val="Nagwek2"/>
+        <w:pStyle w:val="Nagwek3"/>
         <w:numPr>
-          <w:ilvl w:val="1"/>
-          <w:numId w:val="13"/>
+          <w:ilvl w:val="2"/>
+          <w:numId w:val="32"/>
         </w:numPr>
       </w:pPr>
-      <w:bookmarkStart w:id="15" w:name="_Toc469405088"/>
+      <w:bookmarkStart w:id="14" w:name="_Toc469405088"/>
       <w:r>
         <w:t>Rama</w:t>
       </w:r>
-      <w:bookmarkEnd w:id="15"/>
+      <w:bookmarkEnd w:id="14"/>
     </w:p>
     <w:p>
       <w:r>
@@ -18841,17 +18845,17 @@
     </w:p>
     <w:p>
       <w:pPr>
-        <w:pStyle w:val="Nagwek2"/>
+        <w:pStyle w:val="Nagwek3"/>
         <w:numPr>
-          <w:ilvl w:val="1"/>
-          <w:numId w:val="13"/>
+          <w:ilvl w:val="2"/>
+          <w:numId w:val="32"/>
         </w:numPr>
       </w:pPr>
-      <w:bookmarkStart w:id="16" w:name="_Toc469405089"/>
+      <w:bookmarkStart w:id="15" w:name="_Toc469405089"/>
       <w:r>
         <w:t>Sterownik lotu</w:t>
       </w:r>
-      <w:bookmarkEnd w:id="16"/>
+      <w:bookmarkEnd w:id="15"/>
     </w:p>
     <w:p>
       <w:r>
@@ -18899,55 +18903,55 @@
     </w:p>
     <w:p>
       <w:pPr>
-        <w:pStyle w:val="Nagwek2"/>
+        <w:pStyle w:val="Nagwek3"/>
         <w:numPr>
-          <w:ilvl w:val="1"/>
-          <w:numId w:val="13"/>
+          <w:ilvl w:val="2"/>
+          <w:numId w:val="32"/>
         </w:numPr>
       </w:pPr>
-      <w:bookmarkStart w:id="17" w:name="_Toc469405090"/>
+      <w:bookmarkStart w:id="16" w:name="_Toc469405090"/>
       <w:r>
         <w:lastRenderedPageBreak/>
         <w:t>Bateria</w:t>
       </w:r>
+      <w:bookmarkEnd w:id="16"/>
+    </w:p>
+    <w:p>
+      <w:r>
+        <w:t>Dominujący rodzaj baterii to akumulatory litowo-polimerowe. Model latający zazwyczaj wyposażony jest w jedną baterię, wspólną dla układu napędowego (silników) i układu logicznego (sterownika lotu). Jest to możliwe poprzez zastosowanie BEC (</w:t>
+      </w:r>
+      <w:r>
+        <w:t xml:space="preserve">Battery </w:t>
+      </w:r>
+      <w:r>
+        <w:t>E</w:t>
+      </w:r>
+      <w:r>
+        <w:t xml:space="preserve">liminator </w:t>
+      </w:r>
+      <w:r>
+        <w:t>C</w:t>
+      </w:r>
+      <w:r>
+        <w:t>ircuit</w:t>
+      </w:r>
+      <w:r>
+        <w:t>), który jest częścią kontrolera obrotów. W praktyce używa się baterii 2-6 komorowych (7,4 V – 22,2 V).</w:t>
+      </w:r>
+    </w:p>
+    <w:p>
+      <w:pPr>
+        <w:pStyle w:val="Nagwek3"/>
+        <w:numPr>
+          <w:ilvl w:val="2"/>
+          <w:numId w:val="32"/>
+        </w:numPr>
+      </w:pPr>
+      <w:bookmarkStart w:id="17" w:name="_Toc469405091"/>
+      <w:r>
+        <w:t>Kontrolery obrotów</w:t>
+      </w:r>
       <w:bookmarkEnd w:id="17"/>
-    </w:p>
-    <w:p>
-      <w:r>
-        <w:t>Dominujący rodzaj baterii to akumulatory litowo-polimerowe. Model latający zazwyczaj wyposażony jest w jedną baterię, wspólną dla układu napędowego (silników) i układu logicznego (sterownika lotu). Jest to możliwe poprzez zastosowanie BEC (</w:t>
-      </w:r>
-      <w:r>
-        <w:t xml:space="preserve">Battery </w:t>
-      </w:r>
-      <w:r>
-        <w:t>E</w:t>
-      </w:r>
-      <w:r>
-        <w:t xml:space="preserve">liminator </w:t>
-      </w:r>
-      <w:r>
-        <w:t>C</w:t>
-      </w:r>
-      <w:r>
-        <w:t>ircuit</w:t>
-      </w:r>
-      <w:r>
-        <w:t>), który jest częścią kontrolera obrotów. W praktyce używa się baterii 2-6 komorowych (7,4 V – 22,2 V).</w:t>
-      </w:r>
-    </w:p>
-    <w:p>
-      <w:pPr>
-        <w:pStyle w:val="Nagwek2"/>
-        <w:numPr>
-          <w:ilvl w:val="1"/>
-          <w:numId w:val="13"/>
-        </w:numPr>
-      </w:pPr>
-      <w:bookmarkStart w:id="18" w:name="_Toc469405091"/>
-      <w:r>
-        <w:t>Kontrolery obrotów</w:t>
-      </w:r>
-      <w:bookmarkEnd w:id="18"/>
     </w:p>
     <w:p>
       <w:r>
@@ -19019,17 +19023,17 @@
     </w:p>
     <w:p>
       <w:pPr>
-        <w:pStyle w:val="Nagwek2"/>
+        <w:pStyle w:val="Nagwek3"/>
         <w:numPr>
-          <w:ilvl w:val="1"/>
-          <w:numId w:val="13"/>
+          <w:ilvl w:val="2"/>
+          <w:numId w:val="32"/>
         </w:numPr>
       </w:pPr>
-      <w:bookmarkStart w:id="19" w:name="_Toc469405092"/>
+      <w:bookmarkStart w:id="18" w:name="_Toc469405092"/>
       <w:r>
         <w:t>Silniki</w:t>
       </w:r>
-      <w:bookmarkEnd w:id="19"/>
+      <w:bookmarkEnd w:id="18"/>
     </w:p>
     <w:p>
       <w:r>
@@ -19072,7 +19076,22 @@
         <w:t xml:space="preserve">]. </w:t>
       </w:r>
       <w:r>
-        <w:t>Są to silniki synchroniczne, nie polegające na szczotkach, lecz elektronicznie sterowanym komutatorze. Magnesy znajdują się na wirniku, a cewki są nieruchome. Dzięki wyeliminowaniu szczotek, które są szybko zużywającym się elementem, silniki bezszczotkowe  odznaczają się wyższą trwałością i niezawodnością.</w:t>
+        <w:t>Są to silniki synchroniczne, nie</w:t>
+      </w:r>
+      <w:r>
+        <w:t xml:space="preserve"> korzystające ze szczotek</w:t>
+      </w:r>
+      <w:r>
+        <w:t xml:space="preserve">, </w:t>
+      </w:r>
+      <w:r>
+        <w:t>funkcję komutatora pełni układ elektroniczny</w:t>
+      </w:r>
+      <w:r>
+        <w:t>. Magnesy znajdują się na wirniku, a cewki są nieruchome. Dzięki wyeliminowaniu szczotek, które są szybko zużywającym się elementem, silniki bezszczotkowe  odznaczają się wyższą trwałością i niezawodnością</w:t>
+      </w:r>
+      <w:r>
+        <w:t>. Moc silnika może być nawet rzędu tysiąca watów.</w:t>
       </w:r>
     </w:p>
     <w:p/>
@@ -19406,6 +19425,25 @@
           <w:sz w:val="32"/>
         </w:rPr>
       </w:pPr>
+    </w:p>
+    <w:p>
+      <w:pPr>
+        <w:spacing w:before="0" w:after="160" w:line="259" w:lineRule="auto"/>
+        <w:rPr>
+          <w:rFonts w:eastAsiaTheme="majorEastAsia" w:cs="Times New Roman"/>
+          <w:b/>
+          <w:sz w:val="32"/>
+          <w:szCs w:val="32"/>
+        </w:rPr>
+      </w:pPr>
+      <w:bookmarkStart w:id="19" w:name="_Toc409467555"/>
+      <w:bookmarkStart w:id="20" w:name="_Toc469405093"/>
+      <w:r>
+        <w:rPr>
+          <w:rFonts w:cs="Times New Roman"/>
+        </w:rPr>
+        <w:br w:type="page"/>
+      </w:r>
     </w:p>
     <w:p>
       <w:pPr>
@@ -19419,36 +19457,1122 @@
           <w:rFonts w:cs="Times New Roman"/>
         </w:rPr>
       </w:pPr>
-      <w:bookmarkStart w:id="20" w:name="_Toc409467555"/>
-      <w:bookmarkStart w:id="21" w:name="_Toc469405093"/>
-      <w:r>
-        <w:rPr>
-          <w:rFonts w:cs="Times New Roman"/>
-        </w:rPr>
-        <w:t>Projekt.</w:t>
-      </w:r>
+      <w:r>
+        <w:rPr>
+          <w:rFonts w:cs="Times New Roman"/>
+        </w:rPr>
+        <w:lastRenderedPageBreak/>
+        <w:t>Projek</w:t>
+      </w:r>
+      <w:bookmarkEnd w:id="19"/>
       <w:bookmarkEnd w:id="20"/>
-      <w:bookmarkEnd w:id="21"/>
-      <w:r>
-        <w:rPr>
-          <w:rFonts w:cs="Times New Roman"/>
-        </w:rPr>
-        <w:br/>
-      </w:r>
-      <w:r>
-        <w:rPr>
-          <w:rFonts w:cs="Times New Roman"/>
-          <w:sz w:val="24"/>
-          <w:szCs w:val="24"/>
-        </w:rPr>
+      <w:r>
+        <w:rPr>
+          <w:rFonts w:cs="Times New Roman"/>
+        </w:rPr>
+        <w:t>t</w:t>
+      </w:r>
+    </w:p>
+    <w:p>
+      <w:r>
+        <w:t>W ramach projektu zdecydowano się na</w:t>
+      </w:r>
+      <w:r>
+        <w:t xml:space="preserve"> samodzielne</w:t>
+      </w:r>
+      <w:r>
+        <w:t xml:space="preserve"> zaprojektowanie następujących elementów:</w:t>
+      </w:r>
+    </w:p>
+    <w:p>
+      <w:pPr>
+        <w:pStyle w:val="Akapitzlist"/>
+        <w:numPr>
+          <w:ilvl w:val="0"/>
+          <w:numId w:val="38"/>
+        </w:numPr>
+      </w:pPr>
+      <w:r>
+        <w:t>płytki centralnej ramy</w:t>
+      </w:r>
+    </w:p>
+    <w:p>
+      <w:pPr>
+        <w:pStyle w:val="Akapitzlist"/>
+        <w:numPr>
+          <w:ilvl w:val="0"/>
+          <w:numId w:val="38"/>
+        </w:numPr>
+      </w:pPr>
+      <w:r>
+        <w:t>płytek montażowych silnika</w:t>
+      </w:r>
+    </w:p>
+    <w:p>
+      <w:pPr>
+        <w:pStyle w:val="Akapitzlist"/>
+        <w:numPr>
+          <w:ilvl w:val="0"/>
+          <w:numId w:val="38"/>
+        </w:numPr>
+      </w:pPr>
+      <w:r>
+        <w:t>płytek montażowych IMU</w:t>
+      </w:r>
+    </w:p>
+    <w:p>
+      <w:r>
+        <w:t xml:space="preserve"> Zlutowano również układ sterownika lotu, łącząc niezbędne połączenia zasilania i sygnałów. </w:t>
+      </w:r>
+    </w:p>
+    <w:p>
+      <w:r>
+        <w:t>Z gotowych rozwiązań komercyjnych dobrano następujące elementy:</w:t>
+      </w:r>
+    </w:p>
+    <w:p>
+      <w:pPr>
+        <w:pStyle w:val="Akapitzlist"/>
+        <w:numPr>
+          <w:ilvl w:val="0"/>
+          <w:numId w:val="39"/>
+        </w:numPr>
+        <w:rPr>
+          <w:lang w:val="en-US"/>
+        </w:rPr>
+      </w:pPr>
+      <w:r>
+        <w:rPr>
+          <w:lang w:val="en-US"/>
+        </w:rPr>
+        <w:t xml:space="preserve">Moduł developerski Teensy 3.1 - </w:t>
+      </w:r>
+      <w:r>
+        <w:rPr>
+          <w:lang w:val="en-US"/>
+        </w:rPr>
+        <w:t>ARM Cortex-M4, 96</w:t>
+      </w:r>
+      <w:r>
+        <w:rPr>
+          <w:lang w:val="en-US"/>
+        </w:rPr>
+        <w:t xml:space="preserve"> MHz</w:t>
+      </w:r>
+      <w:r>
+        <w:rPr>
+          <w:lang w:val="en-US"/>
+        </w:rPr>
+        <w:t xml:space="preserve">, </w:t>
+      </w:r>
+      <w:r>
+        <w:rPr>
+          <w:lang w:val="en-US"/>
+        </w:rPr>
+        <w:t>64 k</w:t>
+      </w:r>
+      <w:r>
+        <w:rPr>
+          <w:lang w:val="en-US"/>
+        </w:rPr>
+        <w:t>B RAM</w:t>
+      </w:r>
+      <w:r>
+        <w:rPr>
+          <w:lang w:val="en-US"/>
+        </w:rPr>
+        <w:t xml:space="preserve">, </w:t>
+      </w:r>
+      <w:r>
+        <w:rPr>
+          <w:lang w:val="en-US"/>
+        </w:rPr>
+        <w:t>256 k</w:t>
+      </w:r>
+      <w:r>
+        <w:rPr>
+          <w:lang w:val="en-US"/>
+        </w:rPr>
+        <w:t xml:space="preserve">B </w:t>
+      </w:r>
+      <w:r>
+        <w:rPr>
+          <w:lang w:val="en-US"/>
+        </w:rPr>
+        <w:t>flash</w:t>
+      </w:r>
+    </w:p>
+    <w:p>
+      <w:pPr>
+        <w:pStyle w:val="Akapitzlist"/>
+        <w:numPr>
+          <w:ilvl w:val="0"/>
+          <w:numId w:val="39"/>
+        </w:numPr>
+      </w:pPr>
+      <w:r>
+        <w:t>MPU9250 – 3 osiowy żyroskop, 3 osiowy akcelerometr, 3 osiowy</w:t>
+      </w:r>
+      <w:r>
+        <w:t xml:space="preserve"> magnetometr</w:t>
+      </w:r>
+    </w:p>
+    <w:p>
+      <w:pPr>
+        <w:pStyle w:val="Akapitzlist"/>
+        <w:numPr>
+          <w:ilvl w:val="0"/>
+          <w:numId w:val="39"/>
+        </w:numPr>
+      </w:pPr>
+      <w:r>
+        <w:t xml:space="preserve">Emax 2216 – 4 silniki, </w:t>
+      </w:r>
+      <m:oMath>
+        <m:r>
+          <w:rPr>
+            <w:rFonts w:ascii="Cambria Math" w:hAnsi="Cambria Math"/>
+          </w:rPr>
+          <m:t>kv=800</m:t>
+        </m:r>
+        <m:f>
+          <m:fPr>
+            <m:ctrlPr>
+              <w:rPr>
+                <w:rFonts w:ascii="Cambria Math" w:hAnsi="Cambria Math"/>
+                <w:i/>
+                <w:iCs/>
+              </w:rPr>
+            </m:ctrlPr>
+          </m:fPr>
+          <m:num>
+            <m:r>
+              <w:rPr>
+                <w:rFonts w:ascii="Cambria Math" w:hAnsi="Cambria Math"/>
+              </w:rPr>
+              <m:t>rpm</m:t>
+            </m:r>
+          </m:num>
+          <m:den>
+            <m:r>
+              <w:rPr>
+                <w:rFonts w:ascii="Cambria Math" w:hAnsi="Cambria Math"/>
+              </w:rPr>
+              <m:t>V</m:t>
+            </m:r>
+          </m:den>
+        </m:f>
+      </m:oMath>
+      <w:r>
         <w:t xml:space="preserve"> </w:t>
       </w:r>
     </w:p>
     <w:p>
       <w:pPr>
-        <w:rPr>
-          <w:rFonts w:cs="Times New Roman"/>
-        </w:rPr>
+        <w:pStyle w:val="Akapitzlist"/>
+        <w:numPr>
+          <w:ilvl w:val="0"/>
+          <w:numId w:val="39"/>
+        </w:numPr>
+      </w:pPr>
+      <w:r>
+        <w:t>BLHeli 12 A – 4 regulatory obrotów</w:t>
+      </w:r>
+    </w:p>
+    <w:p>
+      <w:pPr>
+        <w:pStyle w:val="Akapitzlist"/>
+        <w:numPr>
+          <w:ilvl w:val="0"/>
+          <w:numId w:val="39"/>
+        </w:numPr>
+      </w:pPr>
+      <w:r>
+        <w:t>Emax 8045 – 4 śmigła</w:t>
+      </w:r>
+      <w:r>
+        <w:t xml:space="preserve"> 8x4,5”</w:t>
+      </w:r>
+    </w:p>
+    <w:p>
+      <w:pPr>
+        <w:pStyle w:val="Akapitzlist"/>
+        <w:numPr>
+          <w:ilvl w:val="0"/>
+          <w:numId w:val="39"/>
+        </w:numPr>
+      </w:pPr>
+      <w:r>
+        <w:t>HK-T6A V2</w:t>
+      </w:r>
+      <w:r>
+        <w:t xml:space="preserve"> – aparatura i odbiornik RC 2,4GHz</w:t>
+      </w:r>
+    </w:p>
+    <w:p>
+      <w:pPr>
+        <w:pStyle w:val="Akapitzlist"/>
+        <w:numPr>
+          <w:ilvl w:val="0"/>
+          <w:numId w:val="39"/>
+        </w:numPr>
+        <w:rPr>
+          <w:lang w:val="en-US"/>
+        </w:rPr>
+      </w:pPr>
+      <w:r>
+        <w:rPr>
+          <w:lang w:val="en-US"/>
+        </w:rPr>
+        <w:t>Vant LiPo 4500 mAh – bateria 14,8 V; 30 C</w:t>
+      </w:r>
+    </w:p>
+    <w:p>
+      <w:pPr>
+        <w:pStyle w:val="Akapitzlist"/>
+        <w:numPr>
+          <w:ilvl w:val="0"/>
+          <w:numId w:val="39"/>
+        </w:numPr>
+      </w:pPr>
+      <w:r>
+        <w:t xml:space="preserve">Rura </w:t>
+      </w:r>
+      <w:r>
+        <w:rPr>
+          <w:lang w:val="en-US"/>
+        </w:rPr>
+        <w:t>ϕ</w:t>
+      </w:r>
+      <w:r>
+        <w:t>12x1000x0,5 mm - z włókna węglowego, wykonana</w:t>
+      </w:r>
+      <w:r>
+        <w:t xml:space="preserve"> w technologii owijania tkanin</w:t>
+      </w:r>
+    </w:p>
+    <w:p>
+      <w:pPr>
+        <w:pStyle w:val="Akapitzlist"/>
+        <w:numPr>
+          <w:ilvl w:val="0"/>
+          <w:numId w:val="39"/>
+        </w:numPr>
+      </w:pPr>
+      <w:r>
+        <w:t>Obejmy tzw. Boom Block, 16 sztuk</w:t>
+      </w:r>
+    </w:p>
+    <w:p>
+      <w:pPr>
+        <w:pStyle w:val="Akapitzlist"/>
+        <w:numPr>
+          <w:ilvl w:val="0"/>
+          <w:numId w:val="39"/>
+        </w:numPr>
+      </w:pPr>
+      <w:r>
+        <w:t>Podwozie – 4 nogi z zestawu DJI S500</w:t>
+      </w:r>
+    </w:p>
+    <w:p>
+      <w:pPr>
+        <w:pStyle w:val="Akapitzlist"/>
+        <w:numPr>
+          <w:ilvl w:val="0"/>
+          <w:numId w:val="39"/>
+        </w:numPr>
+      </w:pPr>
+      <w:r>
+        <w:t>Śruby, nakrętki i tuleje dystansowe, poliamidowe</w:t>
+      </w:r>
+    </w:p>
+    <w:p>
+      <w:pPr>
+        <w:pStyle w:val="Nagwek2"/>
+        <w:numPr>
+          <w:ilvl w:val="1"/>
+          <w:numId w:val="13"/>
+        </w:numPr>
+      </w:pPr>
+      <w:r>
+        <w:t>Konstrukcja</w:t>
+      </w:r>
+    </w:p>
+    <w:p>
+      <w:r>
+        <w:t>Do modelowania 3D wykorzystano oprogramowanie Solidworks 2016 w wersji studenckiej. Stworzenie modelu 3D miało dwa zasadnicze cele:</w:t>
+      </w:r>
+    </w:p>
+    <w:p>
+      <w:pPr>
+        <w:pStyle w:val="Akapitzlist"/>
+        <w:numPr>
+          <w:ilvl w:val="0"/>
+          <w:numId w:val="38"/>
+        </w:numPr>
+        <w:ind w:left="360"/>
+      </w:pPr>
+      <w:r>
+        <w:rPr>
+          <w:rFonts w:cs="Times New Roman"/>
+        </w:rPr>
+        <w:lastRenderedPageBreak/>
+        <w:t>z</w:t>
+      </w:r>
+      <w:r>
+        <w:rPr>
+          <w:rFonts w:cs="Times New Roman"/>
+        </w:rPr>
+        <w:t xml:space="preserve">aprojektowanie </w:t>
+      </w:r>
+      <w:r>
+        <w:t>płytki centralnej ramy, płytek montażowych silnika i płytki montażowej IMU do późniejszego wykonania</w:t>
+      </w:r>
+    </w:p>
+    <w:p>
+      <w:pPr>
+        <w:pStyle w:val="Akapitzlist"/>
+        <w:numPr>
+          <w:ilvl w:val="0"/>
+          <w:numId w:val="38"/>
+        </w:numPr>
+        <w:ind w:left="360"/>
+      </w:pPr>
+      <w:r>
+        <w:t>zapewnienie dopasowania wszystkich elementów już na etapie projektu</w:t>
+      </w:r>
+    </w:p>
+    <w:p>
+      <w:r>
+        <w:t xml:space="preserve">Początkowo zamierzano zaprojektowane części wyciąć laserem CNC, lecz zarzucono ten pomysł na rzecz druku 3D, co opisano w rozdziale </w:t>
+      </w:r>
+      <w:r>
+        <w:fldChar w:fldCharType="begin"/>
+      </w:r>
+      <w:r>
+        <w:instrText xml:space="preserve"> REF _Ref469770918 \w \h </w:instrText>
+      </w:r>
+      <w:r>
+        <w:fldChar w:fldCharType="separate"/>
+      </w:r>
+      <w:r>
+        <w:t>4</w:t>
+      </w:r>
+      <w:r>
+        <w:fldChar w:fldCharType="end"/>
+      </w:r>
+      <w:r>
+        <w:t>.</w:t>
+      </w:r>
+    </w:p>
+    <w:p>
+      <w:r>
+        <w:t>Poniżej zamieszczono render ukazujący wyniki pracy. Jest to model uproszczony względem rzeczywistego. Nie modelowano części nie mających wpływu na poprawne dopasowanie elementów łączonych, takich jak: kable, moduł RC</w:t>
+      </w:r>
+      <w:r>
+        <w:t>, regulatory obrotów. Układ sterownika lotu i moduł MPU9250 zostały zamodelowane w sposób uproszczony jako płytki koloru kolejno: zielonego i granatowego; z zachowaniem wymiarów podłączeniowych i gabarytowych.</w:t>
+      </w:r>
+      <w:r>
+        <w:t xml:space="preserve"> </w:t>
+      </w:r>
+      <w:r>
+        <w:rPr>
+          <w:highlight w:val="red"/>
+        </w:rPr>
+        <w:t>//TODO: zmiana renderu na model bez amortyzatorów</w:t>
+      </w:r>
+    </w:p>
+    <w:p>
+      <w:pPr>
+        <w:keepNext/>
+      </w:pPr>
+      <w:r>
+        <w:rPr>
+          <w:noProof/>
+          <w:lang w:eastAsia="pl-PL"/>
+        </w:rPr>
+        <w:drawing>
+          <wp:inline distT="0" distB="0" distL="0" distR="0" wp14:anchorId="1E0AF60F" wp14:editId="258E5725">
+            <wp:extent cx="5760720" cy="4030980"/>
+            <wp:effectExtent l="0" t="0" r="0" b="7620"/>
+            <wp:docPr id="1" name="Obraz 1"/>
+            <wp:cNvGraphicFramePr>
+              <a:graphicFrameLocks xmlns:a="http://schemas.openxmlformats.org/drawingml/2006/main" noChangeAspect="1"/>
+            </wp:cNvGraphicFramePr>
+            <a:graphic xmlns:a="http://schemas.openxmlformats.org/drawingml/2006/main">
+              <a:graphicData uri="http://schemas.openxmlformats.org/drawingml/2006/picture">
+                <pic:pic xmlns:pic="http://schemas.openxmlformats.org/drawingml/2006/picture">
+                  <pic:nvPicPr>
+                    <pic:cNvPr id="1" name="render_caly.JPG"/>
+                    <pic:cNvPicPr/>
+                  </pic:nvPicPr>
+                  <pic:blipFill>
+                    <a:blip r:embed="rId11">
+                      <a:extLst>
+                        <a:ext uri="{28A0092B-C50C-407E-A947-70E740481C1C}">
+                          <a14:useLocalDpi xmlns:a14="http://schemas.microsoft.com/office/drawing/2010/main" val="0"/>
+                        </a:ext>
+                      </a:extLst>
+                    </a:blip>
+                    <a:stretch>
+                      <a:fillRect/>
+                    </a:stretch>
+                  </pic:blipFill>
+                  <pic:spPr>
+                    <a:xfrm>
+                      <a:off x="0" y="0"/>
+                      <a:ext cx="5760720" cy="4030980"/>
+                    </a:xfrm>
+                    <a:prstGeom prst="rect">
+                      <a:avLst/>
+                    </a:prstGeom>
+                  </pic:spPr>
+                </pic:pic>
+              </a:graphicData>
+            </a:graphic>
+          </wp:inline>
+        </w:drawing>
+      </w:r>
+    </w:p>
+    <w:p>
+      <w:pPr>
+        <w:pStyle w:val="Legenda"/>
+      </w:pPr>
+      <w:r>
+        <w:t xml:space="preserve">Ilustracja </w:t>
+      </w:r>
+      <w:r>
+        <w:fldChar w:fldCharType="begin"/>
+      </w:r>
+      <w:r>
+        <w:instrText xml:space="preserve"> SEQ Ilustracja \* ARABIC </w:instrText>
+      </w:r>
+      <w:r>
+        <w:fldChar w:fldCharType="separate"/>
+      </w:r>
+      <w:r>
+        <w:rPr>
+          <w:noProof/>
+        </w:rPr>
+        <w:t>1</w:t>
+      </w:r>
+      <w:r>
+        <w:fldChar w:fldCharType="end"/>
+      </w:r>
+      <w:r>
+        <w:t>: Render zaprojektowanego modelu 3D</w:t>
+      </w:r>
+    </w:p>
+    <w:p>
+      <w:pPr>
+        <w:pStyle w:val="Nagwek3"/>
+        <w:numPr>
+          <w:ilvl w:val="2"/>
+          <w:numId w:val="13"/>
+        </w:numPr>
+      </w:pPr>
+      <w:r>
+        <w:lastRenderedPageBreak/>
+        <w:t>Płytki centralne ramy</w:t>
+      </w:r>
+    </w:p>
+    <w:p>
+      <w:r>
+        <w:t>Zdecydowano się na samodzielne zaprojektowanie elementów centralnych ramy. Było to spowodowane następującymi względami:</w:t>
+      </w:r>
+    </w:p>
+    <w:p>
+      <w:pPr>
+        <w:pStyle w:val="Akapitzlist"/>
+        <w:numPr>
+          <w:ilvl w:val="0"/>
+          <w:numId w:val="43"/>
+        </w:numPr>
+      </w:pPr>
+      <w:r>
+        <w:t>dowolność w przyjętych rozwiązaniach konstrukcyjnych</w:t>
+      </w:r>
+    </w:p>
+    <w:p>
+      <w:pPr>
+        <w:pStyle w:val="Akapitzlist"/>
+        <w:numPr>
+          <w:ilvl w:val="0"/>
+          <w:numId w:val="43"/>
+        </w:numPr>
+      </w:pPr>
+      <w:r>
+        <w:t>możliwość zaprojektowania rozwiązania minimalnego, bez zbędnych elementów, które dominują w rozwiązaniach komercyjnych, jak np. uchwyt kamery</w:t>
+      </w:r>
+    </w:p>
+    <w:p>
+      <w:pPr>
+        <w:pStyle w:val="Akapitzlist"/>
+        <w:numPr>
+          <w:ilvl w:val="0"/>
+          <w:numId w:val="43"/>
+        </w:numPr>
+      </w:pPr>
+      <w:r>
+        <w:t>otwartość na przyszłe zmiany</w:t>
+      </w:r>
+    </w:p>
+    <w:p>
+      <w:pPr>
+        <w:pStyle w:val="Akapitzlist"/>
+        <w:numPr>
+          <w:ilvl w:val="0"/>
+          <w:numId w:val="43"/>
+        </w:numPr>
+      </w:pPr>
+      <w:r>
+        <w:t>możliwość uwzględnienia modułowości</w:t>
+      </w:r>
+    </w:p>
+    <w:p>
+      <w:pPr>
+        <w:pStyle w:val="Akapitzlist"/>
+        <w:numPr>
+          <w:ilvl w:val="0"/>
+          <w:numId w:val="43"/>
+        </w:numPr>
+      </w:pPr>
+      <w:r>
+        <w:t>możliwość szybkiej zmiany wytrzymałości ramy poprzez zmianę grubości elementów</w:t>
+      </w:r>
+      <w:r>
+        <w:t>, w zależności od potrzeb</w:t>
+      </w:r>
+      <w:r>
+        <w:t>.</w:t>
+      </w:r>
+    </w:p>
+    <w:p>
+      <w:pPr>
+        <w:ind w:left="360"/>
+        <w:rPr>
+          <w:rFonts w:cs="Times New Roman"/>
+        </w:rPr>
+      </w:pPr>
+      <w:r>
+        <w:rPr>
+          <w:rFonts w:cs="Times New Roman"/>
+        </w:rPr>
+        <w:t xml:space="preserve">Rysunki zaprojektowanych elementów widoczne są poniżej. Z racji tego, że części były projektowane pod wycięcie CNC, nie było potrzeby tworzenia ich rysunków wykonawczych. Na ilustracjach są zaznaczone wymiary gabarytowe. Początkowo rysunki miały służyć do przeprowadzenia cięcia CNC, lecz ostatecznie skorzystano z wygenerowanych modeli 3D w formacie standardowym STL. </w:t>
+      </w:r>
+    </w:p>
+    <w:p>
+      <w:pPr>
+        <w:keepNext/>
+        <w:ind w:left="360"/>
+      </w:pPr>
+      <w:r>
+        <w:rPr>
+          <w:rFonts w:cs="Times New Roman"/>
+          <w:noProof/>
+          <w:lang w:eastAsia="pl-PL"/>
+        </w:rPr>
+        <w:lastRenderedPageBreak/>
+        <w:drawing>
+          <wp:inline distT="0" distB="0" distL="0" distR="0" wp14:anchorId="4A1A2E32" wp14:editId="696B1D5C">
+            <wp:extent cx="5760720" cy="6188075"/>
+            <wp:effectExtent l="0" t="0" r="0" b="3175"/>
+            <wp:docPr id="2" name="Obraz 2"/>
+            <wp:cNvGraphicFramePr>
+              <a:graphicFrameLocks xmlns:a="http://schemas.openxmlformats.org/drawingml/2006/main" noChangeAspect="1"/>
+            </wp:cNvGraphicFramePr>
+            <a:graphic xmlns:a="http://schemas.openxmlformats.org/drawingml/2006/main">
+              <a:graphicData uri="http://schemas.openxmlformats.org/drawingml/2006/picture">
+                <pic:pic xmlns:pic="http://schemas.openxmlformats.org/drawingml/2006/picture">
+                  <pic:nvPicPr>
+                    <pic:cNvPr id="2" name="rama_plytka_gorna.png"/>
+                    <pic:cNvPicPr/>
+                  </pic:nvPicPr>
+                  <pic:blipFill>
+                    <a:blip r:embed="rId12">
+                      <a:extLst>
+                        <a:ext uri="{28A0092B-C50C-407E-A947-70E740481C1C}">
+                          <a14:useLocalDpi xmlns:a14="http://schemas.microsoft.com/office/drawing/2010/main" val="0"/>
+                        </a:ext>
+                      </a:extLst>
+                    </a:blip>
+                    <a:stretch>
+                      <a:fillRect/>
+                    </a:stretch>
+                  </pic:blipFill>
+                  <pic:spPr>
+                    <a:xfrm>
+                      <a:off x="0" y="0"/>
+                      <a:ext cx="5760720" cy="6188075"/>
+                    </a:xfrm>
+                    <a:prstGeom prst="rect">
+                      <a:avLst/>
+                    </a:prstGeom>
+                  </pic:spPr>
+                </pic:pic>
+              </a:graphicData>
+            </a:graphic>
+          </wp:inline>
+        </w:drawing>
+      </w:r>
+    </w:p>
+    <w:p>
+      <w:pPr>
+        <w:pStyle w:val="Legenda"/>
+      </w:pPr>
+      <w:r>
+        <w:t xml:space="preserve">Ilustracja </w:t>
+      </w:r>
+      <w:r>
+        <w:fldChar w:fldCharType="begin"/>
+      </w:r>
+      <w:r>
+        <w:instrText xml:space="preserve"> SEQ Ilustracja \* ARABIC </w:instrText>
+      </w:r>
+      <w:r>
+        <w:fldChar w:fldCharType="separate"/>
+      </w:r>
+      <w:r>
+        <w:rPr>
+          <w:noProof/>
+        </w:rPr>
+        <w:t>2</w:t>
+      </w:r>
+      <w:r>
+        <w:fldChar w:fldCharType="end"/>
+      </w:r>
+      <w:r>
+        <w:t>: Płytka górna ramy</w:t>
+      </w:r>
+    </w:p>
+    <w:p>
+      <w:r>
+        <w:rPr>
+          <w:rFonts w:cs="Times New Roman"/>
+          <w:highlight w:val="red"/>
+        </w:rPr>
+        <w:t>//TODO zaznaczyć przelotowość otworów</w:t>
+      </w:r>
+      <w:r>
+        <w:rPr>
+          <w:rFonts w:cs="Times New Roman"/>
+          <w:highlight w:val="red"/>
+        </w:rPr>
+        <w:t>, wymiary podłączeniowe</w:t>
+      </w:r>
+      <w:r>
+        <w:rPr>
+          <w:rFonts w:cs="Times New Roman"/>
+          <w:highlight w:val="red"/>
+        </w:rPr>
+        <w:t>, zmienić oznaczenie grubości – x4 zamiast rzutu bocznego</w:t>
+      </w:r>
+    </w:p>
+    <w:p>
+      <w:r>
+        <w:t xml:space="preserve">Przy projektowaniu górnej </w:t>
+      </w:r>
+      <w:r>
+        <w:t xml:space="preserve">części centralnej </w:t>
+      </w:r>
+      <w:r>
+        <w:t>ramy zrealizowano następujące zadania:</w:t>
+      </w:r>
+    </w:p>
+    <w:p>
+      <w:pPr>
+        <w:pStyle w:val="Akapitzlist"/>
+        <w:numPr>
+          <w:ilvl w:val="0"/>
+          <w:numId w:val="44"/>
+        </w:numPr>
+      </w:pPr>
+      <w:r>
+        <w:t>dostosowano rozmiar i rozstaw otworów do 8 obejm typu Boom Block</w:t>
+      </w:r>
+    </w:p>
+    <w:p>
+      <w:pPr>
+        <w:pStyle w:val="Akapitzlist"/>
+        <w:numPr>
+          <w:ilvl w:val="0"/>
+          <w:numId w:val="44"/>
+        </w:numPr>
+      </w:pPr>
+      <w:r>
+        <w:lastRenderedPageBreak/>
+        <w:t>dopasowano rozstaw otworów do podłączenia płytki sterownika lotu i płytki modułu IMU, zamontowanej na tulejach dystansowych</w:t>
+      </w:r>
+    </w:p>
+    <w:p>
+      <w:pPr>
+        <w:pStyle w:val="Akapitzlist"/>
+        <w:numPr>
+          <w:ilvl w:val="0"/>
+          <w:numId w:val="44"/>
+        </w:numPr>
+      </w:pPr>
+      <w:r>
+        <w:t xml:space="preserve">poprzez pozostawienie 3 otworów </w:t>
+      </w:r>
+      <w:r>
+        <w:rPr>
+          <w:lang w:val="en-US"/>
+        </w:rPr>
+        <w:t>ϕ</w:t>
+      </w:r>
+      <w:r>
+        <w:t>3</w:t>
+      </w:r>
+      <w:r>
+        <w:t xml:space="preserve"> i wcięcia z 4 stron płytki otwarto możliwość przymocowania quadcoptera do ramy testowej ograniczającej stopnie swobody, jeżeli zaszłaby taka potrzeba</w:t>
+      </w:r>
+    </w:p>
+    <w:p>
+      <w:pPr>
+        <w:keepNext/>
+      </w:pPr>
+      <w:r>
+        <w:rPr>
+          <w:noProof/>
+          <w:lang w:eastAsia="pl-PL"/>
+        </w:rPr>
+        <w:drawing>
+          <wp:inline distT="0" distB="0" distL="0" distR="0" wp14:anchorId="778A77E6" wp14:editId="1626ACC4">
+            <wp:extent cx="5760720" cy="6141720"/>
+            <wp:effectExtent l="0" t="0" r="0" b="0"/>
+            <wp:docPr id="5" name="Obraz 5"/>
+            <wp:cNvGraphicFramePr>
+              <a:graphicFrameLocks xmlns:a="http://schemas.openxmlformats.org/drawingml/2006/main" noChangeAspect="1"/>
+            </wp:cNvGraphicFramePr>
+            <a:graphic xmlns:a="http://schemas.openxmlformats.org/drawingml/2006/main">
+              <a:graphicData uri="http://schemas.openxmlformats.org/drawingml/2006/picture">
+                <pic:pic xmlns:pic="http://schemas.openxmlformats.org/drawingml/2006/picture">
+                  <pic:nvPicPr>
+                    <pic:cNvPr id="5" name="rama_plytka_dolna.png"/>
+                    <pic:cNvPicPr/>
+                  </pic:nvPicPr>
+                  <pic:blipFill>
+                    <a:blip r:embed="rId13">
+                      <a:extLst>
+                        <a:ext uri="{28A0092B-C50C-407E-A947-70E740481C1C}">
+                          <a14:useLocalDpi xmlns:a14="http://schemas.microsoft.com/office/drawing/2010/main" val="0"/>
+                        </a:ext>
+                      </a:extLst>
+                    </a:blip>
+                    <a:stretch>
+                      <a:fillRect/>
+                    </a:stretch>
+                  </pic:blipFill>
+                  <pic:spPr>
+                    <a:xfrm>
+                      <a:off x="0" y="0"/>
+                      <a:ext cx="5760720" cy="6141720"/>
+                    </a:xfrm>
+                    <a:prstGeom prst="rect">
+                      <a:avLst/>
+                    </a:prstGeom>
+                  </pic:spPr>
+                </pic:pic>
+              </a:graphicData>
+            </a:graphic>
+          </wp:inline>
+        </w:drawing>
+      </w:r>
+    </w:p>
+    <w:p>
+      <w:pPr>
+        <w:pStyle w:val="Legenda"/>
+      </w:pPr>
+      <w:r>
+        <w:t xml:space="preserve">Ilustracja </w:t>
+      </w:r>
+      <w:r>
+        <w:fldChar w:fldCharType="begin"/>
+      </w:r>
+      <w:r>
+        <w:instrText xml:space="preserve"> SEQ Ilustracja \* ARABIC </w:instrText>
+      </w:r>
+      <w:r>
+        <w:fldChar w:fldCharType="separate"/>
+      </w:r>
+      <w:r>
+        <w:rPr>
+          <w:noProof/>
+        </w:rPr>
+        <w:t>3</w:t>
+      </w:r>
+      <w:r>
+        <w:fldChar w:fldCharType="end"/>
+      </w:r>
+      <w:r>
+        <w:t>: Płytka dolna ramy</w:t>
+      </w:r>
+      <w:bookmarkStart w:id="21" w:name="_Toc409467559"/>
+      <w:bookmarkStart w:id="22" w:name="_Toc469405094"/>
+      <w:bookmarkStart w:id="23" w:name="_Ref469770883"/>
+      <w:bookmarkStart w:id="24" w:name="_Ref469770898"/>
+      <w:bookmarkStart w:id="25" w:name="_Ref469770918"/>
+    </w:p>
+    <w:p>
+      <w:pPr>
+        <w:rPr>
+          <w:rFonts w:cs="Times New Roman"/>
+        </w:rPr>
+      </w:pPr>
+      <w:r>
+        <w:rPr>
+          <w:rFonts w:cs="Times New Roman"/>
+          <w:highlight w:val="red"/>
+        </w:rPr>
+        <w:lastRenderedPageBreak/>
+        <w:t>//TODO zaznaczyć przelotowość otworów</w:t>
+      </w:r>
+      <w:r>
+        <w:rPr>
+          <w:rFonts w:cs="Times New Roman"/>
+          <w:highlight w:val="red"/>
+        </w:rPr>
+        <w:t>, wymiary podłączeniowe</w:t>
+      </w:r>
+      <w:r>
+        <w:rPr>
+          <w:rFonts w:cs="Times New Roman"/>
+          <w:highlight w:val="red"/>
+        </w:rPr>
+        <w:t xml:space="preserve">, zmienić oznaczenie </w:t>
+      </w:r>
+      <w:r>
+        <w:rPr>
+          <w:rFonts w:cs="Times New Roman"/>
+          <w:highlight w:val="red"/>
+        </w:rPr>
+        <w:t>grubości – x4 zamiast rzutu bocznego, usunąć otwory fi1</w:t>
+      </w:r>
+    </w:p>
+    <w:p>
+      <w:r>
+        <w:t>Przy projektowaniu dolnej części centralnej ramy zrealizowano następujące zadania:</w:t>
+      </w:r>
+    </w:p>
+    <w:p>
+      <w:pPr>
+        <w:pStyle w:val="Akapitzlist"/>
+        <w:numPr>
+          <w:ilvl w:val="0"/>
+          <w:numId w:val="45"/>
+        </w:numPr>
+      </w:pPr>
+      <w:r>
+        <w:t>dostosowano rozmiar i rozstaw otworów do 8 obejm typu Boom Block, analogicznie do górnej płytki</w:t>
+      </w:r>
+    </w:p>
+    <w:p>
+      <w:pPr>
+        <w:pStyle w:val="Akapitzlist"/>
+        <w:numPr>
+          <w:ilvl w:val="0"/>
+          <w:numId w:val="45"/>
+        </w:numPr>
+      </w:pPr>
+      <w:r>
+        <w:t>uwzględniono wymiary podłączeniowe nóg pełniących funkcję podwozia</w:t>
+      </w:r>
+    </w:p>
+    <w:p>
+      <w:pPr>
+        <w:pStyle w:val="Akapitzlist"/>
+        <w:numPr>
+          <w:ilvl w:val="0"/>
+          <w:numId w:val="45"/>
+        </w:numPr>
+      </w:pPr>
+      <w:r>
+        <w:t xml:space="preserve">uwzględniono otwory niezbędne do montażu baterii </w:t>
+      </w:r>
+      <w:r>
+        <w:t>od spodu</w:t>
+      </w:r>
+      <w:r>
+        <w:t xml:space="preserve"> quadcoptera za pomocą rzepa. </w:t>
+      </w:r>
+    </w:p>
+    <w:p>
+      <w:pPr>
+        <w:pStyle w:val="Akapitzlist"/>
+        <w:numPr>
+          <w:ilvl w:val="0"/>
+          <w:numId w:val="45"/>
+        </w:numPr>
+      </w:pPr>
+      <w:r>
+        <w:t>zapewniono odpowiednią wytrzymałość dzięki nadaniu grubości 4mm</w:t>
+      </w:r>
+    </w:p>
+    <w:p>
+      <w:pPr>
+        <w:pStyle w:val="Nagwek3"/>
+        <w:numPr>
+          <w:ilvl w:val="2"/>
+          <w:numId w:val="13"/>
+        </w:numPr>
+      </w:pPr>
+      <w:r>
+        <w:t>Płytka montażowa silnika</w:t>
+      </w:r>
+    </w:p>
+    <w:p>
+      <w:pPr>
+        <w:keepNext/>
+      </w:pPr>
+      <w:r>
+        <w:t xml:space="preserve">Element ten jest prosty w swojej konstrukcji, lecz jego dokładne wykonanie jest wymogiem precyzyjnego umocowania silników. </w:t>
+      </w:r>
+      <w:r>
+        <w:rPr>
+          <w:noProof/>
+          <w:lang w:eastAsia="pl-PL"/>
+        </w:rPr>
+        <w:drawing>
+          <wp:inline distT="0" distB="0" distL="0" distR="0" wp14:anchorId="73E6EE4A" wp14:editId="7D5081FE">
+            <wp:extent cx="5172797" cy="3372321"/>
+            <wp:effectExtent l="0" t="0" r="8890" b="0"/>
+            <wp:docPr id="10" name="Obraz 10"/>
+            <wp:cNvGraphicFramePr>
+              <a:graphicFrameLocks xmlns:a="http://schemas.openxmlformats.org/drawingml/2006/main" noChangeAspect="1"/>
+            </wp:cNvGraphicFramePr>
+            <a:graphic xmlns:a="http://schemas.openxmlformats.org/drawingml/2006/main">
+              <a:graphicData uri="http://schemas.openxmlformats.org/drawingml/2006/picture">
+                <pic:pic xmlns:pic="http://schemas.openxmlformats.org/drawingml/2006/picture">
+                  <pic:nvPicPr>
+                    <pic:cNvPr id="10" name="plytka_silnika.png"/>
+                    <pic:cNvPicPr/>
+                  </pic:nvPicPr>
+                  <pic:blipFill>
+                    <a:blip r:embed="rId14">
+                      <a:extLst>
+                        <a:ext uri="{28A0092B-C50C-407E-A947-70E740481C1C}">
+                          <a14:useLocalDpi xmlns:a14="http://schemas.microsoft.com/office/drawing/2010/main" val="0"/>
+                        </a:ext>
+                      </a:extLst>
+                    </a:blip>
+                    <a:stretch>
+                      <a:fillRect/>
+                    </a:stretch>
+                  </pic:blipFill>
+                  <pic:spPr>
+                    <a:xfrm>
+                      <a:off x="0" y="0"/>
+                      <a:ext cx="5172797" cy="3372321"/>
+                    </a:xfrm>
+                    <a:prstGeom prst="rect">
+                      <a:avLst/>
+                    </a:prstGeom>
+                  </pic:spPr>
+                </pic:pic>
+              </a:graphicData>
+            </a:graphic>
+          </wp:inline>
+        </w:drawing>
+      </w:r>
+    </w:p>
+    <w:p>
+      <w:pPr>
+        <w:pStyle w:val="Legenda"/>
+      </w:pPr>
+      <w:r>
+        <w:t xml:space="preserve">Ilustracja </w:t>
+      </w:r>
+      <w:r>
+        <w:fldChar w:fldCharType="begin"/>
+      </w:r>
+      <w:r>
+        <w:instrText xml:space="preserve"> SEQ Ilustracja \* ARABIC </w:instrText>
+      </w:r>
+      <w:r>
+        <w:fldChar w:fldCharType="separate"/>
+      </w:r>
+      <w:r>
+        <w:rPr>
+          <w:noProof/>
+        </w:rPr>
+        <w:t>4</w:t>
+      </w:r>
+      <w:r>
+        <w:fldChar w:fldCharType="end"/>
+      </w:r>
+      <w:r>
+        <w:t>: Płytka montażowa silnika</w:t>
+      </w:r>
+    </w:p>
+    <w:p>
+      <w:r>
+        <w:rPr>
+          <w:highlight w:val="red"/>
+        </w:rPr>
+        <w:t>//TODO wymiary podłączeniowe i gabarytowe</w:t>
+      </w:r>
+      <w:bookmarkStart w:id="26" w:name="_GoBack"/>
+      <w:bookmarkEnd w:id="26"/>
+    </w:p>
+    <w:p>
+      <w:r>
+        <w:lastRenderedPageBreak/>
+        <w:t>Przy projektowaniu dolnej części centralnej ramy zrealizowano następujące zadania:</w:t>
+      </w:r>
+    </w:p>
+    <w:p>
+      <w:pPr>
+        <w:pStyle w:val="Akapitzlist"/>
+        <w:numPr>
+          <w:ilvl w:val="0"/>
+          <w:numId w:val="47"/>
+        </w:numPr>
+      </w:pPr>
+      <w:r>
+        <w:t>dostosowan</w:t>
+      </w:r>
+      <w:r>
+        <w:t>o rozmiar i rozstaw otworów do 2</w:t>
+      </w:r>
+      <w:r>
+        <w:t xml:space="preserve"> obejm typu Boom Block</w:t>
+      </w:r>
+    </w:p>
+    <w:p>
+      <w:pPr>
+        <w:pStyle w:val="Akapitzlist"/>
+        <w:numPr>
+          <w:ilvl w:val="0"/>
+          <w:numId w:val="47"/>
+        </w:numPr>
+      </w:pPr>
+      <w:r>
+        <w:t xml:space="preserve">wykorzystano uniwersalny </w:t>
+      </w:r>
+      <w:r>
+        <w:t xml:space="preserve">rozmiar i rozstaw otworów </w:t>
+      </w:r>
+      <w:r>
+        <w:t>do montażu silnika, wykorzystywany w rozwiązaniach komercyjnych.</w:t>
+      </w:r>
+    </w:p>
+    <w:p>
+      <w:pPr>
+        <w:pStyle w:val="Akapitzlist"/>
+        <w:numPr>
+          <w:ilvl w:val="0"/>
+          <w:numId w:val="47"/>
+        </w:numPr>
+      </w:pPr>
+      <w:r>
+        <w:t>Zapewniono odpowiednią szerokość 34 mm pozwalającą na bezpieczny montaż silnika bez ryzyka kolizji ze śrubami łączącymi obejmy</w:t>
+      </w:r>
+    </w:p>
+    <w:p>
+      <w:pPr>
+        <w:ind w:left="360"/>
       </w:pPr>
     </w:p>
     <w:p>
@@ -19462,16 +20586,17 @@
           <w:rFonts w:cs="Times New Roman"/>
         </w:rPr>
       </w:pPr>
-      <w:bookmarkStart w:id="22" w:name="_Toc409467559"/>
-      <w:bookmarkStart w:id="23" w:name="_Toc469405094"/>
       <w:r>
         <w:rPr>
           <w:rFonts w:cs="Times New Roman"/>
         </w:rPr>
         <w:t>Realizacja.</w:t>
       </w:r>
+      <w:bookmarkEnd w:id="21"/>
       <w:bookmarkEnd w:id="22"/>
       <w:bookmarkEnd w:id="23"/>
+      <w:bookmarkEnd w:id="24"/>
+      <w:bookmarkEnd w:id="25"/>
       <w:r>
         <w:rPr>
           <w:rFonts w:cs="Times New Roman"/>
@@ -19499,16 +20624,16 @@
           <w:rFonts w:cs="Times New Roman"/>
         </w:rPr>
       </w:pPr>
-      <w:bookmarkStart w:id="24" w:name="_Toc409467562"/>
-      <w:bookmarkStart w:id="25" w:name="_Toc469405095"/>
+      <w:bookmarkStart w:id="27" w:name="_Toc409467562"/>
+      <w:bookmarkStart w:id="28" w:name="_Toc469405095"/>
       <w:r>
         <w:rPr>
           <w:rFonts w:cs="Times New Roman"/>
         </w:rPr>
         <w:t>Działanie w praktyce.</w:t>
       </w:r>
-      <w:bookmarkEnd w:id="24"/>
-      <w:bookmarkEnd w:id="25"/>
+      <w:bookmarkEnd w:id="27"/>
+      <w:bookmarkEnd w:id="28"/>
     </w:p>
     <w:p>
       <w:pPr>
@@ -19535,17 +20660,16 @@
           <w:rFonts w:cs="Times New Roman"/>
         </w:rPr>
       </w:pPr>
-      <w:bookmarkStart w:id="26" w:name="_Toc409467563"/>
-      <w:bookmarkStart w:id="27" w:name="_Toc469405096"/>
-      <w:r>
-        <w:rPr>
-          <w:rFonts w:cs="Times New Roman"/>
-        </w:rPr>
-        <w:lastRenderedPageBreak/>
+      <w:bookmarkStart w:id="29" w:name="_Toc409467563"/>
+      <w:bookmarkStart w:id="30" w:name="_Toc469405096"/>
+      <w:r>
+        <w:rPr>
+          <w:rFonts w:cs="Times New Roman"/>
+        </w:rPr>
         <w:t>Podsumowanie.</w:t>
       </w:r>
-      <w:bookmarkEnd w:id="26"/>
-      <w:bookmarkEnd w:id="27"/>
+      <w:bookmarkEnd w:id="29"/>
+      <w:bookmarkEnd w:id="30"/>
     </w:p>
     <w:p>
       <w:pPr>
@@ -19579,16 +20703,16 @@
           <w:rFonts w:cs="Times New Roman"/>
         </w:rPr>
       </w:pPr>
-      <w:bookmarkStart w:id="28" w:name="_Toc409467564"/>
-      <w:bookmarkStart w:id="29" w:name="_Toc469405097"/>
+      <w:bookmarkStart w:id="31" w:name="_Toc409467564"/>
+      <w:bookmarkStart w:id="32" w:name="_Toc469405097"/>
       <w:r>
         <w:rPr>
           <w:rFonts w:cs="Times New Roman"/>
         </w:rPr>
         <w:t>Spis ilustracji.</w:t>
       </w:r>
-      <w:bookmarkEnd w:id="28"/>
-      <w:bookmarkEnd w:id="29"/>
+      <w:bookmarkEnd w:id="31"/>
+      <w:bookmarkEnd w:id="32"/>
       <w:r>
         <w:rPr>
           <w:rFonts w:cs="Times New Roman"/>
@@ -19635,16 +20759,16 @@
           <w:rFonts w:cs="Times New Roman"/>
         </w:rPr>
       </w:pPr>
-      <w:bookmarkStart w:id="30" w:name="_Toc409467565"/>
-      <w:bookmarkStart w:id="31" w:name="_Toc469405098"/>
+      <w:bookmarkStart w:id="33" w:name="_Toc409467565"/>
+      <w:bookmarkStart w:id="34" w:name="_Toc469405098"/>
       <w:r>
         <w:rPr>
           <w:rFonts w:cs="Times New Roman"/>
         </w:rPr>
         <w:t>Spis tabel.</w:t>
       </w:r>
-      <w:bookmarkEnd w:id="30"/>
-      <w:bookmarkEnd w:id="31"/>
+      <w:bookmarkEnd w:id="33"/>
+      <w:bookmarkEnd w:id="34"/>
       <w:r>
         <w:rPr>
           <w:rFonts w:cs="Times New Roman"/>
@@ -19847,16 +20971,16 @@
           <w:rFonts w:cs="Times New Roman"/>
         </w:rPr>
       </w:pPr>
-      <w:bookmarkStart w:id="32" w:name="_Toc409467566"/>
-      <w:bookmarkStart w:id="33" w:name="_Toc469405099"/>
+      <w:bookmarkStart w:id="35" w:name="_Toc409467566"/>
+      <w:bookmarkStart w:id="36" w:name="_Toc469405099"/>
       <w:r>
         <w:rPr>
           <w:rFonts w:cs="Times New Roman"/>
         </w:rPr>
         <w:t>Bibliografia.</w:t>
       </w:r>
-      <w:bookmarkEnd w:id="32"/>
-      <w:bookmarkEnd w:id="33"/>
+      <w:bookmarkEnd w:id="35"/>
+      <w:bookmarkEnd w:id="36"/>
       <w:r>
         <w:rPr>
           <w:rFonts w:cs="Times New Roman"/>
@@ -19874,8 +20998,8 @@
           <w:szCs w:val="24"/>
         </w:rPr>
       </w:pPr>
-      <w:bookmarkStart w:id="34" w:name="_Ref469762784"/>
-      <w:bookmarkStart w:id="35" w:name="_Ref469762804"/>
+      <w:bookmarkStart w:id="37" w:name="_Ref469762784"/>
+      <w:bookmarkStart w:id="38" w:name="_Ref469762804"/>
       <w:r>
         <w:rPr>
           <w:rStyle w:val="Hipercze"/>
@@ -19944,7 +21068,7 @@
         </w:rPr>
         <w:fldChar w:fldCharType="end"/>
       </w:r>
-      <w:bookmarkEnd w:id="35"/>
+      <w:bookmarkEnd w:id="38"/>
       <w:r>
         <w:rPr>
           <w:rStyle w:val="Hipercze"/>
@@ -19956,7 +21080,7 @@
         </w:rPr>
         <w:t>] Luukkonen, 2011</w:t>
       </w:r>
-      <w:bookmarkEnd w:id="34"/>
+      <w:bookmarkEnd w:id="37"/>
     </w:p>
     <w:p>
       <w:pPr>
@@ -19971,7 +21095,7 @@
           <w:lang w:val="en-US"/>
         </w:rPr>
       </w:pPr>
-      <w:bookmarkStart w:id="36" w:name="_Ref469762957"/>
+      <w:bookmarkStart w:id="39" w:name="_Ref469762957"/>
       <w:r>
         <w:rPr>
           <w:rStyle w:val="Hipercze"/>
@@ -19980,7 +21104,6 @@
           <w:u w:val="none"/>
           <w:lang w:val="en-US"/>
         </w:rPr>
-        <w:lastRenderedPageBreak/>
         <w:t>[</w:t>
       </w:r>
       <w:r>
@@ -20029,7 +21152,7 @@
         </w:rPr>
         <w:fldChar w:fldCharType="end"/>
       </w:r>
-      <w:bookmarkEnd w:id="36"/>
+      <w:bookmarkEnd w:id="39"/>
       <w:r>
         <w:rPr>
           <w:rStyle w:val="Hipercze"/>
@@ -20069,7 +21192,7 @@
           <w:lang w:val="en-US"/>
         </w:rPr>
       </w:pPr>
-      <w:bookmarkStart w:id="37" w:name="_Ref469763116"/>
+      <w:bookmarkStart w:id="40" w:name="_Ref469763116"/>
       <w:r>
         <w:rPr>
           <w:rStyle w:val="Hipercze"/>
@@ -20126,7 +21249,7 @@
         </w:rPr>
         <w:fldChar w:fldCharType="end"/>
       </w:r>
-      <w:bookmarkEnd w:id="37"/>
+      <w:bookmarkEnd w:id="40"/>
       <w:r>
         <w:rPr>
           <w:rStyle w:val="Hipercze"/>
@@ -20166,7 +21289,7 @@
           <w:lang w:val="en-US"/>
         </w:rPr>
       </w:pPr>
-      <w:bookmarkStart w:id="38" w:name="_Ref469763183"/>
+      <w:bookmarkStart w:id="41" w:name="_Ref469763183"/>
       <w:r>
         <w:rPr>
           <w:rStyle w:val="Hipercze"/>
@@ -20223,7 +21346,7 @@
         </w:rPr>
         <w:fldChar w:fldCharType="end"/>
       </w:r>
-      <w:bookmarkEnd w:id="38"/>
+      <w:bookmarkEnd w:id="41"/>
       <w:r>
         <w:rPr>
           <w:rStyle w:val="Hipercze"/>
@@ -20262,7 +21385,7 @@
           <w:lang w:val="en-US"/>
         </w:rPr>
       </w:pPr>
-      <w:bookmarkStart w:id="39" w:name="_Ref469763218"/>
+      <w:bookmarkStart w:id="42" w:name="_Ref469763218"/>
       <w:r>
         <w:rPr>
           <w:rStyle w:val="Hipercze"/>
@@ -20319,7 +21442,7 @@
         </w:rPr>
         <w:fldChar w:fldCharType="end"/>
       </w:r>
-      <w:bookmarkEnd w:id="39"/>
+      <w:bookmarkEnd w:id="42"/>
       <w:r>
         <w:rPr>
           <w:rStyle w:val="Hipercze"/>
@@ -20356,7 +21479,7 @@
           <w:lang w:val="en-US"/>
         </w:rPr>
       </w:pPr>
-      <w:bookmarkStart w:id="40" w:name="_Ref469764091"/>
+      <w:bookmarkStart w:id="43" w:name="_Ref469764091"/>
       <w:r>
         <w:rPr>
           <w:rStyle w:val="Hipercze"/>
@@ -20409,7 +21532,7 @@
         </w:rPr>
         <w:fldChar w:fldCharType="end"/>
       </w:r>
-      <w:bookmarkEnd w:id="40"/>
+      <w:bookmarkEnd w:id="43"/>
       <w:r>
         <w:rPr>
           <w:rStyle w:val="Hipercze"/>
@@ -20417,16 +21540,7 @@
           <w:u w:val="none"/>
           <w:lang w:val="en-US"/>
         </w:rPr>
-        <w:t>]</w:t>
-      </w:r>
-      <w:r>
-        <w:rPr>
-          <w:rStyle w:val="Hipercze"/>
-          <w:color w:val="auto"/>
-          <w:u w:val="none"/>
-          <w:lang w:val="en-US"/>
-        </w:rPr>
-        <w:t xml:space="preserve"> S Jeremia, E. </w:t>
+        <w:t xml:space="preserve">] S Jeremia, E. </w:t>
       </w:r>
       <w:r>
         <w:rPr>
@@ -20478,15 +21592,16 @@
           <w:u w:val="single"/>
         </w:rPr>
       </w:pPr>
-      <w:bookmarkStart w:id="41" w:name="_Toc469405100"/>
+      <w:bookmarkStart w:id="44" w:name="_Toc469405100"/>
       <w:r>
         <w:rPr>
           <w:rStyle w:val="Hipercze"/>
           <w:rFonts w:cs="Times New Roman"/>
         </w:rPr>
+        <w:lastRenderedPageBreak/>
         <w:t>Załączniki.</w:t>
       </w:r>
-      <w:bookmarkEnd w:id="41"/>
+      <w:bookmarkEnd w:id="44"/>
       <w:r>
         <w:rPr>
           <w:rStyle w:val="Hipercze"/>
@@ -20569,7 +21684,7 @@
         <w:rPr>
           <w:rFonts w:cs="Times New Roman"/>
         </w:rPr>
-        <w:id w:val="-1025556873"/>
+        <w:id w:val="-1430268619"/>
         <w:docPartObj>
           <w:docPartGallery w:val="Page Numbers (Bottom of Page)"/>
           <w:docPartUnique/>
@@ -20599,7 +21714,7 @@
             <w:rFonts w:cs="Times New Roman"/>
             <w:noProof/>
           </w:rPr>
-          <w:t>20</w:t>
+          <w:t>34</w:t>
         </w:r>
         <w:r>
           <w:rPr>
@@ -20647,6 +21762,232 @@
 <file path=word/numbering.xml><?xml version="1.0" encoding="utf-8"?>
 <w:numbering xmlns:wpc="http://schemas.microsoft.com/office/word/2010/wordprocessingCanvas" xmlns:mc="http://schemas.openxmlformats.org/markup-compatibility/2006" xmlns:o="urn:schemas-microsoft-com:office:office" xmlns:r="http://schemas.openxmlformats.org/officeDocument/2006/relationships" xmlns:m="http://schemas.openxmlformats.org/officeDocument/2006/math" xmlns:v="urn:schemas-microsoft-com:vml" xmlns:wp14="http://schemas.microsoft.com/office/word/2010/wordprocessingDrawing" xmlns:wp="http://schemas.openxmlformats.org/drawingml/2006/wordprocessingDrawing" xmlns:w10="urn:schemas-microsoft-com:office:word" xmlns:w="http://schemas.openxmlformats.org/wordprocessingml/2006/main" xmlns:w14="http://schemas.microsoft.com/office/word/2010/wordml" xmlns:w15="http://schemas.microsoft.com/office/word/2012/wordml" xmlns:wpg="http://schemas.microsoft.com/office/word/2010/wordprocessingGroup" xmlns:wpi="http://schemas.microsoft.com/office/word/2010/wordprocessingInk" xmlns:wne="http://schemas.microsoft.com/office/word/2006/wordml" xmlns:wps="http://schemas.microsoft.com/office/word/2010/wordprocessingShape" mc:Ignorable="w14 w15 wp14">
   <w:abstractNum w:abstractNumId="0">
+    <w:nsid w:val="05222A39"/>
+    <w:multiLevelType w:val="hybridMultilevel"/>
+    <w:tmpl w:val="FBFEF3FE"/>
+    <w:lvl w:ilvl="0" w:tplc="04150001">
+      <w:start w:val="1"/>
+      <w:numFmt w:val="bullet"/>
+      <w:lvlText w:val=""/>
+      <w:lvlJc w:val="left"/>
+      <w:pPr>
+        <w:ind w:left="720" w:hanging="360"/>
+      </w:pPr>
+      <w:rPr>
+        <w:rFonts w:ascii="Symbol" w:hAnsi="Symbol" w:hint="default"/>
+      </w:rPr>
+    </w:lvl>
+    <w:lvl w:ilvl="1" w:tplc="04150003" w:tentative="1">
+      <w:start w:val="1"/>
+      <w:numFmt w:val="bullet"/>
+      <w:lvlText w:val="o"/>
+      <w:lvlJc w:val="left"/>
+      <w:pPr>
+        <w:ind w:left="1440" w:hanging="360"/>
+      </w:pPr>
+      <w:rPr>
+        <w:rFonts w:ascii="Courier New" w:hAnsi="Courier New" w:cs="Courier New" w:hint="default"/>
+      </w:rPr>
+    </w:lvl>
+    <w:lvl w:ilvl="2" w:tplc="04150005" w:tentative="1">
+      <w:start w:val="1"/>
+      <w:numFmt w:val="bullet"/>
+      <w:lvlText w:val=""/>
+      <w:lvlJc w:val="left"/>
+      <w:pPr>
+        <w:ind w:left="2160" w:hanging="360"/>
+      </w:pPr>
+      <w:rPr>
+        <w:rFonts w:ascii="Wingdings" w:hAnsi="Wingdings" w:hint="default"/>
+      </w:rPr>
+    </w:lvl>
+    <w:lvl w:ilvl="3" w:tplc="04150001" w:tentative="1">
+      <w:start w:val="1"/>
+      <w:numFmt w:val="bullet"/>
+      <w:lvlText w:val=""/>
+      <w:lvlJc w:val="left"/>
+      <w:pPr>
+        <w:ind w:left="2880" w:hanging="360"/>
+      </w:pPr>
+      <w:rPr>
+        <w:rFonts w:ascii="Symbol" w:hAnsi="Symbol" w:hint="default"/>
+      </w:rPr>
+    </w:lvl>
+    <w:lvl w:ilvl="4" w:tplc="04150003" w:tentative="1">
+      <w:start w:val="1"/>
+      <w:numFmt w:val="bullet"/>
+      <w:lvlText w:val="o"/>
+      <w:lvlJc w:val="left"/>
+      <w:pPr>
+        <w:ind w:left="3600" w:hanging="360"/>
+      </w:pPr>
+      <w:rPr>
+        <w:rFonts w:ascii="Courier New" w:hAnsi="Courier New" w:cs="Courier New" w:hint="default"/>
+      </w:rPr>
+    </w:lvl>
+    <w:lvl w:ilvl="5" w:tplc="04150005" w:tentative="1">
+      <w:start w:val="1"/>
+      <w:numFmt w:val="bullet"/>
+      <w:lvlText w:val=""/>
+      <w:lvlJc w:val="left"/>
+      <w:pPr>
+        <w:ind w:left="4320" w:hanging="360"/>
+      </w:pPr>
+      <w:rPr>
+        <w:rFonts w:ascii="Wingdings" w:hAnsi="Wingdings" w:hint="default"/>
+      </w:rPr>
+    </w:lvl>
+    <w:lvl w:ilvl="6" w:tplc="04150001" w:tentative="1">
+      <w:start w:val="1"/>
+      <w:numFmt w:val="bullet"/>
+      <w:lvlText w:val=""/>
+      <w:lvlJc w:val="left"/>
+      <w:pPr>
+        <w:ind w:left="5040" w:hanging="360"/>
+      </w:pPr>
+      <w:rPr>
+        <w:rFonts w:ascii="Symbol" w:hAnsi="Symbol" w:hint="default"/>
+      </w:rPr>
+    </w:lvl>
+    <w:lvl w:ilvl="7" w:tplc="04150003" w:tentative="1">
+      <w:start w:val="1"/>
+      <w:numFmt w:val="bullet"/>
+      <w:lvlText w:val="o"/>
+      <w:lvlJc w:val="left"/>
+      <w:pPr>
+        <w:ind w:left="5760" w:hanging="360"/>
+      </w:pPr>
+      <w:rPr>
+        <w:rFonts w:ascii="Courier New" w:hAnsi="Courier New" w:cs="Courier New" w:hint="default"/>
+      </w:rPr>
+    </w:lvl>
+    <w:lvl w:ilvl="8" w:tplc="04150005" w:tentative="1">
+      <w:start w:val="1"/>
+      <w:numFmt w:val="bullet"/>
+      <w:lvlText w:val=""/>
+      <w:lvlJc w:val="left"/>
+      <w:pPr>
+        <w:ind w:left="6480" w:hanging="360"/>
+      </w:pPr>
+      <w:rPr>
+        <w:rFonts w:ascii="Wingdings" w:hAnsi="Wingdings" w:hint="default"/>
+      </w:rPr>
+    </w:lvl>
+  </w:abstractNum>
+  <w:abstractNum w:abstractNumId="1">
+    <w:nsid w:val="076C698C"/>
+    <w:multiLevelType w:val="multilevel"/>
+    <w:tmpl w:val="8B2824FC"/>
+    <w:lvl w:ilvl="0">
+      <w:start w:val="2"/>
+      <w:numFmt w:val="decimal"/>
+      <w:lvlText w:val="%1."/>
+      <w:lvlJc w:val="left"/>
+      <w:pPr>
+        <w:ind w:left="450" w:hanging="450"/>
+      </w:pPr>
+      <w:rPr>
+        <w:rFonts w:hint="default"/>
+      </w:rPr>
+    </w:lvl>
+    <w:lvl w:ilvl="1">
+      <w:start w:val="1"/>
+      <w:numFmt w:val="decimal"/>
+      <w:lvlText w:val="%1.%2."/>
+      <w:lvlJc w:val="left"/>
+      <w:pPr>
+        <w:ind w:left="720" w:hanging="720"/>
+      </w:pPr>
+      <w:rPr>
+        <w:rFonts w:hint="default"/>
+      </w:rPr>
+    </w:lvl>
+    <w:lvl w:ilvl="2">
+      <w:start w:val="1"/>
+      <w:numFmt w:val="decimal"/>
+      <w:lvlText w:val="%1.%2.%3."/>
+      <w:lvlJc w:val="left"/>
+      <w:pPr>
+        <w:ind w:left="720" w:hanging="720"/>
+      </w:pPr>
+      <w:rPr>
+        <w:rFonts w:hint="default"/>
+      </w:rPr>
+    </w:lvl>
+    <w:lvl w:ilvl="3">
+      <w:start w:val="1"/>
+      <w:numFmt w:val="decimal"/>
+      <w:lvlText w:val="%1.%2.%3.%4."/>
+      <w:lvlJc w:val="left"/>
+      <w:pPr>
+        <w:ind w:left="1080" w:hanging="1080"/>
+      </w:pPr>
+      <w:rPr>
+        <w:rFonts w:hint="default"/>
+      </w:rPr>
+    </w:lvl>
+    <w:lvl w:ilvl="4">
+      <w:start w:val="1"/>
+      <w:numFmt w:val="decimal"/>
+      <w:lvlText w:val="%1.%2.%3.%4.%5."/>
+      <w:lvlJc w:val="left"/>
+      <w:pPr>
+        <w:ind w:left="1080" w:hanging="1080"/>
+      </w:pPr>
+      <w:rPr>
+        <w:rFonts w:hint="default"/>
+      </w:rPr>
+    </w:lvl>
+    <w:lvl w:ilvl="5">
+      <w:start w:val="1"/>
+      <w:numFmt w:val="decimal"/>
+      <w:lvlText w:val="%1.%2.%3.%4.%5.%6."/>
+      <w:lvlJc w:val="left"/>
+      <w:pPr>
+        <w:ind w:left="1440" w:hanging="1440"/>
+      </w:pPr>
+      <w:rPr>
+        <w:rFonts w:hint="default"/>
+      </w:rPr>
+    </w:lvl>
+    <w:lvl w:ilvl="6">
+      <w:start w:val="1"/>
+      <w:numFmt w:val="decimal"/>
+      <w:lvlText w:val="%1.%2.%3.%4.%5.%6.%7."/>
+      <w:lvlJc w:val="left"/>
+      <w:pPr>
+        <w:ind w:left="1800" w:hanging="1800"/>
+      </w:pPr>
+      <w:rPr>
+        <w:rFonts w:hint="default"/>
+      </w:rPr>
+    </w:lvl>
+    <w:lvl w:ilvl="7">
+      <w:start w:val="1"/>
+      <w:numFmt w:val="decimal"/>
+      <w:lvlText w:val="%1.%2.%3.%4.%5.%6.%7.%8."/>
+      <w:lvlJc w:val="left"/>
+      <w:pPr>
+        <w:ind w:left="1800" w:hanging="1800"/>
+      </w:pPr>
+      <w:rPr>
+        <w:rFonts w:hint="default"/>
+      </w:rPr>
+    </w:lvl>
+    <w:lvl w:ilvl="8">
+      <w:start w:val="1"/>
+      <w:numFmt w:val="decimal"/>
+      <w:lvlText w:val="%1.%2.%3.%4.%5.%6.%7.%8.%9."/>
+      <w:lvlJc w:val="left"/>
+      <w:pPr>
+        <w:ind w:left="2160" w:hanging="2160"/>
+      </w:pPr>
+      <w:rPr>
+        <w:rFonts w:hint="default"/>
+      </w:rPr>
+    </w:lvl>
+  </w:abstractNum>
+  <w:abstractNum w:abstractNumId="2">
     <w:nsid w:val="096D5005"/>
     <w:multiLevelType w:val="hybridMultilevel"/>
     <w:tmpl w:val="CCF69BEE"/>
@@ -20735,7 +22076,346 @@
       </w:pPr>
     </w:lvl>
   </w:abstractNum>
-  <w:abstractNum w:abstractNumId="1">
+  <w:abstractNum w:abstractNumId="3">
+    <w:nsid w:val="0C374C8A"/>
+    <w:multiLevelType w:val="multilevel"/>
+    <w:tmpl w:val="8B2824FC"/>
+    <w:lvl w:ilvl="0">
+      <w:start w:val="2"/>
+      <w:numFmt w:val="decimal"/>
+      <w:lvlText w:val="%1."/>
+      <w:lvlJc w:val="left"/>
+      <w:pPr>
+        <w:ind w:left="450" w:hanging="450"/>
+      </w:pPr>
+      <w:rPr>
+        <w:rFonts w:hint="default"/>
+      </w:rPr>
+    </w:lvl>
+    <w:lvl w:ilvl="1">
+      <w:start w:val="1"/>
+      <w:numFmt w:val="decimal"/>
+      <w:lvlText w:val="%1.%2."/>
+      <w:lvlJc w:val="left"/>
+      <w:pPr>
+        <w:ind w:left="720" w:hanging="720"/>
+      </w:pPr>
+      <w:rPr>
+        <w:rFonts w:hint="default"/>
+      </w:rPr>
+    </w:lvl>
+    <w:lvl w:ilvl="2">
+      <w:start w:val="1"/>
+      <w:numFmt w:val="decimal"/>
+      <w:lvlText w:val="%1.%2.%3."/>
+      <w:lvlJc w:val="left"/>
+      <w:pPr>
+        <w:ind w:left="720" w:hanging="720"/>
+      </w:pPr>
+      <w:rPr>
+        <w:rFonts w:hint="default"/>
+      </w:rPr>
+    </w:lvl>
+    <w:lvl w:ilvl="3">
+      <w:start w:val="1"/>
+      <w:numFmt w:val="decimal"/>
+      <w:lvlText w:val="%1.%2.%3.%4."/>
+      <w:lvlJc w:val="left"/>
+      <w:pPr>
+        <w:ind w:left="1080" w:hanging="1080"/>
+      </w:pPr>
+      <w:rPr>
+        <w:rFonts w:hint="default"/>
+      </w:rPr>
+    </w:lvl>
+    <w:lvl w:ilvl="4">
+      <w:start w:val="1"/>
+      <w:numFmt w:val="decimal"/>
+      <w:lvlText w:val="%1.%2.%3.%4.%5."/>
+      <w:lvlJc w:val="left"/>
+      <w:pPr>
+        <w:ind w:left="1080" w:hanging="1080"/>
+      </w:pPr>
+      <w:rPr>
+        <w:rFonts w:hint="default"/>
+      </w:rPr>
+    </w:lvl>
+    <w:lvl w:ilvl="5">
+      <w:start w:val="1"/>
+      <w:numFmt w:val="decimal"/>
+      <w:lvlText w:val="%1.%2.%3.%4.%5.%6."/>
+      <w:lvlJc w:val="left"/>
+      <w:pPr>
+        <w:ind w:left="1440" w:hanging="1440"/>
+      </w:pPr>
+      <w:rPr>
+        <w:rFonts w:hint="default"/>
+      </w:rPr>
+    </w:lvl>
+    <w:lvl w:ilvl="6">
+      <w:start w:val="1"/>
+      <w:numFmt w:val="decimal"/>
+      <w:lvlText w:val="%1.%2.%3.%4.%5.%6.%7."/>
+      <w:lvlJc w:val="left"/>
+      <w:pPr>
+        <w:ind w:left="1800" w:hanging="1800"/>
+      </w:pPr>
+      <w:rPr>
+        <w:rFonts w:hint="default"/>
+      </w:rPr>
+    </w:lvl>
+    <w:lvl w:ilvl="7">
+      <w:start w:val="1"/>
+      <w:numFmt w:val="decimal"/>
+      <w:lvlText w:val="%1.%2.%3.%4.%5.%6.%7.%8."/>
+      <w:lvlJc w:val="left"/>
+      <w:pPr>
+        <w:ind w:left="1800" w:hanging="1800"/>
+      </w:pPr>
+      <w:rPr>
+        <w:rFonts w:hint="default"/>
+      </w:rPr>
+    </w:lvl>
+    <w:lvl w:ilvl="8">
+      <w:start w:val="1"/>
+      <w:numFmt w:val="decimal"/>
+      <w:lvlText w:val="%1.%2.%3.%4.%5.%6.%7.%8.%9."/>
+      <w:lvlJc w:val="left"/>
+      <w:pPr>
+        <w:ind w:left="2160" w:hanging="2160"/>
+      </w:pPr>
+      <w:rPr>
+        <w:rFonts w:hint="default"/>
+      </w:rPr>
+    </w:lvl>
+  </w:abstractNum>
+  <w:abstractNum w:abstractNumId="4">
+    <w:nsid w:val="0D872C5C"/>
+    <w:multiLevelType w:val="multilevel"/>
+    <w:tmpl w:val="8B2824FC"/>
+    <w:lvl w:ilvl="0">
+      <w:start w:val="2"/>
+      <w:numFmt w:val="decimal"/>
+      <w:lvlText w:val="%1."/>
+      <w:lvlJc w:val="left"/>
+      <w:pPr>
+        <w:ind w:left="450" w:hanging="450"/>
+      </w:pPr>
+      <w:rPr>
+        <w:rFonts w:hint="default"/>
+      </w:rPr>
+    </w:lvl>
+    <w:lvl w:ilvl="1">
+      <w:start w:val="1"/>
+      <w:numFmt w:val="decimal"/>
+      <w:lvlText w:val="%1.%2."/>
+      <w:lvlJc w:val="left"/>
+      <w:pPr>
+        <w:ind w:left="720" w:hanging="720"/>
+      </w:pPr>
+      <w:rPr>
+        <w:rFonts w:hint="default"/>
+      </w:rPr>
+    </w:lvl>
+    <w:lvl w:ilvl="2">
+      <w:start w:val="1"/>
+      <w:numFmt w:val="decimal"/>
+      <w:lvlText w:val="%1.%2.%3."/>
+      <w:lvlJc w:val="left"/>
+      <w:pPr>
+        <w:ind w:left="720" w:hanging="720"/>
+      </w:pPr>
+      <w:rPr>
+        <w:rFonts w:hint="default"/>
+      </w:rPr>
+    </w:lvl>
+    <w:lvl w:ilvl="3">
+      <w:start w:val="1"/>
+      <w:numFmt w:val="decimal"/>
+      <w:lvlText w:val="%1.%2.%3.%4."/>
+      <w:lvlJc w:val="left"/>
+      <w:pPr>
+        <w:ind w:left="1080" w:hanging="1080"/>
+      </w:pPr>
+      <w:rPr>
+        <w:rFonts w:hint="default"/>
+      </w:rPr>
+    </w:lvl>
+    <w:lvl w:ilvl="4">
+      <w:start w:val="1"/>
+      <w:numFmt w:val="decimal"/>
+      <w:lvlText w:val="%1.%2.%3.%4.%5."/>
+      <w:lvlJc w:val="left"/>
+      <w:pPr>
+        <w:ind w:left="1080" w:hanging="1080"/>
+      </w:pPr>
+      <w:rPr>
+        <w:rFonts w:hint="default"/>
+      </w:rPr>
+    </w:lvl>
+    <w:lvl w:ilvl="5">
+      <w:start w:val="1"/>
+      <w:numFmt w:val="decimal"/>
+      <w:lvlText w:val="%1.%2.%3.%4.%5.%6."/>
+      <w:lvlJc w:val="left"/>
+      <w:pPr>
+        <w:ind w:left="1440" w:hanging="1440"/>
+      </w:pPr>
+      <w:rPr>
+        <w:rFonts w:hint="default"/>
+      </w:rPr>
+    </w:lvl>
+    <w:lvl w:ilvl="6">
+      <w:start w:val="1"/>
+      <w:numFmt w:val="decimal"/>
+      <w:lvlText w:val="%1.%2.%3.%4.%5.%6.%7."/>
+      <w:lvlJc w:val="left"/>
+      <w:pPr>
+        <w:ind w:left="1800" w:hanging="1800"/>
+      </w:pPr>
+      <w:rPr>
+        <w:rFonts w:hint="default"/>
+      </w:rPr>
+    </w:lvl>
+    <w:lvl w:ilvl="7">
+      <w:start w:val="1"/>
+      <w:numFmt w:val="decimal"/>
+      <w:lvlText w:val="%1.%2.%3.%4.%5.%6.%7.%8."/>
+      <w:lvlJc w:val="left"/>
+      <w:pPr>
+        <w:ind w:left="1800" w:hanging="1800"/>
+      </w:pPr>
+      <w:rPr>
+        <w:rFonts w:hint="default"/>
+      </w:rPr>
+    </w:lvl>
+    <w:lvl w:ilvl="8">
+      <w:start w:val="1"/>
+      <w:numFmt w:val="decimal"/>
+      <w:lvlText w:val="%1.%2.%3.%4.%5.%6.%7.%8.%9."/>
+      <w:lvlJc w:val="left"/>
+      <w:pPr>
+        <w:ind w:left="2160" w:hanging="2160"/>
+      </w:pPr>
+      <w:rPr>
+        <w:rFonts w:hint="default"/>
+      </w:rPr>
+    </w:lvl>
+  </w:abstractNum>
+  <w:abstractNum w:abstractNumId="5">
+    <w:nsid w:val="0FBF41E2"/>
+    <w:multiLevelType w:val="multilevel"/>
+    <w:tmpl w:val="8B2824FC"/>
+    <w:lvl w:ilvl="0">
+      <w:start w:val="2"/>
+      <w:numFmt w:val="decimal"/>
+      <w:lvlText w:val="%1."/>
+      <w:lvlJc w:val="left"/>
+      <w:pPr>
+        <w:ind w:left="450" w:hanging="450"/>
+      </w:pPr>
+      <w:rPr>
+        <w:rFonts w:hint="default"/>
+      </w:rPr>
+    </w:lvl>
+    <w:lvl w:ilvl="1">
+      <w:start w:val="1"/>
+      <w:numFmt w:val="decimal"/>
+      <w:lvlText w:val="%1.%2."/>
+      <w:lvlJc w:val="left"/>
+      <w:pPr>
+        <w:ind w:left="720" w:hanging="720"/>
+      </w:pPr>
+      <w:rPr>
+        <w:rFonts w:hint="default"/>
+      </w:rPr>
+    </w:lvl>
+    <w:lvl w:ilvl="2">
+      <w:start w:val="1"/>
+      <w:numFmt w:val="decimal"/>
+      <w:lvlText w:val="%1.%2.%3."/>
+      <w:lvlJc w:val="left"/>
+      <w:pPr>
+        <w:ind w:left="720" w:hanging="720"/>
+      </w:pPr>
+      <w:rPr>
+        <w:rFonts w:hint="default"/>
+      </w:rPr>
+    </w:lvl>
+    <w:lvl w:ilvl="3">
+      <w:start w:val="1"/>
+      <w:numFmt w:val="decimal"/>
+      <w:lvlText w:val="%1.%2.%3.%4."/>
+      <w:lvlJc w:val="left"/>
+      <w:pPr>
+        <w:ind w:left="1080" w:hanging="1080"/>
+      </w:pPr>
+      <w:rPr>
+        <w:rFonts w:hint="default"/>
+      </w:rPr>
+    </w:lvl>
+    <w:lvl w:ilvl="4">
+      <w:start w:val="1"/>
+      <w:numFmt w:val="decimal"/>
+      <w:lvlText w:val="%1.%2.%3.%4.%5."/>
+      <w:lvlJc w:val="left"/>
+      <w:pPr>
+        <w:ind w:left="1080" w:hanging="1080"/>
+      </w:pPr>
+      <w:rPr>
+        <w:rFonts w:hint="default"/>
+      </w:rPr>
+    </w:lvl>
+    <w:lvl w:ilvl="5">
+      <w:start w:val="1"/>
+      <w:numFmt w:val="decimal"/>
+      <w:lvlText w:val="%1.%2.%3.%4.%5.%6."/>
+      <w:lvlJc w:val="left"/>
+      <w:pPr>
+        <w:ind w:left="1440" w:hanging="1440"/>
+      </w:pPr>
+      <w:rPr>
+        <w:rFonts w:hint="default"/>
+      </w:rPr>
+    </w:lvl>
+    <w:lvl w:ilvl="6">
+      <w:start w:val="1"/>
+      <w:numFmt w:val="decimal"/>
+      <w:lvlText w:val="%1.%2.%3.%4.%5.%6.%7."/>
+      <w:lvlJc w:val="left"/>
+      <w:pPr>
+        <w:ind w:left="1800" w:hanging="1800"/>
+      </w:pPr>
+      <w:rPr>
+        <w:rFonts w:hint="default"/>
+      </w:rPr>
+    </w:lvl>
+    <w:lvl w:ilvl="7">
+      <w:start w:val="1"/>
+      <w:numFmt w:val="decimal"/>
+      <w:lvlText w:val="%1.%2.%3.%4.%5.%6.%7.%8."/>
+      <w:lvlJc w:val="left"/>
+      <w:pPr>
+        <w:ind w:left="1800" w:hanging="1800"/>
+      </w:pPr>
+      <w:rPr>
+        <w:rFonts w:hint="default"/>
+      </w:rPr>
+    </w:lvl>
+    <w:lvl w:ilvl="8">
+      <w:start w:val="1"/>
+      <w:numFmt w:val="decimal"/>
+      <w:lvlText w:val="%1.%2.%3.%4.%5.%6.%7.%8.%9."/>
+      <w:lvlJc w:val="left"/>
+      <w:pPr>
+        <w:ind w:left="2160" w:hanging="2160"/>
+      </w:pPr>
+      <w:rPr>
+        <w:rFonts w:hint="default"/>
+      </w:rPr>
+    </w:lvl>
+  </w:abstractNum>
+  <w:abstractNum w:abstractNumId="6">
     <w:nsid w:val="111F797C"/>
     <w:multiLevelType w:val="hybridMultilevel"/>
     <w:tmpl w:val="A4A4C74C"/>
@@ -20848,7 +22528,7 @@
       </w:rPr>
     </w:lvl>
   </w:abstractNum>
-  <w:abstractNum w:abstractNumId="2">
+  <w:abstractNum w:abstractNumId="7">
     <w:nsid w:val="11BA39C7"/>
     <w:multiLevelType w:val="hybridMultilevel"/>
     <w:tmpl w:val="8A0A38F6"/>
@@ -20937,7 +22617,120 @@
       </w:pPr>
     </w:lvl>
   </w:abstractNum>
-  <w:abstractNum w:abstractNumId="3">
+  <w:abstractNum w:abstractNumId="8">
+    <w:nsid w:val="122B1F15"/>
+    <w:multiLevelType w:val="multilevel"/>
+    <w:tmpl w:val="8B2824FC"/>
+    <w:lvl w:ilvl="0">
+      <w:start w:val="2"/>
+      <w:numFmt w:val="decimal"/>
+      <w:lvlText w:val="%1."/>
+      <w:lvlJc w:val="left"/>
+      <w:pPr>
+        <w:ind w:left="450" w:hanging="450"/>
+      </w:pPr>
+      <w:rPr>
+        <w:rFonts w:hint="default"/>
+      </w:rPr>
+    </w:lvl>
+    <w:lvl w:ilvl="1">
+      <w:start w:val="1"/>
+      <w:numFmt w:val="decimal"/>
+      <w:lvlText w:val="%1.%2."/>
+      <w:lvlJc w:val="left"/>
+      <w:pPr>
+        <w:ind w:left="720" w:hanging="720"/>
+      </w:pPr>
+      <w:rPr>
+        <w:rFonts w:hint="default"/>
+      </w:rPr>
+    </w:lvl>
+    <w:lvl w:ilvl="2">
+      <w:start w:val="1"/>
+      <w:numFmt w:val="decimal"/>
+      <w:lvlText w:val="%1.%2.%3."/>
+      <w:lvlJc w:val="left"/>
+      <w:pPr>
+        <w:ind w:left="720" w:hanging="720"/>
+      </w:pPr>
+      <w:rPr>
+        <w:rFonts w:hint="default"/>
+      </w:rPr>
+    </w:lvl>
+    <w:lvl w:ilvl="3">
+      <w:start w:val="1"/>
+      <w:numFmt w:val="decimal"/>
+      <w:lvlText w:val="%1.%2.%3.%4."/>
+      <w:lvlJc w:val="left"/>
+      <w:pPr>
+        <w:ind w:left="1080" w:hanging="1080"/>
+      </w:pPr>
+      <w:rPr>
+        <w:rFonts w:hint="default"/>
+      </w:rPr>
+    </w:lvl>
+    <w:lvl w:ilvl="4">
+      <w:start w:val="1"/>
+      <w:numFmt w:val="decimal"/>
+      <w:lvlText w:val="%1.%2.%3.%4.%5."/>
+      <w:lvlJc w:val="left"/>
+      <w:pPr>
+        <w:ind w:left="1080" w:hanging="1080"/>
+      </w:pPr>
+      <w:rPr>
+        <w:rFonts w:hint="default"/>
+      </w:rPr>
+    </w:lvl>
+    <w:lvl w:ilvl="5">
+      <w:start w:val="1"/>
+      <w:numFmt w:val="decimal"/>
+      <w:lvlText w:val="%1.%2.%3.%4.%5.%6."/>
+      <w:lvlJc w:val="left"/>
+      <w:pPr>
+        <w:ind w:left="1440" w:hanging="1440"/>
+      </w:pPr>
+      <w:rPr>
+        <w:rFonts w:hint="default"/>
+      </w:rPr>
+    </w:lvl>
+    <w:lvl w:ilvl="6">
+      <w:start w:val="1"/>
+      <w:numFmt w:val="decimal"/>
+      <w:lvlText w:val="%1.%2.%3.%4.%5.%6.%7."/>
+      <w:lvlJc w:val="left"/>
+      <w:pPr>
+        <w:ind w:left="1800" w:hanging="1800"/>
+      </w:pPr>
+      <w:rPr>
+        <w:rFonts w:hint="default"/>
+      </w:rPr>
+    </w:lvl>
+    <w:lvl w:ilvl="7">
+      <w:start w:val="1"/>
+      <w:numFmt w:val="decimal"/>
+      <w:lvlText w:val="%1.%2.%3.%4.%5.%6.%7.%8."/>
+      <w:lvlJc w:val="left"/>
+      <w:pPr>
+        <w:ind w:left="1800" w:hanging="1800"/>
+      </w:pPr>
+      <w:rPr>
+        <w:rFonts w:hint="default"/>
+      </w:rPr>
+    </w:lvl>
+    <w:lvl w:ilvl="8">
+      <w:start w:val="1"/>
+      <w:numFmt w:val="decimal"/>
+      <w:lvlText w:val="%1.%2.%3.%4.%5.%6.%7.%8.%9."/>
+      <w:lvlJc w:val="left"/>
+      <w:pPr>
+        <w:ind w:left="2160" w:hanging="2160"/>
+      </w:pPr>
+      <w:rPr>
+        <w:rFonts w:hint="default"/>
+      </w:rPr>
+    </w:lvl>
+  </w:abstractNum>
+  <w:abstractNum w:abstractNumId="9">
     <w:nsid w:val="12335CB0"/>
     <w:multiLevelType w:val="hybridMultilevel"/>
     <w:tmpl w:val="4F747BA8"/>
@@ -21050,7 +22843,7 @@
       </w:rPr>
     </w:lvl>
   </w:abstractNum>
-  <w:abstractNum w:abstractNumId="4">
+  <w:abstractNum w:abstractNumId="10">
     <w:nsid w:val="13450512"/>
     <w:multiLevelType w:val="multilevel"/>
     <w:tmpl w:val="871CE09E"/>
@@ -21172,7 +22965,7 @@
       </w:rPr>
     </w:lvl>
   </w:abstractNum>
-  <w:abstractNum w:abstractNumId="5">
+  <w:abstractNum w:abstractNumId="11">
     <w:nsid w:val="13FF617D"/>
     <w:multiLevelType w:val="multilevel"/>
     <w:tmpl w:val="8B2824FC"/>
@@ -21285,7 +23078,7 @@
       </w:rPr>
     </w:lvl>
   </w:abstractNum>
-  <w:abstractNum w:abstractNumId="6">
+  <w:abstractNum w:abstractNumId="12">
     <w:nsid w:val="17277147"/>
     <w:multiLevelType w:val="hybridMultilevel"/>
     <w:tmpl w:val="D6CAC2AA"/>
@@ -21398,7 +23191,7 @@
       </w:rPr>
     </w:lvl>
   </w:abstractNum>
-  <w:abstractNum w:abstractNumId="7">
+  <w:abstractNum w:abstractNumId="13">
     <w:nsid w:val="199E073B"/>
     <w:multiLevelType w:val="multilevel"/>
     <w:tmpl w:val="8B2824FC"/>
@@ -21511,7 +23304,459 @@
       </w:rPr>
     </w:lvl>
   </w:abstractNum>
-  <w:abstractNum w:abstractNumId="8">
+  <w:abstractNum w:abstractNumId="14">
+    <w:nsid w:val="19A86E34"/>
+    <w:multiLevelType w:val="hybridMultilevel"/>
+    <w:tmpl w:val="2FCE61AC"/>
+    <w:lvl w:ilvl="0" w:tplc="9C420284">
+      <w:start w:val="1"/>
+      <w:numFmt w:val="bullet"/>
+      <w:lvlText w:val="•"/>
+      <w:lvlJc w:val="left"/>
+      <w:pPr>
+        <w:tabs>
+          <w:tab w:val="num" w:pos="720"/>
+        </w:tabs>
+        <w:ind w:left="720" w:hanging="360"/>
+      </w:pPr>
+      <w:rPr>
+        <w:rFonts w:ascii="Times New Roman" w:hAnsi="Times New Roman" w:hint="default"/>
+      </w:rPr>
+    </w:lvl>
+    <w:lvl w:ilvl="1" w:tplc="BC74548E" w:tentative="1">
+      <w:start w:val="1"/>
+      <w:numFmt w:val="bullet"/>
+      <w:lvlText w:val="•"/>
+      <w:lvlJc w:val="left"/>
+      <w:pPr>
+        <w:tabs>
+          <w:tab w:val="num" w:pos="1440"/>
+        </w:tabs>
+        <w:ind w:left="1440" w:hanging="360"/>
+      </w:pPr>
+      <w:rPr>
+        <w:rFonts w:ascii="Times New Roman" w:hAnsi="Times New Roman" w:hint="default"/>
+      </w:rPr>
+    </w:lvl>
+    <w:lvl w:ilvl="2" w:tplc="5FBC15FC" w:tentative="1">
+      <w:start w:val="1"/>
+      <w:numFmt w:val="bullet"/>
+      <w:lvlText w:val="•"/>
+      <w:lvlJc w:val="left"/>
+      <w:pPr>
+        <w:tabs>
+          <w:tab w:val="num" w:pos="2160"/>
+        </w:tabs>
+        <w:ind w:left="2160" w:hanging="360"/>
+      </w:pPr>
+      <w:rPr>
+        <w:rFonts w:ascii="Times New Roman" w:hAnsi="Times New Roman" w:hint="default"/>
+      </w:rPr>
+    </w:lvl>
+    <w:lvl w:ilvl="3" w:tplc="C01A22EC" w:tentative="1">
+      <w:start w:val="1"/>
+      <w:numFmt w:val="bullet"/>
+      <w:lvlText w:val="•"/>
+      <w:lvlJc w:val="left"/>
+      <w:pPr>
+        <w:tabs>
+          <w:tab w:val="num" w:pos="2880"/>
+        </w:tabs>
+        <w:ind w:left="2880" w:hanging="360"/>
+      </w:pPr>
+      <w:rPr>
+        <w:rFonts w:ascii="Times New Roman" w:hAnsi="Times New Roman" w:hint="default"/>
+      </w:rPr>
+    </w:lvl>
+    <w:lvl w:ilvl="4" w:tplc="2DF2EE0C" w:tentative="1">
+      <w:start w:val="1"/>
+      <w:numFmt w:val="bullet"/>
+      <w:lvlText w:val="•"/>
+      <w:lvlJc w:val="left"/>
+      <w:pPr>
+        <w:tabs>
+          <w:tab w:val="num" w:pos="3600"/>
+        </w:tabs>
+        <w:ind w:left="3600" w:hanging="360"/>
+      </w:pPr>
+      <w:rPr>
+        <w:rFonts w:ascii="Times New Roman" w:hAnsi="Times New Roman" w:hint="default"/>
+      </w:rPr>
+    </w:lvl>
+    <w:lvl w:ilvl="5" w:tplc="EA8A6AC6" w:tentative="1">
+      <w:start w:val="1"/>
+      <w:numFmt w:val="bullet"/>
+      <w:lvlText w:val="•"/>
+      <w:lvlJc w:val="left"/>
+      <w:pPr>
+        <w:tabs>
+          <w:tab w:val="num" w:pos="4320"/>
+        </w:tabs>
+        <w:ind w:left="4320" w:hanging="360"/>
+      </w:pPr>
+      <w:rPr>
+        <w:rFonts w:ascii="Times New Roman" w:hAnsi="Times New Roman" w:hint="default"/>
+      </w:rPr>
+    </w:lvl>
+    <w:lvl w:ilvl="6" w:tplc="CF462EA6" w:tentative="1">
+      <w:start w:val="1"/>
+      <w:numFmt w:val="bullet"/>
+      <w:lvlText w:val="•"/>
+      <w:lvlJc w:val="left"/>
+      <w:pPr>
+        <w:tabs>
+          <w:tab w:val="num" w:pos="5040"/>
+        </w:tabs>
+        <w:ind w:left="5040" w:hanging="360"/>
+      </w:pPr>
+      <w:rPr>
+        <w:rFonts w:ascii="Times New Roman" w:hAnsi="Times New Roman" w:hint="default"/>
+      </w:rPr>
+    </w:lvl>
+    <w:lvl w:ilvl="7" w:tplc="19565BF2" w:tentative="1">
+      <w:start w:val="1"/>
+      <w:numFmt w:val="bullet"/>
+      <w:lvlText w:val="•"/>
+      <w:lvlJc w:val="left"/>
+      <w:pPr>
+        <w:tabs>
+          <w:tab w:val="num" w:pos="5760"/>
+        </w:tabs>
+        <w:ind w:left="5760" w:hanging="360"/>
+      </w:pPr>
+      <w:rPr>
+        <w:rFonts w:ascii="Times New Roman" w:hAnsi="Times New Roman" w:hint="default"/>
+      </w:rPr>
+    </w:lvl>
+    <w:lvl w:ilvl="8" w:tplc="E5EC1290" w:tentative="1">
+      <w:start w:val="1"/>
+      <w:numFmt w:val="bullet"/>
+      <w:lvlText w:val="•"/>
+      <w:lvlJc w:val="left"/>
+      <w:pPr>
+        <w:tabs>
+          <w:tab w:val="num" w:pos="6480"/>
+        </w:tabs>
+        <w:ind w:left="6480" w:hanging="360"/>
+      </w:pPr>
+      <w:rPr>
+        <w:rFonts w:ascii="Times New Roman" w:hAnsi="Times New Roman" w:hint="default"/>
+      </w:rPr>
+    </w:lvl>
+  </w:abstractNum>
+  <w:abstractNum w:abstractNumId="15">
+    <w:nsid w:val="219E52F3"/>
+    <w:multiLevelType w:val="multilevel"/>
+    <w:tmpl w:val="8B2824FC"/>
+    <w:lvl w:ilvl="0">
+      <w:start w:val="2"/>
+      <w:numFmt w:val="decimal"/>
+      <w:lvlText w:val="%1."/>
+      <w:lvlJc w:val="left"/>
+      <w:pPr>
+        <w:ind w:left="450" w:hanging="450"/>
+      </w:pPr>
+      <w:rPr>
+        <w:rFonts w:hint="default"/>
+      </w:rPr>
+    </w:lvl>
+    <w:lvl w:ilvl="1">
+      <w:start w:val="1"/>
+      <w:numFmt w:val="decimal"/>
+      <w:lvlText w:val="%1.%2."/>
+      <w:lvlJc w:val="left"/>
+      <w:pPr>
+        <w:ind w:left="720" w:hanging="720"/>
+      </w:pPr>
+      <w:rPr>
+        <w:rFonts w:hint="default"/>
+      </w:rPr>
+    </w:lvl>
+    <w:lvl w:ilvl="2">
+      <w:start w:val="1"/>
+      <w:numFmt w:val="decimal"/>
+      <w:lvlText w:val="%1.%2.%3."/>
+      <w:lvlJc w:val="left"/>
+      <w:pPr>
+        <w:ind w:left="720" w:hanging="720"/>
+      </w:pPr>
+      <w:rPr>
+        <w:rFonts w:hint="default"/>
+      </w:rPr>
+    </w:lvl>
+    <w:lvl w:ilvl="3">
+      <w:start w:val="1"/>
+      <w:numFmt w:val="decimal"/>
+      <w:lvlText w:val="%1.%2.%3.%4."/>
+      <w:lvlJc w:val="left"/>
+      <w:pPr>
+        <w:ind w:left="1080" w:hanging="1080"/>
+      </w:pPr>
+      <w:rPr>
+        <w:rFonts w:hint="default"/>
+      </w:rPr>
+    </w:lvl>
+    <w:lvl w:ilvl="4">
+      <w:start w:val="1"/>
+      <w:numFmt w:val="decimal"/>
+      <w:lvlText w:val="%1.%2.%3.%4.%5."/>
+      <w:lvlJc w:val="left"/>
+      <w:pPr>
+        <w:ind w:left="1080" w:hanging="1080"/>
+      </w:pPr>
+      <w:rPr>
+        <w:rFonts w:hint="default"/>
+      </w:rPr>
+    </w:lvl>
+    <w:lvl w:ilvl="5">
+      <w:start w:val="1"/>
+      <w:numFmt w:val="decimal"/>
+      <w:lvlText w:val="%1.%2.%3.%4.%5.%6."/>
+      <w:lvlJc w:val="left"/>
+      <w:pPr>
+        <w:ind w:left="1440" w:hanging="1440"/>
+      </w:pPr>
+      <w:rPr>
+        <w:rFonts w:hint="default"/>
+      </w:rPr>
+    </w:lvl>
+    <w:lvl w:ilvl="6">
+      <w:start w:val="1"/>
+      <w:numFmt w:val="decimal"/>
+      <w:lvlText w:val="%1.%2.%3.%4.%5.%6.%7."/>
+      <w:lvlJc w:val="left"/>
+      <w:pPr>
+        <w:ind w:left="1800" w:hanging="1800"/>
+      </w:pPr>
+      <w:rPr>
+        <w:rFonts w:hint="default"/>
+      </w:rPr>
+    </w:lvl>
+    <w:lvl w:ilvl="7">
+      <w:start w:val="1"/>
+      <w:numFmt w:val="decimal"/>
+      <w:lvlText w:val="%1.%2.%3.%4.%5.%6.%7.%8."/>
+      <w:lvlJc w:val="left"/>
+      <w:pPr>
+        <w:ind w:left="1800" w:hanging="1800"/>
+      </w:pPr>
+      <w:rPr>
+        <w:rFonts w:hint="default"/>
+      </w:rPr>
+    </w:lvl>
+    <w:lvl w:ilvl="8">
+      <w:start w:val="1"/>
+      <w:numFmt w:val="decimal"/>
+      <w:lvlText w:val="%1.%2.%3.%4.%5.%6.%7.%8.%9."/>
+      <w:lvlJc w:val="left"/>
+      <w:pPr>
+        <w:ind w:left="2160" w:hanging="2160"/>
+      </w:pPr>
+      <w:rPr>
+        <w:rFonts w:hint="default"/>
+      </w:rPr>
+    </w:lvl>
+  </w:abstractNum>
+  <w:abstractNum w:abstractNumId="16">
+    <w:nsid w:val="226702D0"/>
+    <w:multiLevelType w:val="multilevel"/>
+    <w:tmpl w:val="0415001F"/>
+    <w:lvl w:ilvl="0">
+      <w:start w:val="1"/>
+      <w:numFmt w:val="decimal"/>
+      <w:lvlText w:val="%1."/>
+      <w:lvlJc w:val="left"/>
+      <w:pPr>
+        <w:ind w:left="360" w:hanging="360"/>
+      </w:pPr>
+    </w:lvl>
+    <w:lvl w:ilvl="1">
+      <w:start w:val="1"/>
+      <w:numFmt w:val="decimal"/>
+      <w:lvlText w:val="%1.%2."/>
+      <w:lvlJc w:val="left"/>
+      <w:pPr>
+        <w:ind w:left="792" w:hanging="432"/>
+      </w:pPr>
+    </w:lvl>
+    <w:lvl w:ilvl="2">
+      <w:start w:val="1"/>
+      <w:numFmt w:val="decimal"/>
+      <w:lvlText w:val="%1.%2.%3."/>
+      <w:lvlJc w:val="left"/>
+      <w:pPr>
+        <w:ind w:left="1224" w:hanging="504"/>
+      </w:pPr>
+    </w:lvl>
+    <w:lvl w:ilvl="3">
+      <w:start w:val="1"/>
+      <w:numFmt w:val="decimal"/>
+      <w:lvlText w:val="%1.%2.%3.%4."/>
+      <w:lvlJc w:val="left"/>
+      <w:pPr>
+        <w:ind w:left="1728" w:hanging="648"/>
+      </w:pPr>
+    </w:lvl>
+    <w:lvl w:ilvl="4">
+      <w:start w:val="1"/>
+      <w:numFmt w:val="decimal"/>
+      <w:lvlText w:val="%1.%2.%3.%4.%5."/>
+      <w:lvlJc w:val="left"/>
+      <w:pPr>
+        <w:ind w:left="2232" w:hanging="792"/>
+      </w:pPr>
+    </w:lvl>
+    <w:lvl w:ilvl="5">
+      <w:start w:val="1"/>
+      <w:numFmt w:val="decimal"/>
+      <w:lvlText w:val="%1.%2.%3.%4.%5.%6."/>
+      <w:lvlJc w:val="left"/>
+      <w:pPr>
+        <w:ind w:left="2736" w:hanging="936"/>
+      </w:pPr>
+    </w:lvl>
+    <w:lvl w:ilvl="6">
+      <w:start w:val="1"/>
+      <w:numFmt w:val="decimal"/>
+      <w:lvlText w:val="%1.%2.%3.%4.%5.%6.%7."/>
+      <w:lvlJc w:val="left"/>
+      <w:pPr>
+        <w:ind w:left="3240" w:hanging="1080"/>
+      </w:pPr>
+    </w:lvl>
+    <w:lvl w:ilvl="7">
+      <w:start w:val="1"/>
+      <w:numFmt w:val="decimal"/>
+      <w:lvlText w:val="%1.%2.%3.%4.%5.%6.%7.%8."/>
+      <w:lvlJc w:val="left"/>
+      <w:pPr>
+        <w:ind w:left="3744" w:hanging="1224"/>
+      </w:pPr>
+    </w:lvl>
+    <w:lvl w:ilvl="8">
+      <w:start w:val="1"/>
+      <w:numFmt w:val="decimal"/>
+      <w:lvlText w:val="%1.%2.%3.%4.%5.%6.%7.%8.%9."/>
+      <w:lvlJc w:val="left"/>
+      <w:pPr>
+        <w:ind w:left="4320" w:hanging="1440"/>
+      </w:pPr>
+    </w:lvl>
+  </w:abstractNum>
+  <w:abstractNum w:abstractNumId="17">
+    <w:nsid w:val="22A5571D"/>
+    <w:multiLevelType w:val="hybridMultilevel"/>
+    <w:tmpl w:val="551218D8"/>
+    <w:lvl w:ilvl="0" w:tplc="04150001">
+      <w:start w:val="1"/>
+      <w:numFmt w:val="bullet"/>
+      <w:lvlText w:val=""/>
+      <w:lvlJc w:val="left"/>
+      <w:pPr>
+        <w:ind w:left="720" w:hanging="360"/>
+      </w:pPr>
+      <w:rPr>
+        <w:rFonts w:ascii="Symbol" w:hAnsi="Symbol" w:hint="default"/>
+      </w:rPr>
+    </w:lvl>
+    <w:lvl w:ilvl="1" w:tplc="04150003" w:tentative="1">
+      <w:start w:val="1"/>
+      <w:numFmt w:val="bullet"/>
+      <w:lvlText w:val="o"/>
+      <w:lvlJc w:val="left"/>
+      <w:pPr>
+        <w:ind w:left="1440" w:hanging="360"/>
+      </w:pPr>
+      <w:rPr>
+        <w:rFonts w:ascii="Courier New" w:hAnsi="Courier New" w:cs="Courier New" w:hint="default"/>
+      </w:rPr>
+    </w:lvl>
+    <w:lvl w:ilvl="2" w:tplc="04150005" w:tentative="1">
+      <w:start w:val="1"/>
+      <w:numFmt w:val="bullet"/>
+      <w:lvlText w:val=""/>
+      <w:lvlJc w:val="left"/>
+      <w:pPr>
+        <w:ind w:left="2160" w:hanging="360"/>
+      </w:pPr>
+      <w:rPr>
+        <w:rFonts w:ascii="Wingdings" w:hAnsi="Wingdings" w:hint="default"/>
+      </w:rPr>
+    </w:lvl>
+    <w:lvl w:ilvl="3" w:tplc="04150001" w:tentative="1">
+      <w:start w:val="1"/>
+      <w:numFmt w:val="bullet"/>
+      <w:lvlText w:val=""/>
+      <w:lvlJc w:val="left"/>
+      <w:pPr>
+        <w:ind w:left="2880" w:hanging="360"/>
+      </w:pPr>
+      <w:rPr>
+        <w:rFonts w:ascii="Symbol" w:hAnsi="Symbol" w:hint="default"/>
+      </w:rPr>
+    </w:lvl>
+    <w:lvl w:ilvl="4" w:tplc="04150003" w:tentative="1">
+      <w:start w:val="1"/>
+      <w:numFmt w:val="bullet"/>
+      <w:lvlText w:val="o"/>
+      <w:lvlJc w:val="left"/>
+      <w:pPr>
+        <w:ind w:left="3600" w:hanging="360"/>
+      </w:pPr>
+      <w:rPr>
+        <w:rFonts w:ascii="Courier New" w:hAnsi="Courier New" w:cs="Courier New" w:hint="default"/>
+      </w:rPr>
+    </w:lvl>
+    <w:lvl w:ilvl="5" w:tplc="04150005" w:tentative="1">
+      <w:start w:val="1"/>
+      <w:numFmt w:val="bullet"/>
+      <w:lvlText w:val=""/>
+      <w:lvlJc w:val="left"/>
+      <w:pPr>
+        <w:ind w:left="4320" w:hanging="360"/>
+      </w:pPr>
+      <w:rPr>
+        <w:rFonts w:ascii="Wingdings" w:hAnsi="Wingdings" w:hint="default"/>
+      </w:rPr>
+    </w:lvl>
+    <w:lvl w:ilvl="6" w:tplc="04150001" w:tentative="1">
+      <w:start w:val="1"/>
+      <w:numFmt w:val="bullet"/>
+      <w:lvlText w:val=""/>
+      <w:lvlJc w:val="left"/>
+      <w:pPr>
+        <w:ind w:left="5040" w:hanging="360"/>
+      </w:pPr>
+      <w:rPr>
+        <w:rFonts w:ascii="Symbol" w:hAnsi="Symbol" w:hint="default"/>
+      </w:rPr>
+    </w:lvl>
+    <w:lvl w:ilvl="7" w:tplc="04150003" w:tentative="1">
+      <w:start w:val="1"/>
+      <w:numFmt w:val="bullet"/>
+      <w:lvlText w:val="o"/>
+      <w:lvlJc w:val="left"/>
+      <w:pPr>
+        <w:ind w:left="5760" w:hanging="360"/>
+      </w:pPr>
+      <w:rPr>
+        <w:rFonts w:ascii="Courier New" w:hAnsi="Courier New" w:cs="Courier New" w:hint="default"/>
+      </w:rPr>
+    </w:lvl>
+    <w:lvl w:ilvl="8" w:tplc="04150005" w:tentative="1">
+      <w:start w:val="1"/>
+      <w:numFmt w:val="bullet"/>
+      <w:lvlText w:val=""/>
+      <w:lvlJc w:val="left"/>
+      <w:pPr>
+        <w:ind w:left="6480" w:hanging="360"/>
+      </w:pPr>
+      <w:rPr>
+        <w:rFonts w:ascii="Wingdings" w:hAnsi="Wingdings" w:hint="default"/>
+      </w:rPr>
+    </w:lvl>
+  </w:abstractNum>
+  <w:abstractNum w:abstractNumId="18">
     <w:nsid w:val="25CF30B5"/>
     <w:multiLevelType w:val="multilevel"/>
     <w:tmpl w:val="B2FABC5A"/>
@@ -21633,7 +23878,7 @@
       </w:rPr>
     </w:lvl>
   </w:abstractNum>
-  <w:abstractNum w:abstractNumId="9">
+  <w:abstractNum w:abstractNumId="19">
     <w:nsid w:val="26CE54DE"/>
     <w:multiLevelType w:val="multilevel"/>
     <w:tmpl w:val="19E0E7FC"/>
@@ -21746,7 +23991,7 @@
       </w:rPr>
     </w:lvl>
   </w:abstractNum>
-  <w:abstractNum w:abstractNumId="10">
+  <w:abstractNum w:abstractNumId="20">
     <w:nsid w:val="277D103F"/>
     <w:multiLevelType w:val="hybridMultilevel"/>
     <w:tmpl w:val="9DB49D26"/>
@@ -21835,7 +24080,7 @@
       </w:pPr>
     </w:lvl>
   </w:abstractNum>
-  <w:abstractNum w:abstractNumId="11">
+  <w:abstractNum w:abstractNumId="21">
     <w:nsid w:val="2EB168E8"/>
     <w:multiLevelType w:val="multilevel"/>
     <w:tmpl w:val="D5C68BF2"/>
@@ -21948,7 +24193,120 @@
       </w:rPr>
     </w:lvl>
   </w:abstractNum>
-  <w:abstractNum w:abstractNumId="12">
+  <w:abstractNum w:abstractNumId="22">
+    <w:nsid w:val="35011D50"/>
+    <w:multiLevelType w:val="hybridMultilevel"/>
+    <w:tmpl w:val="6220D0C4"/>
+    <w:lvl w:ilvl="0" w:tplc="04150001">
+      <w:start w:val="1"/>
+      <w:numFmt w:val="bullet"/>
+      <w:lvlText w:val=""/>
+      <w:lvlJc w:val="left"/>
+      <w:pPr>
+        <w:ind w:left="720" w:hanging="360"/>
+      </w:pPr>
+      <w:rPr>
+        <w:rFonts w:ascii="Symbol" w:hAnsi="Symbol" w:hint="default"/>
+      </w:rPr>
+    </w:lvl>
+    <w:lvl w:ilvl="1" w:tplc="04150003" w:tentative="1">
+      <w:start w:val="1"/>
+      <w:numFmt w:val="bullet"/>
+      <w:lvlText w:val="o"/>
+      <w:lvlJc w:val="left"/>
+      <w:pPr>
+        <w:ind w:left="1440" w:hanging="360"/>
+      </w:pPr>
+      <w:rPr>
+        <w:rFonts w:ascii="Courier New" w:hAnsi="Courier New" w:cs="Courier New" w:hint="default"/>
+      </w:rPr>
+    </w:lvl>
+    <w:lvl w:ilvl="2" w:tplc="04150005" w:tentative="1">
+      <w:start w:val="1"/>
+      <w:numFmt w:val="bullet"/>
+      <w:lvlText w:val=""/>
+      <w:lvlJc w:val="left"/>
+      <w:pPr>
+        <w:ind w:left="2160" w:hanging="360"/>
+      </w:pPr>
+      <w:rPr>
+        <w:rFonts w:ascii="Wingdings" w:hAnsi="Wingdings" w:hint="default"/>
+      </w:rPr>
+    </w:lvl>
+    <w:lvl w:ilvl="3" w:tplc="04150001" w:tentative="1">
+      <w:start w:val="1"/>
+      <w:numFmt w:val="bullet"/>
+      <w:lvlText w:val=""/>
+      <w:lvlJc w:val="left"/>
+      <w:pPr>
+        <w:ind w:left="2880" w:hanging="360"/>
+      </w:pPr>
+      <w:rPr>
+        <w:rFonts w:ascii="Symbol" w:hAnsi="Symbol" w:hint="default"/>
+      </w:rPr>
+    </w:lvl>
+    <w:lvl w:ilvl="4" w:tplc="04150003" w:tentative="1">
+      <w:start w:val="1"/>
+      <w:numFmt w:val="bullet"/>
+      <w:lvlText w:val="o"/>
+      <w:lvlJc w:val="left"/>
+      <w:pPr>
+        <w:ind w:left="3600" w:hanging="360"/>
+      </w:pPr>
+      <w:rPr>
+        <w:rFonts w:ascii="Courier New" w:hAnsi="Courier New" w:cs="Courier New" w:hint="default"/>
+      </w:rPr>
+    </w:lvl>
+    <w:lvl w:ilvl="5" w:tplc="04150005" w:tentative="1">
+      <w:start w:val="1"/>
+      <w:numFmt w:val="bullet"/>
+      <w:lvlText w:val=""/>
+      <w:lvlJc w:val="left"/>
+      <w:pPr>
+        <w:ind w:left="4320" w:hanging="360"/>
+      </w:pPr>
+      <w:rPr>
+        <w:rFonts w:ascii="Wingdings" w:hAnsi="Wingdings" w:hint="default"/>
+      </w:rPr>
+    </w:lvl>
+    <w:lvl w:ilvl="6" w:tplc="04150001" w:tentative="1">
+      <w:start w:val="1"/>
+      <w:numFmt w:val="bullet"/>
+      <w:lvlText w:val=""/>
+      <w:lvlJc w:val="left"/>
+      <w:pPr>
+        <w:ind w:left="5040" w:hanging="360"/>
+      </w:pPr>
+      <w:rPr>
+        <w:rFonts w:ascii="Symbol" w:hAnsi="Symbol" w:hint="default"/>
+      </w:rPr>
+    </w:lvl>
+    <w:lvl w:ilvl="7" w:tplc="04150003" w:tentative="1">
+      <w:start w:val="1"/>
+      <w:numFmt w:val="bullet"/>
+      <w:lvlText w:val="o"/>
+      <w:lvlJc w:val="left"/>
+      <w:pPr>
+        <w:ind w:left="5760" w:hanging="360"/>
+      </w:pPr>
+      <w:rPr>
+        <w:rFonts w:ascii="Courier New" w:hAnsi="Courier New" w:cs="Courier New" w:hint="default"/>
+      </w:rPr>
+    </w:lvl>
+    <w:lvl w:ilvl="8" w:tplc="04150005" w:tentative="1">
+      <w:start w:val="1"/>
+      <w:numFmt w:val="bullet"/>
+      <w:lvlText w:val=""/>
+      <w:lvlJc w:val="left"/>
+      <w:pPr>
+        <w:ind w:left="6480" w:hanging="360"/>
+      </w:pPr>
+      <w:rPr>
+        <w:rFonts w:ascii="Wingdings" w:hAnsi="Wingdings" w:hint="default"/>
+      </w:rPr>
+    </w:lvl>
+  </w:abstractNum>
+  <w:abstractNum w:abstractNumId="23">
     <w:nsid w:val="365E6DF2"/>
     <w:multiLevelType w:val="multilevel"/>
     <w:tmpl w:val="617EB4B0"/>
@@ -22061,7 +24419,7 @@
       </w:rPr>
     </w:lvl>
   </w:abstractNum>
-  <w:abstractNum w:abstractNumId="13">
+  <w:abstractNum w:abstractNumId="24">
     <w:nsid w:val="47F71D82"/>
     <w:multiLevelType w:val="multilevel"/>
     <w:tmpl w:val="08EC8D26"/>
@@ -22182,7 +24540,206 @@
       </w:rPr>
     </w:lvl>
   </w:abstractNum>
-  <w:abstractNum w:abstractNumId="14">
+  <w:abstractNum w:abstractNumId="25">
+    <w:nsid w:val="50051CF5"/>
+    <w:multiLevelType w:val="hybridMultilevel"/>
+    <w:tmpl w:val="4940A404"/>
+    <w:lvl w:ilvl="0" w:tplc="04150001">
+      <w:start w:val="1"/>
+      <w:numFmt w:val="bullet"/>
+      <w:lvlText w:val=""/>
+      <w:lvlJc w:val="left"/>
+      <w:pPr>
+        <w:ind w:left="720" w:hanging="360"/>
+      </w:pPr>
+      <w:rPr>
+        <w:rFonts w:ascii="Symbol" w:hAnsi="Symbol" w:hint="default"/>
+      </w:rPr>
+    </w:lvl>
+    <w:lvl w:ilvl="1" w:tplc="04150003" w:tentative="1">
+      <w:start w:val="1"/>
+      <w:numFmt w:val="bullet"/>
+      <w:lvlText w:val="o"/>
+      <w:lvlJc w:val="left"/>
+      <w:pPr>
+        <w:ind w:left="1440" w:hanging="360"/>
+      </w:pPr>
+      <w:rPr>
+        <w:rFonts w:ascii="Courier New" w:hAnsi="Courier New" w:cs="Courier New" w:hint="default"/>
+      </w:rPr>
+    </w:lvl>
+    <w:lvl w:ilvl="2" w:tplc="04150005" w:tentative="1">
+      <w:start w:val="1"/>
+      <w:numFmt w:val="bullet"/>
+      <w:lvlText w:val=""/>
+      <w:lvlJc w:val="left"/>
+      <w:pPr>
+        <w:ind w:left="2160" w:hanging="360"/>
+      </w:pPr>
+      <w:rPr>
+        <w:rFonts w:ascii="Wingdings" w:hAnsi="Wingdings" w:hint="default"/>
+      </w:rPr>
+    </w:lvl>
+    <w:lvl w:ilvl="3" w:tplc="04150001" w:tentative="1">
+      <w:start w:val="1"/>
+      <w:numFmt w:val="bullet"/>
+      <w:lvlText w:val=""/>
+      <w:lvlJc w:val="left"/>
+      <w:pPr>
+        <w:ind w:left="2880" w:hanging="360"/>
+      </w:pPr>
+      <w:rPr>
+        <w:rFonts w:ascii="Symbol" w:hAnsi="Symbol" w:hint="default"/>
+      </w:rPr>
+    </w:lvl>
+    <w:lvl w:ilvl="4" w:tplc="04150003" w:tentative="1">
+      <w:start w:val="1"/>
+      <w:numFmt w:val="bullet"/>
+      <w:lvlText w:val="o"/>
+      <w:lvlJc w:val="left"/>
+      <w:pPr>
+        <w:ind w:left="3600" w:hanging="360"/>
+      </w:pPr>
+      <w:rPr>
+        <w:rFonts w:ascii="Courier New" w:hAnsi="Courier New" w:cs="Courier New" w:hint="default"/>
+      </w:rPr>
+    </w:lvl>
+    <w:lvl w:ilvl="5" w:tplc="04150005" w:tentative="1">
+      <w:start w:val="1"/>
+      <w:numFmt w:val="bullet"/>
+      <w:lvlText w:val=""/>
+      <w:lvlJc w:val="left"/>
+      <w:pPr>
+        <w:ind w:left="4320" w:hanging="360"/>
+      </w:pPr>
+      <w:rPr>
+        <w:rFonts w:ascii="Wingdings" w:hAnsi="Wingdings" w:hint="default"/>
+      </w:rPr>
+    </w:lvl>
+    <w:lvl w:ilvl="6" w:tplc="04150001" w:tentative="1">
+      <w:start w:val="1"/>
+      <w:numFmt w:val="bullet"/>
+      <w:lvlText w:val=""/>
+      <w:lvlJc w:val="left"/>
+      <w:pPr>
+        <w:ind w:left="5040" w:hanging="360"/>
+      </w:pPr>
+      <w:rPr>
+        <w:rFonts w:ascii="Symbol" w:hAnsi="Symbol" w:hint="default"/>
+      </w:rPr>
+    </w:lvl>
+    <w:lvl w:ilvl="7" w:tplc="04150003" w:tentative="1">
+      <w:start w:val="1"/>
+      <w:numFmt w:val="bullet"/>
+      <w:lvlText w:val="o"/>
+      <w:lvlJc w:val="left"/>
+      <w:pPr>
+        <w:ind w:left="5760" w:hanging="360"/>
+      </w:pPr>
+      <w:rPr>
+        <w:rFonts w:ascii="Courier New" w:hAnsi="Courier New" w:cs="Courier New" w:hint="default"/>
+      </w:rPr>
+    </w:lvl>
+    <w:lvl w:ilvl="8" w:tplc="04150005" w:tentative="1">
+      <w:start w:val="1"/>
+      <w:numFmt w:val="bullet"/>
+      <w:lvlText w:val=""/>
+      <w:lvlJc w:val="left"/>
+      <w:pPr>
+        <w:ind w:left="6480" w:hanging="360"/>
+      </w:pPr>
+      <w:rPr>
+        <w:rFonts w:ascii="Wingdings" w:hAnsi="Wingdings" w:hint="default"/>
+      </w:rPr>
+    </w:lvl>
+  </w:abstractNum>
+  <w:abstractNum w:abstractNumId="26">
+    <w:nsid w:val="51DC2903"/>
+    <w:multiLevelType w:val="hybridMultilevel"/>
+    <w:tmpl w:val="1436B9D2"/>
+    <w:lvl w:ilvl="0" w:tplc="0415000F">
+      <w:start w:val="1"/>
+      <w:numFmt w:val="decimal"/>
+      <w:lvlText w:val="%1."/>
+      <w:lvlJc w:val="left"/>
+      <w:pPr>
+        <w:ind w:left="720" w:hanging="360"/>
+      </w:pPr>
+    </w:lvl>
+    <w:lvl w:ilvl="1" w:tplc="04150019" w:tentative="1">
+      <w:start w:val="1"/>
+      <w:numFmt w:val="lowerLetter"/>
+      <w:lvlText w:val="%2."/>
+      <w:lvlJc w:val="left"/>
+      <w:pPr>
+        <w:ind w:left="1440" w:hanging="360"/>
+      </w:pPr>
+    </w:lvl>
+    <w:lvl w:ilvl="2" w:tplc="0415001B" w:tentative="1">
+      <w:start w:val="1"/>
+      <w:numFmt w:val="lowerRoman"/>
+      <w:lvlText w:val="%3."/>
+      <w:lvlJc w:val="right"/>
+      <w:pPr>
+        <w:ind w:left="2160" w:hanging="180"/>
+      </w:pPr>
+    </w:lvl>
+    <w:lvl w:ilvl="3" w:tplc="0415000F" w:tentative="1">
+      <w:start w:val="1"/>
+      <w:numFmt w:val="decimal"/>
+      <w:lvlText w:val="%4."/>
+      <w:lvlJc w:val="left"/>
+      <w:pPr>
+        <w:ind w:left="2880" w:hanging="360"/>
+      </w:pPr>
+    </w:lvl>
+    <w:lvl w:ilvl="4" w:tplc="04150019" w:tentative="1">
+      <w:start w:val="1"/>
+      <w:numFmt w:val="lowerLetter"/>
+      <w:lvlText w:val="%5."/>
+      <w:lvlJc w:val="left"/>
+      <w:pPr>
+        <w:ind w:left="3600" w:hanging="360"/>
+      </w:pPr>
+    </w:lvl>
+    <w:lvl w:ilvl="5" w:tplc="0415001B" w:tentative="1">
+      <w:start w:val="1"/>
+      <w:numFmt w:val="lowerRoman"/>
+      <w:lvlText w:val="%6."/>
+      <w:lvlJc w:val="right"/>
+      <w:pPr>
+        <w:ind w:left="4320" w:hanging="180"/>
+      </w:pPr>
+    </w:lvl>
+    <w:lvl w:ilvl="6" w:tplc="0415000F" w:tentative="1">
+      <w:start w:val="1"/>
+      <w:numFmt w:val="decimal"/>
+      <w:lvlText w:val="%7."/>
+      <w:lvlJc w:val="left"/>
+      <w:pPr>
+        <w:ind w:left="5040" w:hanging="360"/>
+      </w:pPr>
+    </w:lvl>
+    <w:lvl w:ilvl="7" w:tplc="04150019" w:tentative="1">
+      <w:start w:val="1"/>
+      <w:numFmt w:val="lowerLetter"/>
+      <w:lvlText w:val="%8."/>
+      <w:lvlJc w:val="left"/>
+      <w:pPr>
+        <w:ind w:left="5760" w:hanging="360"/>
+      </w:pPr>
+    </w:lvl>
+    <w:lvl w:ilvl="8" w:tplc="0415001B" w:tentative="1">
+      <w:start w:val="1"/>
+      <w:numFmt w:val="lowerRoman"/>
+      <w:lvlText w:val="%9."/>
+      <w:lvlJc w:val="right"/>
+      <w:pPr>
+        <w:ind w:left="6480" w:hanging="180"/>
+      </w:pPr>
+    </w:lvl>
+  </w:abstractNum>
+  <w:abstractNum w:abstractNumId="27">
     <w:nsid w:val="52F71A31"/>
     <w:multiLevelType w:val="singleLevel"/>
     <w:tmpl w:val="B484CBD4"/>
@@ -22197,7 +24754,120 @@
       </w:pPr>
     </w:lvl>
   </w:abstractNum>
-  <w:abstractNum w:abstractNumId="15">
+  <w:abstractNum w:abstractNumId="28">
+    <w:nsid w:val="588F2AEF"/>
+    <w:multiLevelType w:val="multilevel"/>
+    <w:tmpl w:val="8B2824FC"/>
+    <w:lvl w:ilvl="0">
+      <w:start w:val="2"/>
+      <w:numFmt w:val="decimal"/>
+      <w:lvlText w:val="%1."/>
+      <w:lvlJc w:val="left"/>
+      <w:pPr>
+        <w:ind w:left="450" w:hanging="450"/>
+      </w:pPr>
+      <w:rPr>
+        <w:rFonts w:hint="default"/>
+      </w:rPr>
+    </w:lvl>
+    <w:lvl w:ilvl="1">
+      <w:start w:val="1"/>
+      <w:numFmt w:val="decimal"/>
+      <w:lvlText w:val="%1.%2."/>
+      <w:lvlJc w:val="left"/>
+      <w:pPr>
+        <w:ind w:left="720" w:hanging="720"/>
+      </w:pPr>
+      <w:rPr>
+        <w:rFonts w:hint="default"/>
+      </w:rPr>
+    </w:lvl>
+    <w:lvl w:ilvl="2">
+      <w:start w:val="1"/>
+      <w:numFmt w:val="decimal"/>
+      <w:lvlText w:val="%1.%2.%3."/>
+      <w:lvlJc w:val="left"/>
+      <w:pPr>
+        <w:ind w:left="720" w:hanging="720"/>
+      </w:pPr>
+      <w:rPr>
+        <w:rFonts w:hint="default"/>
+      </w:rPr>
+    </w:lvl>
+    <w:lvl w:ilvl="3">
+      <w:start w:val="1"/>
+      <w:numFmt w:val="decimal"/>
+      <w:lvlText w:val="%1.%2.%3.%4."/>
+      <w:lvlJc w:val="left"/>
+      <w:pPr>
+        <w:ind w:left="1080" w:hanging="1080"/>
+      </w:pPr>
+      <w:rPr>
+        <w:rFonts w:hint="default"/>
+      </w:rPr>
+    </w:lvl>
+    <w:lvl w:ilvl="4">
+      <w:start w:val="1"/>
+      <w:numFmt w:val="decimal"/>
+      <w:lvlText w:val="%1.%2.%3.%4.%5."/>
+      <w:lvlJc w:val="left"/>
+      <w:pPr>
+        <w:ind w:left="1080" w:hanging="1080"/>
+      </w:pPr>
+      <w:rPr>
+        <w:rFonts w:hint="default"/>
+      </w:rPr>
+    </w:lvl>
+    <w:lvl w:ilvl="5">
+      <w:start w:val="1"/>
+      <w:numFmt w:val="decimal"/>
+      <w:lvlText w:val="%1.%2.%3.%4.%5.%6."/>
+      <w:lvlJc w:val="left"/>
+      <w:pPr>
+        <w:ind w:left="1440" w:hanging="1440"/>
+      </w:pPr>
+      <w:rPr>
+        <w:rFonts w:hint="default"/>
+      </w:rPr>
+    </w:lvl>
+    <w:lvl w:ilvl="6">
+      <w:start w:val="1"/>
+      <w:numFmt w:val="decimal"/>
+      <w:lvlText w:val="%1.%2.%3.%4.%5.%6.%7."/>
+      <w:lvlJc w:val="left"/>
+      <w:pPr>
+        <w:ind w:left="1800" w:hanging="1800"/>
+      </w:pPr>
+      <w:rPr>
+        <w:rFonts w:hint="default"/>
+      </w:rPr>
+    </w:lvl>
+    <w:lvl w:ilvl="7">
+      <w:start w:val="1"/>
+      <w:numFmt w:val="decimal"/>
+      <w:lvlText w:val="%1.%2.%3.%4.%5.%6.%7.%8."/>
+      <w:lvlJc w:val="left"/>
+      <w:pPr>
+        <w:ind w:left="1800" w:hanging="1800"/>
+      </w:pPr>
+      <w:rPr>
+        <w:rFonts w:hint="default"/>
+      </w:rPr>
+    </w:lvl>
+    <w:lvl w:ilvl="8">
+      <w:start w:val="1"/>
+      <w:numFmt w:val="decimal"/>
+      <w:lvlText w:val="%1.%2.%3.%4.%5.%6.%7.%8.%9."/>
+      <w:lvlJc w:val="left"/>
+      <w:pPr>
+        <w:ind w:left="2160" w:hanging="2160"/>
+      </w:pPr>
+      <w:rPr>
+        <w:rFonts w:hint="default"/>
+      </w:rPr>
+    </w:lvl>
+  </w:abstractNum>
+  <w:abstractNum w:abstractNumId="29">
     <w:nsid w:val="5A68197F"/>
     <w:multiLevelType w:val="hybridMultilevel"/>
     <w:tmpl w:val="BCCC65EE"/>
@@ -22310,7 +24980,93 @@
       </w:rPr>
     </w:lvl>
   </w:abstractNum>
-  <w:abstractNum w:abstractNumId="16">
+  <w:abstractNum w:abstractNumId="30">
+    <w:nsid w:val="5B713C8E"/>
+    <w:multiLevelType w:val="multilevel"/>
+    <w:tmpl w:val="0415001F"/>
+    <w:lvl w:ilvl="0">
+      <w:start w:val="1"/>
+      <w:numFmt w:val="decimal"/>
+      <w:lvlText w:val="%1."/>
+      <w:lvlJc w:val="left"/>
+      <w:pPr>
+        <w:ind w:left="360" w:hanging="360"/>
+      </w:pPr>
+    </w:lvl>
+    <w:lvl w:ilvl="1">
+      <w:start w:val="1"/>
+      <w:numFmt w:val="decimal"/>
+      <w:lvlText w:val="%1.%2."/>
+      <w:lvlJc w:val="left"/>
+      <w:pPr>
+        <w:ind w:left="792" w:hanging="432"/>
+      </w:pPr>
+    </w:lvl>
+    <w:lvl w:ilvl="2">
+      <w:start w:val="1"/>
+      <w:numFmt w:val="decimal"/>
+      <w:lvlText w:val="%1.%2.%3."/>
+      <w:lvlJc w:val="left"/>
+      <w:pPr>
+        <w:ind w:left="1224" w:hanging="504"/>
+      </w:pPr>
+    </w:lvl>
+    <w:lvl w:ilvl="3">
+      <w:start w:val="1"/>
+      <w:numFmt w:val="decimal"/>
+      <w:lvlText w:val="%1.%2.%3.%4."/>
+      <w:lvlJc w:val="left"/>
+      <w:pPr>
+        <w:ind w:left="1728" w:hanging="648"/>
+      </w:pPr>
+    </w:lvl>
+    <w:lvl w:ilvl="4">
+      <w:start w:val="1"/>
+      <w:numFmt w:val="decimal"/>
+      <w:lvlText w:val="%1.%2.%3.%4.%5."/>
+      <w:lvlJc w:val="left"/>
+      <w:pPr>
+        <w:ind w:left="2232" w:hanging="792"/>
+      </w:pPr>
+    </w:lvl>
+    <w:lvl w:ilvl="5">
+      <w:start w:val="1"/>
+      <w:numFmt w:val="decimal"/>
+      <w:lvlText w:val="%1.%2.%3.%4.%5.%6."/>
+      <w:lvlJc w:val="left"/>
+      <w:pPr>
+        <w:ind w:left="2736" w:hanging="936"/>
+      </w:pPr>
+    </w:lvl>
+    <w:lvl w:ilvl="6">
+      <w:start w:val="1"/>
+      <w:numFmt w:val="decimal"/>
+      <w:lvlText w:val="%1.%2.%3.%4.%5.%6.%7."/>
+      <w:lvlJc w:val="left"/>
+      <w:pPr>
+        <w:ind w:left="3240" w:hanging="1080"/>
+      </w:pPr>
+    </w:lvl>
+    <w:lvl w:ilvl="7">
+      <w:start w:val="1"/>
+      <w:numFmt w:val="decimal"/>
+      <w:lvlText w:val="%1.%2.%3.%4.%5.%6.%7.%8."/>
+      <w:lvlJc w:val="left"/>
+      <w:pPr>
+        <w:ind w:left="3744" w:hanging="1224"/>
+      </w:pPr>
+    </w:lvl>
+    <w:lvl w:ilvl="8">
+      <w:start w:val="1"/>
+      <w:numFmt w:val="decimal"/>
+      <w:lvlText w:val="%1.%2.%3.%4.%5.%6.%7.%8.%9."/>
+      <w:lvlJc w:val="left"/>
+      <w:pPr>
+        <w:ind w:left="4320" w:hanging="1440"/>
+      </w:pPr>
+    </w:lvl>
+  </w:abstractNum>
+  <w:abstractNum w:abstractNumId="31">
     <w:nsid w:val="5CC53E54"/>
     <w:multiLevelType w:val="hybridMultilevel"/>
     <w:tmpl w:val="A2B43E24"/>
@@ -22423,7 +25179,7 @@
       </w:rPr>
     </w:lvl>
   </w:abstractNum>
-  <w:abstractNum w:abstractNumId="17">
+  <w:abstractNum w:abstractNumId="32">
     <w:nsid w:val="5D723352"/>
     <w:multiLevelType w:val="hybridMultilevel"/>
     <w:tmpl w:val="E5883D14"/>
@@ -22536,7 +25292,7 @@
       </w:rPr>
     </w:lvl>
   </w:abstractNum>
-  <w:abstractNum w:abstractNumId="18">
+  <w:abstractNum w:abstractNumId="33">
     <w:nsid w:val="5F771DD2"/>
     <w:multiLevelType w:val="hybridMultilevel"/>
     <w:tmpl w:val="CB8E9EF8"/>
@@ -22625,7 +25381,7 @@
       </w:pPr>
     </w:lvl>
   </w:abstractNum>
-  <w:abstractNum w:abstractNumId="19">
+  <w:abstractNum w:abstractNumId="34">
     <w:nsid w:val="61F6740F"/>
     <w:multiLevelType w:val="multilevel"/>
     <w:tmpl w:val="8B2824FC"/>
@@ -22738,7 +25494,120 @@
       </w:rPr>
     </w:lvl>
   </w:abstractNum>
-  <w:abstractNum w:abstractNumId="20">
+  <w:abstractNum w:abstractNumId="35">
+    <w:nsid w:val="63947EF6"/>
+    <w:multiLevelType w:val="hybridMultilevel"/>
+    <w:tmpl w:val="E8D84D40"/>
+    <w:lvl w:ilvl="0" w:tplc="04150001">
+      <w:start w:val="1"/>
+      <w:numFmt w:val="bullet"/>
+      <w:lvlText w:val=""/>
+      <w:lvlJc w:val="left"/>
+      <w:pPr>
+        <w:ind w:left="720" w:hanging="360"/>
+      </w:pPr>
+      <w:rPr>
+        <w:rFonts w:ascii="Symbol" w:hAnsi="Symbol" w:hint="default"/>
+      </w:rPr>
+    </w:lvl>
+    <w:lvl w:ilvl="1" w:tplc="04150003" w:tentative="1">
+      <w:start w:val="1"/>
+      <w:numFmt w:val="bullet"/>
+      <w:lvlText w:val="o"/>
+      <w:lvlJc w:val="left"/>
+      <w:pPr>
+        <w:ind w:left="1440" w:hanging="360"/>
+      </w:pPr>
+      <w:rPr>
+        <w:rFonts w:ascii="Courier New" w:hAnsi="Courier New" w:cs="Courier New" w:hint="default"/>
+      </w:rPr>
+    </w:lvl>
+    <w:lvl w:ilvl="2" w:tplc="04150005" w:tentative="1">
+      <w:start w:val="1"/>
+      <w:numFmt w:val="bullet"/>
+      <w:lvlText w:val=""/>
+      <w:lvlJc w:val="left"/>
+      <w:pPr>
+        <w:ind w:left="2160" w:hanging="360"/>
+      </w:pPr>
+      <w:rPr>
+        <w:rFonts w:ascii="Wingdings" w:hAnsi="Wingdings" w:hint="default"/>
+      </w:rPr>
+    </w:lvl>
+    <w:lvl w:ilvl="3" w:tplc="04150001" w:tentative="1">
+      <w:start w:val="1"/>
+      <w:numFmt w:val="bullet"/>
+      <w:lvlText w:val=""/>
+      <w:lvlJc w:val="left"/>
+      <w:pPr>
+        <w:ind w:left="2880" w:hanging="360"/>
+      </w:pPr>
+      <w:rPr>
+        <w:rFonts w:ascii="Symbol" w:hAnsi="Symbol" w:hint="default"/>
+      </w:rPr>
+    </w:lvl>
+    <w:lvl w:ilvl="4" w:tplc="04150003" w:tentative="1">
+      <w:start w:val="1"/>
+      <w:numFmt w:val="bullet"/>
+      <w:lvlText w:val="o"/>
+      <w:lvlJc w:val="left"/>
+      <w:pPr>
+        <w:ind w:left="3600" w:hanging="360"/>
+      </w:pPr>
+      <w:rPr>
+        <w:rFonts w:ascii="Courier New" w:hAnsi="Courier New" w:cs="Courier New" w:hint="default"/>
+      </w:rPr>
+    </w:lvl>
+    <w:lvl w:ilvl="5" w:tplc="04150005" w:tentative="1">
+      <w:start w:val="1"/>
+      <w:numFmt w:val="bullet"/>
+      <w:lvlText w:val=""/>
+      <w:lvlJc w:val="left"/>
+      <w:pPr>
+        <w:ind w:left="4320" w:hanging="360"/>
+      </w:pPr>
+      <w:rPr>
+        <w:rFonts w:ascii="Wingdings" w:hAnsi="Wingdings" w:hint="default"/>
+      </w:rPr>
+    </w:lvl>
+    <w:lvl w:ilvl="6" w:tplc="04150001" w:tentative="1">
+      <w:start w:val="1"/>
+      <w:numFmt w:val="bullet"/>
+      <w:lvlText w:val=""/>
+      <w:lvlJc w:val="left"/>
+      <w:pPr>
+        <w:ind w:left="5040" w:hanging="360"/>
+      </w:pPr>
+      <w:rPr>
+        <w:rFonts w:ascii="Symbol" w:hAnsi="Symbol" w:hint="default"/>
+      </w:rPr>
+    </w:lvl>
+    <w:lvl w:ilvl="7" w:tplc="04150003" w:tentative="1">
+      <w:start w:val="1"/>
+      <w:numFmt w:val="bullet"/>
+      <w:lvlText w:val="o"/>
+      <w:lvlJc w:val="left"/>
+      <w:pPr>
+        <w:ind w:left="5760" w:hanging="360"/>
+      </w:pPr>
+      <w:rPr>
+        <w:rFonts w:ascii="Courier New" w:hAnsi="Courier New" w:cs="Courier New" w:hint="default"/>
+      </w:rPr>
+    </w:lvl>
+    <w:lvl w:ilvl="8" w:tplc="04150005" w:tentative="1">
+      <w:start w:val="1"/>
+      <w:numFmt w:val="bullet"/>
+      <w:lvlText w:val=""/>
+      <w:lvlJc w:val="left"/>
+      <w:pPr>
+        <w:ind w:left="6480" w:hanging="360"/>
+      </w:pPr>
+      <w:rPr>
+        <w:rFonts w:ascii="Wingdings" w:hAnsi="Wingdings" w:hint="default"/>
+      </w:rPr>
+    </w:lvl>
+  </w:abstractNum>
+  <w:abstractNum w:abstractNumId="36">
     <w:nsid w:val="67FB4C67"/>
     <w:multiLevelType w:val="hybridMultilevel"/>
     <w:tmpl w:val="D816835A"/>
@@ -22827,7 +25696,120 @@
       </w:pPr>
     </w:lvl>
   </w:abstractNum>
-  <w:abstractNum w:abstractNumId="21">
+  <w:abstractNum w:abstractNumId="37">
+    <w:nsid w:val="68F9562C"/>
+    <w:multiLevelType w:val="hybridMultilevel"/>
+    <w:tmpl w:val="1F100F80"/>
+    <w:lvl w:ilvl="0" w:tplc="04150001">
+      <w:start w:val="1"/>
+      <w:numFmt w:val="bullet"/>
+      <w:lvlText w:val=""/>
+      <w:lvlJc w:val="left"/>
+      <w:pPr>
+        <w:ind w:left="720" w:hanging="360"/>
+      </w:pPr>
+      <w:rPr>
+        <w:rFonts w:ascii="Symbol" w:hAnsi="Symbol" w:hint="default"/>
+      </w:rPr>
+    </w:lvl>
+    <w:lvl w:ilvl="1" w:tplc="04150003" w:tentative="1">
+      <w:start w:val="1"/>
+      <w:numFmt w:val="bullet"/>
+      <w:lvlText w:val="o"/>
+      <w:lvlJc w:val="left"/>
+      <w:pPr>
+        <w:ind w:left="1440" w:hanging="360"/>
+      </w:pPr>
+      <w:rPr>
+        <w:rFonts w:ascii="Courier New" w:hAnsi="Courier New" w:cs="Courier New" w:hint="default"/>
+      </w:rPr>
+    </w:lvl>
+    <w:lvl w:ilvl="2" w:tplc="04150005" w:tentative="1">
+      <w:start w:val="1"/>
+      <w:numFmt w:val="bullet"/>
+      <w:lvlText w:val=""/>
+      <w:lvlJc w:val="left"/>
+      <w:pPr>
+        <w:ind w:left="2160" w:hanging="360"/>
+      </w:pPr>
+      <w:rPr>
+        <w:rFonts w:ascii="Wingdings" w:hAnsi="Wingdings" w:hint="default"/>
+      </w:rPr>
+    </w:lvl>
+    <w:lvl w:ilvl="3" w:tplc="04150001" w:tentative="1">
+      <w:start w:val="1"/>
+      <w:numFmt w:val="bullet"/>
+      <w:lvlText w:val=""/>
+      <w:lvlJc w:val="left"/>
+      <w:pPr>
+        <w:ind w:left="2880" w:hanging="360"/>
+      </w:pPr>
+      <w:rPr>
+        <w:rFonts w:ascii="Symbol" w:hAnsi="Symbol" w:hint="default"/>
+      </w:rPr>
+    </w:lvl>
+    <w:lvl w:ilvl="4" w:tplc="04150003" w:tentative="1">
+      <w:start w:val="1"/>
+      <w:numFmt w:val="bullet"/>
+      <w:lvlText w:val="o"/>
+      <w:lvlJc w:val="left"/>
+      <w:pPr>
+        <w:ind w:left="3600" w:hanging="360"/>
+      </w:pPr>
+      <w:rPr>
+        <w:rFonts w:ascii="Courier New" w:hAnsi="Courier New" w:cs="Courier New" w:hint="default"/>
+      </w:rPr>
+    </w:lvl>
+    <w:lvl w:ilvl="5" w:tplc="04150005" w:tentative="1">
+      <w:start w:val="1"/>
+      <w:numFmt w:val="bullet"/>
+      <w:lvlText w:val=""/>
+      <w:lvlJc w:val="left"/>
+      <w:pPr>
+        <w:ind w:left="4320" w:hanging="360"/>
+      </w:pPr>
+      <w:rPr>
+        <w:rFonts w:ascii="Wingdings" w:hAnsi="Wingdings" w:hint="default"/>
+      </w:rPr>
+    </w:lvl>
+    <w:lvl w:ilvl="6" w:tplc="04150001" w:tentative="1">
+      <w:start w:val="1"/>
+      <w:numFmt w:val="bullet"/>
+      <w:lvlText w:val=""/>
+      <w:lvlJc w:val="left"/>
+      <w:pPr>
+        <w:ind w:left="5040" w:hanging="360"/>
+      </w:pPr>
+      <w:rPr>
+        <w:rFonts w:ascii="Symbol" w:hAnsi="Symbol" w:hint="default"/>
+      </w:rPr>
+    </w:lvl>
+    <w:lvl w:ilvl="7" w:tplc="04150003" w:tentative="1">
+      <w:start w:val="1"/>
+      <w:numFmt w:val="bullet"/>
+      <w:lvlText w:val="o"/>
+      <w:lvlJc w:val="left"/>
+      <w:pPr>
+        <w:ind w:left="5760" w:hanging="360"/>
+      </w:pPr>
+      <w:rPr>
+        <w:rFonts w:ascii="Courier New" w:hAnsi="Courier New" w:cs="Courier New" w:hint="default"/>
+      </w:rPr>
+    </w:lvl>
+    <w:lvl w:ilvl="8" w:tplc="04150005" w:tentative="1">
+      <w:start w:val="1"/>
+      <w:numFmt w:val="bullet"/>
+      <w:lvlText w:val=""/>
+      <w:lvlJc w:val="left"/>
+      <w:pPr>
+        <w:ind w:left="6480" w:hanging="360"/>
+      </w:pPr>
+      <w:rPr>
+        <w:rFonts w:ascii="Wingdings" w:hAnsi="Wingdings" w:hint="default"/>
+      </w:rPr>
+    </w:lvl>
+  </w:abstractNum>
+  <w:abstractNum w:abstractNumId="38">
     <w:nsid w:val="71313A6B"/>
     <w:multiLevelType w:val="multilevel"/>
     <w:tmpl w:val="8B2824FC"/>
@@ -22940,10 +25922,10 @@
       </w:rPr>
     </w:lvl>
   </w:abstractNum>
-  <w:abstractNum w:abstractNumId="22">
+  <w:abstractNum w:abstractNumId="39">
     <w:nsid w:val="71812DA5"/>
     <w:multiLevelType w:val="hybridMultilevel"/>
-    <w:tmpl w:val="DB0031D2"/>
+    <w:tmpl w:val="53566B5A"/>
     <w:lvl w:ilvl="0" w:tplc="0415000F">
       <w:start w:val="1"/>
       <w:numFmt w:val="decimal"/>
@@ -23029,65 +26011,377 @@
       </w:pPr>
     </w:lvl>
   </w:abstractNum>
+  <w:abstractNum w:abstractNumId="40">
+    <w:nsid w:val="7205696B"/>
+    <w:multiLevelType w:val="multilevel"/>
+    <w:tmpl w:val="8B2824FC"/>
+    <w:lvl w:ilvl="0">
+      <w:start w:val="2"/>
+      <w:numFmt w:val="decimal"/>
+      <w:lvlText w:val="%1."/>
+      <w:lvlJc w:val="left"/>
+      <w:pPr>
+        <w:ind w:left="450" w:hanging="450"/>
+      </w:pPr>
+      <w:rPr>
+        <w:rFonts w:hint="default"/>
+      </w:rPr>
+    </w:lvl>
+    <w:lvl w:ilvl="1">
+      <w:start w:val="1"/>
+      <w:numFmt w:val="decimal"/>
+      <w:lvlText w:val="%1.%2."/>
+      <w:lvlJc w:val="left"/>
+      <w:pPr>
+        <w:ind w:left="720" w:hanging="720"/>
+      </w:pPr>
+      <w:rPr>
+        <w:rFonts w:hint="default"/>
+      </w:rPr>
+    </w:lvl>
+    <w:lvl w:ilvl="2">
+      <w:start w:val="1"/>
+      <w:numFmt w:val="decimal"/>
+      <w:lvlText w:val="%1.%2.%3."/>
+      <w:lvlJc w:val="left"/>
+      <w:pPr>
+        <w:ind w:left="720" w:hanging="720"/>
+      </w:pPr>
+      <w:rPr>
+        <w:rFonts w:hint="default"/>
+      </w:rPr>
+    </w:lvl>
+    <w:lvl w:ilvl="3">
+      <w:start w:val="1"/>
+      <w:numFmt w:val="decimal"/>
+      <w:lvlText w:val="%1.%2.%3.%4."/>
+      <w:lvlJc w:val="left"/>
+      <w:pPr>
+        <w:ind w:left="1080" w:hanging="1080"/>
+      </w:pPr>
+      <w:rPr>
+        <w:rFonts w:hint="default"/>
+      </w:rPr>
+    </w:lvl>
+    <w:lvl w:ilvl="4">
+      <w:start w:val="1"/>
+      <w:numFmt w:val="decimal"/>
+      <w:lvlText w:val="%1.%2.%3.%4.%5."/>
+      <w:lvlJc w:val="left"/>
+      <w:pPr>
+        <w:ind w:left="1080" w:hanging="1080"/>
+      </w:pPr>
+      <w:rPr>
+        <w:rFonts w:hint="default"/>
+      </w:rPr>
+    </w:lvl>
+    <w:lvl w:ilvl="5">
+      <w:start w:val="1"/>
+      <w:numFmt w:val="decimal"/>
+      <w:lvlText w:val="%1.%2.%3.%4.%5.%6."/>
+      <w:lvlJc w:val="left"/>
+      <w:pPr>
+        <w:ind w:left="1440" w:hanging="1440"/>
+      </w:pPr>
+      <w:rPr>
+        <w:rFonts w:hint="default"/>
+      </w:rPr>
+    </w:lvl>
+    <w:lvl w:ilvl="6">
+      <w:start w:val="1"/>
+      <w:numFmt w:val="decimal"/>
+      <w:lvlText w:val="%1.%2.%3.%4.%5.%6.%7."/>
+      <w:lvlJc w:val="left"/>
+      <w:pPr>
+        <w:ind w:left="1800" w:hanging="1800"/>
+      </w:pPr>
+      <w:rPr>
+        <w:rFonts w:hint="default"/>
+      </w:rPr>
+    </w:lvl>
+    <w:lvl w:ilvl="7">
+      <w:start w:val="1"/>
+      <w:numFmt w:val="decimal"/>
+      <w:lvlText w:val="%1.%2.%3.%4.%5.%6.%7.%8."/>
+      <w:lvlJc w:val="left"/>
+      <w:pPr>
+        <w:ind w:left="1800" w:hanging="1800"/>
+      </w:pPr>
+      <w:rPr>
+        <w:rFonts w:hint="default"/>
+      </w:rPr>
+    </w:lvl>
+    <w:lvl w:ilvl="8">
+      <w:start w:val="1"/>
+      <w:numFmt w:val="decimal"/>
+      <w:lvlText w:val="%1.%2.%3.%4.%5.%6.%7.%8.%9."/>
+      <w:lvlJc w:val="left"/>
+      <w:pPr>
+        <w:ind w:left="2160" w:hanging="2160"/>
+      </w:pPr>
+      <w:rPr>
+        <w:rFonts w:hint="default"/>
+      </w:rPr>
+    </w:lvl>
+  </w:abstractNum>
+  <w:abstractNum w:abstractNumId="41">
+    <w:nsid w:val="78D14339"/>
+    <w:multiLevelType w:val="multilevel"/>
+    <w:tmpl w:val="0415001F"/>
+    <w:lvl w:ilvl="0">
+      <w:start w:val="1"/>
+      <w:numFmt w:val="decimal"/>
+      <w:lvlText w:val="%1."/>
+      <w:lvlJc w:val="left"/>
+      <w:pPr>
+        <w:ind w:left="360" w:hanging="360"/>
+      </w:pPr>
+    </w:lvl>
+    <w:lvl w:ilvl="1">
+      <w:start w:val="1"/>
+      <w:numFmt w:val="decimal"/>
+      <w:lvlText w:val="%1.%2."/>
+      <w:lvlJc w:val="left"/>
+      <w:pPr>
+        <w:ind w:left="792" w:hanging="432"/>
+      </w:pPr>
+    </w:lvl>
+    <w:lvl w:ilvl="2">
+      <w:start w:val="1"/>
+      <w:numFmt w:val="decimal"/>
+      <w:lvlText w:val="%1.%2.%3."/>
+      <w:lvlJc w:val="left"/>
+      <w:pPr>
+        <w:ind w:left="1224" w:hanging="504"/>
+      </w:pPr>
+    </w:lvl>
+    <w:lvl w:ilvl="3">
+      <w:start w:val="1"/>
+      <w:numFmt w:val="decimal"/>
+      <w:lvlText w:val="%1.%2.%3.%4."/>
+      <w:lvlJc w:val="left"/>
+      <w:pPr>
+        <w:ind w:left="1728" w:hanging="648"/>
+      </w:pPr>
+    </w:lvl>
+    <w:lvl w:ilvl="4">
+      <w:start w:val="1"/>
+      <w:numFmt w:val="decimal"/>
+      <w:lvlText w:val="%1.%2.%3.%4.%5."/>
+      <w:lvlJc w:val="left"/>
+      <w:pPr>
+        <w:ind w:left="2232" w:hanging="792"/>
+      </w:pPr>
+    </w:lvl>
+    <w:lvl w:ilvl="5">
+      <w:start w:val="1"/>
+      <w:numFmt w:val="decimal"/>
+      <w:lvlText w:val="%1.%2.%3.%4.%5.%6."/>
+      <w:lvlJc w:val="left"/>
+      <w:pPr>
+        <w:ind w:left="2736" w:hanging="936"/>
+      </w:pPr>
+    </w:lvl>
+    <w:lvl w:ilvl="6">
+      <w:start w:val="1"/>
+      <w:numFmt w:val="decimal"/>
+      <w:lvlText w:val="%1.%2.%3.%4.%5.%6.%7."/>
+      <w:lvlJc w:val="left"/>
+      <w:pPr>
+        <w:ind w:left="3240" w:hanging="1080"/>
+      </w:pPr>
+    </w:lvl>
+    <w:lvl w:ilvl="7">
+      <w:start w:val="1"/>
+      <w:numFmt w:val="decimal"/>
+      <w:lvlText w:val="%1.%2.%3.%4.%5.%6.%7.%8."/>
+      <w:lvlJc w:val="left"/>
+      <w:pPr>
+        <w:ind w:left="3744" w:hanging="1224"/>
+      </w:pPr>
+    </w:lvl>
+    <w:lvl w:ilvl="8">
+      <w:start w:val="1"/>
+      <w:numFmt w:val="decimal"/>
+      <w:lvlText w:val="%1.%2.%3.%4.%5.%6.%7.%8.%9."/>
+      <w:lvlJc w:val="left"/>
+      <w:pPr>
+        <w:ind w:left="4320" w:hanging="1440"/>
+      </w:pPr>
+    </w:lvl>
+  </w:abstractNum>
+  <w:abstractNum w:abstractNumId="42">
+    <w:nsid w:val="7F4B36B1"/>
+    <w:multiLevelType w:val="hybridMultilevel"/>
+    <w:tmpl w:val="CE9A977C"/>
+    <w:lvl w:ilvl="0" w:tplc="04150001">
+      <w:start w:val="1"/>
+      <w:numFmt w:val="bullet"/>
+      <w:lvlText w:val=""/>
+      <w:lvlJc w:val="left"/>
+      <w:pPr>
+        <w:ind w:left="720" w:hanging="360"/>
+      </w:pPr>
+      <w:rPr>
+        <w:rFonts w:ascii="Symbol" w:hAnsi="Symbol" w:hint="default"/>
+      </w:rPr>
+    </w:lvl>
+    <w:lvl w:ilvl="1" w:tplc="04150003" w:tentative="1">
+      <w:start w:val="1"/>
+      <w:numFmt w:val="bullet"/>
+      <w:lvlText w:val="o"/>
+      <w:lvlJc w:val="left"/>
+      <w:pPr>
+        <w:ind w:left="1440" w:hanging="360"/>
+      </w:pPr>
+      <w:rPr>
+        <w:rFonts w:ascii="Courier New" w:hAnsi="Courier New" w:cs="Courier New" w:hint="default"/>
+      </w:rPr>
+    </w:lvl>
+    <w:lvl w:ilvl="2" w:tplc="04150005" w:tentative="1">
+      <w:start w:val="1"/>
+      <w:numFmt w:val="bullet"/>
+      <w:lvlText w:val=""/>
+      <w:lvlJc w:val="left"/>
+      <w:pPr>
+        <w:ind w:left="2160" w:hanging="360"/>
+      </w:pPr>
+      <w:rPr>
+        <w:rFonts w:ascii="Wingdings" w:hAnsi="Wingdings" w:hint="default"/>
+      </w:rPr>
+    </w:lvl>
+    <w:lvl w:ilvl="3" w:tplc="04150001" w:tentative="1">
+      <w:start w:val="1"/>
+      <w:numFmt w:val="bullet"/>
+      <w:lvlText w:val=""/>
+      <w:lvlJc w:val="left"/>
+      <w:pPr>
+        <w:ind w:left="2880" w:hanging="360"/>
+      </w:pPr>
+      <w:rPr>
+        <w:rFonts w:ascii="Symbol" w:hAnsi="Symbol" w:hint="default"/>
+      </w:rPr>
+    </w:lvl>
+    <w:lvl w:ilvl="4" w:tplc="04150003" w:tentative="1">
+      <w:start w:val="1"/>
+      <w:numFmt w:val="bullet"/>
+      <w:lvlText w:val="o"/>
+      <w:lvlJc w:val="left"/>
+      <w:pPr>
+        <w:ind w:left="3600" w:hanging="360"/>
+      </w:pPr>
+      <w:rPr>
+        <w:rFonts w:ascii="Courier New" w:hAnsi="Courier New" w:cs="Courier New" w:hint="default"/>
+      </w:rPr>
+    </w:lvl>
+    <w:lvl w:ilvl="5" w:tplc="04150005" w:tentative="1">
+      <w:start w:val="1"/>
+      <w:numFmt w:val="bullet"/>
+      <w:lvlText w:val=""/>
+      <w:lvlJc w:val="left"/>
+      <w:pPr>
+        <w:ind w:left="4320" w:hanging="360"/>
+      </w:pPr>
+      <w:rPr>
+        <w:rFonts w:ascii="Wingdings" w:hAnsi="Wingdings" w:hint="default"/>
+      </w:rPr>
+    </w:lvl>
+    <w:lvl w:ilvl="6" w:tplc="04150001" w:tentative="1">
+      <w:start w:val="1"/>
+      <w:numFmt w:val="bullet"/>
+      <w:lvlText w:val=""/>
+      <w:lvlJc w:val="left"/>
+      <w:pPr>
+        <w:ind w:left="5040" w:hanging="360"/>
+      </w:pPr>
+      <w:rPr>
+        <w:rFonts w:ascii="Symbol" w:hAnsi="Symbol" w:hint="default"/>
+      </w:rPr>
+    </w:lvl>
+    <w:lvl w:ilvl="7" w:tplc="04150003" w:tentative="1">
+      <w:start w:val="1"/>
+      <w:numFmt w:val="bullet"/>
+      <w:lvlText w:val="o"/>
+      <w:lvlJc w:val="left"/>
+      <w:pPr>
+        <w:ind w:left="5760" w:hanging="360"/>
+      </w:pPr>
+      <w:rPr>
+        <w:rFonts w:ascii="Courier New" w:hAnsi="Courier New" w:cs="Courier New" w:hint="default"/>
+      </w:rPr>
+    </w:lvl>
+    <w:lvl w:ilvl="8" w:tplc="04150005" w:tentative="1">
+      <w:start w:val="1"/>
+      <w:numFmt w:val="bullet"/>
+      <w:lvlText w:val=""/>
+      <w:lvlJc w:val="left"/>
+      <w:pPr>
+        <w:ind w:left="6480" w:hanging="360"/>
+      </w:pPr>
+      <w:rPr>
+        <w:rFonts w:ascii="Wingdings" w:hAnsi="Wingdings" w:hint="default"/>
+      </w:rPr>
+    </w:lvl>
+  </w:abstractNum>
   <w:num w:numId="1">
-    <w:abstractNumId w:val="3"/>
+    <w:abstractNumId w:val="9"/>
   </w:num>
   <w:num w:numId="2">
-    <w:abstractNumId w:val="16"/>
+    <w:abstractNumId w:val="31"/>
   </w:num>
   <w:num w:numId="3">
-    <w:abstractNumId w:val="13"/>
+    <w:abstractNumId w:val="24"/>
   </w:num>
   <w:num w:numId="4">
+    <w:abstractNumId w:val="7"/>
+  </w:num>
+  <w:num w:numId="5">
+    <w:abstractNumId w:val="12"/>
+  </w:num>
+  <w:num w:numId="6">
+    <w:abstractNumId w:val="32"/>
+  </w:num>
+  <w:num w:numId="7">
     <w:abstractNumId w:val="2"/>
   </w:num>
-  <w:num w:numId="5">
-    <w:abstractNumId w:val="6"/>
-  </w:num>
-  <w:num w:numId="6">
-    <w:abstractNumId w:val="17"/>
-  </w:num>
-  <w:num w:numId="7">
-    <w:abstractNumId w:val="0"/>
-  </w:num>
   <w:num w:numId="8">
-    <w:abstractNumId w:val="12"/>
+    <w:abstractNumId w:val="23"/>
   </w:num>
   <w:num w:numId="9">
+    <w:abstractNumId w:val="21"/>
+  </w:num>
+  <w:num w:numId="10">
+    <w:abstractNumId w:val="18"/>
+  </w:num>
+  <w:num w:numId="11">
+    <w:abstractNumId w:val="19"/>
+  </w:num>
+  <w:num w:numId="12">
+    <w:abstractNumId w:val="10"/>
+  </w:num>
+  <w:num w:numId="13">
     <w:abstractNumId w:val="11"/>
   </w:num>
-  <w:num w:numId="10">
-    <w:abstractNumId w:val="8"/>
-  </w:num>
-  <w:num w:numId="11">
-    <w:abstractNumId w:val="9"/>
-  </w:num>
-  <w:num w:numId="12">
-    <w:abstractNumId w:val="4"/>
-  </w:num>
-  <w:num w:numId="13">
-    <w:abstractNumId w:val="5"/>
-  </w:num>
   <w:num w:numId="14">
-    <w:abstractNumId w:val="10"/>
+    <w:abstractNumId w:val="20"/>
   </w:num>
   <w:num w:numId="15">
-    <w:abstractNumId w:val="20"/>
+    <w:abstractNumId w:val="36"/>
   </w:num>
   <w:num w:numId="16">
-    <w:abstractNumId w:val="18"/>
+    <w:abstractNumId w:val="33"/>
   </w:num>
   <w:num w:numId="17">
-    <w:abstractNumId w:val="15"/>
+    <w:abstractNumId w:val="29"/>
   </w:num>
   <w:num w:numId="18">
-    <w:abstractNumId w:val="22"/>
+    <w:abstractNumId w:val="39"/>
   </w:num>
   <w:num w:numId="19">
-    <w:abstractNumId w:val="14"/>
+    <w:abstractNumId w:val="27"/>
   </w:num>
   <w:num w:numId="20">
-    <w:abstractNumId w:val="14"/>
+    <w:abstractNumId w:val="27"/>
     <w:lvlOverride w:ilvl="0">
       <w:lvl w:ilvl="0">
         <w:start w:val="1"/>
@@ -23102,7 +26396,7 @@
     </w:lvlOverride>
   </w:num>
   <w:num w:numId="21">
-    <w:abstractNumId w:val="14"/>
+    <w:abstractNumId w:val="27"/>
     <w:lvlOverride w:ilvl="0">
       <w:lvl w:ilvl="0">
         <w:start w:val="1"/>
@@ -23117,7 +26411,7 @@
     </w:lvlOverride>
   </w:num>
   <w:num w:numId="22">
-    <w:abstractNumId w:val="14"/>
+    <w:abstractNumId w:val="27"/>
     <w:lvlOverride w:ilvl="0">
       <w:lvl w:ilvl="0">
         <w:start w:val="1"/>
@@ -23132,7 +26426,7 @@
     </w:lvlOverride>
   </w:num>
   <w:num w:numId="23">
-    <w:abstractNumId w:val="14"/>
+    <w:abstractNumId w:val="27"/>
     <w:lvlOverride w:ilvl="0">
       <w:lvl w:ilvl="0">
         <w:start w:val="1"/>
@@ -23147,16 +26441,76 @@
     </w:lvlOverride>
   </w:num>
   <w:num w:numId="24">
-    <w:abstractNumId w:val="19"/>
+    <w:abstractNumId w:val="34"/>
   </w:num>
   <w:num w:numId="25">
-    <w:abstractNumId w:val="7"/>
+    <w:abstractNumId w:val="13"/>
   </w:num>
   <w:num w:numId="26">
-    <w:abstractNumId w:val="21"/>
+    <w:abstractNumId w:val="38"/>
   </w:num>
   <w:num w:numId="27">
+    <w:abstractNumId w:val="6"/>
+  </w:num>
+  <w:num w:numId="28">
+    <w:abstractNumId w:val="16"/>
+  </w:num>
+  <w:num w:numId="29">
+    <w:abstractNumId w:val="41"/>
+  </w:num>
+  <w:num w:numId="30">
+    <w:abstractNumId w:val="26"/>
+  </w:num>
+  <w:num w:numId="31">
+    <w:abstractNumId w:val="30"/>
+  </w:num>
+  <w:num w:numId="32">
+    <w:abstractNumId w:val="28"/>
+  </w:num>
+  <w:num w:numId="33">
+    <w:abstractNumId w:val="40"/>
+  </w:num>
+  <w:num w:numId="34">
+    <w:abstractNumId w:val="4"/>
+  </w:num>
+  <w:num w:numId="35">
+    <w:abstractNumId w:val="3"/>
+  </w:num>
+  <w:num w:numId="36">
+    <w:abstractNumId w:val="5"/>
+  </w:num>
+  <w:num w:numId="37">
+    <w:abstractNumId w:val="8"/>
+  </w:num>
+  <w:num w:numId="38">
+    <w:abstractNumId w:val="25"/>
+  </w:num>
+  <w:num w:numId="39">
+    <w:abstractNumId w:val="0"/>
+  </w:num>
+  <w:num w:numId="40">
+    <w:abstractNumId w:val="14"/>
+  </w:num>
+  <w:num w:numId="41">
+    <w:abstractNumId w:val="35"/>
+  </w:num>
+  <w:num w:numId="42">
     <w:abstractNumId w:val="1"/>
+  </w:num>
+  <w:num w:numId="43">
+    <w:abstractNumId w:val="42"/>
+  </w:num>
+  <w:num w:numId="44">
+    <w:abstractNumId w:val="22"/>
+  </w:num>
+  <w:num w:numId="45">
+    <w:abstractNumId w:val="17"/>
+  </w:num>
+  <w:num w:numId="46">
+    <w:abstractNumId w:val="15"/>
+  </w:num>
+  <w:num w:numId="47">
+    <w:abstractNumId w:val="37"/>
   </w:num>
 </w:numbering>
 </file>
@@ -24018,19 +27372,19 @@
 
 <file path=word/glossary/fontTable.xml><?xml version="1.0" encoding="utf-8"?>
 <w:fonts xmlns:mc="http://schemas.openxmlformats.org/markup-compatibility/2006" xmlns:r="http://schemas.openxmlformats.org/officeDocument/2006/relationships" xmlns:w="http://schemas.openxmlformats.org/wordprocessingml/2006/main" xmlns:w14="http://schemas.microsoft.com/office/word/2010/wordml" xmlns:w15="http://schemas.microsoft.com/office/word/2012/wordml" mc:Ignorable="w14 w15">
+  <w:font w:name="Symbol">
+    <w:panose1 w:val="05050102010706020507"/>
+    <w:charset w:val="02"/>
+    <w:family w:val="roman"/>
+    <w:pitch w:val="variable"/>
+    <w:sig w:usb0="00000000" w:usb1="10000000" w:usb2="00000000" w:usb3="00000000" w:csb0="80000000" w:csb1="00000000"/>
+  </w:font>
   <w:font w:name="Times New Roman">
     <w:panose1 w:val="02020603050405020304"/>
     <w:charset w:val="EE"/>
     <w:family w:val="roman"/>
     <w:pitch w:val="variable"/>
     <w:sig w:usb0="E0002EFF" w:usb1="C000785B" w:usb2="00000009" w:usb3="00000000" w:csb0="000001FF" w:csb1="00000000"/>
-  </w:font>
-  <w:font w:name="Symbol">
-    <w:panose1 w:val="05050102010706020507"/>
-    <w:charset w:val="02"/>
-    <w:family w:val="roman"/>
-    <w:pitch w:val="variable"/>
-    <w:sig w:usb0="00000000" w:usb1="10000000" w:usb2="00000000" w:usb3="00000000" w:csb0="80000000" w:csb1="00000000"/>
   </w:font>
   <w:font w:name="Courier New">
     <w:panose1 w:val="02070309020205020404"/>
@@ -24119,7 +27473,6 @@
   <w:rsids>
     <w:rsidRoot w:val="00791D7D"/>
     <w:rsid w:val="00791D7D"/>
-    <w:rsid w:val="00BB3829"/>
   </w:rsids>
   <m:mathPr>
     <m:mathFont m:val="Cambria Math"/>
@@ -24992,7 +28345,7 @@
 </file>
 
 <file path=customXml/itemProps1.xml><?xml version="1.0" encoding="utf-8"?>
-<ds:datastoreItem xmlns:ds="http://schemas.openxmlformats.org/officeDocument/2006/customXml" ds:itemID="{658BA0E6-7226-47B7-ACFD-FEE28A01A27D}">
+<ds:datastoreItem xmlns:ds="http://schemas.openxmlformats.org/officeDocument/2006/customXml" ds:itemID="{9FE384A4-439A-441D-9899-9938E49995FB}">
   <ds:schemaRefs>
     <ds:schemaRef ds:uri="http://schemas.openxmlformats.org/officeDocument/2006/bibliography"/>
   </ds:schemaRefs>

</xml_diff>

<commit_message>
dodano informacj o zmianie w sterowaniu kaskadowym wzgledem oryginalu
</commit_message>
<xml_diff>
--- a/Praca_inzynierska.docx
+++ b/Praca_inzynierska.docx
@@ -6418,7 +6418,6 @@
           <w:b/>
           <w:sz w:val="32"/>
         </w:rPr>
-        <w:lastRenderedPageBreak/>
         <w:br w:type="page"/>
       </w:r>
     </w:p>
@@ -20505,24 +20504,14 @@
       <w:r>
         <w:t xml:space="preserve">Ilustracja </w:t>
       </w:r>
-      <w:r>
-        <w:fldChar w:fldCharType="begin"/>
-      </w:r>
-      <w:r>
-        <w:instrText xml:space="preserve"> SEQ Ilustracja \* ARABIC </w:instrText>
-      </w:r>
-      <w:r>
-        <w:fldChar w:fldCharType="separate"/>
-      </w:r>
-      <w:r>
-        <w:rPr>
-          <w:noProof/>
-        </w:rPr>
-        <w:t>1</w:t>
-      </w:r>
-      <w:r>
-        <w:fldChar w:fldCharType="end"/>
-      </w:r>
+      <w:fldSimple w:instr=" SEQ Ilustracja \* ARABIC ">
+        <w:r>
+          <w:rPr>
+            <w:noProof/>
+          </w:rPr>
+          <w:t>1</w:t>
+        </w:r>
+      </w:fldSimple>
       <w:bookmarkEnd w:id="24"/>
       <w:r>
         <w:t>: Przyjęty w projekcie układ współ</w:t>
@@ -21022,24 +21011,14 @@
       <w:r>
         <w:t xml:space="preserve">Ilustracja </w:t>
       </w:r>
-      <w:r>
-        <w:fldChar w:fldCharType="begin"/>
-      </w:r>
-      <w:r>
-        <w:instrText xml:space="preserve"> SEQ Ilustracja \* ARABIC </w:instrText>
-      </w:r>
-      <w:r>
-        <w:fldChar w:fldCharType="separate"/>
-      </w:r>
-      <w:r>
-        <w:rPr>
-          <w:noProof/>
-        </w:rPr>
-        <w:t>2</w:t>
-      </w:r>
-      <w:r>
-        <w:fldChar w:fldCharType="end"/>
-      </w:r>
+      <w:fldSimple w:instr=" SEQ Ilustracja \* ARABIC ">
+        <w:r>
+          <w:rPr>
+            <w:noProof/>
+          </w:rPr>
+          <w:t>2</w:t>
+        </w:r>
+      </w:fldSimple>
       <w:r>
         <w:t>: Render zaprojektowanego modelu 3D</w:t>
       </w:r>
@@ -21206,24 +21185,14 @@
       <w:r>
         <w:t xml:space="preserve">Ilustracja </w:t>
       </w:r>
-      <w:r>
-        <w:fldChar w:fldCharType="begin"/>
-      </w:r>
-      <w:r>
-        <w:instrText xml:space="preserve"> SEQ Ilustracja \* ARABIC </w:instrText>
-      </w:r>
-      <w:r>
-        <w:fldChar w:fldCharType="separate"/>
-      </w:r>
-      <w:r>
-        <w:rPr>
-          <w:noProof/>
-        </w:rPr>
-        <w:t>3</w:t>
-      </w:r>
-      <w:r>
-        <w:fldChar w:fldCharType="end"/>
-      </w:r>
+      <w:fldSimple w:instr=" SEQ Ilustracja \* ARABIC ">
+        <w:r>
+          <w:rPr>
+            <w:noProof/>
+          </w:rPr>
+          <w:t>3</w:t>
+        </w:r>
+      </w:fldSimple>
       <w:r>
         <w:t>: Płytka górna ramy</w:t>
       </w:r>
@@ -21377,24 +21346,14 @@
       <w:r>
         <w:t xml:space="preserve">Ilustracja </w:t>
       </w:r>
-      <w:r>
-        <w:fldChar w:fldCharType="begin"/>
-      </w:r>
-      <w:r>
-        <w:instrText xml:space="preserve"> SEQ Ilustracja \* ARABIC </w:instrText>
-      </w:r>
-      <w:r>
-        <w:fldChar w:fldCharType="separate"/>
-      </w:r>
-      <w:r>
-        <w:rPr>
-          <w:noProof/>
-        </w:rPr>
-        <w:t>4</w:t>
-      </w:r>
-      <w:r>
-        <w:fldChar w:fldCharType="end"/>
-      </w:r>
+      <w:fldSimple w:instr=" SEQ Ilustracja \* ARABIC ">
+        <w:r>
+          <w:rPr>
+            <w:noProof/>
+          </w:rPr>
+          <w:t>4</w:t>
+        </w:r>
+      </w:fldSimple>
       <w:r>
         <w:t>: Płytka dolna ramy</w:t>
       </w:r>
@@ -21577,24 +21536,14 @@
       <w:r>
         <w:t xml:space="preserve">Ilustracja </w:t>
       </w:r>
-      <w:r>
-        <w:fldChar w:fldCharType="begin"/>
-      </w:r>
-      <w:r>
-        <w:instrText xml:space="preserve"> SEQ Ilustracja \* ARABIC </w:instrText>
-      </w:r>
-      <w:r>
-        <w:fldChar w:fldCharType="separate"/>
-      </w:r>
-      <w:r>
-        <w:rPr>
-          <w:noProof/>
-        </w:rPr>
-        <w:t>5</w:t>
-      </w:r>
-      <w:r>
-        <w:fldChar w:fldCharType="end"/>
-      </w:r>
+      <w:fldSimple w:instr=" SEQ Ilustracja \* ARABIC ">
+        <w:r>
+          <w:rPr>
+            <w:noProof/>
+          </w:rPr>
+          <w:t>5</w:t>
+        </w:r>
+      </w:fldSimple>
       <w:r>
         <w:t>: Płytka montażowa silnika</w:t>
       </w:r>
@@ -21852,38 +21801,25 @@
       <w:r>
         <w:t xml:space="preserve">Ilustracja </w:t>
       </w:r>
+      <w:fldSimple w:instr=" SEQ Ilustracja \* ARABIC ">
+        <w:r>
+          <w:rPr>
+            <w:noProof/>
+          </w:rPr>
+          <w:t>6</w:t>
+        </w:r>
+      </w:fldSimple>
+      <w:r>
+        <w:t>: Nogi podwozia z zestawu DJI S500</w:t>
+      </w:r>
+      <w:r>
+        <w:t xml:space="preserve"> </w:t>
+      </w:r>
       <w:r>
         <w:fldChar w:fldCharType="begin"/>
       </w:r>
       <w:r>
-        <w:instrText xml:space="preserve"> SEQ Ilustracja \* ARABIC </w:instrText>
-      </w:r>
-      <w:r>
-        <w:fldChar w:fldCharType="separate"/>
-      </w:r>
-      <w:r>
-        <w:rPr>
-          <w:noProof/>
-        </w:rPr>
-        <w:t>6</w:t>
-      </w:r>
-      <w:r>
-        <w:fldChar w:fldCharType="end"/>
-      </w:r>
-      <w:r>
-        <w:t>: Nogi podwozia z zestawu DJI S500</w:t>
-      </w:r>
-      <w:r>
-        <w:t xml:space="preserve"> </w:t>
-      </w:r>
-      <w:r>
-        <w:fldChar w:fldCharType="begin"/>
-      </w:r>
-      <w:r>
-        <w:instrText xml:space="preserve"> REF _Ref469862674 \h </w:instrText>
-      </w:r>
-      <w:r>
-        <w:instrText xml:space="preserve"> \* MERGEFORMAT </w:instrText>
+        <w:instrText xml:space="preserve"> REF _Ref469862674 \h  \* MERGEFORMAT </w:instrText>
       </w:r>
       <w:r>
         <w:fldChar w:fldCharType="separate"/>
@@ -22024,41 +21960,28 @@
       <w:r>
         <w:t xml:space="preserve">Ilustracja </w:t>
       </w:r>
+      <w:fldSimple w:instr=" SEQ Ilustracja \* ARABIC ">
+        <w:r>
+          <w:rPr>
+            <w:noProof/>
+          </w:rPr>
+          <w:t>7</w:t>
+        </w:r>
+      </w:fldSimple>
+      <w:r>
+        <w:t xml:space="preserve">: Obejma rury </w:t>
+      </w:r>
+      <w:r>
+        <w:t>ϕ</w:t>
+      </w:r>
+      <w:r>
+        <w:t xml:space="preserve">12 </w:t>
+      </w:r>
       <w:r>
         <w:fldChar w:fldCharType="begin"/>
       </w:r>
       <w:r>
-        <w:instrText xml:space="preserve"> SEQ Ilustracja \* ARABIC </w:instrText>
-      </w:r>
-      <w:r>
-        <w:fldChar w:fldCharType="separate"/>
-      </w:r>
-      <w:r>
-        <w:rPr>
-          <w:noProof/>
-        </w:rPr>
-        <w:t>7</w:t>
-      </w:r>
-      <w:r>
-        <w:fldChar w:fldCharType="end"/>
-      </w:r>
-      <w:r>
-        <w:t xml:space="preserve">: Obejma rury </w:t>
-      </w:r>
-      <w:r>
-        <w:t>ϕ</w:t>
-      </w:r>
-      <w:r>
-        <w:t xml:space="preserve">12 </w:t>
-      </w:r>
-      <w:r>
-        <w:fldChar w:fldCharType="begin"/>
-      </w:r>
-      <w:r>
-        <w:instrText xml:space="preserve"> REF _Ref469863211 \h </w:instrText>
-      </w:r>
-      <w:r>
-        <w:instrText xml:space="preserve"> \* MERGEFORMAT </w:instrText>
+        <w:instrText xml:space="preserve"> REF _Ref469863211 \h  \* MERGEFORMAT </w:instrText>
       </w:r>
       <w:r>
         <w:fldChar w:fldCharType="separate"/>
@@ -22191,38 +22114,25 @@
       <w:r>
         <w:t xml:space="preserve">Ilustracja </w:t>
       </w:r>
+      <w:fldSimple w:instr=" SEQ Ilustracja \* ARABIC ">
+        <w:r>
+          <w:rPr>
+            <w:noProof/>
+          </w:rPr>
+          <w:t>8</w:t>
+        </w:r>
+      </w:fldSimple>
+      <w:r>
+        <w:t>: Rura z włókna węgloweg</w:t>
+      </w:r>
+      <w:r>
+        <w:t xml:space="preserve">o </w:t>
+      </w:r>
       <w:r>
         <w:fldChar w:fldCharType="begin"/>
       </w:r>
       <w:r>
-        <w:instrText xml:space="preserve"> SEQ Ilustracja \* ARABIC </w:instrText>
-      </w:r>
-      <w:r>
-        <w:fldChar w:fldCharType="separate"/>
-      </w:r>
-      <w:r>
-        <w:rPr>
-          <w:noProof/>
-        </w:rPr>
-        <w:t>8</w:t>
-      </w:r>
-      <w:r>
-        <w:fldChar w:fldCharType="end"/>
-      </w:r>
-      <w:r>
-        <w:t>: Rura z włókna węgloweg</w:t>
-      </w:r>
-      <w:r>
-        <w:t xml:space="preserve">o </w:t>
-      </w:r>
-      <w:r>
-        <w:fldChar w:fldCharType="begin"/>
-      </w:r>
-      <w:r>
-        <w:instrText xml:space="preserve"> REF _Ref469863934 \h </w:instrText>
-      </w:r>
-      <w:r>
-        <w:instrText xml:space="preserve"> \* MERGEFORMAT </w:instrText>
+        <w:instrText xml:space="preserve"> REF _Ref469863934 \h  \* MERGEFORMAT </w:instrText>
       </w:r>
       <w:r>
         <w:fldChar w:fldCharType="separate"/>
@@ -23937,24 +23847,14 @@
                               <w:r>
                                 <w:t xml:space="preserve">Ilustracja </w:t>
                               </w:r>
-                              <w:r>
-                                <w:fldChar w:fldCharType="begin"/>
-                              </w:r>
-                              <w:r>
-                                <w:instrText xml:space="preserve"> SEQ Ilustracja \* ARABIC </w:instrText>
-                              </w:r>
-                              <w:r>
-                                <w:fldChar w:fldCharType="separate"/>
-                              </w:r>
-                              <w:r>
-                                <w:rPr>
-                                  <w:noProof/>
-                                </w:rPr>
-                                <w:t>9</w:t>
-                              </w:r>
-                              <w:r>
-                                <w:fldChar w:fldCharType="end"/>
-                              </w:r>
+                              <w:fldSimple w:instr=" SEQ Ilustracja \* ARABIC ">
+                                <w:r>
+                                  <w:rPr>
+                                    <w:noProof/>
+                                  </w:rPr>
+                                  <w:t>9</w:t>
+                                </w:r>
+                              </w:fldSimple>
                               <w:bookmarkEnd w:id="52"/>
                               <w:r>
                                 <w:t>: Schemat algorytmu sterowania</w:t>
@@ -24432,16 +24332,16 @@
       <w:r>
         <w:t xml:space="preserve">Przy implementacji należało uporać się z następującymi </w:t>
       </w:r>
-      <w:commentRangeStart w:id="54"/>
+      <w:commentRangeStart w:id="53"/>
       <w:r>
         <w:t>zagadnieniami</w:t>
       </w:r>
-      <w:commentRangeEnd w:id="54"/>
+      <w:commentRangeEnd w:id="53"/>
       <w:r>
         <w:rPr>
           <w:rStyle w:val="Odwoaniedokomentarza"/>
         </w:rPr>
-        <w:commentReference w:id="54"/>
+        <w:commentReference w:id="53"/>
       </w:r>
       <w:r>
         <w:t>:</w:t>
@@ -24591,20 +24491,20 @@
           <w:numId w:val="1"/>
         </w:numPr>
       </w:pPr>
-      <w:bookmarkStart w:id="55" w:name="_Toc469927641"/>
-      <w:commentRangeStart w:id="56"/>
+      <w:bookmarkStart w:id="54" w:name="_Toc469927641"/>
+      <w:commentRangeStart w:id="55"/>
       <w:r>
         <w:t>Charakterystyka wirników w funkcji sygnału sterującego</w:t>
       </w:r>
-      <w:bookmarkEnd w:id="55"/>
-      <w:commentRangeEnd w:id="56"/>
+      <w:bookmarkEnd w:id="54"/>
+      <w:commentRangeEnd w:id="55"/>
       <w:r>
         <w:rPr>
           <w:rStyle w:val="Odwoaniedokomentarza"/>
           <w:rFonts w:eastAsiaTheme="minorHAnsi" w:cstheme="minorBidi"/>
           <w:b w:val="0"/>
         </w:rPr>
-        <w:commentReference w:id="56"/>
+        <w:commentReference w:id="55"/>
       </w:r>
     </w:p>
     <w:p>
@@ -24764,44 +24664,34 @@
         <w:pStyle w:val="Legenda"/>
         <w:jc w:val="center"/>
       </w:pPr>
-      <w:bookmarkStart w:id="57" w:name="_Ref469929084"/>
+      <w:bookmarkStart w:id="56" w:name="_Ref469929084"/>
       <w:r>
         <w:t xml:space="preserve">Ilustracja </w:t>
       </w:r>
-      <w:r>
-        <w:fldChar w:fldCharType="begin"/>
-      </w:r>
-      <w:r>
-        <w:instrText xml:space="preserve"> SEQ Ilustracja \* ARABIC </w:instrText>
-      </w:r>
-      <w:r>
-        <w:fldChar w:fldCharType="separate"/>
-      </w:r>
-      <w:r>
-        <w:rPr>
-          <w:noProof/>
-        </w:rPr>
-        <w:t>10</w:t>
-      </w:r>
-      <w:r>
-        <w:fldChar w:fldCharType="end"/>
-      </w:r>
-      <w:bookmarkEnd w:id="57"/>
+      <w:fldSimple w:instr=" SEQ Ilustracja \* ARABIC ">
+        <w:r>
+          <w:rPr>
+            <w:noProof/>
+          </w:rPr>
+          <w:t>10</w:t>
+        </w:r>
+      </w:fldSimple>
+      <w:bookmarkEnd w:id="56"/>
       <w:r>
         <w:t>: Schemat stanowiska testowego do pomiaru ciągu silnika</w:t>
       </w:r>
     </w:p>
     <w:p>
-      <w:commentRangeStart w:id="58"/>
+      <w:commentRangeStart w:id="57"/>
       <w:r>
         <w:t>Wykorzystano zależność:</w:t>
       </w:r>
-      <w:commentRangeEnd w:id="58"/>
+      <w:commentRangeEnd w:id="57"/>
       <w:r>
         <w:rPr>
           <w:rStyle w:val="Odwoaniedokomentarza"/>
         </w:rPr>
-        <w:commentReference w:id="58"/>
+        <w:commentReference w:id="57"/>
       </w:r>
     </w:p>
     <w:tbl>
@@ -25192,29 +25082,19 @@
       <w:pPr>
         <w:pStyle w:val="Legenda"/>
       </w:pPr>
-      <w:bookmarkStart w:id="59" w:name="_Ref469929299"/>
+      <w:bookmarkStart w:id="58" w:name="_Ref469929299"/>
       <w:r>
         <w:t xml:space="preserve">Ilustracja </w:t>
       </w:r>
-      <w:r>
-        <w:fldChar w:fldCharType="begin"/>
-      </w:r>
-      <w:r>
-        <w:instrText xml:space="preserve"> SEQ Ilustracja \* ARABIC </w:instrText>
-      </w:r>
-      <w:r>
-        <w:fldChar w:fldCharType="separate"/>
-      </w:r>
-      <w:r>
-        <w:rPr>
-          <w:noProof/>
-        </w:rPr>
-        <w:t>11</w:t>
-      </w:r>
-      <w:r>
-        <w:fldChar w:fldCharType="end"/>
-      </w:r>
-      <w:bookmarkEnd w:id="59"/>
+      <w:fldSimple w:instr=" SEQ Ilustracja \* ARABIC ">
+        <w:r>
+          <w:rPr>
+            <w:noProof/>
+          </w:rPr>
+          <w:t>11</w:t>
+        </w:r>
+      </w:fldSimple>
+      <w:bookmarkEnd w:id="58"/>
       <w:r>
         <w:t>: Charakterystyka F(u)</w:t>
       </w:r>
@@ -25597,10 +25477,7 @@
         <w:fldChar w:fldCharType="begin"/>
       </w:r>
       <w:r>
-        <w:instrText xml:space="preserve"> REF _Ref469929806 \h </w:instrText>
-      </w:r>
-      <w:r>
-        <w:instrText xml:space="preserve"> \* MERGEFORMAT </w:instrText>
+        <w:instrText xml:space="preserve"> REF _Ref469929806 \h  \* MERGEFORMAT </w:instrText>
       </w:r>
       <w:r>
         <w:fldChar w:fldCharType="separate"/>
@@ -25624,10 +25501,7 @@
         <w:fldChar w:fldCharType="begin"/>
       </w:r>
       <w:r>
-        <w:instrText xml:space="preserve"> REF _Ref469930092 \h </w:instrText>
-      </w:r>
-      <w:r>
-        <w:instrText xml:space="preserve"> \* MERGEFORMAT </w:instrText>
+        <w:instrText xml:space="preserve"> REF _Ref469930092 \h  \* MERGEFORMAT </w:instrText>
       </w:r>
       <w:r>
         <w:fldChar w:fldCharType="separate"/>
@@ -26326,24 +26200,14 @@
       <w:r>
         <w:t xml:space="preserve">Ilustracja </w:t>
       </w:r>
-      <w:r>
-        <w:fldChar w:fldCharType="begin"/>
-      </w:r>
-      <w:r>
-        <w:instrText xml:space="preserve"> SEQ Ilustracja \* ARABIC </w:instrText>
-      </w:r>
-      <w:r>
-        <w:fldChar w:fldCharType="separate"/>
-      </w:r>
-      <w:r>
-        <w:rPr>
-          <w:noProof/>
-        </w:rPr>
-        <w:t>12</w:t>
-      </w:r>
-      <w:r>
-        <w:fldChar w:fldCharType="end"/>
-      </w:r>
+      <w:fldSimple w:instr=" SEQ Ilustracja \* ARABIC ">
+        <w:r>
+          <w:rPr>
+            <w:noProof/>
+          </w:rPr>
+          <w:t>12</w:t>
+        </w:r>
+      </w:fldSimple>
       <w:r>
         <w:t>: Stanowisko testowe pomiaru ciągu silnika</w:t>
       </w:r>
@@ -26469,30 +26333,20 @@
       <w:pPr>
         <w:pStyle w:val="Legenda"/>
       </w:pPr>
+      <w:bookmarkStart w:id="59" w:name="_Ref469930654"/>
       <w:bookmarkStart w:id="60" w:name="_Ref469930649"/>
-      <w:bookmarkStart w:id="61" w:name="_Ref469930654"/>
       <w:r>
         <w:t xml:space="preserve">Ilustracja </w:t>
       </w:r>
-      <w:r>
-        <w:fldChar w:fldCharType="begin"/>
-      </w:r>
-      <w:r>
-        <w:instrText xml:space="preserve"> SEQ Ilustracja \* ARABIC </w:instrText>
-      </w:r>
-      <w:r>
-        <w:fldChar w:fldCharType="separate"/>
-      </w:r>
-      <w:r>
-        <w:rPr>
-          <w:noProof/>
-        </w:rPr>
-        <w:t>13</w:t>
-      </w:r>
-      <w:r>
-        <w:fldChar w:fldCharType="end"/>
-      </w:r>
-      <w:bookmarkEnd w:id="61"/>
+      <w:fldSimple w:instr=" SEQ Ilustracja \* ARABIC ">
+        <w:r>
+          <w:rPr>
+            <w:noProof/>
+          </w:rPr>
+          <w:t>13</w:t>
+        </w:r>
+      </w:fldSimple>
+      <w:bookmarkEnd w:id="59"/>
       <w:r>
         <w:t>: Schemat blokowy regulacji - podejście 1</w:t>
       </w:r>
@@ -27356,7 +27210,7 @@
           <w:lang w:eastAsia="pl-PL"/>
         </w:rPr>
       </w:pPr>
-      <w:commentRangeStart w:id="62"/>
+      <w:commentRangeStart w:id="61"/>
       <w:r>
         <w:rPr>
           <w:rFonts w:eastAsiaTheme="minorEastAsia"/>
@@ -27365,12 +27219,12 @@
         </w:rPr>
         <w:t>Nie znaleziono współczynników dla stabilnej regulacji</w:t>
       </w:r>
-      <w:commentRangeEnd w:id="62"/>
+      <w:commentRangeEnd w:id="61"/>
       <w:r>
         <w:rPr>
           <w:rStyle w:val="Odwoaniedokomentarza"/>
         </w:rPr>
-        <w:commentReference w:id="62"/>
+        <w:commentReference w:id="61"/>
       </w:r>
       <w:r>
         <w:rPr>
@@ -27396,7 +27250,7 @@
         </w:rPr>
         <w:t xml:space="preserve"> to spowodowane błędnie przyjętym </w:t>
       </w:r>
-      <w:commentRangeStart w:id="63"/>
+      <w:commentRangeStart w:id="62"/>
       <w:r>
         <w:rPr>
           <w:rFonts w:eastAsiaTheme="minorEastAsia"/>
@@ -27405,12 +27259,12 @@
         </w:rPr>
         <w:t>schematem</w:t>
       </w:r>
-      <w:commentRangeEnd w:id="63"/>
+      <w:commentRangeEnd w:id="62"/>
       <w:r>
         <w:rPr>
           <w:rStyle w:val="Odwoaniedokomentarza"/>
         </w:rPr>
-        <w:commentReference w:id="63"/>
+        <w:commentReference w:id="62"/>
       </w:r>
       <w:r>
         <w:rPr>
@@ -27734,15 +27588,7 @@
                     <w:noProof/>
                     <w:lang w:eastAsia="pl-PL"/>
                   </w:rPr>
-                  <m:t>*</m:t>
-                </m:r>
-                <m:r>
-                  <w:rPr>
-                    <w:rFonts w:ascii="Cambria Math" w:eastAsiaTheme="minorEastAsia" w:hAnsi="Cambria Math"/>
-                    <w:noProof/>
-                    <w:lang w:eastAsia="pl-PL"/>
-                  </w:rPr>
-                  <m:t>ϕ</m:t>
+                  <m:t>*ϕ</m:t>
                 </m:r>
               </m:oMath>
             </m:oMathPara>
@@ -27923,15 +27769,7 @@
                         <w:noProof/>
                         <w:lang w:eastAsia="pl-PL"/>
                       </w:rPr>
-                      <m:t>=</m:t>
-                    </m:r>
-                    <m:r>
-                      <w:rPr>
-                        <w:rFonts w:ascii="Cambria Math" w:eastAsiaTheme="minorEastAsia" w:hAnsi="Cambria Math"/>
-                        <w:noProof/>
-                        <w:lang w:eastAsia="pl-PL"/>
-                      </w:rPr>
-                      <m:t>I</m:t>
+                      <m:t>=I</m:t>
                     </m:r>
                   </m:e>
                   <m:sub>
@@ -28025,15 +27863,7 @@
                     <w:noProof/>
                     <w:lang w:eastAsia="pl-PL"/>
                   </w:rPr>
-                  <m:t>*</m:t>
-                </m:r>
-                <m:r>
-                  <w:rPr>
-                    <w:rFonts w:ascii="Cambria Math" w:eastAsiaTheme="minorEastAsia" w:hAnsi="Cambria Math"/>
-                    <w:noProof/>
-                    <w:lang w:eastAsia="pl-PL"/>
-                  </w:rPr>
-                  <m:t>θ</m:t>
+                  <m:t>*θ</m:t>
                 </m:r>
               </m:oMath>
             </m:oMathPara>
@@ -28752,6 +28582,7 @@
       <w:r>
         <w:t xml:space="preserve">Przy drugiej próbie zaprojektowania układu regulacji przyjęto algorytm sterowania kaskadowego z dwoma pętlami sprzężenia zwrotnego, zaproponowany w </w:t>
       </w:r>
+      <w:bookmarkStart w:id="63" w:name="OLE_LINK14"/>
       <w:r>
         <w:fldChar w:fldCharType="begin"/>
       </w:r>
@@ -28782,7 +28613,11 @@
         <w:fldChar w:fldCharType="end"/>
       </w:r>
       <w:r>
-        <w:t xml:space="preserve">]. Schemat algorytmu przedstawiony jest na ilustracji </w:t>
+        <w:t>]</w:t>
+      </w:r>
+      <w:bookmarkEnd w:id="63"/>
+      <w:r>
+        <w:t xml:space="preserve">. Schemat algorytmu przedstawiony jest na ilustracji </w:t>
       </w:r>
       <w:r>
         <w:fldChar w:fldCharType="begin"/>
@@ -28805,6 +28640,89 @@
       <w:r>
         <w:t>.</w:t>
       </w:r>
+      <w:r>
+        <w:t xml:space="preserve"> Względem schematu w </w:t>
+      </w:r>
+      <w:r>
+        <w:fldChar w:fldCharType="begin"/>
+      </w:r>
+      <w:r>
+        <w:instrText xml:space="preserve"> REF _Ref469938509 \h </w:instrText>
+      </w:r>
+      <w:r>
+        <w:fldChar w:fldCharType="separate"/>
+      </w:r>
+      <w:r>
+        <w:rPr>
+          <w:rStyle w:val="Hipercze"/>
+          <w:color w:val="auto"/>
+          <w:u w:val="none"/>
+        </w:rPr>
+        <w:t>[</w:t>
+      </w:r>
+      <w:r>
+        <w:rPr>
+          <w:rStyle w:val="Hipercze"/>
+          <w:noProof/>
+          <w:color w:val="auto"/>
+          <w:u w:val="none"/>
+        </w:rPr>
+        <w:t>12</w:t>
+      </w:r>
+      <w:r>
+        <w:fldChar w:fldCharType="end"/>
+      </w:r>
+      <w:r>
+        <w:t>]</w:t>
+      </w:r>
+      <w:r>
+        <w:t xml:space="preserve"> wprowadzono jedną zmianę: regulowana jest jedynie prędkość skrętu </w:t>
+      </w:r>
+      <m:oMath>
+        <m:acc>
+          <m:accPr>
+            <m:chr m:val="̇"/>
+            <m:ctrlPr>
+              <w:rPr>
+                <w:rFonts w:ascii="Cambria Math" w:hAnsi="Cambria Math"/>
+                <w:i/>
+              </w:rPr>
+            </m:ctrlPr>
+          </m:accPr>
+          <m:e>
+            <w:bookmarkStart w:id="64" w:name="OLE_LINK15"/>
+            <m:r>
+              <w:rPr>
+                <w:rFonts w:ascii="Cambria Math" w:hAnsi="Cambria Math"/>
+              </w:rPr>
+              <m:t>ψ</m:t>
+            </m:r>
+            <w:bookmarkEnd w:id="64"/>
+          </m:e>
+        </m:acc>
+      </m:oMath>
+      <w:r>
+        <w:rPr>
+          <w:rFonts w:eastAsiaTheme="minorEastAsia"/>
+        </w:rPr>
+        <w:t xml:space="preserve">, a nie bezwzględny kąt skrętu </w:t>
+      </w:r>
+      <m:oMath>
+        <m:r>
+          <w:rPr>
+            <w:rFonts w:ascii="Cambria Math" w:hAnsi="Cambria Math"/>
+          </w:rPr>
+          <m:t>ψ</m:t>
+        </m:r>
+      </m:oMath>
+      <w:r>
+        <w:rPr>
+          <w:rFonts w:eastAsiaTheme="minorEastAsia"/>
+        </w:rPr>
+        <w:t>.</w:t>
+      </w:r>
+      <w:bookmarkStart w:id="65" w:name="_GoBack"/>
+      <w:bookmarkEnd w:id="65"/>
     </w:p>
     <w:p>
       <w:pPr>
@@ -28862,29 +28780,19 @@
       <w:pPr>
         <w:pStyle w:val="Legenda"/>
       </w:pPr>
-      <w:bookmarkStart w:id="64" w:name="_Ref469938729"/>
+      <w:bookmarkStart w:id="66" w:name="_Ref469938729"/>
       <w:r>
         <w:t xml:space="preserve">Ilustracja </w:t>
       </w:r>
-      <w:r>
-        <w:fldChar w:fldCharType="begin"/>
-      </w:r>
-      <w:r>
-        <w:instrText xml:space="preserve"> SEQ Ilustracja \* ARABIC </w:instrText>
-      </w:r>
-      <w:r>
-        <w:fldChar w:fldCharType="separate"/>
-      </w:r>
-      <w:r>
-        <w:rPr>
-          <w:noProof/>
-        </w:rPr>
-        <w:t>14</w:t>
-      </w:r>
-      <w:r>
-        <w:fldChar w:fldCharType="end"/>
-      </w:r>
-      <w:bookmarkEnd w:id="64"/>
+      <w:fldSimple w:instr=" SEQ Ilustracja \* ARABIC ">
+        <w:r>
+          <w:rPr>
+            <w:noProof/>
+          </w:rPr>
+          <w:t>14</w:t>
+        </w:r>
+      </w:fldSimple>
+      <w:bookmarkEnd w:id="66"/>
       <w:r>
         <w:t xml:space="preserve">: </w:t>
       </w:r>
@@ -29006,8 +28914,6 @@
       <w:r>
         <w:t>Druk 3D</w:t>
       </w:r>
-      <w:bookmarkStart w:id="65" w:name="_GoBack"/>
-      <w:bookmarkEnd w:id="65"/>
     </w:p>
     <w:p>
       <w:pPr>
@@ -29020,16 +28926,16 @@
           <w:rFonts w:cs="Times New Roman"/>
         </w:rPr>
       </w:pPr>
-      <w:bookmarkStart w:id="66" w:name="_Toc409467562"/>
-      <w:bookmarkStart w:id="67" w:name="_Toc469927642"/>
+      <w:bookmarkStart w:id="67" w:name="_Toc409467562"/>
+      <w:bookmarkStart w:id="68" w:name="_Toc469927642"/>
       <w:r>
         <w:rPr>
           <w:rFonts w:cs="Times New Roman"/>
         </w:rPr>
         <w:t>Działanie w praktyce.</w:t>
       </w:r>
-      <w:bookmarkEnd w:id="66"/>
       <w:bookmarkEnd w:id="67"/>
+      <w:bookmarkEnd w:id="68"/>
     </w:p>
     <w:p>
       <w:pPr>
@@ -29056,16 +28962,16 @@
           <w:rFonts w:cs="Times New Roman"/>
         </w:rPr>
       </w:pPr>
-      <w:bookmarkStart w:id="68" w:name="_Toc409467563"/>
-      <w:bookmarkStart w:id="69" w:name="_Toc469927643"/>
+      <w:bookmarkStart w:id="69" w:name="_Toc409467563"/>
+      <w:bookmarkStart w:id="70" w:name="_Toc469927643"/>
       <w:r>
         <w:rPr>
           <w:rFonts w:cs="Times New Roman"/>
         </w:rPr>
         <w:t>Podsumowanie.</w:t>
       </w:r>
-      <w:bookmarkEnd w:id="68"/>
       <w:bookmarkEnd w:id="69"/>
+      <w:bookmarkEnd w:id="70"/>
     </w:p>
     <w:p>
       <w:pPr>
@@ -29099,16 +29005,16 @@
           <w:rFonts w:cs="Times New Roman"/>
         </w:rPr>
       </w:pPr>
-      <w:bookmarkStart w:id="70" w:name="_Toc409467564"/>
-      <w:bookmarkStart w:id="71" w:name="_Toc469927644"/>
+      <w:bookmarkStart w:id="71" w:name="_Toc409467564"/>
+      <w:bookmarkStart w:id="72" w:name="_Toc469927644"/>
       <w:r>
         <w:rPr>
           <w:rFonts w:cs="Times New Roman"/>
         </w:rPr>
         <w:t>Spis ilustracji.</w:t>
       </w:r>
-      <w:bookmarkEnd w:id="70"/>
       <w:bookmarkEnd w:id="71"/>
+      <w:bookmarkEnd w:id="72"/>
       <w:r>
         <w:rPr>
           <w:rFonts w:cs="Times New Roman"/>
@@ -29155,8 +29061,8 @@
           <w:rFonts w:cs="Times New Roman"/>
         </w:rPr>
       </w:pPr>
-      <w:bookmarkStart w:id="72" w:name="_Toc409467565"/>
-      <w:bookmarkStart w:id="73" w:name="_Toc469927645"/>
+      <w:bookmarkStart w:id="73" w:name="_Toc409467565"/>
+      <w:bookmarkStart w:id="74" w:name="_Toc469927645"/>
       <w:r>
         <w:rPr>
           <w:rFonts w:cs="Times New Roman"/>
@@ -29164,8 +29070,8 @@
         <w:lastRenderedPageBreak/>
         <w:t>Spis tabel.</w:t>
       </w:r>
-      <w:bookmarkEnd w:id="72"/>
       <w:bookmarkEnd w:id="73"/>
+      <w:bookmarkEnd w:id="74"/>
       <w:r>
         <w:rPr>
           <w:rFonts w:cs="Times New Roman"/>
@@ -29368,16 +29274,16 @@
           <w:rFonts w:cs="Times New Roman"/>
         </w:rPr>
       </w:pPr>
-      <w:bookmarkStart w:id="74" w:name="_Toc409467566"/>
-      <w:bookmarkStart w:id="75" w:name="_Toc469927646"/>
+      <w:bookmarkStart w:id="75" w:name="_Toc409467566"/>
+      <w:bookmarkStart w:id="76" w:name="_Toc469927646"/>
       <w:r>
         <w:rPr>
           <w:rFonts w:cs="Times New Roman"/>
         </w:rPr>
         <w:t>Bibliografia.</w:t>
       </w:r>
-      <w:bookmarkEnd w:id="74"/>
       <w:bookmarkEnd w:id="75"/>
+      <w:bookmarkEnd w:id="76"/>
       <w:r>
         <w:rPr>
           <w:rFonts w:cs="Times New Roman"/>
@@ -29395,8 +29301,8 @@
           <w:szCs w:val="24"/>
         </w:rPr>
       </w:pPr>
-      <w:bookmarkStart w:id="76" w:name="_Ref469762804"/>
-      <w:bookmarkStart w:id="77" w:name="_Ref469762784"/>
+      <w:bookmarkStart w:id="77" w:name="_Ref469762804"/>
+      <w:bookmarkStart w:id="78" w:name="_Ref469762784"/>
       <w:r>
         <w:rPr>
           <w:rStyle w:val="Hipercze"/>
@@ -29464,7 +29370,7 @@
         </w:rPr>
         <w:fldChar w:fldCharType="end"/>
       </w:r>
-      <w:bookmarkEnd w:id="76"/>
+      <w:bookmarkEnd w:id="77"/>
       <w:r>
         <w:rPr>
           <w:rStyle w:val="Hipercze"/>
@@ -29477,7 +29383,7 @@
         </w:rPr>
         <w:t>] Luukkonen, 2011</w:t>
       </w:r>
-      <w:bookmarkEnd w:id="77"/>
+      <w:bookmarkEnd w:id="78"/>
     </w:p>
     <w:p>
       <w:pPr>
@@ -29492,7 +29398,7 @@
           <w:lang w:val="en-US"/>
         </w:rPr>
       </w:pPr>
-      <w:bookmarkStart w:id="78" w:name="_Ref469762957"/>
+      <w:bookmarkStart w:id="79" w:name="_Ref469762957"/>
       <w:r>
         <w:rPr>
           <w:rStyle w:val="Hipercze"/>
@@ -29545,7 +29451,7 @@
         </w:rPr>
         <w:fldChar w:fldCharType="end"/>
       </w:r>
-      <w:bookmarkEnd w:id="78"/>
+      <w:bookmarkEnd w:id="79"/>
       <w:r>
         <w:rPr>
           <w:rStyle w:val="Hipercze"/>
@@ -29569,7 +29475,7 @@
           <w:lang w:val="en-US"/>
         </w:rPr>
       </w:pPr>
-      <w:bookmarkStart w:id="79" w:name="_Ref469763116"/>
+      <w:bookmarkStart w:id="80" w:name="_Ref469763116"/>
       <w:r>
         <w:rPr>
           <w:rStyle w:val="Hipercze"/>
@@ -29622,7 +29528,7 @@
         </w:rPr>
         <w:fldChar w:fldCharType="end"/>
       </w:r>
-      <w:bookmarkEnd w:id="79"/>
+      <w:bookmarkEnd w:id="80"/>
       <w:r>
         <w:rPr>
           <w:rStyle w:val="Hipercze"/>
@@ -29646,7 +29552,7 @@
           <w:lang w:val="en-US"/>
         </w:rPr>
       </w:pPr>
-      <w:bookmarkStart w:id="80" w:name="_Ref469763183"/>
+      <w:bookmarkStart w:id="81" w:name="_Ref469763183"/>
       <w:r>
         <w:rPr>
           <w:rStyle w:val="Hipercze"/>
@@ -29699,7 +29605,7 @@
         </w:rPr>
         <w:fldChar w:fldCharType="end"/>
       </w:r>
-      <w:bookmarkEnd w:id="80"/>
+      <w:bookmarkEnd w:id="81"/>
       <w:r>
         <w:rPr>
           <w:rStyle w:val="Hipercze"/>
@@ -29723,7 +29629,7 @@
           <w:lang w:val="en-US"/>
         </w:rPr>
       </w:pPr>
-      <w:bookmarkStart w:id="81" w:name="_Ref469763218"/>
+      <w:bookmarkStart w:id="82" w:name="_Ref469763218"/>
       <w:r>
         <w:rPr>
           <w:rStyle w:val="Hipercze"/>
@@ -29733,7 +29639,7 @@
         </w:rPr>
         <w:t>[</w:t>
       </w:r>
-      <w:bookmarkStart w:id="82" w:name="OLE_LINK6"/>
+      <w:bookmarkStart w:id="83" w:name="OLE_LINK6"/>
       <w:r>
         <w:rPr>
           <w:rStyle w:val="Hipercze"/>
@@ -29777,7 +29683,7 @@
         </w:rPr>
         <w:fldChar w:fldCharType="end"/>
       </w:r>
-      <w:bookmarkEnd w:id="81"/>
+      <w:bookmarkEnd w:id="82"/>
       <w:r>
         <w:rPr>
           <w:rStyle w:val="Hipercze"/>
@@ -29787,7 +29693,7 @@
         </w:rPr>
         <w:t>] Bondyra, et al., 2015</w:t>
       </w:r>
-      <w:bookmarkEnd w:id="82"/>
+      <w:bookmarkEnd w:id="83"/>
     </w:p>
     <w:p>
       <w:pPr>
@@ -29799,7 +29705,7 @@
           <w:lang w:val="en-US"/>
         </w:rPr>
       </w:pPr>
-      <w:bookmarkStart w:id="83" w:name="_Ref469764091"/>
+      <w:bookmarkStart w:id="84" w:name="_Ref469764091"/>
       <w:r>
         <w:rPr>
           <w:rStyle w:val="Hipercze"/>
@@ -29852,7 +29758,7 @@
         </w:rPr>
         <w:fldChar w:fldCharType="end"/>
       </w:r>
-      <w:bookmarkEnd w:id="83"/>
+      <w:bookmarkEnd w:id="84"/>
       <w:r>
         <w:rPr>
           <w:rStyle w:val="Hipercze"/>
@@ -29887,7 +29793,7 @@
           <w:u w:val="none"/>
         </w:rPr>
       </w:pPr>
-      <w:bookmarkStart w:id="84" w:name="_Ref469862674"/>
+      <w:bookmarkStart w:id="85" w:name="_Ref469862674"/>
       <w:r>
         <w:rPr>
           <w:rStyle w:val="Hipercze"/>
@@ -29937,7 +29843,7 @@
         </w:rPr>
         <w:fldChar w:fldCharType="end"/>
       </w:r>
-      <w:bookmarkEnd w:id="84"/>
+      <w:bookmarkEnd w:id="85"/>
       <w:r>
         <w:rPr>
           <w:rStyle w:val="Hipercze"/>
@@ -29976,9 +29882,9 @@
           <w:u w:val="none"/>
         </w:rPr>
       </w:pPr>
-      <w:bookmarkStart w:id="85" w:name="_Ref469863211"/>
-      <w:bookmarkStart w:id="86" w:name="OLE_LINK12"/>
-      <w:bookmarkStart w:id="87" w:name="OLE_LINK13"/>
+      <w:bookmarkStart w:id="86" w:name="_Ref469863211"/>
+      <w:bookmarkStart w:id="87" w:name="OLE_LINK12"/>
+      <w:bookmarkStart w:id="88" w:name="OLE_LINK13"/>
       <w:r>
         <w:rPr>
           <w:rStyle w:val="Hipercze"/>
@@ -30028,7 +29934,7 @@
         </w:rPr>
         <w:fldChar w:fldCharType="end"/>
       </w:r>
-      <w:bookmarkEnd w:id="85"/>
+      <w:bookmarkEnd w:id="86"/>
       <w:r>
         <w:rPr>
           <w:rStyle w:val="Hipercze"/>
@@ -30085,7 +29991,7 @@
           <w:u w:val="none"/>
         </w:rPr>
       </w:pPr>
-      <w:bookmarkStart w:id="88" w:name="_Ref469863934"/>
+      <w:bookmarkStart w:id="89" w:name="_Ref469863934"/>
       <w:r>
         <w:rPr>
           <w:rStyle w:val="Hipercze"/>
@@ -30135,7 +30041,7 @@
         </w:rPr>
         <w:fldChar w:fldCharType="end"/>
       </w:r>
-      <w:bookmarkEnd w:id="88"/>
+      <w:bookmarkEnd w:id="89"/>
       <w:r>
         <w:rPr>
           <w:rStyle w:val="Hipercze"/>
@@ -30184,7 +30090,7 @@
           <w:u w:val="none"/>
         </w:rPr>
       </w:pPr>
-      <w:bookmarkStart w:id="89" w:name="_Ref469927711"/>
+      <w:bookmarkStart w:id="90" w:name="_Ref469927711"/>
       <w:r>
         <w:rPr>
           <w:rStyle w:val="Hipercze"/>
@@ -30234,7 +30140,7 @@
         </w:rPr>
         <w:fldChar w:fldCharType="end"/>
       </w:r>
-      <w:bookmarkEnd w:id="89"/>
+      <w:bookmarkEnd w:id="90"/>
       <w:r>
         <w:rPr>
           <w:rStyle w:val="Hipercze"/>
@@ -30291,7 +30197,7 @@
           <w:u w:val="none"/>
         </w:rPr>
       </w:pPr>
-      <w:bookmarkStart w:id="90" w:name="_Ref469937463"/>
+      <w:bookmarkStart w:id="91" w:name="_Ref469937463"/>
       <w:r>
         <w:rPr>
           <w:rStyle w:val="Hipercze"/>
@@ -30341,7 +30247,7 @@
         </w:rPr>
         <w:fldChar w:fldCharType="end"/>
       </w:r>
-      <w:bookmarkEnd w:id="90"/>
+      <w:bookmarkEnd w:id="91"/>
       <w:r>
         <w:rPr>
           <w:rStyle w:val="Hipercze"/>
@@ -30412,7 +30318,7 @@
           <w:lang w:val="en-US"/>
         </w:rPr>
       </w:pPr>
-      <w:bookmarkStart w:id="91" w:name="_Ref469938509"/>
+      <w:bookmarkStart w:id="92" w:name="_Ref469938509"/>
       <w:r>
         <w:rPr>
           <w:rStyle w:val="Hipercze"/>
@@ -30466,7 +30372,7 @@
         </w:rPr>
         <w:fldChar w:fldCharType="end"/>
       </w:r>
-      <w:bookmarkEnd w:id="91"/>
+      <w:bookmarkEnd w:id="92"/>
       <w:r>
         <w:rPr>
           <w:rStyle w:val="Hipercze"/>
@@ -30511,8 +30417,8 @@
         </w:rPr>
       </w:pPr>
     </w:p>
-    <w:bookmarkEnd w:id="86"/>
     <w:bookmarkEnd w:id="87"/>
+    <w:bookmarkEnd w:id="88"/>
     <w:p>
       <w:pPr>
         <w:pStyle w:val="NormalnyWeb"/>
@@ -30537,7 +30443,7 @@
           <w:u w:val="single"/>
         </w:rPr>
       </w:pPr>
-      <w:bookmarkStart w:id="92" w:name="_Toc469927647"/>
+      <w:bookmarkStart w:id="93" w:name="_Toc469927647"/>
       <w:r>
         <w:rPr>
           <w:rStyle w:val="Hipercze"/>
@@ -30545,7 +30451,7 @@
         </w:rPr>
         <w:t>Załączniki.</w:t>
       </w:r>
-      <w:bookmarkEnd w:id="92"/>
+      <w:bookmarkEnd w:id="93"/>
       <w:r>
         <w:rPr>
           <w:rStyle w:val="Hipercze"/>
@@ -30600,7 +30506,7 @@
       </w:r>
     </w:p>
   </w:comment>
-  <w:comment w:id="54" w:author="Łukasz Drożdż" w:date="2016-12-19T14:39:00Z" w:initials="ŁD">
+  <w:comment w:id="53" w:author="Łukasz Drożdż" w:date="2016-12-19T14:39:00Z" w:initials="ŁD">
     <w:p>
       <w:pPr>
         <w:pStyle w:val="Tekstkomentarza"/>
@@ -30616,7 +30522,7 @@
       </w:r>
     </w:p>
   </w:comment>
-  <w:comment w:id="56" w:author="Łukasz Drożdż" w:date="2016-12-19T17:01:00Z" w:initials="ŁD">
+  <w:comment w:id="55" w:author="Łukasz Drożdż" w:date="2016-12-19T17:01:00Z" w:initials="ŁD">
     <w:p>
       <w:pPr>
         <w:pStyle w:val="Tekstkomentarza"/>
@@ -30632,7 +30538,7 @@
       </w:r>
     </w:p>
   </w:comment>
-  <w:comment w:id="58" w:author="Łukasz Drożdż" w:date="2016-12-19T16:37:00Z" w:initials="ŁD">
+  <w:comment w:id="57" w:author="Łukasz Drożdż" w:date="2016-12-19T16:37:00Z" w:initials="ŁD">
     <w:p>
       <w:pPr>
         <w:pStyle w:val="Tekstkomentarza"/>
@@ -30648,7 +30554,7 @@
       </w:r>
     </w:p>
   </w:comment>
-  <w:comment w:id="62" w:author="Łukasz Drożdż" w:date="2016-12-19T18:52:00Z" w:initials="ŁD">
+  <w:comment w:id="61" w:author="Łukasz Drożdż" w:date="2016-12-19T18:52:00Z" w:initials="ŁD">
     <w:p>
       <w:pPr>
         <w:pStyle w:val="Tekstkomentarza"/>
@@ -30664,7 +30570,7 @@
       </w:r>
     </w:p>
   </w:comment>
-  <w:comment w:id="63" w:author="Łukasz Drożdż" w:date="2016-12-19T18:48:00Z" w:initials="ŁD">
+  <w:comment w:id="62" w:author="Łukasz Drożdż" w:date="2016-12-19T18:48:00Z" w:initials="ŁD">
     <w:p>
       <w:pPr>
         <w:pStyle w:val="Tekstkomentarza"/>
@@ -30746,6 +30652,7 @@
           <w:docPartUnique/>
         </w:docPartObj>
       </w:sdtPr>
+      <w:sdtEndPr/>
       <w:sdtContent>
         <w:r>
           <w:rPr>
@@ -30770,7 +30677,7 @@
             <w:rFonts w:cs="Times New Roman"/>
             <w:noProof/>
           </w:rPr>
-          <w:t>43</w:t>
+          <w:t>45</w:t>
         </w:r>
         <w:r>
           <w:rPr>
@@ -30839,7 +30746,7 @@
 
 <file path=word/numbering.xml><?xml version="1.0" encoding="utf-8"?>
 <w:numbering xmlns:wpc="http://schemas.microsoft.com/office/word/2010/wordprocessingCanvas" xmlns:mc="http://schemas.openxmlformats.org/markup-compatibility/2006" xmlns:o="urn:schemas-microsoft-com:office:office" xmlns:r="http://schemas.openxmlformats.org/officeDocument/2006/relationships" xmlns:m="http://schemas.openxmlformats.org/officeDocument/2006/math" xmlns:v="urn:schemas-microsoft-com:vml" xmlns:wp14="http://schemas.microsoft.com/office/word/2010/wordprocessingDrawing" xmlns:wp="http://schemas.openxmlformats.org/drawingml/2006/wordprocessingDrawing" xmlns:w10="urn:schemas-microsoft-com:office:word" xmlns:w="http://schemas.openxmlformats.org/wordprocessingml/2006/main" xmlns:w14="http://schemas.microsoft.com/office/word/2010/wordml" xmlns:w15="http://schemas.microsoft.com/office/word/2012/wordml" xmlns:wpg="http://schemas.microsoft.com/office/word/2010/wordprocessingGroup" xmlns:wpi="http://schemas.microsoft.com/office/word/2010/wordprocessingInk" xmlns:wne="http://schemas.microsoft.com/office/word/2006/wordml" xmlns:wps="http://schemas.microsoft.com/office/word/2010/wordprocessingShape" mc:Ignorable="w14 w15 wp14">
-  <w:abstractNum w:abstractNumId="0">
+  <w:abstractNum w:abstractNumId="0" w15:restartNumberingAfterBreak="0">
     <w:nsid w:val="05222A39"/>
     <w:multiLevelType w:val="hybridMultilevel"/>
     <w:tmpl w:val="FBFEF3FE"/>
@@ -30952,7 +30859,7 @@
       </w:rPr>
     </w:lvl>
   </w:abstractNum>
-  <w:abstractNum w:abstractNumId="1">
+  <w:abstractNum w:abstractNumId="1" w15:restartNumberingAfterBreak="0">
     <w:nsid w:val="111F797C"/>
     <w:multiLevelType w:val="hybridMultilevel"/>
     <w:tmpl w:val="A4A4C74C"/>
@@ -31065,7 +30972,7 @@
       </w:rPr>
     </w:lvl>
   </w:abstractNum>
-  <w:abstractNum w:abstractNumId="2">
+  <w:abstractNum w:abstractNumId="2" w15:restartNumberingAfterBreak="0">
     <w:nsid w:val="13FF617D"/>
     <w:multiLevelType w:val="multilevel"/>
     <w:tmpl w:val="8B2824FC"/>
@@ -31178,7 +31085,7 @@
       </w:rPr>
     </w:lvl>
   </w:abstractNum>
-  <w:abstractNum w:abstractNumId="3">
+  <w:abstractNum w:abstractNumId="3" w15:restartNumberingAfterBreak="0">
     <w:nsid w:val="22A5571D"/>
     <w:multiLevelType w:val="hybridMultilevel"/>
     <w:tmpl w:val="551218D8"/>
@@ -31291,7 +31198,7 @@
       </w:rPr>
     </w:lvl>
   </w:abstractNum>
-  <w:abstractNum w:abstractNumId="4">
+  <w:abstractNum w:abstractNumId="4" w15:restartNumberingAfterBreak="0">
     <w:nsid w:val="35011D50"/>
     <w:multiLevelType w:val="hybridMultilevel"/>
     <w:tmpl w:val="6220D0C4"/>
@@ -31404,7 +31311,7 @@
       </w:rPr>
     </w:lvl>
   </w:abstractNum>
-  <w:abstractNum w:abstractNumId="5">
+  <w:abstractNum w:abstractNumId="5" w15:restartNumberingAfterBreak="0">
     <w:nsid w:val="3D33097A"/>
     <w:multiLevelType w:val="hybridMultilevel"/>
     <w:tmpl w:val="79704950"/>
@@ -31517,7 +31424,7 @@
       </w:rPr>
     </w:lvl>
   </w:abstractNum>
-  <w:abstractNum w:abstractNumId="6">
+  <w:abstractNum w:abstractNumId="6" w15:restartNumberingAfterBreak="0">
     <w:nsid w:val="50051CF5"/>
     <w:multiLevelType w:val="hybridMultilevel"/>
     <w:tmpl w:val="4940A404"/>
@@ -31630,7 +31537,7 @@
       </w:rPr>
     </w:lvl>
   </w:abstractNum>
-  <w:abstractNum w:abstractNumId="7">
+  <w:abstractNum w:abstractNumId="7" w15:restartNumberingAfterBreak="0">
     <w:nsid w:val="52F71A31"/>
     <w:multiLevelType w:val="singleLevel"/>
     <w:tmpl w:val="B484CBD4"/>
@@ -31645,7 +31552,7 @@
       </w:pPr>
     </w:lvl>
   </w:abstractNum>
-  <w:abstractNum w:abstractNumId="8">
+  <w:abstractNum w:abstractNumId="8" w15:restartNumberingAfterBreak="0">
     <w:nsid w:val="588F2AEF"/>
     <w:multiLevelType w:val="multilevel"/>
     <w:tmpl w:val="8B2824FC"/>
@@ -31758,7 +31665,7 @@
       </w:rPr>
     </w:lvl>
   </w:abstractNum>
-  <w:abstractNum w:abstractNumId="9">
+  <w:abstractNum w:abstractNumId="9" w15:restartNumberingAfterBreak="0">
     <w:nsid w:val="5FE17A66"/>
     <w:multiLevelType w:val="hybridMultilevel"/>
     <w:tmpl w:val="F4D05CE0"/>
@@ -31871,7 +31778,7 @@
       </w:rPr>
     </w:lvl>
   </w:abstractNum>
-  <w:abstractNum w:abstractNumId="10">
+  <w:abstractNum w:abstractNumId="10" w15:restartNumberingAfterBreak="0">
     <w:nsid w:val="68F9562C"/>
     <w:multiLevelType w:val="hybridMultilevel"/>
     <w:tmpl w:val="1F100F80"/>
@@ -31984,7 +31891,7 @@
       </w:rPr>
     </w:lvl>
   </w:abstractNum>
-  <w:abstractNum w:abstractNumId="11">
+  <w:abstractNum w:abstractNumId="11" w15:restartNumberingAfterBreak="0">
     <w:nsid w:val="71812DA5"/>
     <w:multiLevelType w:val="hybridMultilevel"/>
     <w:tmpl w:val="53566B5A"/>
@@ -32073,7 +31980,7 @@
       </w:pPr>
     </w:lvl>
   </w:abstractNum>
-  <w:abstractNum w:abstractNumId="12">
+  <w:abstractNum w:abstractNumId="12" w15:restartNumberingAfterBreak="0">
     <w:nsid w:val="7F4B36B1"/>
     <w:multiLevelType w:val="hybridMultilevel"/>
     <w:tmpl w:val="CE9A977C"/>
@@ -32766,6 +32673,7 @@
   <w:style w:type="character" w:default="1" w:styleId="Domylnaczcionkaakapitu">
     <w:name w:val="Default Paragraph Font"/>
     <w:uiPriority w:val="1"/>
+    <w:semiHidden/>
     <w:unhideWhenUsed/>
   </w:style>
   <w:style w:type="table" w:default="1" w:styleId="Standardowy">
@@ -32848,7 +32756,6 @@
       <w:spacing w:after="0" w:line="240" w:lineRule="auto"/>
     </w:pPr>
     <w:tblPr>
-      <w:tblInd w:w="0" w:type="dxa"/>
       <w:tblBorders>
         <w:top w:val="single" w:sz="4" w:space="0" w:color="auto"/>
         <w:left w:val="single" w:sz="4" w:space="0" w:color="auto"/>
@@ -32857,12 +32764,6 @@
         <w:insideH w:val="single" w:sz="4" w:space="0" w:color="auto"/>
         <w:insideV w:val="single" w:sz="4" w:space="0" w:color="auto"/>
       </w:tblBorders>
-      <w:tblCellMar>
-        <w:top w:w="0" w:type="dxa"/>
-        <w:left w:w="108" w:type="dxa"/>
-        <w:bottom w:w="0" w:type="dxa"/>
-        <w:right w:w="108" w:type="dxa"/>
-      </w:tblCellMar>
     </w:tblPr>
   </w:style>
   <w:style w:type="paragraph" w:styleId="Nagwek">
@@ -33366,6 +33267,8 @@
     <w:rsidRoot w:val="00791D7D"/>
     <w:rsid w:val="00555683"/>
     <w:rsid w:val="00791D7D"/>
+    <w:rsid w:val="008652E8"/>
+    <w:rsid w:val="00F152A7"/>
   </w:rsids>
   <m:mathPr>
     <m:mathFont m:val="Cambria Math"/>
@@ -33814,7 +33717,7 @@
     <w:basedOn w:val="Domylnaczcionkaakapitu"/>
     <w:uiPriority w:val="99"/>
     <w:semiHidden/>
-    <w:rsid w:val="00555683"/>
+    <w:rsid w:val="008652E8"/>
     <w:rPr>
       <w:color w:val="808080"/>
     </w:rPr>
@@ -34258,7 +34161,7 @@
 </file>
 
 <file path=customXml/itemProps1.xml><?xml version="1.0" encoding="utf-8"?>
-<ds:datastoreItem xmlns:ds="http://schemas.openxmlformats.org/officeDocument/2006/customXml" ds:itemID="{C01315A0-0464-4F82-BFAB-B6626C678CEF}">
+<ds:datastoreItem xmlns:ds="http://schemas.openxmlformats.org/officeDocument/2006/customXml" ds:itemID="{158FAD4A-6F73-4204-80AE-E97DF3F02937}">
   <ds:schemaRefs>
     <ds:schemaRef ds:uri="http://schemas.openxmlformats.org/officeDocument/2006/bibliography"/>
   </ds:schemaRefs>

</xml_diff>